<commit_message>
Created, set up and integrated local database
</commit_message>
<xml_diff>
--- a/Documentation/SETU Code Lab Design Doument.docx
+++ b/Documentation/SETU Code Lab Design Doument.docx
@@ -320,7 +320,7 @@
           <w:r>
             <w:fldChar w:fldCharType="separate"/>
           </w:r>
-          <w:hyperlink w:anchor="_Toc214728482" w:history="1">
+          <w:hyperlink w:anchor="_Toc214794995" w:history="1">
             <w:r>
               <w:rPr>
                 <w:rStyle w:val="Hyperlink"/>
@@ -347,7 +347,7 @@
                 <w:noProof/>
                 <w:webHidden/>
               </w:rPr>
-              <w:instrText xml:space="preserve"> PAGEREF _Toc214728482 \h </w:instrText>
+              <w:instrText xml:space="preserve"> PAGEREF _Toc214794995 \h </w:instrText>
             </w:r>
             <w:r>
               <w:rPr>
@@ -390,7 +390,7 @@
               <w:lang w:eastAsia="en-IE"/>
             </w:rPr>
           </w:pPr>
-          <w:hyperlink w:anchor="_Toc214728483" w:history="1">
+          <w:hyperlink w:anchor="_Toc214794996" w:history="1">
             <w:r>
               <w:rPr>
                 <w:rStyle w:val="Hyperlink"/>
@@ -417,7 +417,7 @@
                 <w:noProof/>
                 <w:webHidden/>
               </w:rPr>
-              <w:instrText xml:space="preserve"> PAGEREF _Toc214728483 \h </w:instrText>
+              <w:instrText xml:space="preserve"> PAGEREF _Toc214794996 \h </w:instrText>
             </w:r>
             <w:r>
               <w:rPr>
@@ -460,7 +460,7 @@
               <w:lang w:eastAsia="en-IE"/>
             </w:rPr>
           </w:pPr>
-          <w:hyperlink w:anchor="_Toc214728484" w:history="1">
+          <w:hyperlink w:anchor="_Toc214794997" w:history="1">
             <w:r>
               <w:rPr>
                 <w:rStyle w:val="Hyperlink"/>
@@ -487,7 +487,7 @@
                 <w:noProof/>
                 <w:webHidden/>
               </w:rPr>
-              <w:instrText xml:space="preserve"> PAGEREF _Toc214728484 \h </w:instrText>
+              <w:instrText xml:space="preserve"> PAGEREF _Toc214794997 \h </w:instrText>
             </w:r>
             <w:r>
               <w:rPr>
@@ -530,7 +530,7 @@
               <w:lang w:eastAsia="en-IE"/>
             </w:rPr>
           </w:pPr>
-          <w:hyperlink w:anchor="_Toc214728485" w:history="1">
+          <w:hyperlink w:anchor="_Toc214794998" w:history="1">
             <w:r>
               <w:rPr>
                 <w:rStyle w:val="Hyperlink"/>
@@ -557,7 +557,7 @@
                 <w:noProof/>
                 <w:webHidden/>
               </w:rPr>
-              <w:instrText xml:space="preserve"> PAGEREF _Toc214728485 \h </w:instrText>
+              <w:instrText xml:space="preserve"> PAGEREF _Toc214794998 \h </w:instrText>
             </w:r>
             <w:r>
               <w:rPr>
@@ -600,7 +600,7 @@
               <w:lang w:eastAsia="en-IE"/>
             </w:rPr>
           </w:pPr>
-          <w:hyperlink w:anchor="_Toc214728486" w:history="1">
+          <w:hyperlink w:anchor="_Toc214794999" w:history="1">
             <w:r>
               <w:rPr>
                 <w:rStyle w:val="Hyperlink"/>
@@ -627,7 +627,7 @@
                 <w:noProof/>
                 <w:webHidden/>
               </w:rPr>
-              <w:instrText xml:space="preserve"> PAGEREF _Toc214728486 \h </w:instrText>
+              <w:instrText xml:space="preserve"> PAGEREF _Toc214794999 \h </w:instrText>
             </w:r>
             <w:r>
               <w:rPr>
@@ -670,7 +670,7 @@
               <w:lang w:eastAsia="en-IE"/>
             </w:rPr>
           </w:pPr>
-          <w:hyperlink w:anchor="_Toc214728487" w:history="1">
+          <w:hyperlink w:anchor="_Toc214795000" w:history="1">
             <w:r>
               <w:rPr>
                 <w:rStyle w:val="Hyperlink"/>
@@ -697,7 +697,7 @@
                 <w:noProof/>
                 <w:webHidden/>
               </w:rPr>
-              <w:instrText xml:space="preserve"> PAGEREF _Toc214728487 \h </w:instrText>
+              <w:instrText xml:space="preserve"> PAGEREF _Toc214795000 \h </w:instrText>
             </w:r>
             <w:r>
               <w:rPr>
@@ -740,7 +740,7 @@
               <w:lang w:eastAsia="en-IE"/>
             </w:rPr>
           </w:pPr>
-          <w:hyperlink w:anchor="_Toc214728488" w:history="1">
+          <w:hyperlink w:anchor="_Toc214795001" w:history="1">
             <w:r>
               <w:rPr>
                 <w:rStyle w:val="Hyperlink"/>
@@ -767,7 +767,7 @@
                 <w:noProof/>
                 <w:webHidden/>
               </w:rPr>
-              <w:instrText xml:space="preserve"> PAGEREF _Toc214728488 \h </w:instrText>
+              <w:instrText xml:space="preserve"> PAGEREF _Toc214795001 \h </w:instrText>
             </w:r>
             <w:r>
               <w:rPr>
@@ -810,7 +810,7 @@
               <w:lang w:eastAsia="en-IE"/>
             </w:rPr>
           </w:pPr>
-          <w:hyperlink w:anchor="_Toc214728489" w:history="1">
+          <w:hyperlink w:anchor="_Toc214795002" w:history="1">
             <w:r>
               <w:rPr>
                 <w:rStyle w:val="Hyperlink"/>
@@ -837,7 +837,7 @@
                 <w:noProof/>
                 <w:webHidden/>
               </w:rPr>
-              <w:instrText xml:space="preserve"> PAGEREF _Toc214728489 \h </w:instrText>
+              <w:instrText xml:space="preserve"> PAGEREF _Toc214795002 \h </w:instrText>
             </w:r>
             <w:r>
               <w:rPr>
@@ -875,16 +875,18 @@
               <w:tab w:val="right" w:leader="dot" w:pos="9016"/>
             </w:tabs>
             <w:rPr>
+              <w:rFonts w:eastAsiaTheme="minorEastAsia"/>
               <w:noProof/>
+              <w:lang w:eastAsia="en-IE"/>
             </w:rPr>
           </w:pPr>
-          <w:hyperlink w:anchor="_Toc214728490" w:history="1">
+          <w:hyperlink w:anchor="_Toc214795003" w:history="1">
             <w:r>
               <w:rPr>
                 <w:rStyle w:val="Hyperlink"/>
                 <w:noProof/>
               </w:rPr>
-              <w:t>Solve a Problem</w:t>
+              <w:t>Table Creation</w:t>
             </w:r>
             <w:r>
               <w:rPr>
@@ -905,7 +907,7 @@
                 <w:noProof/>
                 <w:webHidden/>
               </w:rPr>
-              <w:instrText xml:space="preserve"> PAGEREF _Toc214728490 \h </w:instrText>
+              <w:instrText xml:space="preserve"> PAGEREF _Toc214795003 \h </w:instrText>
             </w:r>
             <w:r>
               <w:rPr>
@@ -948,7 +950,7 @@
               <w:lang w:eastAsia="en-IE"/>
             </w:rPr>
           </w:pPr>
-          <w:hyperlink w:anchor="_Toc214728491" w:history="1">
+          <w:hyperlink w:anchor="_Toc214795004" w:history="1">
             <w:r>
               <w:rPr>
                 <w:rStyle w:val="Hyperlink"/>
@@ -975,7 +977,7 @@
                 <w:noProof/>
                 <w:webHidden/>
               </w:rPr>
-              <w:instrText xml:space="preserve"> PAGEREF _Toc214728491 \h </w:instrText>
+              <w:instrText xml:space="preserve"> PAGEREF _Toc214795004 \h </w:instrText>
             </w:r>
             <w:r>
               <w:rPr>
@@ -1018,7 +1020,7 @@
               <w:lang w:eastAsia="en-IE"/>
             </w:rPr>
           </w:pPr>
-          <w:hyperlink w:anchor="_Toc214728492" w:history="1">
+          <w:hyperlink w:anchor="_Toc214795005" w:history="1">
             <w:r>
               <w:rPr>
                 <w:rStyle w:val="Hyperlink"/>
@@ -1045,7 +1047,7 @@
                 <w:noProof/>
                 <w:webHidden/>
               </w:rPr>
-              <w:instrText xml:space="preserve"> PAGEREF _Toc214728492 \h </w:instrText>
+              <w:instrText xml:space="preserve"> PAGEREF _Toc214795005 \h </w:instrText>
             </w:r>
             <w:r>
               <w:rPr>
@@ -1100,7 +1102,7 @@
           <w:color w:val="auto"/>
         </w:rPr>
       </w:pPr>
-      <w:bookmarkStart w:id="0" w:name="_Toc214728482"/>
+      <w:bookmarkStart w:id="0" w:name="_Toc214794995"/>
       <w:r>
         <w:rPr>
           <w:color w:val="auto"/>
@@ -1147,7 +1149,7 @@
           <w:color w:val="auto"/>
         </w:rPr>
       </w:pPr>
-      <w:bookmarkStart w:id="1" w:name="_Toc214728483"/>
+      <w:bookmarkStart w:id="1" w:name="_Toc214794996"/>
       <w:r>
         <w:rPr>
           <w:color w:val="auto"/>
@@ -1231,7 +1233,7 @@
           <w:color w:val="auto"/>
         </w:rPr>
       </w:pPr>
-      <w:bookmarkStart w:id="2" w:name="_Toc214728484"/>
+      <w:bookmarkStart w:id="2" w:name="_Toc214794997"/>
       <w:r>
         <w:rPr>
           <w:color w:val="auto"/>
@@ -1248,7 +1250,7 @@
           <w:color w:val="auto"/>
         </w:rPr>
       </w:pPr>
-      <w:bookmarkStart w:id="3" w:name="_Toc214728485"/>
+      <w:bookmarkStart w:id="3" w:name="_Toc214794998"/>
       <w:r>
         <w:rPr>
           <w:color w:val="auto"/>
@@ -1316,7 +1318,7 @@
           <w:color w:val="auto"/>
         </w:rPr>
       </w:pPr>
-      <w:bookmarkStart w:id="4" w:name="_Toc214728486"/>
+      <w:bookmarkStart w:id="4" w:name="_Toc214794999"/>
       <w:r>
         <w:rPr>
           <w:color w:val="auto"/>
@@ -1345,7 +1347,7 @@
           <w:color w:val="auto"/>
         </w:rPr>
       </w:pPr>
-      <w:bookmarkStart w:id="5" w:name="_Toc214728487"/>
+      <w:bookmarkStart w:id="5" w:name="_Toc214795000"/>
       <w:r>
         <w:rPr>
           <w:color w:val="auto"/>
@@ -1362,7 +1364,7 @@
           <w:color w:val="auto"/>
         </w:rPr>
       </w:pPr>
-      <w:bookmarkStart w:id="6" w:name="_Toc214728488"/>
+      <w:bookmarkStart w:id="6" w:name="_Toc214795001"/>
       <w:r>
         <w:rPr>
           <w:color w:val="auto"/>
@@ -1380,10 +1382,10 @@
           <w:noProof/>
         </w:rPr>
         <w:drawing>
-          <wp:inline distT="0" distB="0" distL="0" distR="0" wp14:anchorId="010C37C4" wp14:editId="778685BC">
-            <wp:extent cx="5851956" cy="6085681"/>
-            <wp:effectExtent l="0" t="0" r="0" b="0"/>
-            <wp:docPr id="2109401151" name="Picture 1"/>
+          <wp:inline distT="0" distB="0" distL="0" distR="0" wp14:anchorId="0A58198C" wp14:editId="109B32FC">
+            <wp:extent cx="5731510" cy="5833745"/>
+            <wp:effectExtent l="0" t="0" r="2540" b="0"/>
+            <wp:docPr id="691841308" name="Picture 1" descr="A diagram of a computer code&#10;&#10;AI-generated content may be incorrect."/>
             <wp:cNvGraphicFramePr>
               <a:graphicFrameLocks xmlns:a="http://schemas.openxmlformats.org/drawingml/2006/main" noChangeAspect="1"/>
             </wp:cNvGraphicFramePr>
@@ -1391,33 +1393,23 @@
               <a:graphicData uri="http://schemas.openxmlformats.org/drawingml/2006/picture">
                 <pic:pic xmlns:pic="http://schemas.openxmlformats.org/drawingml/2006/picture">
                   <pic:nvPicPr>
-                    <pic:cNvPr id="0" name="Picture 2"/>
-                    <pic:cNvPicPr>
-                      <a:picLocks noChangeAspect="1" noChangeArrowheads="1"/>
-                    </pic:cNvPicPr>
+                    <pic:cNvPr id="691841308" name="Picture 1" descr="A diagram of a computer code&#10;&#10;AI-generated content may be incorrect."/>
+                    <pic:cNvPicPr/>
                   </pic:nvPicPr>
                   <pic:blipFill>
-                    <a:blip r:embed="rId9">
-                      <a:extLst>
-                        <a:ext uri="{28A0092B-C50C-407E-A947-70E740481C1C}">
-                          <a14:useLocalDpi xmlns:a14="http://schemas.microsoft.com/office/drawing/2010/main" val="0"/>
-                        </a:ext>
-                      </a:extLst>
-                    </a:blip>
-                    <a:srcRect/>
+                    <a:blip r:embed="rId9"/>
                     <a:stretch>
                       <a:fillRect/>
                     </a:stretch>
                   </pic:blipFill>
-                  <pic:spPr bwMode="auto">
+                  <pic:spPr>
                     <a:xfrm>
                       <a:off x="0" y="0"/>
-                      <a:ext cx="5875821" cy="6110499"/>
+                      <a:ext cx="5731510" cy="5833745"/>
                     </a:xfrm>
                     <a:prstGeom prst="rect">
                       <a:avLst/>
                     </a:prstGeom>
-                    <a:noFill/>
                   </pic:spPr>
                 </pic:pic>
               </a:graphicData>
@@ -1428,6 +1420,11 @@
     </w:p>
     <w:p>
       <w:pPr>
+        <w:jc w:val="center"/>
+      </w:pPr>
+    </w:p>
+    <w:p>
+      <w:pPr>
         <w:rPr>
           <w:rFonts w:asciiTheme="majorHAnsi" w:eastAsiaTheme="majorEastAsia" w:hAnsiTheme="majorHAnsi" w:cstheme="majorBidi"/>
           <w:sz w:val="32"/>
@@ -1445,7 +1442,7 @@
           <w:color w:val="auto"/>
         </w:rPr>
       </w:pPr>
-      <w:bookmarkStart w:id="7" w:name="_Toc214728489"/>
+      <w:bookmarkStart w:id="7" w:name="_Toc214795002"/>
       <w:r>
         <w:rPr>
           <w:color w:val="auto"/>
@@ -1462,16 +1459,1215 @@
           <w:color w:val="auto"/>
         </w:rPr>
       </w:pPr>
-      <w:bookmarkStart w:id="8" w:name="_Toc214728490"/>
+      <w:bookmarkStart w:id="8" w:name="_Toc214795003"/>
       <w:r>
         <w:rPr>
           <w:color w:val="auto"/>
         </w:rPr>
-        <w:t>Solve a Problem</w:t>
+        <w:t>Table Creation</w:t>
       </w:r>
       <w:bookmarkEnd w:id="8"/>
     </w:p>
     <w:p>
+      <w:pPr>
+        <w:spacing w:before="240" w:after="0"/>
+        <w:rPr>
+          <w:b/>
+          <w:bCs/>
+        </w:rPr>
+      </w:pPr>
+      <w:r>
+        <w:rPr>
+          <w:b/>
+          <w:bCs/>
+        </w:rPr>
+        <w:t>Problem Table</w:t>
+      </w:r>
+    </w:p>
+    <w:p>
+      <w:pPr>
+        <w:spacing w:after="0"/>
+        <w:rPr>
+          <w:rFonts w:ascii="Courier New" w:hAnsi="Courier New" w:cs="Courier New"/>
+          <w:sz w:val="22"/>
+          <w:szCs w:val="22"/>
+        </w:rPr>
+      </w:pPr>
+      <w:r>
+        <w:rPr>
+          <w:rFonts w:ascii="Courier New" w:hAnsi="Courier New" w:cs="Courier New"/>
+          <w:sz w:val="22"/>
+          <w:szCs w:val="22"/>
+        </w:rPr>
+        <w:t>CREATE TABLE problem (</w:t>
+      </w:r>
+    </w:p>
+    <w:p>
+      <w:pPr>
+        <w:spacing w:after="0"/>
+        <w:rPr>
+          <w:rFonts w:ascii="Courier New" w:hAnsi="Courier New" w:cs="Courier New"/>
+          <w:sz w:val="22"/>
+          <w:szCs w:val="22"/>
+        </w:rPr>
+      </w:pPr>
+      <w:r>
+        <w:rPr>
+          <w:rFonts w:ascii="Courier New" w:hAnsi="Courier New" w:cs="Courier New"/>
+          <w:sz w:val="22"/>
+          <w:szCs w:val="22"/>
+        </w:rPr>
+        <w:t xml:space="preserve">    </w:t>
+      </w:r>
+      <w:proofErr w:type="spellStart"/>
+      <w:r>
+        <w:rPr>
+          <w:rFonts w:ascii="Courier New" w:hAnsi="Courier New" w:cs="Courier New"/>
+          <w:sz w:val="22"/>
+          <w:szCs w:val="22"/>
+        </w:rPr>
+        <w:t>problem_id</w:t>
+      </w:r>
+      <w:proofErr w:type="spellEnd"/>
+      <w:r>
+        <w:rPr>
+          <w:rFonts w:ascii="Courier New" w:hAnsi="Courier New" w:cs="Courier New"/>
+          <w:sz w:val="22"/>
+          <w:szCs w:val="22"/>
+        </w:rPr>
+        <w:t xml:space="preserve">          VARCHAR(255) PRIMARY KEY,</w:t>
+      </w:r>
+    </w:p>
+    <w:p>
+      <w:pPr>
+        <w:spacing w:after="0"/>
+        <w:rPr>
+          <w:rFonts w:ascii="Courier New" w:hAnsi="Courier New" w:cs="Courier New"/>
+          <w:sz w:val="22"/>
+          <w:szCs w:val="22"/>
+        </w:rPr>
+      </w:pPr>
+      <w:r>
+        <w:rPr>
+          <w:rFonts w:ascii="Courier New" w:hAnsi="Courier New" w:cs="Courier New"/>
+          <w:sz w:val="22"/>
+          <w:szCs w:val="22"/>
+        </w:rPr>
+        <w:t xml:space="preserve">    </w:t>
+      </w:r>
+      <w:proofErr w:type="spellStart"/>
+      <w:r>
+        <w:rPr>
+          <w:rFonts w:ascii="Courier New" w:hAnsi="Courier New" w:cs="Courier New"/>
+          <w:sz w:val="22"/>
+          <w:szCs w:val="22"/>
+        </w:rPr>
+        <w:t>problem_title</w:t>
+      </w:r>
+      <w:proofErr w:type="spellEnd"/>
+      <w:r>
+        <w:rPr>
+          <w:rFonts w:ascii="Courier New" w:hAnsi="Courier New" w:cs="Courier New"/>
+          <w:sz w:val="22"/>
+          <w:szCs w:val="22"/>
+        </w:rPr>
+        <w:t xml:space="preserve">       VARCHAR(255),</w:t>
+      </w:r>
+    </w:p>
+    <w:p>
+      <w:pPr>
+        <w:spacing w:after="0"/>
+        <w:rPr>
+          <w:rFonts w:ascii="Courier New" w:hAnsi="Courier New" w:cs="Courier New"/>
+          <w:sz w:val="22"/>
+          <w:szCs w:val="22"/>
+        </w:rPr>
+      </w:pPr>
+      <w:r>
+        <w:rPr>
+          <w:rFonts w:ascii="Courier New" w:hAnsi="Courier New" w:cs="Courier New"/>
+          <w:sz w:val="22"/>
+          <w:szCs w:val="22"/>
+        </w:rPr>
+        <w:t xml:space="preserve">    </w:t>
+      </w:r>
+      <w:proofErr w:type="spellStart"/>
+      <w:r>
+        <w:rPr>
+          <w:rFonts w:ascii="Courier New" w:hAnsi="Courier New" w:cs="Courier New"/>
+          <w:sz w:val="22"/>
+          <w:szCs w:val="22"/>
+        </w:rPr>
+        <w:t>problem_description</w:t>
+      </w:r>
+      <w:proofErr w:type="spellEnd"/>
+      <w:r>
+        <w:rPr>
+          <w:rFonts w:ascii="Courier New" w:hAnsi="Courier New" w:cs="Courier New"/>
+          <w:sz w:val="22"/>
+          <w:szCs w:val="22"/>
+        </w:rPr>
+        <w:t xml:space="preserve"> TEXT,</w:t>
+      </w:r>
+    </w:p>
+    <w:p>
+      <w:pPr>
+        <w:spacing w:after="0"/>
+        <w:rPr>
+          <w:rFonts w:ascii="Courier New" w:hAnsi="Courier New" w:cs="Courier New"/>
+          <w:sz w:val="22"/>
+          <w:szCs w:val="22"/>
+        </w:rPr>
+      </w:pPr>
+      <w:r>
+        <w:rPr>
+          <w:rFonts w:ascii="Courier New" w:hAnsi="Courier New" w:cs="Courier New"/>
+          <w:sz w:val="22"/>
+          <w:szCs w:val="22"/>
+        </w:rPr>
+        <w:t xml:space="preserve">    difficulty          INTEGER</w:t>
+      </w:r>
+    </w:p>
+    <w:p>
+      <w:pPr>
+        <w:spacing w:after="0"/>
+        <w:rPr>
+          <w:rFonts w:ascii="Courier New" w:hAnsi="Courier New" w:cs="Courier New"/>
+          <w:sz w:val="22"/>
+          <w:szCs w:val="22"/>
+        </w:rPr>
+      </w:pPr>
+      <w:r>
+        <w:rPr>
+          <w:rFonts w:ascii="Courier New" w:hAnsi="Courier New" w:cs="Courier New"/>
+          <w:sz w:val="22"/>
+          <w:szCs w:val="22"/>
+        </w:rPr>
+        <w:t>);</w:t>
+      </w:r>
+    </w:p>
+    <w:p>
+      <w:pPr>
+        <w:spacing w:before="240" w:after="0"/>
+        <w:rPr>
+          <w:b/>
+          <w:bCs/>
+        </w:rPr>
+      </w:pPr>
+      <w:r>
+        <w:rPr>
+          <w:b/>
+          <w:bCs/>
+        </w:rPr>
+        <w:t>Test_case Table</w:t>
+      </w:r>
+    </w:p>
+    <w:p>
+      <w:pPr>
+        <w:spacing w:after="0"/>
+        <w:rPr>
+          <w:rFonts w:ascii="Courier New" w:hAnsi="Courier New" w:cs="Courier New"/>
+          <w:sz w:val="22"/>
+          <w:szCs w:val="22"/>
+        </w:rPr>
+      </w:pPr>
+      <w:r>
+        <w:rPr>
+          <w:rFonts w:ascii="Courier New" w:hAnsi="Courier New" w:cs="Courier New"/>
+          <w:sz w:val="22"/>
+          <w:szCs w:val="22"/>
+        </w:rPr>
+        <w:t xml:space="preserve">CREATE TABLE </w:t>
+      </w:r>
+      <w:proofErr w:type="spellStart"/>
+      <w:r>
+        <w:rPr>
+          <w:rFonts w:ascii="Courier New" w:hAnsi="Courier New" w:cs="Courier New"/>
+          <w:sz w:val="22"/>
+          <w:szCs w:val="22"/>
+        </w:rPr>
+        <w:t>test_case</w:t>
+      </w:r>
+      <w:proofErr w:type="spellEnd"/>
+      <w:r>
+        <w:rPr>
+          <w:rFonts w:ascii="Courier New" w:hAnsi="Courier New" w:cs="Courier New"/>
+          <w:sz w:val="22"/>
+          <w:szCs w:val="22"/>
+        </w:rPr>
+        <w:t xml:space="preserve"> (</w:t>
+      </w:r>
+    </w:p>
+    <w:p>
+      <w:pPr>
+        <w:spacing w:after="0"/>
+        <w:rPr>
+          <w:rFonts w:ascii="Courier New" w:hAnsi="Courier New" w:cs="Courier New"/>
+          <w:sz w:val="22"/>
+          <w:szCs w:val="22"/>
+        </w:rPr>
+      </w:pPr>
+      <w:r>
+        <w:rPr>
+          <w:rFonts w:ascii="Courier New" w:hAnsi="Courier New" w:cs="Courier New"/>
+          <w:sz w:val="22"/>
+          <w:szCs w:val="22"/>
+        </w:rPr>
+        <w:t xml:space="preserve">    </w:t>
+      </w:r>
+      <w:proofErr w:type="spellStart"/>
+      <w:r>
+        <w:rPr>
+          <w:rFonts w:ascii="Courier New" w:hAnsi="Courier New" w:cs="Courier New"/>
+          <w:sz w:val="22"/>
+          <w:szCs w:val="22"/>
+        </w:rPr>
+        <w:t>test_case_id</w:t>
+      </w:r>
+      <w:proofErr w:type="spellEnd"/>
+      <w:r>
+        <w:rPr>
+          <w:rFonts w:ascii="Courier New" w:hAnsi="Courier New" w:cs="Courier New"/>
+          <w:sz w:val="22"/>
+          <w:szCs w:val="22"/>
+        </w:rPr>
+        <w:t xml:space="preserve">   VARCHAR(255) PRIMARY KEY,</w:t>
+      </w:r>
+    </w:p>
+    <w:p>
+      <w:pPr>
+        <w:spacing w:after="0"/>
+        <w:rPr>
+          <w:rFonts w:ascii="Courier New" w:hAnsi="Courier New" w:cs="Courier New"/>
+          <w:sz w:val="22"/>
+          <w:szCs w:val="22"/>
+        </w:rPr>
+      </w:pPr>
+      <w:r>
+        <w:rPr>
+          <w:rFonts w:ascii="Courier New" w:hAnsi="Courier New" w:cs="Courier New"/>
+          <w:sz w:val="22"/>
+          <w:szCs w:val="22"/>
+        </w:rPr>
+        <w:t xml:space="preserve">    </w:t>
+      </w:r>
+      <w:proofErr w:type="spellStart"/>
+      <w:r>
+        <w:rPr>
+          <w:rFonts w:ascii="Courier New" w:hAnsi="Courier New" w:cs="Courier New"/>
+          <w:sz w:val="22"/>
+          <w:szCs w:val="22"/>
+        </w:rPr>
+        <w:t>problem_id</w:t>
+      </w:r>
+      <w:proofErr w:type="spellEnd"/>
+      <w:r>
+        <w:rPr>
+          <w:rFonts w:ascii="Courier New" w:hAnsi="Courier New" w:cs="Courier New"/>
+          <w:sz w:val="22"/>
+          <w:szCs w:val="22"/>
+        </w:rPr>
+        <w:t xml:space="preserve">     VARCHAR(255) REFERENCES</w:t>
+      </w:r>
+      <w:r>
+        <w:rPr>
+          <w:rFonts w:ascii="Courier New" w:hAnsi="Courier New" w:cs="Courier New"/>
+          <w:sz w:val="22"/>
+          <w:szCs w:val="22"/>
+        </w:rPr>
+        <w:t xml:space="preserve"> </w:t>
+      </w:r>
+      <w:r>
+        <w:rPr>
+          <w:rFonts w:ascii="Courier New" w:hAnsi="Courier New" w:cs="Courier New"/>
+          <w:sz w:val="22"/>
+          <w:szCs w:val="22"/>
+        </w:rPr>
+        <w:t>problem(</w:t>
+      </w:r>
+      <w:proofErr w:type="spellStart"/>
+      <w:r>
+        <w:rPr>
+          <w:rFonts w:ascii="Courier New" w:hAnsi="Courier New" w:cs="Courier New"/>
+          <w:sz w:val="22"/>
+          <w:szCs w:val="22"/>
+        </w:rPr>
+        <w:t>problem_id</w:t>
+      </w:r>
+      <w:proofErr w:type="spellEnd"/>
+      <w:r>
+        <w:rPr>
+          <w:rFonts w:ascii="Courier New" w:hAnsi="Courier New" w:cs="Courier New"/>
+          <w:sz w:val="22"/>
+          <w:szCs w:val="22"/>
+        </w:rPr>
+        <w:t>),</w:t>
+      </w:r>
+    </w:p>
+    <w:p>
+      <w:pPr>
+        <w:spacing w:after="0"/>
+        <w:rPr>
+          <w:rFonts w:ascii="Courier New" w:hAnsi="Courier New" w:cs="Courier New"/>
+          <w:sz w:val="22"/>
+          <w:szCs w:val="22"/>
+        </w:rPr>
+      </w:pPr>
+      <w:r>
+        <w:rPr>
+          <w:rFonts w:ascii="Courier New" w:hAnsi="Courier New" w:cs="Courier New"/>
+          <w:sz w:val="22"/>
+          <w:szCs w:val="22"/>
+        </w:rPr>
+        <w:t xml:space="preserve">    </w:t>
+      </w:r>
+      <w:proofErr w:type="spellStart"/>
+      <w:r>
+        <w:rPr>
+          <w:rFonts w:ascii="Courier New" w:hAnsi="Courier New" w:cs="Courier New"/>
+          <w:sz w:val="22"/>
+          <w:szCs w:val="22"/>
+        </w:rPr>
+        <w:t>input_value</w:t>
+      </w:r>
+      <w:proofErr w:type="spellEnd"/>
+      <w:r>
+        <w:rPr>
+          <w:rFonts w:ascii="Courier New" w:hAnsi="Courier New" w:cs="Courier New"/>
+          <w:sz w:val="22"/>
+          <w:szCs w:val="22"/>
+        </w:rPr>
+        <w:t xml:space="preserve">    VARCHAR(255),</w:t>
+      </w:r>
+    </w:p>
+    <w:p>
+      <w:pPr>
+        <w:spacing w:after="0"/>
+        <w:rPr>
+          <w:rFonts w:ascii="Courier New" w:hAnsi="Courier New" w:cs="Courier New"/>
+          <w:sz w:val="22"/>
+          <w:szCs w:val="22"/>
+        </w:rPr>
+      </w:pPr>
+      <w:r>
+        <w:rPr>
+          <w:rFonts w:ascii="Courier New" w:hAnsi="Courier New" w:cs="Courier New"/>
+          <w:sz w:val="22"/>
+          <w:szCs w:val="22"/>
+        </w:rPr>
+        <w:t xml:space="preserve">    </w:t>
+      </w:r>
+      <w:proofErr w:type="spellStart"/>
+      <w:r>
+        <w:rPr>
+          <w:rFonts w:ascii="Courier New" w:hAnsi="Courier New" w:cs="Courier New"/>
+          <w:sz w:val="22"/>
+          <w:szCs w:val="22"/>
+        </w:rPr>
+        <w:t>expected_value</w:t>
+      </w:r>
+      <w:proofErr w:type="spellEnd"/>
+      <w:r>
+        <w:rPr>
+          <w:rFonts w:ascii="Courier New" w:hAnsi="Courier New" w:cs="Courier New"/>
+          <w:sz w:val="22"/>
+          <w:szCs w:val="22"/>
+        </w:rPr>
+        <w:t xml:space="preserve"> VARCHAR(255)</w:t>
+      </w:r>
+    </w:p>
+    <w:p>
+      <w:pPr>
+        <w:spacing w:after="0"/>
+        <w:rPr>
+          <w:rFonts w:ascii="Courier New" w:hAnsi="Courier New" w:cs="Courier New"/>
+          <w:sz w:val="22"/>
+          <w:szCs w:val="22"/>
+        </w:rPr>
+      </w:pPr>
+      <w:r>
+        <w:rPr>
+          <w:rFonts w:ascii="Courier New" w:hAnsi="Courier New" w:cs="Courier New"/>
+          <w:sz w:val="22"/>
+          <w:szCs w:val="22"/>
+        </w:rPr>
+        <w:t>);</w:t>
+      </w:r>
+    </w:p>
+    <w:p>
+      <w:pPr>
+        <w:spacing w:before="240" w:after="0"/>
+        <w:rPr>
+          <w:rFonts w:cs="Courier New"/>
+          <w:b/>
+          <w:bCs/>
+        </w:rPr>
+      </w:pPr>
+      <w:r>
+        <w:rPr>
+          <w:rFonts w:cs="Courier New"/>
+          <w:b/>
+          <w:bCs/>
+        </w:rPr>
+        <w:t>Student</w:t>
+      </w:r>
+      <w:r>
+        <w:rPr>
+          <w:rFonts w:cs="Courier New"/>
+          <w:b/>
+          <w:bCs/>
+        </w:rPr>
+        <w:t xml:space="preserve"> Table</w:t>
+      </w:r>
+    </w:p>
+    <w:p>
+      <w:pPr>
+        <w:spacing w:after="0"/>
+        <w:rPr>
+          <w:rFonts w:ascii="Courier New" w:hAnsi="Courier New" w:cs="Courier New"/>
+          <w:sz w:val="22"/>
+          <w:szCs w:val="22"/>
+        </w:rPr>
+      </w:pPr>
+      <w:r>
+        <w:rPr>
+          <w:rFonts w:ascii="Courier New" w:hAnsi="Courier New" w:cs="Courier New"/>
+          <w:sz w:val="22"/>
+          <w:szCs w:val="22"/>
+        </w:rPr>
+        <w:t>CREATE TABLE student (</w:t>
+      </w:r>
+    </w:p>
+    <w:p>
+      <w:pPr>
+        <w:spacing w:after="0"/>
+        <w:rPr>
+          <w:rFonts w:ascii="Courier New" w:hAnsi="Courier New" w:cs="Courier New"/>
+          <w:sz w:val="22"/>
+          <w:szCs w:val="22"/>
+        </w:rPr>
+      </w:pPr>
+      <w:r>
+        <w:rPr>
+          <w:rFonts w:ascii="Courier New" w:hAnsi="Courier New" w:cs="Courier New"/>
+          <w:sz w:val="22"/>
+          <w:szCs w:val="22"/>
+        </w:rPr>
+        <w:t xml:space="preserve">    </w:t>
+      </w:r>
+      <w:proofErr w:type="spellStart"/>
+      <w:r>
+        <w:rPr>
+          <w:rFonts w:ascii="Courier New" w:hAnsi="Courier New" w:cs="Courier New"/>
+          <w:sz w:val="22"/>
+          <w:szCs w:val="22"/>
+        </w:rPr>
+        <w:t>student_id</w:t>
+      </w:r>
+      <w:proofErr w:type="spellEnd"/>
+      <w:r>
+        <w:rPr>
+          <w:rFonts w:ascii="Courier New" w:hAnsi="Courier New" w:cs="Courier New"/>
+          <w:sz w:val="22"/>
+          <w:szCs w:val="22"/>
+        </w:rPr>
+        <w:t xml:space="preserve">   VARCHAR(255) PRIMARY KEY,</w:t>
+      </w:r>
+    </w:p>
+    <w:p>
+      <w:pPr>
+        <w:spacing w:after="0"/>
+        <w:rPr>
+          <w:rFonts w:ascii="Courier New" w:hAnsi="Courier New" w:cs="Courier New"/>
+          <w:sz w:val="22"/>
+          <w:szCs w:val="22"/>
+        </w:rPr>
+      </w:pPr>
+      <w:r>
+        <w:rPr>
+          <w:rFonts w:ascii="Courier New" w:hAnsi="Courier New" w:cs="Courier New"/>
+          <w:sz w:val="22"/>
+          <w:szCs w:val="22"/>
+        </w:rPr>
+        <w:t xml:space="preserve">    </w:t>
+      </w:r>
+      <w:proofErr w:type="spellStart"/>
+      <w:r>
+        <w:rPr>
+          <w:rFonts w:ascii="Courier New" w:hAnsi="Courier New" w:cs="Courier New"/>
+          <w:sz w:val="22"/>
+          <w:szCs w:val="22"/>
+        </w:rPr>
+        <w:t>student_name</w:t>
+      </w:r>
+      <w:proofErr w:type="spellEnd"/>
+      <w:r>
+        <w:rPr>
+          <w:rFonts w:ascii="Courier New" w:hAnsi="Courier New" w:cs="Courier New"/>
+          <w:sz w:val="22"/>
+          <w:szCs w:val="22"/>
+        </w:rPr>
+        <w:t xml:space="preserve"> TEXT</w:t>
+      </w:r>
+    </w:p>
+    <w:p>
+      <w:pPr>
+        <w:spacing w:after="0"/>
+        <w:rPr>
+          <w:rFonts w:ascii="Courier New" w:hAnsi="Courier New" w:cs="Courier New"/>
+          <w:sz w:val="22"/>
+          <w:szCs w:val="22"/>
+        </w:rPr>
+      </w:pPr>
+      <w:r>
+        <w:rPr>
+          <w:rFonts w:ascii="Courier New" w:hAnsi="Courier New" w:cs="Courier New"/>
+          <w:sz w:val="22"/>
+          <w:szCs w:val="22"/>
+        </w:rPr>
+        <w:t>);</w:t>
+      </w:r>
+    </w:p>
+    <w:p>
+      <w:pPr>
+        <w:spacing w:before="240" w:after="0"/>
+        <w:rPr>
+          <w:b/>
+          <w:bCs/>
+        </w:rPr>
+      </w:pPr>
+      <w:r>
+        <w:rPr>
+          <w:b/>
+          <w:bCs/>
+        </w:rPr>
+        <w:t>Submission Table</w:t>
+      </w:r>
+    </w:p>
+    <w:p>
+      <w:pPr>
+        <w:spacing w:after="0"/>
+        <w:rPr>
+          <w:rFonts w:ascii="Courier New" w:hAnsi="Courier New" w:cs="Courier New"/>
+          <w:sz w:val="22"/>
+          <w:szCs w:val="22"/>
+        </w:rPr>
+      </w:pPr>
+      <w:r>
+        <w:rPr>
+          <w:rFonts w:ascii="Courier New" w:hAnsi="Courier New" w:cs="Courier New"/>
+          <w:sz w:val="22"/>
+          <w:szCs w:val="22"/>
+        </w:rPr>
+        <w:t>CREATE TABLE submission (</w:t>
+      </w:r>
+    </w:p>
+    <w:p>
+      <w:pPr>
+        <w:spacing w:after="0"/>
+        <w:rPr>
+          <w:rFonts w:ascii="Courier New" w:hAnsi="Courier New" w:cs="Courier New"/>
+          <w:sz w:val="22"/>
+          <w:szCs w:val="22"/>
+        </w:rPr>
+      </w:pPr>
+      <w:r>
+        <w:rPr>
+          <w:rFonts w:ascii="Courier New" w:hAnsi="Courier New" w:cs="Courier New"/>
+          <w:sz w:val="22"/>
+          <w:szCs w:val="22"/>
+        </w:rPr>
+        <w:t xml:space="preserve">    </w:t>
+      </w:r>
+      <w:proofErr w:type="spellStart"/>
+      <w:r>
+        <w:rPr>
+          <w:rFonts w:ascii="Courier New" w:hAnsi="Courier New" w:cs="Courier New"/>
+          <w:sz w:val="22"/>
+          <w:szCs w:val="22"/>
+        </w:rPr>
+        <w:t>submission_id</w:t>
+      </w:r>
+      <w:proofErr w:type="spellEnd"/>
+      <w:r>
+        <w:rPr>
+          <w:rFonts w:ascii="Courier New" w:hAnsi="Courier New" w:cs="Courier New"/>
+          <w:sz w:val="22"/>
+          <w:szCs w:val="22"/>
+        </w:rPr>
+        <w:t xml:space="preserve">   VARCHAR(255) PRIMARY KEY,</w:t>
+      </w:r>
+    </w:p>
+    <w:p>
+      <w:pPr>
+        <w:spacing w:after="0"/>
+        <w:rPr>
+          <w:rFonts w:ascii="Courier New" w:hAnsi="Courier New" w:cs="Courier New"/>
+          <w:sz w:val="22"/>
+          <w:szCs w:val="22"/>
+        </w:rPr>
+      </w:pPr>
+      <w:r>
+        <w:rPr>
+          <w:rFonts w:ascii="Courier New" w:hAnsi="Courier New" w:cs="Courier New"/>
+          <w:sz w:val="22"/>
+          <w:szCs w:val="22"/>
+        </w:rPr>
+        <w:t xml:space="preserve">    </w:t>
+      </w:r>
+      <w:proofErr w:type="spellStart"/>
+      <w:r>
+        <w:rPr>
+          <w:rFonts w:ascii="Courier New" w:hAnsi="Courier New" w:cs="Courier New"/>
+          <w:sz w:val="22"/>
+          <w:szCs w:val="22"/>
+        </w:rPr>
+        <w:t>student_id</w:t>
+      </w:r>
+      <w:proofErr w:type="spellEnd"/>
+      <w:r>
+        <w:rPr>
+          <w:rFonts w:ascii="Courier New" w:hAnsi="Courier New" w:cs="Courier New"/>
+          <w:sz w:val="22"/>
+          <w:szCs w:val="22"/>
+        </w:rPr>
+        <w:t xml:space="preserve">      VARCHAR(255) REFERENCES student(</w:t>
+      </w:r>
+      <w:proofErr w:type="spellStart"/>
+      <w:r>
+        <w:rPr>
+          <w:rFonts w:ascii="Courier New" w:hAnsi="Courier New" w:cs="Courier New"/>
+          <w:sz w:val="22"/>
+          <w:szCs w:val="22"/>
+        </w:rPr>
+        <w:t>student_id</w:t>
+      </w:r>
+      <w:proofErr w:type="spellEnd"/>
+      <w:r>
+        <w:rPr>
+          <w:rFonts w:ascii="Courier New" w:hAnsi="Courier New" w:cs="Courier New"/>
+          <w:sz w:val="22"/>
+          <w:szCs w:val="22"/>
+        </w:rPr>
+        <w:t>),</w:t>
+      </w:r>
+    </w:p>
+    <w:p>
+      <w:pPr>
+        <w:spacing w:after="0"/>
+        <w:rPr>
+          <w:rFonts w:ascii="Courier New" w:hAnsi="Courier New" w:cs="Courier New"/>
+          <w:sz w:val="22"/>
+          <w:szCs w:val="22"/>
+        </w:rPr>
+      </w:pPr>
+      <w:r>
+        <w:rPr>
+          <w:rFonts w:ascii="Courier New" w:hAnsi="Courier New" w:cs="Courier New"/>
+          <w:sz w:val="22"/>
+          <w:szCs w:val="22"/>
+        </w:rPr>
+        <w:t xml:space="preserve">    </w:t>
+      </w:r>
+      <w:proofErr w:type="spellStart"/>
+      <w:r>
+        <w:rPr>
+          <w:rFonts w:ascii="Courier New" w:hAnsi="Courier New" w:cs="Courier New"/>
+          <w:sz w:val="22"/>
+          <w:szCs w:val="22"/>
+        </w:rPr>
+        <w:t>problem_id</w:t>
+      </w:r>
+      <w:proofErr w:type="spellEnd"/>
+      <w:r>
+        <w:rPr>
+          <w:rFonts w:ascii="Courier New" w:hAnsi="Courier New" w:cs="Courier New"/>
+          <w:sz w:val="22"/>
+          <w:szCs w:val="22"/>
+        </w:rPr>
+        <w:t xml:space="preserve">      VARCHAR(255) REFERENCES problem(</w:t>
+      </w:r>
+      <w:proofErr w:type="spellStart"/>
+      <w:r>
+        <w:rPr>
+          <w:rFonts w:ascii="Courier New" w:hAnsi="Courier New" w:cs="Courier New"/>
+          <w:sz w:val="22"/>
+          <w:szCs w:val="22"/>
+        </w:rPr>
+        <w:t>problem_id</w:t>
+      </w:r>
+      <w:proofErr w:type="spellEnd"/>
+      <w:r>
+        <w:rPr>
+          <w:rFonts w:ascii="Courier New" w:hAnsi="Courier New" w:cs="Courier New"/>
+          <w:sz w:val="22"/>
+          <w:szCs w:val="22"/>
+        </w:rPr>
+        <w:t>),</w:t>
+      </w:r>
+    </w:p>
+    <w:p>
+      <w:pPr>
+        <w:spacing w:after="0"/>
+        <w:rPr>
+          <w:rFonts w:ascii="Courier New" w:hAnsi="Courier New" w:cs="Courier New"/>
+          <w:sz w:val="22"/>
+          <w:szCs w:val="22"/>
+        </w:rPr>
+      </w:pPr>
+      <w:r>
+        <w:rPr>
+          <w:rFonts w:ascii="Courier New" w:hAnsi="Courier New" w:cs="Courier New"/>
+          <w:sz w:val="22"/>
+          <w:szCs w:val="22"/>
+        </w:rPr>
+        <w:t xml:space="preserve">    </w:t>
+      </w:r>
+      <w:proofErr w:type="spellStart"/>
+      <w:r>
+        <w:rPr>
+          <w:rFonts w:ascii="Courier New" w:hAnsi="Courier New" w:cs="Courier New"/>
+          <w:sz w:val="22"/>
+          <w:szCs w:val="22"/>
+        </w:rPr>
+        <w:t>submitted_code</w:t>
+      </w:r>
+      <w:proofErr w:type="spellEnd"/>
+      <w:r>
+        <w:rPr>
+          <w:rFonts w:ascii="Courier New" w:hAnsi="Courier New" w:cs="Courier New"/>
+          <w:sz w:val="22"/>
+          <w:szCs w:val="22"/>
+        </w:rPr>
+        <w:t xml:space="preserve">  TEXT,</w:t>
+      </w:r>
+    </w:p>
+    <w:p>
+      <w:pPr>
+        <w:spacing w:after="0"/>
+        <w:rPr>
+          <w:rFonts w:ascii="Courier New" w:hAnsi="Courier New" w:cs="Courier New"/>
+          <w:sz w:val="22"/>
+          <w:szCs w:val="22"/>
+        </w:rPr>
+      </w:pPr>
+      <w:r>
+        <w:rPr>
+          <w:rFonts w:ascii="Courier New" w:hAnsi="Courier New" w:cs="Courier New"/>
+          <w:sz w:val="22"/>
+          <w:szCs w:val="22"/>
+        </w:rPr>
+        <w:t xml:space="preserve">    </w:t>
+      </w:r>
+      <w:proofErr w:type="spellStart"/>
+      <w:r>
+        <w:rPr>
+          <w:rFonts w:ascii="Courier New" w:hAnsi="Courier New" w:cs="Courier New"/>
+          <w:sz w:val="22"/>
+          <w:szCs w:val="22"/>
+        </w:rPr>
+        <w:t>submitted_at</w:t>
+      </w:r>
+      <w:proofErr w:type="spellEnd"/>
+      <w:r>
+        <w:rPr>
+          <w:rFonts w:ascii="Courier New" w:hAnsi="Courier New" w:cs="Courier New"/>
+          <w:sz w:val="22"/>
+          <w:szCs w:val="22"/>
+        </w:rPr>
+        <w:t xml:space="preserve">    TIMESTAMP,</w:t>
+      </w:r>
+    </w:p>
+    <w:p>
+      <w:pPr>
+        <w:spacing w:after="0"/>
+        <w:rPr>
+          <w:rFonts w:ascii="Courier New" w:hAnsi="Courier New" w:cs="Courier New"/>
+          <w:sz w:val="22"/>
+          <w:szCs w:val="22"/>
+        </w:rPr>
+      </w:pPr>
+      <w:r>
+        <w:rPr>
+          <w:rFonts w:ascii="Courier New" w:hAnsi="Courier New" w:cs="Courier New"/>
+          <w:sz w:val="22"/>
+          <w:szCs w:val="22"/>
+        </w:rPr>
+        <w:t xml:space="preserve">    </w:t>
+      </w:r>
+      <w:proofErr w:type="spellStart"/>
+      <w:r>
+        <w:rPr>
+          <w:rFonts w:ascii="Courier New" w:hAnsi="Courier New" w:cs="Courier New"/>
+          <w:sz w:val="22"/>
+          <w:szCs w:val="22"/>
+        </w:rPr>
+        <w:t>overall_status</w:t>
+      </w:r>
+      <w:proofErr w:type="spellEnd"/>
+      <w:r>
+        <w:rPr>
+          <w:rFonts w:ascii="Courier New" w:hAnsi="Courier New" w:cs="Courier New"/>
+          <w:sz w:val="22"/>
+          <w:szCs w:val="22"/>
+        </w:rPr>
+        <w:t xml:space="preserve">  BOOLEAN</w:t>
+      </w:r>
+    </w:p>
+    <w:p>
+      <w:pPr>
+        <w:spacing w:after="0"/>
+        <w:rPr>
+          <w:rFonts w:ascii="Courier New" w:hAnsi="Courier New" w:cs="Courier New"/>
+          <w:sz w:val="22"/>
+          <w:szCs w:val="22"/>
+        </w:rPr>
+      </w:pPr>
+      <w:r>
+        <w:rPr>
+          <w:rFonts w:ascii="Courier New" w:hAnsi="Courier New" w:cs="Courier New"/>
+          <w:sz w:val="22"/>
+          <w:szCs w:val="22"/>
+        </w:rPr>
+        <w:t>);</w:t>
+      </w:r>
+    </w:p>
+    <w:p>
+      <w:pPr>
+        <w:spacing w:before="240" w:after="0"/>
+        <w:rPr>
+          <w:rFonts w:cs="Courier New"/>
+          <w:b/>
+          <w:bCs/>
+        </w:rPr>
+      </w:pPr>
+      <w:proofErr w:type="spellStart"/>
+      <w:r>
+        <w:rPr>
+          <w:rFonts w:cs="Courier New"/>
+          <w:b/>
+          <w:bCs/>
+        </w:rPr>
+        <w:t>Test_case_result</w:t>
+      </w:r>
+      <w:proofErr w:type="spellEnd"/>
+      <w:r>
+        <w:rPr>
+          <w:rFonts w:cs="Courier New"/>
+          <w:b/>
+          <w:bCs/>
+        </w:rPr>
+        <w:t xml:space="preserve"> Table</w:t>
+      </w:r>
+    </w:p>
+    <w:p>
+      <w:pPr>
+        <w:spacing w:after="0"/>
+        <w:rPr>
+          <w:rFonts w:ascii="Courier New" w:hAnsi="Courier New" w:cs="Courier New"/>
+          <w:sz w:val="22"/>
+          <w:szCs w:val="22"/>
+        </w:rPr>
+      </w:pPr>
+      <w:r>
+        <w:rPr>
+          <w:rFonts w:ascii="Courier New" w:hAnsi="Courier New" w:cs="Courier New"/>
+          <w:sz w:val="22"/>
+          <w:szCs w:val="22"/>
+        </w:rPr>
+        <w:t xml:space="preserve">CREATE TABLE </w:t>
+      </w:r>
+      <w:proofErr w:type="spellStart"/>
+      <w:r>
+        <w:rPr>
+          <w:rFonts w:ascii="Courier New" w:hAnsi="Courier New" w:cs="Courier New"/>
+          <w:sz w:val="22"/>
+          <w:szCs w:val="22"/>
+        </w:rPr>
+        <w:t>test_case_result</w:t>
+      </w:r>
+      <w:proofErr w:type="spellEnd"/>
+      <w:r>
+        <w:rPr>
+          <w:rFonts w:ascii="Courier New" w:hAnsi="Courier New" w:cs="Courier New"/>
+          <w:sz w:val="22"/>
+          <w:szCs w:val="22"/>
+        </w:rPr>
+        <w:t xml:space="preserve"> (</w:t>
+      </w:r>
+    </w:p>
+    <w:p>
+      <w:pPr>
+        <w:spacing w:after="0"/>
+        <w:rPr>
+          <w:rFonts w:ascii="Courier New" w:hAnsi="Courier New" w:cs="Courier New"/>
+          <w:sz w:val="22"/>
+          <w:szCs w:val="22"/>
+        </w:rPr>
+      </w:pPr>
+      <w:r>
+        <w:rPr>
+          <w:rFonts w:ascii="Courier New" w:hAnsi="Courier New" w:cs="Courier New"/>
+          <w:sz w:val="22"/>
+          <w:szCs w:val="22"/>
+        </w:rPr>
+        <w:t xml:space="preserve">    </w:t>
+      </w:r>
+      <w:proofErr w:type="spellStart"/>
+      <w:r>
+        <w:rPr>
+          <w:rFonts w:ascii="Courier New" w:hAnsi="Courier New" w:cs="Courier New"/>
+          <w:sz w:val="22"/>
+          <w:szCs w:val="22"/>
+        </w:rPr>
+        <w:t>test_case_result_id</w:t>
+      </w:r>
+      <w:proofErr w:type="spellEnd"/>
+      <w:r>
+        <w:rPr>
+          <w:rFonts w:ascii="Courier New" w:hAnsi="Courier New" w:cs="Courier New"/>
+          <w:sz w:val="22"/>
+          <w:szCs w:val="22"/>
+        </w:rPr>
+        <w:t xml:space="preserve"> VARCHAR(255) PRIMARY KEY,</w:t>
+      </w:r>
+    </w:p>
+    <w:p>
+      <w:pPr>
+        <w:spacing w:after="0"/>
+        <w:rPr>
+          <w:rFonts w:ascii="Courier New" w:hAnsi="Courier New" w:cs="Courier New"/>
+          <w:sz w:val="22"/>
+          <w:szCs w:val="22"/>
+        </w:rPr>
+      </w:pPr>
+      <w:r>
+        <w:rPr>
+          <w:rFonts w:ascii="Courier New" w:hAnsi="Courier New" w:cs="Courier New"/>
+          <w:sz w:val="22"/>
+          <w:szCs w:val="22"/>
+        </w:rPr>
+        <w:t xml:space="preserve">    </w:t>
+      </w:r>
+      <w:proofErr w:type="spellStart"/>
+      <w:r>
+        <w:rPr>
+          <w:rFonts w:ascii="Courier New" w:hAnsi="Courier New" w:cs="Courier New"/>
+          <w:sz w:val="22"/>
+          <w:szCs w:val="22"/>
+        </w:rPr>
+        <w:t>submission_id</w:t>
+      </w:r>
+      <w:proofErr w:type="spellEnd"/>
+      <w:r>
+        <w:rPr>
+          <w:rFonts w:ascii="Courier New" w:hAnsi="Courier New" w:cs="Courier New"/>
+          <w:sz w:val="22"/>
+          <w:szCs w:val="22"/>
+        </w:rPr>
+        <w:t xml:space="preserve">        VARCHAR(255) REFERENCES submission(</w:t>
+      </w:r>
+      <w:proofErr w:type="spellStart"/>
+      <w:r>
+        <w:rPr>
+          <w:rFonts w:ascii="Courier New" w:hAnsi="Courier New" w:cs="Courier New"/>
+          <w:sz w:val="22"/>
+          <w:szCs w:val="22"/>
+        </w:rPr>
+        <w:t>submission_id</w:t>
+      </w:r>
+      <w:proofErr w:type="spellEnd"/>
+      <w:r>
+        <w:rPr>
+          <w:rFonts w:ascii="Courier New" w:hAnsi="Courier New" w:cs="Courier New"/>
+          <w:sz w:val="22"/>
+          <w:szCs w:val="22"/>
+        </w:rPr>
+        <w:t>),</w:t>
+      </w:r>
+    </w:p>
+    <w:p>
+      <w:pPr>
+        <w:spacing w:after="0"/>
+        <w:rPr>
+          <w:rFonts w:ascii="Courier New" w:hAnsi="Courier New" w:cs="Courier New"/>
+          <w:sz w:val="22"/>
+          <w:szCs w:val="22"/>
+        </w:rPr>
+      </w:pPr>
+      <w:r>
+        <w:rPr>
+          <w:rFonts w:ascii="Courier New" w:hAnsi="Courier New" w:cs="Courier New"/>
+          <w:sz w:val="22"/>
+          <w:szCs w:val="22"/>
+        </w:rPr>
+        <w:t xml:space="preserve">    </w:t>
+      </w:r>
+      <w:proofErr w:type="spellStart"/>
+      <w:r>
+        <w:rPr>
+          <w:rFonts w:ascii="Courier New" w:hAnsi="Courier New" w:cs="Courier New"/>
+          <w:sz w:val="22"/>
+          <w:szCs w:val="22"/>
+        </w:rPr>
+        <w:t>test_case_id</w:t>
+      </w:r>
+      <w:proofErr w:type="spellEnd"/>
+      <w:r>
+        <w:rPr>
+          <w:rFonts w:ascii="Courier New" w:hAnsi="Courier New" w:cs="Courier New"/>
+          <w:sz w:val="22"/>
+          <w:szCs w:val="22"/>
+        </w:rPr>
+        <w:t xml:space="preserve">         VARCHAR(255) REFERENCES</w:t>
+      </w:r>
+      <w:r>
+        <w:rPr>
+          <w:rFonts w:ascii="Courier New" w:hAnsi="Courier New" w:cs="Courier New"/>
+          <w:sz w:val="22"/>
+          <w:szCs w:val="22"/>
+        </w:rPr>
+        <w:t xml:space="preserve"> </w:t>
+      </w:r>
+      <w:proofErr w:type="spellStart"/>
+      <w:r>
+        <w:rPr>
+          <w:rFonts w:ascii="Courier New" w:hAnsi="Courier New" w:cs="Courier New"/>
+          <w:sz w:val="22"/>
+          <w:szCs w:val="22"/>
+        </w:rPr>
+        <w:t>test_case</w:t>
+      </w:r>
+      <w:proofErr w:type="spellEnd"/>
+      <w:r>
+        <w:rPr>
+          <w:rFonts w:ascii="Courier New" w:hAnsi="Courier New" w:cs="Courier New"/>
+          <w:sz w:val="22"/>
+          <w:szCs w:val="22"/>
+        </w:rPr>
+        <w:t>(</w:t>
+      </w:r>
+      <w:proofErr w:type="spellStart"/>
+      <w:r>
+        <w:rPr>
+          <w:rFonts w:ascii="Courier New" w:hAnsi="Courier New" w:cs="Courier New"/>
+          <w:sz w:val="22"/>
+          <w:szCs w:val="22"/>
+        </w:rPr>
+        <w:t>test_case_id</w:t>
+      </w:r>
+      <w:proofErr w:type="spellEnd"/>
+      <w:r>
+        <w:rPr>
+          <w:rFonts w:ascii="Courier New" w:hAnsi="Courier New" w:cs="Courier New"/>
+          <w:sz w:val="22"/>
+          <w:szCs w:val="22"/>
+        </w:rPr>
+        <w:t>),</w:t>
+      </w:r>
+    </w:p>
+    <w:p>
+      <w:pPr>
+        <w:spacing w:after="0"/>
+        <w:rPr>
+          <w:rFonts w:ascii="Courier New" w:hAnsi="Courier New" w:cs="Courier New"/>
+          <w:sz w:val="22"/>
+          <w:szCs w:val="22"/>
+        </w:rPr>
+      </w:pPr>
+      <w:r>
+        <w:rPr>
+          <w:rFonts w:ascii="Courier New" w:hAnsi="Courier New" w:cs="Courier New"/>
+          <w:sz w:val="22"/>
+          <w:szCs w:val="22"/>
+        </w:rPr>
+        <w:t xml:space="preserve">    passed               BOOLEAN,</w:t>
+      </w:r>
+    </w:p>
+    <w:p>
+      <w:pPr>
+        <w:spacing w:after="0"/>
+        <w:rPr>
+          <w:rFonts w:ascii="Courier New" w:hAnsi="Courier New" w:cs="Courier New"/>
+          <w:sz w:val="22"/>
+          <w:szCs w:val="22"/>
+        </w:rPr>
+      </w:pPr>
+      <w:r>
+        <w:rPr>
+          <w:rFonts w:ascii="Courier New" w:hAnsi="Courier New" w:cs="Courier New"/>
+          <w:sz w:val="22"/>
+          <w:szCs w:val="22"/>
+        </w:rPr>
+        <w:t xml:space="preserve">    </w:t>
+      </w:r>
+      <w:proofErr w:type="spellStart"/>
+      <w:r>
+        <w:rPr>
+          <w:rFonts w:ascii="Courier New" w:hAnsi="Courier New" w:cs="Courier New"/>
+          <w:sz w:val="22"/>
+          <w:szCs w:val="22"/>
+        </w:rPr>
+        <w:t>actual_output</w:t>
+      </w:r>
+      <w:proofErr w:type="spellEnd"/>
+      <w:r>
+        <w:rPr>
+          <w:rFonts w:ascii="Courier New" w:hAnsi="Courier New" w:cs="Courier New"/>
+          <w:sz w:val="22"/>
+          <w:szCs w:val="22"/>
+        </w:rPr>
+        <w:t xml:space="preserve">        TEXT,</w:t>
+      </w:r>
+    </w:p>
+    <w:p>
+      <w:pPr>
+        <w:spacing w:after="0"/>
+        <w:rPr>
+          <w:rFonts w:ascii="Courier New" w:hAnsi="Courier New" w:cs="Courier New"/>
+          <w:sz w:val="22"/>
+          <w:szCs w:val="22"/>
+        </w:rPr>
+      </w:pPr>
+      <w:r>
+        <w:rPr>
+          <w:rFonts w:ascii="Courier New" w:hAnsi="Courier New" w:cs="Courier New"/>
+          <w:sz w:val="22"/>
+          <w:szCs w:val="22"/>
+        </w:rPr>
+        <w:t xml:space="preserve">    </w:t>
+      </w:r>
+      <w:proofErr w:type="spellStart"/>
+      <w:r>
+        <w:rPr>
+          <w:rFonts w:ascii="Courier New" w:hAnsi="Courier New" w:cs="Courier New"/>
+          <w:sz w:val="22"/>
+          <w:szCs w:val="22"/>
+        </w:rPr>
+        <w:t>runtime_ms</w:t>
+      </w:r>
+      <w:proofErr w:type="spellEnd"/>
+      <w:r>
+        <w:rPr>
+          <w:rFonts w:ascii="Courier New" w:hAnsi="Courier New" w:cs="Courier New"/>
+          <w:sz w:val="22"/>
+          <w:szCs w:val="22"/>
+        </w:rPr>
+        <w:t xml:space="preserve">           INTEGER</w:t>
+      </w:r>
+    </w:p>
+    <w:p>
+      <w:pPr>
+        <w:spacing w:after="0"/>
+      </w:pPr>
+      <w:r>
+        <w:rPr>
+          <w:rFonts w:ascii="Courier New" w:hAnsi="Courier New" w:cs="Courier New"/>
+          <w:sz w:val="22"/>
+          <w:szCs w:val="22"/>
+        </w:rPr>
+        <w:t>);</w:t>
+      </w:r>
       <w:r>
         <w:br w:type="page"/>
       </w:r>
@@ -1480,7 +2676,7 @@
       <w:pPr>
         <w:pStyle w:val="Heading1"/>
       </w:pPr>
-      <w:bookmarkStart w:id="9" w:name="_Toc214728491"/>
+      <w:bookmarkStart w:id="9" w:name="_Toc214795004"/>
       <w:r>
         <w:rPr>
           <w:color w:val="auto"/>
@@ -1500,7 +2696,7 @@
           <w:color w:val="auto"/>
         </w:rPr>
       </w:pPr>
-      <w:bookmarkStart w:id="10" w:name="_Toc214728492"/>
+      <w:bookmarkStart w:id="10" w:name="_Toc214795005"/>
       <w:r>
         <w:rPr>
           <w:color w:val="auto"/>

</xml_diff>

<commit_message>
Added Login/SignUp designs and logo
</commit_message>
<xml_diff>
--- a/Documentation/SETU Code Lab Design Doument.docx
+++ b/Documentation/SETU Code Lab Design Doument.docx
@@ -320,7 +320,7 @@
           <w:r>
             <w:fldChar w:fldCharType="separate"/>
           </w:r>
-          <w:hyperlink w:anchor="_Toc214794995" w:history="1">
+          <w:hyperlink w:anchor="_Toc215086224" w:history="1">
             <w:r>
               <w:rPr>
                 <w:rStyle w:val="Hyperlink"/>
@@ -347,7 +347,7 @@
                 <w:noProof/>
                 <w:webHidden/>
               </w:rPr>
-              <w:instrText xml:space="preserve"> PAGEREF _Toc214794995 \h </w:instrText>
+              <w:instrText xml:space="preserve"> PAGEREF _Toc215086224 \h </w:instrText>
             </w:r>
             <w:r>
               <w:rPr>
@@ -390,7 +390,7 @@
               <w:lang w:eastAsia="en-IE"/>
             </w:rPr>
           </w:pPr>
-          <w:hyperlink w:anchor="_Toc214794996" w:history="1">
+          <w:hyperlink w:anchor="_Toc215086225" w:history="1">
             <w:r>
               <w:rPr>
                 <w:rStyle w:val="Hyperlink"/>
@@ -417,7 +417,7 @@
                 <w:noProof/>
                 <w:webHidden/>
               </w:rPr>
-              <w:instrText xml:space="preserve"> PAGEREF _Toc214794996 \h </w:instrText>
+              <w:instrText xml:space="preserve"> PAGEREF _Toc215086225 \h </w:instrText>
             </w:r>
             <w:r>
               <w:rPr>
@@ -460,12 +460,82 @@
               <w:lang w:eastAsia="en-IE"/>
             </w:rPr>
           </w:pPr>
-          <w:hyperlink w:anchor="_Toc214794997" w:history="1">
+          <w:hyperlink w:anchor="_Toc215086226" w:history="1">
             <w:r>
               <w:rPr>
                 <w:rStyle w:val="Hyperlink"/>
                 <w:noProof/>
               </w:rPr>
+              <w:t>Architecture Diagram</w:t>
+            </w:r>
+            <w:r>
+              <w:rPr>
+                <w:noProof/>
+                <w:webHidden/>
+              </w:rPr>
+              <w:tab/>
+            </w:r>
+            <w:r>
+              <w:rPr>
+                <w:noProof/>
+                <w:webHidden/>
+              </w:rPr>
+              <w:fldChar w:fldCharType="begin"/>
+            </w:r>
+            <w:r>
+              <w:rPr>
+                <w:noProof/>
+                <w:webHidden/>
+              </w:rPr>
+              <w:instrText xml:space="preserve"> PAGEREF _Toc215086226 \h </w:instrText>
+            </w:r>
+            <w:r>
+              <w:rPr>
+                <w:noProof/>
+                <w:webHidden/>
+              </w:rPr>
+            </w:r>
+            <w:r>
+              <w:rPr>
+                <w:noProof/>
+                <w:webHidden/>
+              </w:rPr>
+              <w:fldChar w:fldCharType="separate"/>
+            </w:r>
+            <w:r>
+              <w:rPr>
+                <w:noProof/>
+                <w:webHidden/>
+              </w:rPr>
+              <w:t>5</w:t>
+            </w:r>
+            <w:r>
+              <w:rPr>
+                <w:noProof/>
+                <w:webHidden/>
+              </w:rPr>
+              <w:fldChar w:fldCharType="end"/>
+            </w:r>
+          </w:hyperlink>
+        </w:p>
+        <w:p>
+          <w:pPr>
+            <w:pStyle w:val="TOC1"/>
+            <w:tabs>
+              <w:tab w:val="right" w:leader="dot" w:pos="9016"/>
+            </w:tabs>
+            <w:rPr>
+              <w:rFonts w:eastAsiaTheme="minorEastAsia"/>
+              <w:noProof/>
+              <w:lang w:eastAsia="en-IE"/>
+            </w:rPr>
+          </w:pPr>
+          <w:hyperlink w:anchor="_Toc215086227" w:history="1">
+            <w:r>
+              <w:rPr>
+                <w:rStyle w:val="Hyperlink"/>
+                <w:noProof/>
+              </w:rPr>
               <w:t>Sequence Diagrams</w:t>
             </w:r>
             <w:r>
@@ -487,7 +557,7 @@
                 <w:noProof/>
                 <w:webHidden/>
               </w:rPr>
-              <w:instrText xml:space="preserve"> PAGEREF _Toc214794997 \h </w:instrText>
+              <w:instrText xml:space="preserve"> PAGEREF _Toc215086227 \h </w:instrText>
             </w:r>
             <w:r>
               <w:rPr>
@@ -507,7 +577,7 @@
                 <w:noProof/>
                 <w:webHidden/>
               </w:rPr>
-              <w:t>5</w:t>
+              <w:t>6</w:t>
             </w:r>
             <w:r>
               <w:rPr>
@@ -530,7 +600,7 @@
               <w:lang w:eastAsia="en-IE"/>
             </w:rPr>
           </w:pPr>
-          <w:hyperlink w:anchor="_Toc214794998" w:history="1">
+          <w:hyperlink w:anchor="_Toc215086228" w:history="1">
             <w:r>
               <w:rPr>
                 <w:rStyle w:val="Hyperlink"/>
@@ -557,7 +627,7 @@
                 <w:noProof/>
                 <w:webHidden/>
               </w:rPr>
-              <w:instrText xml:space="preserve"> PAGEREF _Toc214794998 \h </w:instrText>
+              <w:instrText xml:space="preserve"> PAGEREF _Toc215086228 \h </w:instrText>
             </w:r>
             <w:r>
               <w:rPr>
@@ -577,7 +647,7 @@
                 <w:noProof/>
                 <w:webHidden/>
               </w:rPr>
-              <w:t>5</w:t>
+              <w:t>6</w:t>
             </w:r>
             <w:r>
               <w:rPr>
@@ -600,7 +670,7 @@
               <w:lang w:eastAsia="en-IE"/>
             </w:rPr>
           </w:pPr>
-          <w:hyperlink w:anchor="_Toc214794999" w:history="1">
+          <w:hyperlink w:anchor="_Toc215086229" w:history="1">
             <w:r>
               <w:rPr>
                 <w:rStyle w:val="Hyperlink"/>
@@ -627,7 +697,7 @@
                 <w:noProof/>
                 <w:webHidden/>
               </w:rPr>
-              <w:instrText xml:space="preserve"> PAGEREF _Toc214794999 \h </w:instrText>
+              <w:instrText xml:space="preserve"> PAGEREF _Toc215086229 \h </w:instrText>
             </w:r>
             <w:r>
               <w:rPr>
@@ -647,7 +717,7 @@
                 <w:noProof/>
                 <w:webHidden/>
               </w:rPr>
-              <w:t>6</w:t>
+              <w:t>7</w:t>
             </w:r>
             <w:r>
               <w:rPr>
@@ -670,7 +740,7 @@
               <w:lang w:eastAsia="en-IE"/>
             </w:rPr>
           </w:pPr>
-          <w:hyperlink w:anchor="_Toc214795000" w:history="1">
+          <w:hyperlink w:anchor="_Toc215086230" w:history="1">
             <w:r>
               <w:rPr>
                 <w:rStyle w:val="Hyperlink"/>
@@ -697,7 +767,7 @@
                 <w:noProof/>
                 <w:webHidden/>
               </w:rPr>
-              <w:instrText xml:space="preserve"> PAGEREF _Toc214795000 \h </w:instrText>
+              <w:instrText xml:space="preserve"> PAGEREF _Toc215086230 \h </w:instrText>
             </w:r>
             <w:r>
               <w:rPr>
@@ -717,7 +787,7 @@
                 <w:noProof/>
                 <w:webHidden/>
               </w:rPr>
-              <w:t>7</w:t>
+              <w:t>8</w:t>
             </w:r>
             <w:r>
               <w:rPr>
@@ -740,7 +810,7 @@
               <w:lang w:eastAsia="en-IE"/>
             </w:rPr>
           </w:pPr>
-          <w:hyperlink w:anchor="_Toc214795001" w:history="1">
+          <w:hyperlink w:anchor="_Toc215086231" w:history="1">
             <w:r>
               <w:rPr>
                 <w:rStyle w:val="Hyperlink"/>
@@ -767,7 +837,7 @@
                 <w:noProof/>
                 <w:webHidden/>
               </w:rPr>
-              <w:instrText xml:space="preserve"> PAGEREF _Toc214795001 \h </w:instrText>
+              <w:instrText xml:space="preserve"> PAGEREF _Toc215086231 \h </w:instrText>
             </w:r>
             <w:r>
               <w:rPr>
@@ -787,7 +857,7 @@
                 <w:noProof/>
                 <w:webHidden/>
               </w:rPr>
-              <w:t>7</w:t>
+              <w:t>8</w:t>
             </w:r>
             <w:r>
               <w:rPr>
@@ -810,7 +880,7 @@
               <w:lang w:eastAsia="en-IE"/>
             </w:rPr>
           </w:pPr>
-          <w:hyperlink w:anchor="_Toc214795002" w:history="1">
+          <w:hyperlink w:anchor="_Toc215086232" w:history="1">
             <w:r>
               <w:rPr>
                 <w:rStyle w:val="Hyperlink"/>
@@ -837,7 +907,7 @@
                 <w:noProof/>
                 <w:webHidden/>
               </w:rPr>
-              <w:instrText xml:space="preserve"> PAGEREF _Toc214795002 \h </w:instrText>
+              <w:instrText xml:space="preserve"> PAGEREF _Toc215086232 \h </w:instrText>
             </w:r>
             <w:r>
               <w:rPr>
@@ -857,7 +927,7 @@
                 <w:noProof/>
                 <w:webHidden/>
               </w:rPr>
-              <w:t>8</w:t>
+              <w:t>9</w:t>
             </w:r>
             <w:r>
               <w:rPr>
@@ -880,7 +950,7 @@
               <w:lang w:eastAsia="en-IE"/>
             </w:rPr>
           </w:pPr>
-          <w:hyperlink w:anchor="_Toc214795003" w:history="1">
+          <w:hyperlink w:anchor="_Toc215086233" w:history="1">
             <w:r>
               <w:rPr>
                 <w:rStyle w:val="Hyperlink"/>
@@ -907,7 +977,7 @@
                 <w:noProof/>
                 <w:webHidden/>
               </w:rPr>
-              <w:instrText xml:space="preserve"> PAGEREF _Toc214795003 \h </w:instrText>
+              <w:instrText xml:space="preserve"> PAGEREF _Toc215086233 \h </w:instrText>
             </w:r>
             <w:r>
               <w:rPr>
@@ -927,7 +997,7 @@
                 <w:noProof/>
                 <w:webHidden/>
               </w:rPr>
-              <w:t>8</w:t>
+              <w:t>9</w:t>
             </w:r>
             <w:r>
               <w:rPr>
@@ -950,7 +1020,7 @@
               <w:lang w:eastAsia="en-IE"/>
             </w:rPr>
           </w:pPr>
-          <w:hyperlink w:anchor="_Toc214795004" w:history="1">
+          <w:hyperlink w:anchor="_Toc215086234" w:history="1">
             <w:r>
               <w:rPr>
                 <w:rStyle w:val="Hyperlink"/>
@@ -977,7 +1047,7 @@
                 <w:noProof/>
                 <w:webHidden/>
               </w:rPr>
-              <w:instrText xml:space="preserve"> PAGEREF _Toc214795004 \h </w:instrText>
+              <w:instrText xml:space="preserve"> PAGEREF _Toc215086234 \h </w:instrText>
             </w:r>
             <w:r>
               <w:rPr>
@@ -997,7 +1067,217 @@
                 <w:noProof/>
                 <w:webHidden/>
               </w:rPr>
-              <w:t>9</w:t>
+              <w:t>10</w:t>
+            </w:r>
+            <w:r>
+              <w:rPr>
+                <w:noProof/>
+                <w:webHidden/>
+              </w:rPr>
+              <w:fldChar w:fldCharType="end"/>
+            </w:r>
+          </w:hyperlink>
+        </w:p>
+        <w:p>
+          <w:pPr>
+            <w:pStyle w:val="TOC2"/>
+            <w:tabs>
+              <w:tab w:val="right" w:leader="dot" w:pos="9016"/>
+            </w:tabs>
+            <w:rPr>
+              <w:rFonts w:eastAsiaTheme="minorEastAsia"/>
+              <w:noProof/>
+              <w:lang w:eastAsia="en-IE"/>
+            </w:rPr>
+          </w:pPr>
+          <w:hyperlink w:anchor="_Toc215086235" w:history="1">
+            <w:r>
+              <w:rPr>
+                <w:rStyle w:val="Hyperlink"/>
+                <w:noProof/>
+              </w:rPr>
+              <w:t>Logos</w:t>
+            </w:r>
+            <w:r>
+              <w:rPr>
+                <w:noProof/>
+                <w:webHidden/>
+              </w:rPr>
+              <w:tab/>
+            </w:r>
+            <w:r>
+              <w:rPr>
+                <w:noProof/>
+                <w:webHidden/>
+              </w:rPr>
+              <w:fldChar w:fldCharType="begin"/>
+            </w:r>
+            <w:r>
+              <w:rPr>
+                <w:noProof/>
+                <w:webHidden/>
+              </w:rPr>
+              <w:instrText xml:space="preserve"> PAGEREF _Toc215086235 \h </w:instrText>
+            </w:r>
+            <w:r>
+              <w:rPr>
+                <w:noProof/>
+                <w:webHidden/>
+              </w:rPr>
+            </w:r>
+            <w:r>
+              <w:rPr>
+                <w:noProof/>
+                <w:webHidden/>
+              </w:rPr>
+              <w:fldChar w:fldCharType="separate"/>
+            </w:r>
+            <w:r>
+              <w:rPr>
+                <w:noProof/>
+                <w:webHidden/>
+              </w:rPr>
+              <w:t>10</w:t>
+            </w:r>
+            <w:r>
+              <w:rPr>
+                <w:noProof/>
+                <w:webHidden/>
+              </w:rPr>
+              <w:fldChar w:fldCharType="end"/>
+            </w:r>
+          </w:hyperlink>
+        </w:p>
+        <w:p>
+          <w:pPr>
+            <w:pStyle w:val="TOC2"/>
+            <w:tabs>
+              <w:tab w:val="right" w:leader="dot" w:pos="9016"/>
+            </w:tabs>
+            <w:rPr>
+              <w:rFonts w:eastAsiaTheme="minorEastAsia"/>
+              <w:noProof/>
+              <w:lang w:eastAsia="en-IE"/>
+            </w:rPr>
+          </w:pPr>
+          <w:hyperlink w:anchor="_Toc215086236" w:history="1">
+            <w:r>
+              <w:rPr>
+                <w:rStyle w:val="Hyperlink"/>
+                <w:noProof/>
+              </w:rPr>
+              <w:t>Login</w:t>
+            </w:r>
+            <w:r>
+              <w:rPr>
+                <w:noProof/>
+                <w:webHidden/>
+              </w:rPr>
+              <w:tab/>
+            </w:r>
+            <w:r>
+              <w:rPr>
+                <w:noProof/>
+                <w:webHidden/>
+              </w:rPr>
+              <w:fldChar w:fldCharType="begin"/>
+            </w:r>
+            <w:r>
+              <w:rPr>
+                <w:noProof/>
+                <w:webHidden/>
+              </w:rPr>
+              <w:instrText xml:space="preserve"> PAGEREF _Toc215086236 \h </w:instrText>
+            </w:r>
+            <w:r>
+              <w:rPr>
+                <w:noProof/>
+                <w:webHidden/>
+              </w:rPr>
+            </w:r>
+            <w:r>
+              <w:rPr>
+                <w:noProof/>
+                <w:webHidden/>
+              </w:rPr>
+              <w:fldChar w:fldCharType="separate"/>
+            </w:r>
+            <w:r>
+              <w:rPr>
+                <w:noProof/>
+                <w:webHidden/>
+              </w:rPr>
+              <w:t>11</w:t>
+            </w:r>
+            <w:r>
+              <w:rPr>
+                <w:noProof/>
+                <w:webHidden/>
+              </w:rPr>
+              <w:fldChar w:fldCharType="end"/>
+            </w:r>
+          </w:hyperlink>
+        </w:p>
+        <w:p>
+          <w:pPr>
+            <w:pStyle w:val="TOC2"/>
+            <w:tabs>
+              <w:tab w:val="right" w:leader="dot" w:pos="9016"/>
+            </w:tabs>
+            <w:rPr>
+              <w:rFonts w:eastAsiaTheme="minorEastAsia"/>
+              <w:noProof/>
+              <w:lang w:eastAsia="en-IE"/>
+            </w:rPr>
+          </w:pPr>
+          <w:hyperlink w:anchor="_Toc215086237" w:history="1">
+            <w:r>
+              <w:rPr>
+                <w:rStyle w:val="Hyperlink"/>
+                <w:noProof/>
+              </w:rPr>
+              <w:t>Sign Up</w:t>
+            </w:r>
+            <w:r>
+              <w:rPr>
+                <w:noProof/>
+                <w:webHidden/>
+              </w:rPr>
+              <w:tab/>
+            </w:r>
+            <w:r>
+              <w:rPr>
+                <w:noProof/>
+                <w:webHidden/>
+              </w:rPr>
+              <w:fldChar w:fldCharType="begin"/>
+            </w:r>
+            <w:r>
+              <w:rPr>
+                <w:noProof/>
+                <w:webHidden/>
+              </w:rPr>
+              <w:instrText xml:space="preserve"> PAGEREF _Toc215086237 \h </w:instrText>
+            </w:r>
+            <w:r>
+              <w:rPr>
+                <w:noProof/>
+                <w:webHidden/>
+              </w:rPr>
+            </w:r>
+            <w:r>
+              <w:rPr>
+                <w:noProof/>
+                <w:webHidden/>
+              </w:rPr>
+              <w:fldChar w:fldCharType="separate"/>
+            </w:r>
+            <w:r>
+              <w:rPr>
+                <w:noProof/>
+                <w:webHidden/>
+              </w:rPr>
+              <w:t>11</w:t>
             </w:r>
             <w:r>
               <w:rPr>
@@ -1020,7 +1300,7 @@
               <w:lang w:eastAsia="en-IE"/>
             </w:rPr>
           </w:pPr>
-          <w:hyperlink w:anchor="_Toc214795005" w:history="1">
+          <w:hyperlink w:anchor="_Toc215086238" w:history="1">
             <w:r>
               <w:rPr>
                 <w:rStyle w:val="Hyperlink"/>
@@ -1047,7 +1327,7 @@
                 <w:noProof/>
                 <w:webHidden/>
               </w:rPr>
-              <w:instrText xml:space="preserve"> PAGEREF _Toc214795005 \h </w:instrText>
+              <w:instrText xml:space="preserve"> PAGEREF _Toc215086238 \h </w:instrText>
             </w:r>
             <w:r>
               <w:rPr>
@@ -1067,7 +1347,7 @@
                 <w:noProof/>
                 <w:webHidden/>
               </w:rPr>
-              <w:t>10</w:t>
+              <w:t>12</w:t>
             </w:r>
             <w:r>
               <w:rPr>
@@ -1102,7 +1382,7 @@
           <w:color w:val="auto"/>
         </w:rPr>
       </w:pPr>
-      <w:bookmarkStart w:id="0" w:name="_Toc214794995"/>
+      <w:bookmarkStart w:id="0" w:name="_Toc215086224"/>
       <w:r>
         <w:rPr>
           <w:color w:val="auto"/>
@@ -1149,7 +1429,7 @@
           <w:color w:val="auto"/>
         </w:rPr>
       </w:pPr>
-      <w:bookmarkStart w:id="1" w:name="_Toc214794996"/>
+      <w:bookmarkStart w:id="1" w:name="_Toc215086225"/>
       <w:r>
         <w:rPr>
           <w:color w:val="auto"/>
@@ -1161,15 +1441,7 @@
     </w:p>
     <w:p>
       <w:r>
-        <w:t xml:space="preserve">The system will be hosted using </w:t>
-      </w:r>
-      <w:proofErr w:type="spellStart"/>
-      <w:r>
-        <w:t>DigitalOcean’s</w:t>
-      </w:r>
-      <w:proofErr w:type="spellEnd"/>
-      <w:r>
-        <w:t xml:space="preserve"> Droplet service. This is a virtual private server (VPS)</w:t>
+        <w:t>The system will be hosted using DigitalOcean’s Droplet service. This is a virtual private server (VPS)</w:t>
       </w:r>
       <w:r>
         <w:t>.</w:t>
@@ -1192,23 +1464,7 @@
     </w:p>
     <w:p>
       <w:r>
-        <w:t xml:space="preserve">For security purposes an SSH key will be generated and used to access the server console. This is faster and more secure than the password option that is offered by </w:t>
-      </w:r>
-      <w:proofErr w:type="spellStart"/>
-      <w:r>
-        <w:t>DigitalOcean</w:t>
-      </w:r>
-      <w:proofErr w:type="spellEnd"/>
-      <w:r>
-        <w:t xml:space="preserve">. The </w:t>
-      </w:r>
-      <w:proofErr w:type="spellStart"/>
-      <w:r>
-        <w:t>Github</w:t>
-      </w:r>
-      <w:proofErr w:type="spellEnd"/>
-      <w:r>
-        <w:t xml:space="preserve"> repository containing the project will be cloned onto the server and the needed dependencies will be installed such as Node.js</w:t>
+        <w:t>For security purposes an SSH key will be generated and used to access the server console. This is faster and more secure than the password option that is offered by DigitalOcean. The Github repository containing the project will be cloned onto the server and the needed dependencies will be installed such as Node.js</w:t>
       </w:r>
       <w:r>
         <w:t xml:space="preserve">, </w:t>
@@ -1222,6 +1478,8 @@
       <w:r>
         <w:t xml:space="preserve">. </w:t>
       </w:r>
+    </w:p>
+    <w:p>
       <w:r>
         <w:br w:type="page"/>
       </w:r>
@@ -1229,11 +1487,30 @@
     <w:p>
       <w:pPr>
         <w:pStyle w:val="Heading1"/>
+      </w:pPr>
+      <w:bookmarkStart w:id="2" w:name="_Toc215086226"/>
+      <w:r>
         <w:rPr>
           <w:color w:val="auto"/>
         </w:rPr>
-      </w:pPr>
-      <w:bookmarkStart w:id="2" w:name="_Toc214794997"/>
+        <w:lastRenderedPageBreak/>
+        <w:t>Architecture Diagram</w:t>
+      </w:r>
+      <w:bookmarkEnd w:id="2"/>
+    </w:p>
+    <w:p>
+      <w:r>
+        <w:br w:type="page"/>
+      </w:r>
+    </w:p>
+    <w:p>
+      <w:pPr>
+        <w:pStyle w:val="Heading1"/>
+        <w:rPr>
+          <w:color w:val="auto"/>
+        </w:rPr>
+      </w:pPr>
+      <w:bookmarkStart w:id="3" w:name="_Toc215086227"/>
       <w:r>
         <w:rPr>
           <w:color w:val="auto"/>
@@ -1241,7 +1518,7 @@
         <w:lastRenderedPageBreak/>
         <w:t>Sequence Diagrams</w:t>
       </w:r>
-      <w:bookmarkEnd w:id="2"/>
+      <w:bookmarkEnd w:id="3"/>
     </w:p>
     <w:p>
       <w:pPr>
@@ -1250,14 +1527,14 @@
           <w:color w:val="auto"/>
         </w:rPr>
       </w:pPr>
-      <w:bookmarkStart w:id="3" w:name="_Toc214794998"/>
+      <w:bookmarkStart w:id="4" w:name="_Toc215086228"/>
       <w:r>
         <w:rPr>
           <w:color w:val="auto"/>
         </w:rPr>
         <w:t>Solve a Problem</w:t>
       </w:r>
-      <w:bookmarkEnd w:id="3"/>
+      <w:bookmarkEnd w:id="4"/>
     </w:p>
     <w:p>
       <w:r>
@@ -1318,7 +1595,7 @@
           <w:color w:val="auto"/>
         </w:rPr>
       </w:pPr>
-      <w:bookmarkStart w:id="4" w:name="_Toc214794999"/>
+      <w:bookmarkStart w:id="5" w:name="_Toc215086229"/>
       <w:r>
         <w:rPr>
           <w:color w:val="auto"/>
@@ -1326,7 +1603,7 @@
         <w:lastRenderedPageBreak/>
         <w:t>Algorithms</w:t>
       </w:r>
-      <w:bookmarkEnd w:id="4"/>
+      <w:bookmarkEnd w:id="5"/>
     </w:p>
     <w:p>
       <w:pPr>
@@ -1347,7 +1624,7 @@
           <w:color w:val="auto"/>
         </w:rPr>
       </w:pPr>
-      <w:bookmarkStart w:id="5" w:name="_Toc214795000"/>
+      <w:bookmarkStart w:id="6" w:name="_Toc215086230"/>
       <w:r>
         <w:rPr>
           <w:color w:val="auto"/>
@@ -1355,7 +1632,7 @@
         <w:lastRenderedPageBreak/>
         <w:t>Database</w:t>
       </w:r>
-      <w:bookmarkEnd w:id="5"/>
+      <w:bookmarkEnd w:id="6"/>
     </w:p>
     <w:p>
       <w:pPr>
@@ -1364,28 +1641,25 @@
           <w:color w:val="auto"/>
         </w:rPr>
       </w:pPr>
-      <w:bookmarkStart w:id="6" w:name="_Toc214795001"/>
+      <w:bookmarkStart w:id="7" w:name="_Toc215086231"/>
       <w:r>
         <w:rPr>
           <w:color w:val="auto"/>
         </w:rPr>
         <w:t>Entity Relationship Diagram – Work in progress</w:t>
       </w:r>
-      <w:bookmarkEnd w:id="6"/>
+      <w:bookmarkEnd w:id="7"/>
     </w:p>
     <w:p>
       <w:pPr>
         <w:jc w:val="center"/>
       </w:pPr>
       <w:r>
-        <w:rPr>
-          <w:noProof/>
-        </w:rPr>
         <w:drawing>
-          <wp:inline distT="0" distB="0" distL="0" distR="0" wp14:anchorId="0A58198C" wp14:editId="109B32FC">
-            <wp:extent cx="5731510" cy="5833745"/>
-            <wp:effectExtent l="0" t="0" r="2540" b="0"/>
-            <wp:docPr id="691841308" name="Picture 1" descr="A diagram of a computer code&#10;&#10;AI-generated content may be incorrect."/>
+          <wp:inline distT="0" distB="0" distL="0" distR="0" wp14:anchorId="15DA568E" wp14:editId="0D64AAB2">
+            <wp:extent cx="5763804" cy="4586266"/>
+            <wp:effectExtent l="0" t="0" r="8890" b="5080"/>
+            <wp:docPr id="746784156" name="Picture 1" descr="A diagram of a computer&#10;&#10;AI-generated content may be incorrect."/>
             <wp:cNvGraphicFramePr>
               <a:graphicFrameLocks xmlns:a="http://schemas.openxmlformats.org/drawingml/2006/main" noChangeAspect="1"/>
             </wp:cNvGraphicFramePr>
@@ -1393,7 +1667,7 @@
               <a:graphicData uri="http://schemas.openxmlformats.org/drawingml/2006/picture">
                 <pic:pic xmlns:pic="http://schemas.openxmlformats.org/drawingml/2006/picture">
                   <pic:nvPicPr>
-                    <pic:cNvPr id="691841308" name="Picture 1" descr="A diagram of a computer code&#10;&#10;AI-generated content may be incorrect."/>
+                    <pic:cNvPr id="746784156" name="Picture 1" descr="A diagram of a computer&#10;&#10;AI-generated content may be incorrect."/>
                     <pic:cNvPicPr/>
                   </pic:nvPicPr>
                   <pic:blipFill>
@@ -1405,7 +1679,7 @@
                   <pic:spPr>
                     <a:xfrm>
                       <a:off x="0" y="0"/>
-                      <a:ext cx="5731510" cy="5833745"/>
+                      <a:ext cx="5770712" cy="4591762"/>
                     </a:xfrm>
                     <a:prstGeom prst="rect">
                       <a:avLst/>
@@ -1442,7 +1716,7 @@
           <w:color w:val="auto"/>
         </w:rPr>
       </w:pPr>
-      <w:bookmarkStart w:id="7" w:name="_Toc214795002"/>
+      <w:bookmarkStart w:id="8" w:name="_Toc215086232"/>
       <w:r>
         <w:rPr>
           <w:color w:val="auto"/>
@@ -1450,7 +1724,7 @@
         <w:lastRenderedPageBreak/>
         <w:t>SQL Statements</w:t>
       </w:r>
-      <w:bookmarkEnd w:id="7"/>
+      <w:bookmarkEnd w:id="8"/>
     </w:p>
     <w:p>
       <w:pPr>
@@ -1459,14 +1733,14 @@
           <w:color w:val="auto"/>
         </w:rPr>
       </w:pPr>
-      <w:bookmarkStart w:id="8" w:name="_Toc214795003"/>
+      <w:bookmarkStart w:id="9" w:name="_Toc215086233"/>
       <w:r>
         <w:rPr>
           <w:color w:val="auto"/>
         </w:rPr>
         <w:t>Table Creation</w:t>
       </w:r>
-      <w:bookmarkEnd w:id="8"/>
+      <w:bookmarkEnd w:id="9"/>
     </w:p>
     <w:p>
       <w:pPr>
@@ -1517,25 +1791,7 @@
           <w:sz w:val="22"/>
           <w:szCs w:val="22"/>
         </w:rPr>
-        <w:t xml:space="preserve">    </w:t>
-      </w:r>
-      <w:proofErr w:type="spellStart"/>
-      <w:r>
-        <w:rPr>
-          <w:rFonts w:ascii="Courier New" w:hAnsi="Courier New" w:cs="Courier New"/>
-          <w:sz w:val="22"/>
-          <w:szCs w:val="22"/>
-        </w:rPr>
-        <w:t>problem_id</w:t>
-      </w:r>
-      <w:proofErr w:type="spellEnd"/>
-      <w:r>
-        <w:rPr>
-          <w:rFonts w:ascii="Courier New" w:hAnsi="Courier New" w:cs="Courier New"/>
-          <w:sz w:val="22"/>
-          <w:szCs w:val="22"/>
-        </w:rPr>
-        <w:t xml:space="preserve">          VARCHAR(255) PRIMARY KEY,</w:t>
+        <w:t xml:space="preserve">    problem_id          VARCHAR(255) PRIMARY KEY,</w:t>
       </w:r>
     </w:p>
     <w:p>
@@ -1553,25 +1809,7 @@
           <w:sz w:val="22"/>
           <w:szCs w:val="22"/>
         </w:rPr>
-        <w:t xml:space="preserve">    </w:t>
-      </w:r>
-      <w:proofErr w:type="spellStart"/>
-      <w:r>
-        <w:rPr>
-          <w:rFonts w:ascii="Courier New" w:hAnsi="Courier New" w:cs="Courier New"/>
-          <w:sz w:val="22"/>
-          <w:szCs w:val="22"/>
-        </w:rPr>
-        <w:t>problem_title</w:t>
-      </w:r>
-      <w:proofErr w:type="spellEnd"/>
-      <w:r>
-        <w:rPr>
-          <w:rFonts w:ascii="Courier New" w:hAnsi="Courier New" w:cs="Courier New"/>
-          <w:sz w:val="22"/>
-          <w:szCs w:val="22"/>
-        </w:rPr>
-        <w:t xml:space="preserve">       VARCHAR(255),</w:t>
+        <w:t xml:space="preserve">    problem_title       VARCHAR(255),</w:t>
       </w:r>
     </w:p>
     <w:p>
@@ -1589,25 +1827,7 @@
           <w:sz w:val="22"/>
           <w:szCs w:val="22"/>
         </w:rPr>
-        <w:t xml:space="preserve">    </w:t>
-      </w:r>
-      <w:proofErr w:type="spellStart"/>
-      <w:r>
-        <w:rPr>
-          <w:rFonts w:ascii="Courier New" w:hAnsi="Courier New" w:cs="Courier New"/>
-          <w:sz w:val="22"/>
-          <w:szCs w:val="22"/>
-        </w:rPr>
-        <w:t>problem_description</w:t>
-      </w:r>
-      <w:proofErr w:type="spellEnd"/>
-      <w:r>
-        <w:rPr>
-          <w:rFonts w:ascii="Courier New" w:hAnsi="Courier New" w:cs="Courier New"/>
-          <w:sz w:val="22"/>
-          <w:szCs w:val="22"/>
-        </w:rPr>
-        <w:t xml:space="preserve"> TEXT,</w:t>
+        <w:t xml:space="preserve">    problem_description TEXT,</w:t>
       </w:r>
     </w:p>
     <w:p>
@@ -1677,25 +1897,7 @@
           <w:sz w:val="22"/>
           <w:szCs w:val="22"/>
         </w:rPr>
-        <w:t xml:space="preserve">CREATE TABLE </w:t>
-      </w:r>
-      <w:proofErr w:type="spellStart"/>
-      <w:r>
-        <w:rPr>
-          <w:rFonts w:ascii="Courier New" w:hAnsi="Courier New" w:cs="Courier New"/>
-          <w:sz w:val="22"/>
-          <w:szCs w:val="22"/>
-        </w:rPr>
-        <w:t>test_case</w:t>
-      </w:r>
-      <w:proofErr w:type="spellEnd"/>
-      <w:r>
-        <w:rPr>
-          <w:rFonts w:ascii="Courier New" w:hAnsi="Courier New" w:cs="Courier New"/>
-          <w:sz w:val="22"/>
-          <w:szCs w:val="22"/>
-        </w:rPr>
-        <w:t xml:space="preserve"> (</w:t>
+        <w:t>CREATE TABLE test_case (</w:t>
       </w:r>
     </w:p>
     <w:p>
@@ -1713,25 +1915,7 @@
           <w:sz w:val="22"/>
           <w:szCs w:val="22"/>
         </w:rPr>
-        <w:t xml:space="preserve">    </w:t>
-      </w:r>
-      <w:proofErr w:type="spellStart"/>
-      <w:r>
-        <w:rPr>
-          <w:rFonts w:ascii="Courier New" w:hAnsi="Courier New" w:cs="Courier New"/>
-          <w:sz w:val="22"/>
-          <w:szCs w:val="22"/>
-        </w:rPr>
-        <w:t>test_case_id</w:t>
-      </w:r>
-      <w:proofErr w:type="spellEnd"/>
-      <w:r>
-        <w:rPr>
-          <w:rFonts w:ascii="Courier New" w:hAnsi="Courier New" w:cs="Courier New"/>
-          <w:sz w:val="22"/>
-          <w:szCs w:val="22"/>
-        </w:rPr>
-        <w:t xml:space="preserve">   VARCHAR(255) PRIMARY KEY,</w:t>
+        <w:t xml:space="preserve">    test_case_id   VARCHAR(255) PRIMARY KEY,</w:t>
       </w:r>
     </w:p>
     <w:p>
@@ -1749,25 +1933,7 @@
           <w:sz w:val="22"/>
           <w:szCs w:val="22"/>
         </w:rPr>
-        <w:t xml:space="preserve">    </w:t>
-      </w:r>
-      <w:proofErr w:type="spellStart"/>
-      <w:r>
-        <w:rPr>
-          <w:rFonts w:ascii="Courier New" w:hAnsi="Courier New" w:cs="Courier New"/>
-          <w:sz w:val="22"/>
-          <w:szCs w:val="22"/>
-        </w:rPr>
-        <w:t>problem_id</w:t>
-      </w:r>
-      <w:proofErr w:type="spellEnd"/>
-      <w:r>
-        <w:rPr>
-          <w:rFonts w:ascii="Courier New" w:hAnsi="Courier New" w:cs="Courier New"/>
-          <w:sz w:val="22"/>
-          <w:szCs w:val="22"/>
-        </w:rPr>
-        <w:t xml:space="preserve">     VARCHAR(255) REFERENCES</w:t>
+        <w:t xml:space="preserve">    problem_id     VARCHAR(255) REFERENCES</w:t>
       </w:r>
       <w:r>
         <w:rPr>
@@ -1783,25 +1949,7 @@
           <w:sz w:val="22"/>
           <w:szCs w:val="22"/>
         </w:rPr>
-        <w:t>problem(</w:t>
-      </w:r>
-      <w:proofErr w:type="spellStart"/>
-      <w:r>
-        <w:rPr>
-          <w:rFonts w:ascii="Courier New" w:hAnsi="Courier New" w:cs="Courier New"/>
-          <w:sz w:val="22"/>
-          <w:szCs w:val="22"/>
-        </w:rPr>
-        <w:t>problem_id</w:t>
-      </w:r>
-      <w:proofErr w:type="spellEnd"/>
-      <w:r>
-        <w:rPr>
-          <w:rFonts w:ascii="Courier New" w:hAnsi="Courier New" w:cs="Courier New"/>
-          <w:sz w:val="22"/>
-          <w:szCs w:val="22"/>
-        </w:rPr>
-        <w:t>),</w:t>
+        <w:t>problem(problem_id),</w:t>
       </w:r>
     </w:p>
     <w:p>
@@ -1819,25 +1967,7 @@
           <w:sz w:val="22"/>
           <w:szCs w:val="22"/>
         </w:rPr>
-        <w:t xml:space="preserve">    </w:t>
-      </w:r>
-      <w:proofErr w:type="spellStart"/>
-      <w:r>
-        <w:rPr>
-          <w:rFonts w:ascii="Courier New" w:hAnsi="Courier New" w:cs="Courier New"/>
-          <w:sz w:val="22"/>
-          <w:szCs w:val="22"/>
-        </w:rPr>
-        <w:t>input_value</w:t>
-      </w:r>
-      <w:proofErr w:type="spellEnd"/>
-      <w:r>
-        <w:rPr>
-          <w:rFonts w:ascii="Courier New" w:hAnsi="Courier New" w:cs="Courier New"/>
-          <w:sz w:val="22"/>
-          <w:szCs w:val="22"/>
-        </w:rPr>
-        <w:t xml:space="preserve">    VARCHAR(255),</w:t>
+        <w:t xml:space="preserve">    input_value    VARCHAR(255),</w:t>
       </w:r>
     </w:p>
     <w:p>
@@ -1855,25 +1985,7 @@
           <w:sz w:val="22"/>
           <w:szCs w:val="22"/>
         </w:rPr>
-        <w:t xml:space="preserve">    </w:t>
-      </w:r>
-      <w:proofErr w:type="spellStart"/>
-      <w:r>
-        <w:rPr>
-          <w:rFonts w:ascii="Courier New" w:hAnsi="Courier New" w:cs="Courier New"/>
-          <w:sz w:val="22"/>
-          <w:szCs w:val="22"/>
-        </w:rPr>
-        <w:t>expected_value</w:t>
-      </w:r>
-      <w:proofErr w:type="spellEnd"/>
-      <w:r>
-        <w:rPr>
-          <w:rFonts w:ascii="Courier New" w:hAnsi="Courier New" w:cs="Courier New"/>
-          <w:sz w:val="22"/>
-          <w:szCs w:val="22"/>
-        </w:rPr>
-        <w:t xml:space="preserve"> VARCHAR(255)</w:t>
+        <w:t xml:space="preserve">    expected_value VARCHAR(255)</w:t>
       </w:r>
     </w:p>
     <w:p>
@@ -1953,25 +2065,7 @@
           <w:sz w:val="22"/>
           <w:szCs w:val="22"/>
         </w:rPr>
-        <w:t xml:space="preserve">    </w:t>
-      </w:r>
-      <w:proofErr w:type="spellStart"/>
-      <w:r>
-        <w:rPr>
-          <w:rFonts w:ascii="Courier New" w:hAnsi="Courier New" w:cs="Courier New"/>
-          <w:sz w:val="22"/>
-          <w:szCs w:val="22"/>
-        </w:rPr>
-        <w:t>student_id</w:t>
-      </w:r>
-      <w:proofErr w:type="spellEnd"/>
-      <w:r>
-        <w:rPr>
-          <w:rFonts w:ascii="Courier New" w:hAnsi="Courier New" w:cs="Courier New"/>
-          <w:sz w:val="22"/>
-          <w:szCs w:val="22"/>
-        </w:rPr>
-        <w:t xml:space="preserve">   VARCHAR(255) PRIMARY KEY,</w:t>
+        <w:t xml:space="preserve">    student_id   VARCHAR(255) PRIMARY KEY,</w:t>
       </w:r>
     </w:p>
     <w:p>
@@ -1989,25 +2083,7 @@
           <w:sz w:val="22"/>
           <w:szCs w:val="22"/>
         </w:rPr>
-        <w:t xml:space="preserve">    </w:t>
-      </w:r>
-      <w:proofErr w:type="spellStart"/>
-      <w:r>
-        <w:rPr>
-          <w:rFonts w:ascii="Courier New" w:hAnsi="Courier New" w:cs="Courier New"/>
-          <w:sz w:val="22"/>
-          <w:szCs w:val="22"/>
-        </w:rPr>
-        <w:t>student_name</w:t>
-      </w:r>
-      <w:proofErr w:type="spellEnd"/>
-      <w:r>
-        <w:rPr>
-          <w:rFonts w:ascii="Courier New" w:hAnsi="Courier New" w:cs="Courier New"/>
-          <w:sz w:val="22"/>
-          <w:szCs w:val="22"/>
-        </w:rPr>
-        <w:t xml:space="preserve"> TEXT</w:t>
+        <w:t xml:space="preserve">    student_name TEXT</w:t>
       </w:r>
     </w:p>
     <w:p>
@@ -2077,25 +2153,7 @@
           <w:sz w:val="22"/>
           <w:szCs w:val="22"/>
         </w:rPr>
-        <w:t xml:space="preserve">    </w:t>
-      </w:r>
-      <w:proofErr w:type="spellStart"/>
-      <w:r>
-        <w:rPr>
-          <w:rFonts w:ascii="Courier New" w:hAnsi="Courier New" w:cs="Courier New"/>
-          <w:sz w:val="22"/>
-          <w:szCs w:val="22"/>
-        </w:rPr>
-        <w:t>submission_id</w:t>
-      </w:r>
-      <w:proofErr w:type="spellEnd"/>
-      <w:r>
-        <w:rPr>
-          <w:rFonts w:ascii="Courier New" w:hAnsi="Courier New" w:cs="Courier New"/>
-          <w:sz w:val="22"/>
-          <w:szCs w:val="22"/>
-        </w:rPr>
-        <w:t xml:space="preserve">   VARCHAR(255) PRIMARY KEY,</w:t>
+        <w:t xml:space="preserve">    submission_id   VARCHAR(255) PRIMARY KEY,</w:t>
       </w:r>
     </w:p>
     <w:p>
@@ -2113,43 +2171,7 @@
           <w:sz w:val="22"/>
           <w:szCs w:val="22"/>
         </w:rPr>
-        <w:t xml:space="preserve">    </w:t>
-      </w:r>
-      <w:proofErr w:type="spellStart"/>
-      <w:r>
-        <w:rPr>
-          <w:rFonts w:ascii="Courier New" w:hAnsi="Courier New" w:cs="Courier New"/>
-          <w:sz w:val="22"/>
-          <w:szCs w:val="22"/>
-        </w:rPr>
-        <w:t>student_id</w:t>
-      </w:r>
-      <w:proofErr w:type="spellEnd"/>
-      <w:r>
-        <w:rPr>
-          <w:rFonts w:ascii="Courier New" w:hAnsi="Courier New" w:cs="Courier New"/>
-          <w:sz w:val="22"/>
-          <w:szCs w:val="22"/>
-        </w:rPr>
-        <w:t xml:space="preserve">      VARCHAR(255) REFERENCES student(</w:t>
-      </w:r>
-      <w:proofErr w:type="spellStart"/>
-      <w:r>
-        <w:rPr>
-          <w:rFonts w:ascii="Courier New" w:hAnsi="Courier New" w:cs="Courier New"/>
-          <w:sz w:val="22"/>
-          <w:szCs w:val="22"/>
-        </w:rPr>
-        <w:t>student_id</w:t>
-      </w:r>
-      <w:proofErr w:type="spellEnd"/>
-      <w:r>
-        <w:rPr>
-          <w:rFonts w:ascii="Courier New" w:hAnsi="Courier New" w:cs="Courier New"/>
-          <w:sz w:val="22"/>
-          <w:szCs w:val="22"/>
-        </w:rPr>
-        <w:t>),</w:t>
+        <w:t xml:space="preserve">    student_id      VARCHAR(255) REFERENCES student(student_id),</w:t>
       </w:r>
     </w:p>
     <w:p>
@@ -2167,43 +2189,7 @@
           <w:sz w:val="22"/>
           <w:szCs w:val="22"/>
         </w:rPr>
-        <w:t xml:space="preserve">    </w:t>
-      </w:r>
-      <w:proofErr w:type="spellStart"/>
-      <w:r>
-        <w:rPr>
-          <w:rFonts w:ascii="Courier New" w:hAnsi="Courier New" w:cs="Courier New"/>
-          <w:sz w:val="22"/>
-          <w:szCs w:val="22"/>
-        </w:rPr>
-        <w:t>problem_id</w:t>
-      </w:r>
-      <w:proofErr w:type="spellEnd"/>
-      <w:r>
-        <w:rPr>
-          <w:rFonts w:ascii="Courier New" w:hAnsi="Courier New" w:cs="Courier New"/>
-          <w:sz w:val="22"/>
-          <w:szCs w:val="22"/>
-        </w:rPr>
-        <w:t xml:space="preserve">      VARCHAR(255) REFERENCES problem(</w:t>
-      </w:r>
-      <w:proofErr w:type="spellStart"/>
-      <w:r>
-        <w:rPr>
-          <w:rFonts w:ascii="Courier New" w:hAnsi="Courier New" w:cs="Courier New"/>
-          <w:sz w:val="22"/>
-          <w:szCs w:val="22"/>
-        </w:rPr>
-        <w:t>problem_id</w:t>
-      </w:r>
-      <w:proofErr w:type="spellEnd"/>
-      <w:r>
-        <w:rPr>
-          <w:rFonts w:ascii="Courier New" w:hAnsi="Courier New" w:cs="Courier New"/>
-          <w:sz w:val="22"/>
-          <w:szCs w:val="22"/>
-        </w:rPr>
-        <w:t>),</w:t>
+        <w:t xml:space="preserve">    problem_id      VARCHAR(255) REFERENCES problem(problem_id),</w:t>
       </w:r>
     </w:p>
     <w:p>
@@ -2221,25 +2207,7 @@
           <w:sz w:val="22"/>
           <w:szCs w:val="22"/>
         </w:rPr>
-        <w:t xml:space="preserve">    </w:t>
-      </w:r>
-      <w:proofErr w:type="spellStart"/>
-      <w:r>
-        <w:rPr>
-          <w:rFonts w:ascii="Courier New" w:hAnsi="Courier New" w:cs="Courier New"/>
-          <w:sz w:val="22"/>
-          <w:szCs w:val="22"/>
-        </w:rPr>
-        <w:t>submitted_code</w:t>
-      </w:r>
-      <w:proofErr w:type="spellEnd"/>
-      <w:r>
-        <w:rPr>
-          <w:rFonts w:ascii="Courier New" w:hAnsi="Courier New" w:cs="Courier New"/>
-          <w:sz w:val="22"/>
-          <w:szCs w:val="22"/>
-        </w:rPr>
-        <w:t xml:space="preserve">  TEXT,</w:t>
+        <w:t xml:space="preserve">    submitted_code  TEXT,</w:t>
       </w:r>
     </w:p>
     <w:p>
@@ -2257,25 +2225,7 @@
           <w:sz w:val="22"/>
           <w:szCs w:val="22"/>
         </w:rPr>
-        <w:t xml:space="preserve">    </w:t>
-      </w:r>
-      <w:proofErr w:type="spellStart"/>
-      <w:r>
-        <w:rPr>
-          <w:rFonts w:ascii="Courier New" w:hAnsi="Courier New" w:cs="Courier New"/>
-          <w:sz w:val="22"/>
-          <w:szCs w:val="22"/>
-        </w:rPr>
-        <w:t>submitted_at</w:t>
-      </w:r>
-      <w:proofErr w:type="spellEnd"/>
-      <w:r>
-        <w:rPr>
-          <w:rFonts w:ascii="Courier New" w:hAnsi="Courier New" w:cs="Courier New"/>
-          <w:sz w:val="22"/>
-          <w:szCs w:val="22"/>
-        </w:rPr>
-        <w:t xml:space="preserve">    TIMESTAMP,</w:t>
+        <w:t xml:space="preserve">    submitted_at    TIMESTAMP,</w:t>
       </w:r>
     </w:p>
     <w:p>
@@ -2293,25 +2243,7 @@
           <w:sz w:val="22"/>
           <w:szCs w:val="22"/>
         </w:rPr>
-        <w:t xml:space="preserve">    </w:t>
-      </w:r>
-      <w:proofErr w:type="spellStart"/>
-      <w:r>
-        <w:rPr>
-          <w:rFonts w:ascii="Courier New" w:hAnsi="Courier New" w:cs="Courier New"/>
-          <w:sz w:val="22"/>
-          <w:szCs w:val="22"/>
-        </w:rPr>
-        <w:t>overall_status</w:t>
-      </w:r>
-      <w:proofErr w:type="spellEnd"/>
-      <w:r>
-        <w:rPr>
-          <w:rFonts w:ascii="Courier New" w:hAnsi="Courier New" w:cs="Courier New"/>
-          <w:sz w:val="22"/>
-          <w:szCs w:val="22"/>
-        </w:rPr>
-        <w:t xml:space="preserve">  BOOLEAN</w:t>
+        <w:t xml:space="preserve">    overall_status  BOOLEAN</w:t>
       </w:r>
     </w:p>
     <w:p>
@@ -2341,23 +2273,13 @@
           <w:bCs/>
         </w:rPr>
       </w:pPr>
-      <w:proofErr w:type="spellStart"/>
       <w:r>
         <w:rPr>
           <w:rFonts w:cs="Courier New"/>
           <w:b/>
           <w:bCs/>
         </w:rPr>
-        <w:t>Test_case_result</w:t>
-      </w:r>
-      <w:proofErr w:type="spellEnd"/>
-      <w:r>
-        <w:rPr>
-          <w:rFonts w:cs="Courier New"/>
-          <w:b/>
-          <w:bCs/>
-        </w:rPr>
-        <w:t xml:space="preserve"> Table</w:t>
+        <w:t>Test_case_result Table</w:t>
       </w:r>
     </w:p>
     <w:p>
@@ -2375,25 +2297,7 @@
           <w:sz w:val="22"/>
           <w:szCs w:val="22"/>
         </w:rPr>
-        <w:t xml:space="preserve">CREATE TABLE </w:t>
-      </w:r>
-      <w:proofErr w:type="spellStart"/>
-      <w:r>
-        <w:rPr>
-          <w:rFonts w:ascii="Courier New" w:hAnsi="Courier New" w:cs="Courier New"/>
-          <w:sz w:val="22"/>
-          <w:szCs w:val="22"/>
-        </w:rPr>
-        <w:t>test_case_result</w:t>
-      </w:r>
-      <w:proofErr w:type="spellEnd"/>
-      <w:r>
-        <w:rPr>
-          <w:rFonts w:ascii="Courier New" w:hAnsi="Courier New" w:cs="Courier New"/>
-          <w:sz w:val="22"/>
-          <w:szCs w:val="22"/>
-        </w:rPr>
-        <w:t xml:space="preserve"> (</w:t>
+        <w:t>CREATE TABLE test_case_result (</w:t>
       </w:r>
     </w:p>
     <w:p>
@@ -2411,25 +2315,7 @@
           <w:sz w:val="22"/>
           <w:szCs w:val="22"/>
         </w:rPr>
-        <w:t xml:space="preserve">    </w:t>
-      </w:r>
-      <w:proofErr w:type="spellStart"/>
-      <w:r>
-        <w:rPr>
-          <w:rFonts w:ascii="Courier New" w:hAnsi="Courier New" w:cs="Courier New"/>
-          <w:sz w:val="22"/>
-          <w:szCs w:val="22"/>
-        </w:rPr>
-        <w:t>test_case_result_id</w:t>
-      </w:r>
-      <w:proofErr w:type="spellEnd"/>
-      <w:r>
-        <w:rPr>
-          <w:rFonts w:ascii="Courier New" w:hAnsi="Courier New" w:cs="Courier New"/>
-          <w:sz w:val="22"/>
-          <w:szCs w:val="22"/>
-        </w:rPr>
-        <w:t xml:space="preserve"> VARCHAR(255) PRIMARY KEY,</w:t>
+        <w:t xml:space="preserve">    test_case_result_id VARCHAR(255) PRIMARY KEY,</w:t>
       </w:r>
     </w:p>
     <w:p>
@@ -2447,43 +2333,7 @@
           <w:sz w:val="22"/>
           <w:szCs w:val="22"/>
         </w:rPr>
-        <w:t xml:space="preserve">    </w:t>
-      </w:r>
-      <w:proofErr w:type="spellStart"/>
-      <w:r>
-        <w:rPr>
-          <w:rFonts w:ascii="Courier New" w:hAnsi="Courier New" w:cs="Courier New"/>
-          <w:sz w:val="22"/>
-          <w:szCs w:val="22"/>
-        </w:rPr>
-        <w:t>submission_id</w:t>
-      </w:r>
-      <w:proofErr w:type="spellEnd"/>
-      <w:r>
-        <w:rPr>
-          <w:rFonts w:ascii="Courier New" w:hAnsi="Courier New" w:cs="Courier New"/>
-          <w:sz w:val="22"/>
-          <w:szCs w:val="22"/>
-        </w:rPr>
-        <w:t xml:space="preserve">        VARCHAR(255) REFERENCES submission(</w:t>
-      </w:r>
-      <w:proofErr w:type="spellStart"/>
-      <w:r>
-        <w:rPr>
-          <w:rFonts w:ascii="Courier New" w:hAnsi="Courier New" w:cs="Courier New"/>
-          <w:sz w:val="22"/>
-          <w:szCs w:val="22"/>
-        </w:rPr>
-        <w:t>submission_id</w:t>
-      </w:r>
-      <w:proofErr w:type="spellEnd"/>
-      <w:r>
-        <w:rPr>
-          <w:rFonts w:ascii="Courier New" w:hAnsi="Courier New" w:cs="Courier New"/>
-          <w:sz w:val="22"/>
-          <w:szCs w:val="22"/>
-        </w:rPr>
-        <w:t>),</w:t>
+        <w:t xml:space="preserve">    submission_id        VARCHAR(255) REFERENCES submission(submission_id),</w:t>
       </w:r>
     </w:p>
     <w:p>
@@ -2501,25 +2351,7 @@
           <w:sz w:val="22"/>
           <w:szCs w:val="22"/>
         </w:rPr>
-        <w:t xml:space="preserve">    </w:t>
-      </w:r>
-      <w:proofErr w:type="spellStart"/>
-      <w:r>
-        <w:rPr>
-          <w:rFonts w:ascii="Courier New" w:hAnsi="Courier New" w:cs="Courier New"/>
-          <w:sz w:val="22"/>
-          <w:szCs w:val="22"/>
-        </w:rPr>
-        <w:t>test_case_id</w:t>
-      </w:r>
-      <w:proofErr w:type="spellEnd"/>
-      <w:r>
-        <w:rPr>
-          <w:rFonts w:ascii="Courier New" w:hAnsi="Courier New" w:cs="Courier New"/>
-          <w:sz w:val="22"/>
-          <w:szCs w:val="22"/>
-        </w:rPr>
-        <w:t xml:space="preserve">         VARCHAR(255) REFERENCES</w:t>
+        <w:t xml:space="preserve">    test_case_id         VARCHAR(255) REFERENCES</w:t>
       </w:r>
       <w:r>
         <w:rPr>
@@ -2529,41 +2361,13 @@
         </w:rPr>
         <w:t xml:space="preserve"> </w:t>
       </w:r>
-      <w:proofErr w:type="spellStart"/>
-      <w:r>
-        <w:rPr>
-          <w:rFonts w:ascii="Courier New" w:hAnsi="Courier New" w:cs="Courier New"/>
-          <w:sz w:val="22"/>
-          <w:szCs w:val="22"/>
-        </w:rPr>
-        <w:t>test_case</w:t>
-      </w:r>
-      <w:proofErr w:type="spellEnd"/>
-      <w:r>
-        <w:rPr>
-          <w:rFonts w:ascii="Courier New" w:hAnsi="Courier New" w:cs="Courier New"/>
-          <w:sz w:val="22"/>
-          <w:szCs w:val="22"/>
-        </w:rPr>
-        <w:t>(</w:t>
-      </w:r>
-      <w:proofErr w:type="spellStart"/>
-      <w:r>
-        <w:rPr>
-          <w:rFonts w:ascii="Courier New" w:hAnsi="Courier New" w:cs="Courier New"/>
-          <w:sz w:val="22"/>
-          <w:szCs w:val="22"/>
-        </w:rPr>
-        <w:t>test_case_id</w:t>
-      </w:r>
-      <w:proofErr w:type="spellEnd"/>
-      <w:r>
-        <w:rPr>
-          <w:rFonts w:ascii="Courier New" w:hAnsi="Courier New" w:cs="Courier New"/>
-          <w:sz w:val="22"/>
-          <w:szCs w:val="22"/>
-        </w:rPr>
-        <w:t>),</w:t>
+      <w:r>
+        <w:rPr>
+          <w:rFonts w:ascii="Courier New" w:hAnsi="Courier New" w:cs="Courier New"/>
+          <w:sz w:val="22"/>
+          <w:szCs w:val="22"/>
+        </w:rPr>
+        <w:t>test_case(test_case_id),</w:t>
       </w:r>
     </w:p>
     <w:p>
@@ -2599,25 +2403,7 @@
           <w:sz w:val="22"/>
           <w:szCs w:val="22"/>
         </w:rPr>
-        <w:t xml:space="preserve">    </w:t>
-      </w:r>
-      <w:proofErr w:type="spellStart"/>
-      <w:r>
-        <w:rPr>
-          <w:rFonts w:ascii="Courier New" w:hAnsi="Courier New" w:cs="Courier New"/>
-          <w:sz w:val="22"/>
-          <w:szCs w:val="22"/>
-        </w:rPr>
-        <w:t>actual_output</w:t>
-      </w:r>
-      <w:proofErr w:type="spellEnd"/>
-      <w:r>
-        <w:rPr>
-          <w:rFonts w:ascii="Courier New" w:hAnsi="Courier New" w:cs="Courier New"/>
-          <w:sz w:val="22"/>
-          <w:szCs w:val="22"/>
-        </w:rPr>
-        <w:t xml:space="preserve">        TEXT,</w:t>
+        <w:t xml:space="preserve">    actual_output        TEXT,</w:t>
       </w:r>
     </w:p>
     <w:p>
@@ -2635,25 +2421,7 @@
           <w:sz w:val="22"/>
           <w:szCs w:val="22"/>
         </w:rPr>
-        <w:t xml:space="preserve">    </w:t>
-      </w:r>
-      <w:proofErr w:type="spellStart"/>
-      <w:r>
-        <w:rPr>
-          <w:rFonts w:ascii="Courier New" w:hAnsi="Courier New" w:cs="Courier New"/>
-          <w:sz w:val="22"/>
-          <w:szCs w:val="22"/>
-        </w:rPr>
-        <w:t>runtime_ms</w:t>
-      </w:r>
-      <w:proofErr w:type="spellEnd"/>
-      <w:r>
-        <w:rPr>
-          <w:rFonts w:ascii="Courier New" w:hAnsi="Courier New" w:cs="Courier New"/>
-          <w:sz w:val="22"/>
-          <w:szCs w:val="22"/>
-        </w:rPr>
-        <w:t xml:space="preserve">           INTEGER</w:t>
+        <w:t xml:space="preserve">    runtime_ms           INTEGER</w:t>
       </w:r>
     </w:p>
     <w:p>
@@ -2675,8 +2443,11 @@
     <w:p>
       <w:pPr>
         <w:pStyle w:val="Heading1"/>
-      </w:pPr>
-      <w:bookmarkStart w:id="9" w:name="_Toc214795004"/>
+        <w:rPr>
+          <w:color w:val="auto"/>
+        </w:rPr>
+      </w:pPr>
+      <w:bookmarkStart w:id="10" w:name="_Toc215086234"/>
       <w:r>
         <w:rPr>
           <w:color w:val="auto"/>
@@ -2684,19 +2455,277 @@
         <w:lastRenderedPageBreak/>
         <w:t>User Interface</w:t>
       </w:r>
-      <w:bookmarkEnd w:id="9"/>
+      <w:bookmarkEnd w:id="10"/>
+    </w:p>
+    <w:p>
+      <w:pPr>
+        <w:pStyle w:val="Heading2"/>
+        <w:rPr>
+          <w:color w:val="auto"/>
+        </w:rPr>
+      </w:pPr>
+      <w:bookmarkStart w:id="11" w:name="_Toc215086235"/>
+      <w:r>
+        <w:rPr>
+          <w:color w:val="auto"/>
+        </w:rPr>
+        <w:t>Logo</w:t>
+      </w:r>
+      <w:r>
+        <w:rPr>
+          <w:color w:val="auto"/>
+        </w:rPr>
+        <w:t>s</w:t>
+      </w:r>
+      <w:bookmarkEnd w:id="11"/>
+    </w:p>
+    <w:p>
+      <w:r>
+        <w:drawing>
+          <wp:inline distT="0" distB="0" distL="0" distR="0" wp14:anchorId="5B2825A5" wp14:editId="5D735313">
+            <wp:extent cx="2534004" cy="2448267"/>
+            <wp:effectExtent l="0" t="0" r="0" b="9525"/>
+            <wp:docPr id="488049257" name="Picture 1" descr="A logo of a pie chart&#10;&#10;AI-generated content may be incorrect."/>
+            <wp:cNvGraphicFramePr>
+              <a:graphicFrameLocks xmlns:a="http://schemas.openxmlformats.org/drawingml/2006/main" noChangeAspect="1"/>
+            </wp:cNvGraphicFramePr>
+            <a:graphic xmlns:a="http://schemas.openxmlformats.org/drawingml/2006/main">
+              <a:graphicData uri="http://schemas.openxmlformats.org/drawingml/2006/picture">
+                <pic:pic xmlns:pic="http://schemas.openxmlformats.org/drawingml/2006/picture">
+                  <pic:nvPicPr>
+                    <pic:cNvPr id="488049257" name="Picture 1" descr="A logo of a pie chart&#10;&#10;AI-generated content may be incorrect."/>
+                    <pic:cNvPicPr/>
+                  </pic:nvPicPr>
+                  <pic:blipFill>
+                    <a:blip r:embed="rId10"/>
+                    <a:stretch>
+                      <a:fillRect/>
+                    </a:stretch>
+                  </pic:blipFill>
+                  <pic:spPr>
+                    <a:xfrm>
+                      <a:off x="0" y="0"/>
+                      <a:ext cx="2534004" cy="2448267"/>
+                    </a:xfrm>
+                    <a:prstGeom prst="rect">
+                      <a:avLst/>
+                    </a:prstGeom>
+                  </pic:spPr>
+                </pic:pic>
+              </a:graphicData>
+            </a:graphic>
+          </wp:inline>
+        </w:drawing>
+      </w:r>
+    </w:p>
+    <w:p>
+      <w:pPr>
+        <w:rPr>
+          <w:noProof/>
+        </w:rPr>
+      </w:pPr>
+    </w:p>
+    <w:p>
+      <w:r>
+        <w:rPr>
+          <w:noProof/>
+        </w:rPr>
+        <w:drawing>
+          <wp:inline distT="0" distB="0" distL="0" distR="0" wp14:anchorId="5C0FAB0C" wp14:editId="72D16FC0">
+            <wp:extent cx="5902325" cy="1805049"/>
+            <wp:effectExtent l="0" t="0" r="3175" b="5080"/>
+            <wp:docPr id="1700607111" name="Picture 4"/>
+            <wp:cNvGraphicFramePr>
+              <a:graphicFrameLocks xmlns:a="http://schemas.openxmlformats.org/drawingml/2006/main" noChangeAspect="1"/>
+            </wp:cNvGraphicFramePr>
+            <a:graphic xmlns:a="http://schemas.openxmlformats.org/drawingml/2006/main">
+              <a:graphicData uri="http://schemas.openxmlformats.org/drawingml/2006/picture">
+                <pic:pic xmlns:pic="http://schemas.openxmlformats.org/drawingml/2006/picture">
+                  <pic:nvPicPr>
+                    <pic:cNvPr id="0" name="Picture 5"/>
+                    <pic:cNvPicPr>
+                      <a:picLocks noChangeAspect="1" noChangeArrowheads="1"/>
+                    </pic:cNvPicPr>
+                  </pic:nvPicPr>
+                  <pic:blipFill rotWithShape="1">
+                    <a:blip r:embed="rId11">
+                      <a:extLst>
+                        <a:ext uri="{28A0092B-C50C-407E-A947-70E740481C1C}">
+                          <a14:useLocalDpi xmlns:a14="http://schemas.microsoft.com/office/drawing/2010/main" val="0"/>
+                        </a:ext>
+                      </a:extLst>
+                    </a:blip>
+                    <a:srcRect b="15044"/>
+                    <a:stretch>
+                      <a:fillRect/>
+                    </a:stretch>
+                  </pic:blipFill>
+                  <pic:spPr bwMode="auto">
+                    <a:xfrm>
+                      <a:off x="0" y="0"/>
+                      <a:ext cx="5928515" cy="1813058"/>
+                    </a:xfrm>
+                    <a:prstGeom prst="rect">
+                      <a:avLst/>
+                    </a:prstGeom>
+                    <a:noFill/>
+                    <a:ln>
+                      <a:noFill/>
+                    </a:ln>
+                    <a:extLst>
+                      <a:ext uri="{53640926-AAD7-44D8-BBD7-CCE9431645EC}">
+                        <a14:shadowObscured xmlns:a14="http://schemas.microsoft.com/office/drawing/2010/main"/>
+                      </a:ext>
+                    </a:extLst>
+                  </pic:spPr>
+                </pic:pic>
+              </a:graphicData>
+            </a:graphic>
+          </wp:inline>
+        </w:drawing>
+      </w:r>
+    </w:p>
+    <w:p>
+      <w:pPr>
+        <w:rPr>
+          <w:rFonts w:asciiTheme="majorHAnsi" w:eastAsiaTheme="majorEastAsia" w:hAnsiTheme="majorHAnsi" w:cstheme="majorBidi"/>
+          <w:sz w:val="32"/>
+          <w:szCs w:val="32"/>
+        </w:rPr>
+      </w:pPr>
       <w:r>
         <w:br w:type="page"/>
       </w:r>
     </w:p>
     <w:p>
       <w:pPr>
+        <w:pStyle w:val="Heading2"/>
+      </w:pPr>
+      <w:bookmarkStart w:id="12" w:name="_Toc215086236"/>
+      <w:r>
+        <w:rPr>
+          <w:color w:val="auto"/>
+        </w:rPr>
+        <w:lastRenderedPageBreak/>
+        <w:t>Login</w:t>
+      </w:r>
+      <w:bookmarkEnd w:id="12"/>
+    </w:p>
+    <w:p>
+      <w:r>
+        <w:drawing>
+          <wp:inline distT="0" distB="0" distL="0" distR="0" wp14:anchorId="61CB3BFB" wp14:editId="67DD9026">
+            <wp:extent cx="5731510" cy="3589020"/>
+            <wp:effectExtent l="0" t="0" r="2540" b="0"/>
+            <wp:docPr id="355221067" name="Picture 1" descr="A screenshot of a computer&#10;&#10;AI-generated content may be incorrect."/>
+            <wp:cNvGraphicFramePr>
+              <a:graphicFrameLocks xmlns:a="http://schemas.openxmlformats.org/drawingml/2006/main" noChangeAspect="1"/>
+            </wp:cNvGraphicFramePr>
+            <a:graphic xmlns:a="http://schemas.openxmlformats.org/drawingml/2006/main">
+              <a:graphicData uri="http://schemas.openxmlformats.org/drawingml/2006/picture">
+                <pic:pic xmlns:pic="http://schemas.openxmlformats.org/drawingml/2006/picture">
+                  <pic:nvPicPr>
+                    <pic:cNvPr id="355221067" name="Picture 1" descr="A screenshot of a computer&#10;&#10;AI-generated content may be incorrect."/>
+                    <pic:cNvPicPr/>
+                  </pic:nvPicPr>
+                  <pic:blipFill>
+                    <a:blip r:embed="rId12"/>
+                    <a:stretch>
+                      <a:fillRect/>
+                    </a:stretch>
+                  </pic:blipFill>
+                  <pic:spPr>
+                    <a:xfrm>
+                      <a:off x="0" y="0"/>
+                      <a:ext cx="5731510" cy="3589020"/>
+                    </a:xfrm>
+                    <a:prstGeom prst="rect">
+                      <a:avLst/>
+                    </a:prstGeom>
+                  </pic:spPr>
+                </pic:pic>
+              </a:graphicData>
+            </a:graphic>
+          </wp:inline>
+        </w:drawing>
+      </w:r>
+    </w:p>
+    <w:p>
+      <w:pPr>
+        <w:pStyle w:val="Heading2"/>
+      </w:pPr>
+      <w:bookmarkStart w:id="13" w:name="_Toc215086237"/>
+      <w:r>
+        <w:rPr>
+          <w:color w:val="auto"/>
+        </w:rPr>
+        <w:t>Sign Up</w:t>
+      </w:r>
+      <w:bookmarkEnd w:id="13"/>
+    </w:p>
+    <w:p>
+      <w:r>
+        <w:rPr>
+          <w:noProof/>
+        </w:rPr>
+        <w:drawing>
+          <wp:inline distT="0" distB="0" distL="0" distR="0" wp14:anchorId="330F4F37" wp14:editId="442A99B3">
+            <wp:extent cx="5737141" cy="3588588"/>
+            <wp:effectExtent l="0" t="0" r="0" b="0"/>
+            <wp:docPr id="796648171" name="Picture 1"/>
+            <wp:cNvGraphicFramePr>
+              <a:graphicFrameLocks xmlns:a="http://schemas.openxmlformats.org/drawingml/2006/main" noChangeAspect="1"/>
+            </wp:cNvGraphicFramePr>
+            <a:graphic xmlns:a="http://schemas.openxmlformats.org/drawingml/2006/main">
+              <a:graphicData uri="http://schemas.openxmlformats.org/drawingml/2006/picture">
+                <pic:pic xmlns:pic="http://schemas.openxmlformats.org/drawingml/2006/picture">
+                  <pic:nvPicPr>
+                    <pic:cNvPr id="0" name="Picture 2"/>
+                    <pic:cNvPicPr>
+                      <a:picLocks noChangeAspect="1" noChangeArrowheads="1"/>
+                    </pic:cNvPicPr>
+                  </pic:nvPicPr>
+                  <pic:blipFill>
+                    <a:blip r:embed="rId13">
+                      <a:extLst>
+                        <a:ext uri="{28A0092B-C50C-407E-A947-70E740481C1C}">
+                          <a14:useLocalDpi xmlns:a14="http://schemas.microsoft.com/office/drawing/2010/main" val="0"/>
+                        </a:ext>
+                      </a:extLst>
+                    </a:blip>
+                    <a:srcRect/>
+                    <a:stretch>
+                      <a:fillRect/>
+                    </a:stretch>
+                  </pic:blipFill>
+                  <pic:spPr bwMode="auto">
+                    <a:xfrm>
+                      <a:off x="0" y="0"/>
+                      <a:ext cx="5795973" cy="3625387"/>
+                    </a:xfrm>
+                    <a:prstGeom prst="rect">
+                      <a:avLst/>
+                    </a:prstGeom>
+                    <a:noFill/>
+                  </pic:spPr>
+                </pic:pic>
+              </a:graphicData>
+            </a:graphic>
+          </wp:inline>
+        </w:drawing>
+      </w:r>
+      <w:r>
+        <w:br w:type="page"/>
+      </w:r>
+    </w:p>
+    <w:p>
+      <w:pPr>
         <w:pStyle w:val="Heading1"/>
         <w:rPr>
           <w:color w:val="auto"/>
         </w:rPr>
       </w:pPr>
-      <w:bookmarkStart w:id="10" w:name="_Toc214795005"/>
+      <w:bookmarkStart w:id="14" w:name="_Toc215086238"/>
       <w:r>
         <w:rPr>
           <w:color w:val="auto"/>
@@ -2704,10 +2733,10 @@
         <w:lastRenderedPageBreak/>
         <w:t>Bibliography</w:t>
       </w:r>
-      <w:bookmarkEnd w:id="10"/>
+      <w:bookmarkEnd w:id="14"/>
     </w:p>
     <w:sectPr>
-      <w:footerReference w:type="default" r:id="rId10"/>
+      <w:footerReference w:type="default" r:id="rId14"/>
       <w:pgSz w:w="11906" w:h="16838"/>
       <w:pgMar w:top="1440" w:right="1440" w:bottom="1440" w:left="1440" w:header="708" w:footer="708" w:gutter="0"/>
       <w:cols w:space="708"/>

</xml_diff>

<commit_message>
Login/SignUp logic working + Updated Documents
</commit_message>
<xml_diff>
--- a/Documentation/SETU Code Lab Design Doument.docx
+++ b/Documentation/SETU Code Lab Design Doument.docx
@@ -1679,14 +1679,11 @@
         <w:jc w:val="center"/>
       </w:pPr>
       <w:r>
-        <w:rPr>
-          <w:noProof/>
-        </w:rPr>
         <w:drawing>
-          <wp:inline distT="0" distB="0" distL="0" distR="0" wp14:anchorId="15DA568E" wp14:editId="0D64AAB2">
-            <wp:extent cx="5763804" cy="4586266"/>
-            <wp:effectExtent l="0" t="0" r="8890" b="5080"/>
-            <wp:docPr id="746784156" name="Picture 1" descr="A diagram of a computer&#10;&#10;AI-generated content may be incorrect."/>
+          <wp:inline distT="0" distB="0" distL="0" distR="0" wp14:anchorId="42F13AE5" wp14:editId="3B73A438">
+            <wp:extent cx="5731510" cy="5901690"/>
+            <wp:effectExtent l="0" t="0" r="2540" b="3810"/>
+            <wp:docPr id="1591310693" name="Picture 1" descr="A diagram of a computer code&#10;&#10;AI-generated content may be incorrect."/>
             <wp:cNvGraphicFramePr>
               <a:graphicFrameLocks xmlns:a="http://schemas.openxmlformats.org/drawingml/2006/main" noChangeAspect="1"/>
             </wp:cNvGraphicFramePr>
@@ -1694,7 +1691,7 @@
               <a:graphicData uri="http://schemas.openxmlformats.org/drawingml/2006/picture">
                 <pic:pic xmlns:pic="http://schemas.openxmlformats.org/drawingml/2006/picture">
                   <pic:nvPicPr>
-                    <pic:cNvPr id="746784156" name="Picture 1" descr="A diagram of a computer&#10;&#10;AI-generated content may be incorrect."/>
+                    <pic:cNvPr id="1591310693" name="Picture 1" descr="A diagram of a computer code&#10;&#10;AI-generated content may be incorrect."/>
                     <pic:cNvPicPr/>
                   </pic:nvPicPr>
                   <pic:blipFill>
@@ -1706,7 +1703,7 @@
                   <pic:spPr>
                     <a:xfrm>
                       <a:off x="0" y="0"/>
-                      <a:ext cx="5770712" cy="4591762"/>
+                      <a:ext cx="5731510" cy="5901690"/>
                     </a:xfrm>
                     <a:prstGeom prst="rect">
                       <a:avLst/>
@@ -1836,7 +1833,23 @@
           <w:sz w:val="22"/>
           <w:szCs w:val="22"/>
         </w:rPr>
-        <w:t xml:space="preserve">          VARCHAR(255) PRIMARY KEY,</w:t>
+        <w:t xml:space="preserve">          </w:t>
+      </w:r>
+      <w:r>
+        <w:rPr>
+          <w:rFonts w:ascii="Courier New" w:hAnsi="Courier New" w:cs="Courier New"/>
+          <w:sz w:val="22"/>
+          <w:szCs w:val="22"/>
+        </w:rPr>
+        <w:t>SERIAL</w:t>
+      </w:r>
+      <w:r>
+        <w:rPr>
+          <w:rFonts w:ascii="Courier New" w:hAnsi="Courier New" w:cs="Courier New"/>
+          <w:sz w:val="22"/>
+          <w:szCs w:val="22"/>
+        </w:rPr>
+        <w:t xml:space="preserve"> PRIMARY KEY,</w:t>
       </w:r>
     </w:p>
     <w:p>
@@ -2041,7 +2054,23 @@
           <w:sz w:val="22"/>
           <w:szCs w:val="22"/>
         </w:rPr>
-        <w:t xml:space="preserve">   VARCHAR(255) PRIMARY KEY,</w:t>
+        <w:t xml:space="preserve">   </w:t>
+      </w:r>
+      <w:r>
+        <w:rPr>
+          <w:rFonts w:ascii="Courier New" w:hAnsi="Courier New" w:cs="Courier New"/>
+          <w:sz w:val="22"/>
+          <w:szCs w:val="22"/>
+        </w:rPr>
+        <w:t xml:space="preserve">SERIAL </w:t>
+      </w:r>
+      <w:r>
+        <w:rPr>
+          <w:rFonts w:ascii="Courier New" w:hAnsi="Courier New" w:cs="Courier New"/>
+          <w:sz w:val="22"/>
+          <w:szCs w:val="22"/>
+        </w:rPr>
+        <w:t>PRIMARY KEY,</w:t>
       </w:r>
     </w:p>
     <w:p>
@@ -2077,7 +2106,23 @@
           <w:sz w:val="22"/>
           <w:szCs w:val="22"/>
         </w:rPr>
-        <w:t xml:space="preserve">     VARCHAR(255) REFERENCES</w:t>
+        <w:t xml:space="preserve">     </w:t>
+      </w:r>
+      <w:r>
+        <w:rPr>
+          <w:rFonts w:ascii="Courier New" w:hAnsi="Courier New" w:cs="Courier New"/>
+          <w:sz w:val="22"/>
+          <w:szCs w:val="22"/>
+        </w:rPr>
+        <w:t>INT</w:t>
+      </w:r>
+      <w:r>
+        <w:rPr>
+          <w:rFonts w:ascii="Courier New" w:hAnsi="Courier New" w:cs="Courier New"/>
+          <w:sz w:val="22"/>
+          <w:szCs w:val="22"/>
+        </w:rPr>
+        <w:t xml:space="preserve"> REFERENCES</w:t>
       </w:r>
       <w:r>
         <w:rPr>
@@ -2219,7 +2264,7 @@
           <w:b/>
           <w:bCs/>
         </w:rPr>
-        <w:t>Student</w:t>
+        <w:t>User</w:t>
       </w:r>
       <w:r>
         <w:rPr>
@@ -2245,7 +2290,23 @@
           <w:sz w:val="22"/>
           <w:szCs w:val="22"/>
         </w:rPr>
-        <w:t>CREATE TABLE student (</w:t>
+        <w:t>CREATE TABLE user</w:t>
+      </w:r>
+      <w:r>
+        <w:rPr>
+          <w:rFonts w:ascii="Courier New" w:hAnsi="Courier New" w:cs="Courier New"/>
+          <w:sz w:val="22"/>
+          <w:szCs w:val="22"/>
+        </w:rPr>
+        <w:t>s</w:t>
+      </w:r>
+      <w:r>
+        <w:rPr>
+          <w:rFonts w:ascii="Courier New" w:hAnsi="Courier New" w:cs="Courier New"/>
+          <w:sz w:val="22"/>
+          <w:szCs w:val="22"/>
+        </w:rPr>
+        <w:t xml:space="preserve"> (</w:t>
       </w:r>
     </w:p>
     <w:p>
@@ -2272,7 +2333,15 @@
           <w:sz w:val="22"/>
           <w:szCs w:val="22"/>
         </w:rPr>
-        <w:t>student_id</w:t>
+        <w:t>user_</w:t>
+      </w:r>
+      <w:r>
+        <w:rPr>
+          <w:rFonts w:ascii="Courier New" w:hAnsi="Courier New" w:cs="Courier New"/>
+          <w:sz w:val="22"/>
+          <w:szCs w:val="22"/>
+        </w:rPr>
+        <w:t>id</w:t>
       </w:r>
       <w:proofErr w:type="spellEnd"/>
       <w:r>
@@ -2281,7 +2350,31 @@
           <w:sz w:val="22"/>
           <w:szCs w:val="22"/>
         </w:rPr>
-        <w:t xml:space="preserve">   VARCHAR(255) PRIMARY KEY,</w:t>
+        <w:t xml:space="preserve">       </w:t>
+      </w:r>
+      <w:r>
+        <w:rPr>
+          <w:rFonts w:ascii="Courier New" w:hAnsi="Courier New" w:cs="Courier New"/>
+          <w:sz w:val="22"/>
+          <w:szCs w:val="22"/>
+        </w:rPr>
+        <w:t>SERIAL</w:t>
+      </w:r>
+      <w:r>
+        <w:rPr>
+          <w:rFonts w:ascii="Courier New" w:hAnsi="Courier New" w:cs="Courier New"/>
+          <w:sz w:val="22"/>
+          <w:szCs w:val="22"/>
+        </w:rPr>
+        <w:t xml:space="preserve"> </w:t>
+      </w:r>
+      <w:r>
+        <w:rPr>
+          <w:rFonts w:ascii="Courier New" w:hAnsi="Courier New" w:cs="Courier New"/>
+          <w:sz w:val="22"/>
+          <w:szCs w:val="22"/>
+        </w:rPr>
+        <w:t>PRIMARY KEY,</w:t>
       </w:r>
     </w:p>
     <w:p>
@@ -2308,7 +2401,15 @@
           <w:sz w:val="22"/>
           <w:szCs w:val="22"/>
         </w:rPr>
-        <w:t>student_name</w:t>
+        <w:t>user_</w:t>
+      </w:r>
+      <w:r>
+        <w:rPr>
+          <w:rFonts w:ascii="Courier New" w:hAnsi="Courier New" w:cs="Courier New"/>
+          <w:sz w:val="22"/>
+          <w:szCs w:val="22"/>
+        </w:rPr>
+        <w:t>name</w:t>
       </w:r>
       <w:proofErr w:type="spellEnd"/>
       <w:r>
@@ -2317,15 +2418,7 @@
           <w:sz w:val="22"/>
           <w:szCs w:val="22"/>
         </w:rPr>
-        <w:t xml:space="preserve"> TEXT</w:t>
-      </w:r>
-      <w:r>
-        <w:rPr>
-          <w:rFonts w:ascii="Courier New" w:hAnsi="Courier New" w:cs="Courier New"/>
-          <w:sz w:val="22"/>
-          <w:szCs w:val="22"/>
-        </w:rPr>
-        <w:t>,</w:t>
+        <w:t xml:space="preserve">     TEXT NOT NULL,</w:t>
       </w:r>
     </w:p>
     <w:p>
@@ -2343,7 +2436,7 @@
           <w:sz w:val="22"/>
           <w:szCs w:val="22"/>
         </w:rPr>
-        <w:t xml:space="preserve">    email        VARCHAR(255),</w:t>
+        <w:t xml:space="preserve">    email         VARCHAR(255) UNIQUE NOT NULL,</w:t>
       </w:r>
     </w:p>
     <w:p>
@@ -2361,7 +2454,7 @@
           <w:sz w:val="22"/>
           <w:szCs w:val="22"/>
         </w:rPr>
-        <w:t xml:space="preserve">    password     VARCHAR(255)</w:t>
+        <w:t xml:space="preserve">    password      VARCHAR(255) NOT NULL,</w:t>
       </w:r>
     </w:p>
     <w:p>
@@ -2379,12 +2472,447 @@
           <w:sz w:val="22"/>
           <w:szCs w:val="22"/>
         </w:rPr>
+        <w:t xml:space="preserve">    role          VARCHAR(50) NOT NULL CHECK (role IN ('</w:t>
+      </w:r>
+      <w:proofErr w:type="spellStart"/>
+      <w:r>
+        <w:rPr>
+          <w:rFonts w:ascii="Courier New" w:hAnsi="Courier New" w:cs="Courier New"/>
+          <w:sz w:val="22"/>
+          <w:szCs w:val="22"/>
+        </w:rPr>
+        <w:t>student','lecturer</w:t>
+      </w:r>
+      <w:proofErr w:type="spellEnd"/>
+      <w:r>
+        <w:rPr>
+          <w:rFonts w:ascii="Courier New" w:hAnsi="Courier New" w:cs="Courier New"/>
+          <w:sz w:val="22"/>
+          <w:szCs w:val="22"/>
+        </w:rPr>
+        <w:t>'))</w:t>
+      </w:r>
+    </w:p>
+    <w:p>
+      <w:pPr>
+        <w:spacing w:after="0"/>
+        <w:rPr>
+          <w:rFonts w:ascii="Courier New" w:hAnsi="Courier New" w:cs="Courier New"/>
+          <w:sz w:val="22"/>
+          <w:szCs w:val="22"/>
+        </w:rPr>
+      </w:pPr>
+      <w:r>
+        <w:rPr>
+          <w:rFonts w:ascii="Courier New" w:hAnsi="Courier New" w:cs="Courier New"/>
+          <w:sz w:val="22"/>
+          <w:szCs w:val="22"/>
+        </w:rPr>
         <w:t>);</w:t>
       </w:r>
     </w:p>
     <w:p>
       <w:pPr>
         <w:spacing w:before="240" w:after="0"/>
+        <w:rPr>
+          <w:b/>
+          <w:bCs/>
+        </w:rPr>
+      </w:pPr>
+      <w:r>
+        <w:rPr>
+          <w:b/>
+          <w:bCs/>
+        </w:rPr>
+        <w:t>Submission Table</w:t>
+      </w:r>
+    </w:p>
+    <w:p>
+      <w:pPr>
+        <w:spacing w:after="0"/>
+        <w:rPr>
+          <w:rFonts w:ascii="Courier New" w:hAnsi="Courier New" w:cs="Courier New"/>
+          <w:sz w:val="22"/>
+          <w:szCs w:val="22"/>
+        </w:rPr>
+      </w:pPr>
+      <w:r>
+        <w:rPr>
+          <w:rFonts w:ascii="Courier New" w:hAnsi="Courier New" w:cs="Courier New"/>
+          <w:sz w:val="22"/>
+          <w:szCs w:val="22"/>
+        </w:rPr>
+        <w:t>CREATE TABLE submission (</w:t>
+      </w:r>
+    </w:p>
+    <w:p>
+      <w:pPr>
+        <w:spacing w:after="0"/>
+        <w:rPr>
+          <w:rFonts w:ascii="Courier New" w:hAnsi="Courier New" w:cs="Courier New"/>
+          <w:sz w:val="22"/>
+          <w:szCs w:val="22"/>
+        </w:rPr>
+      </w:pPr>
+      <w:r>
+        <w:rPr>
+          <w:rFonts w:ascii="Courier New" w:hAnsi="Courier New" w:cs="Courier New"/>
+          <w:sz w:val="22"/>
+          <w:szCs w:val="22"/>
+        </w:rPr>
+        <w:t xml:space="preserve">    </w:t>
+      </w:r>
+      <w:proofErr w:type="spellStart"/>
+      <w:r>
+        <w:rPr>
+          <w:rFonts w:ascii="Courier New" w:hAnsi="Courier New" w:cs="Courier New"/>
+          <w:sz w:val="22"/>
+          <w:szCs w:val="22"/>
+        </w:rPr>
+        <w:t>submission_id</w:t>
+      </w:r>
+      <w:proofErr w:type="spellEnd"/>
+      <w:r>
+        <w:rPr>
+          <w:rFonts w:ascii="Courier New" w:hAnsi="Courier New" w:cs="Courier New"/>
+          <w:sz w:val="22"/>
+          <w:szCs w:val="22"/>
+        </w:rPr>
+        <w:t xml:space="preserve">   </w:t>
+      </w:r>
+      <w:r>
+        <w:rPr>
+          <w:rFonts w:ascii="Courier New" w:hAnsi="Courier New" w:cs="Courier New"/>
+          <w:sz w:val="22"/>
+          <w:szCs w:val="22"/>
+        </w:rPr>
+        <w:t xml:space="preserve">SERIAL </w:t>
+      </w:r>
+      <w:r>
+        <w:rPr>
+          <w:rFonts w:ascii="Courier New" w:hAnsi="Courier New" w:cs="Courier New"/>
+          <w:sz w:val="22"/>
+          <w:szCs w:val="22"/>
+        </w:rPr>
+        <w:t>PRIMARY KEY,</w:t>
+      </w:r>
+    </w:p>
+    <w:p>
+      <w:pPr>
+        <w:spacing w:after="0"/>
+        <w:rPr>
+          <w:rFonts w:ascii="Courier New" w:hAnsi="Courier New" w:cs="Courier New"/>
+          <w:sz w:val="22"/>
+          <w:szCs w:val="22"/>
+        </w:rPr>
+      </w:pPr>
+      <w:r>
+        <w:rPr>
+          <w:rFonts w:ascii="Courier New" w:hAnsi="Courier New" w:cs="Courier New"/>
+          <w:sz w:val="22"/>
+          <w:szCs w:val="22"/>
+        </w:rPr>
+        <w:t xml:space="preserve">    </w:t>
+      </w:r>
+      <w:proofErr w:type="spellStart"/>
+      <w:r>
+        <w:rPr>
+          <w:rFonts w:ascii="Courier New" w:hAnsi="Courier New" w:cs="Courier New"/>
+          <w:sz w:val="22"/>
+          <w:szCs w:val="22"/>
+        </w:rPr>
+        <w:t>user</w:t>
+      </w:r>
+      <w:r>
+        <w:rPr>
+          <w:rFonts w:ascii="Courier New" w:hAnsi="Courier New" w:cs="Courier New"/>
+          <w:sz w:val="22"/>
+          <w:szCs w:val="22"/>
+        </w:rPr>
+        <w:t>_id</w:t>
+      </w:r>
+      <w:proofErr w:type="spellEnd"/>
+      <w:r>
+        <w:rPr>
+          <w:rFonts w:ascii="Courier New" w:hAnsi="Courier New" w:cs="Courier New"/>
+          <w:sz w:val="22"/>
+          <w:szCs w:val="22"/>
+        </w:rPr>
+        <w:t xml:space="preserve">      </w:t>
+      </w:r>
+      <w:r>
+        <w:rPr>
+          <w:rFonts w:ascii="Courier New" w:hAnsi="Courier New" w:cs="Courier New"/>
+          <w:sz w:val="22"/>
+          <w:szCs w:val="22"/>
+        </w:rPr>
+        <w:t xml:space="preserve">   </w:t>
+      </w:r>
+      <w:r>
+        <w:rPr>
+          <w:rFonts w:ascii="Courier New" w:hAnsi="Courier New" w:cs="Courier New"/>
+          <w:sz w:val="22"/>
+          <w:szCs w:val="22"/>
+        </w:rPr>
+        <w:t xml:space="preserve">INT </w:t>
+      </w:r>
+      <w:r>
+        <w:rPr>
+          <w:rFonts w:ascii="Courier New" w:hAnsi="Courier New" w:cs="Courier New"/>
+          <w:sz w:val="22"/>
+          <w:szCs w:val="22"/>
+        </w:rPr>
+        <w:t xml:space="preserve">REFERENCES </w:t>
+      </w:r>
+      <w:r>
+        <w:rPr>
+          <w:rFonts w:ascii="Courier New" w:hAnsi="Courier New" w:cs="Courier New"/>
+          <w:sz w:val="22"/>
+          <w:szCs w:val="22"/>
+        </w:rPr>
+        <w:t>user</w:t>
+      </w:r>
+      <w:r>
+        <w:rPr>
+          <w:rFonts w:ascii="Courier New" w:hAnsi="Courier New" w:cs="Courier New"/>
+          <w:sz w:val="22"/>
+          <w:szCs w:val="22"/>
+        </w:rPr>
+        <w:t>s</w:t>
+      </w:r>
+      <w:r>
+        <w:rPr>
+          <w:rFonts w:ascii="Courier New" w:hAnsi="Courier New" w:cs="Courier New"/>
+          <w:sz w:val="22"/>
+          <w:szCs w:val="22"/>
+        </w:rPr>
+        <w:t>(</w:t>
+      </w:r>
+      <w:proofErr w:type="spellStart"/>
+      <w:r>
+        <w:rPr>
+          <w:rFonts w:ascii="Courier New" w:hAnsi="Courier New" w:cs="Courier New"/>
+          <w:sz w:val="22"/>
+          <w:szCs w:val="22"/>
+        </w:rPr>
+        <w:t>user</w:t>
+      </w:r>
+      <w:r>
+        <w:rPr>
+          <w:rFonts w:ascii="Courier New" w:hAnsi="Courier New" w:cs="Courier New"/>
+          <w:sz w:val="22"/>
+          <w:szCs w:val="22"/>
+        </w:rPr>
+        <w:t>_id</w:t>
+      </w:r>
+      <w:proofErr w:type="spellEnd"/>
+      <w:r>
+        <w:rPr>
+          <w:rFonts w:ascii="Courier New" w:hAnsi="Courier New" w:cs="Courier New"/>
+          <w:sz w:val="22"/>
+          <w:szCs w:val="22"/>
+        </w:rPr>
+        <w:t>),</w:t>
+      </w:r>
+    </w:p>
+    <w:p>
+      <w:pPr>
+        <w:spacing w:after="0"/>
+        <w:rPr>
+          <w:rFonts w:ascii="Courier New" w:hAnsi="Courier New" w:cs="Courier New"/>
+          <w:sz w:val="22"/>
+          <w:szCs w:val="22"/>
+        </w:rPr>
+      </w:pPr>
+      <w:r>
+        <w:rPr>
+          <w:rFonts w:ascii="Courier New" w:hAnsi="Courier New" w:cs="Courier New"/>
+          <w:sz w:val="22"/>
+          <w:szCs w:val="22"/>
+        </w:rPr>
+        <w:t xml:space="preserve">    </w:t>
+      </w:r>
+      <w:proofErr w:type="spellStart"/>
+      <w:r>
+        <w:rPr>
+          <w:rFonts w:ascii="Courier New" w:hAnsi="Courier New" w:cs="Courier New"/>
+          <w:sz w:val="22"/>
+          <w:szCs w:val="22"/>
+        </w:rPr>
+        <w:t>problem_id</w:t>
+      </w:r>
+      <w:proofErr w:type="spellEnd"/>
+      <w:r>
+        <w:rPr>
+          <w:rFonts w:ascii="Courier New" w:hAnsi="Courier New" w:cs="Courier New"/>
+          <w:sz w:val="22"/>
+          <w:szCs w:val="22"/>
+        </w:rPr>
+        <w:t xml:space="preserve">      </w:t>
+      </w:r>
+      <w:r>
+        <w:rPr>
+          <w:rFonts w:ascii="Courier New" w:hAnsi="Courier New" w:cs="Courier New"/>
+          <w:sz w:val="22"/>
+          <w:szCs w:val="22"/>
+        </w:rPr>
+        <w:t xml:space="preserve">INT </w:t>
+      </w:r>
+      <w:r>
+        <w:rPr>
+          <w:rFonts w:ascii="Courier New" w:hAnsi="Courier New" w:cs="Courier New"/>
+          <w:sz w:val="22"/>
+          <w:szCs w:val="22"/>
+        </w:rPr>
+        <w:t>REFERENCES problem(</w:t>
+      </w:r>
+      <w:proofErr w:type="spellStart"/>
+      <w:r>
+        <w:rPr>
+          <w:rFonts w:ascii="Courier New" w:hAnsi="Courier New" w:cs="Courier New"/>
+          <w:sz w:val="22"/>
+          <w:szCs w:val="22"/>
+        </w:rPr>
+        <w:t>problem_id</w:t>
+      </w:r>
+      <w:proofErr w:type="spellEnd"/>
+      <w:r>
+        <w:rPr>
+          <w:rFonts w:ascii="Courier New" w:hAnsi="Courier New" w:cs="Courier New"/>
+          <w:sz w:val="22"/>
+          <w:szCs w:val="22"/>
+        </w:rPr>
+        <w:t>),</w:t>
+      </w:r>
+    </w:p>
+    <w:p>
+      <w:pPr>
+        <w:spacing w:after="0"/>
+        <w:rPr>
+          <w:rFonts w:ascii="Courier New" w:hAnsi="Courier New" w:cs="Courier New"/>
+          <w:sz w:val="22"/>
+          <w:szCs w:val="22"/>
+        </w:rPr>
+      </w:pPr>
+      <w:r>
+        <w:rPr>
+          <w:rFonts w:ascii="Courier New" w:hAnsi="Courier New" w:cs="Courier New"/>
+          <w:sz w:val="22"/>
+          <w:szCs w:val="22"/>
+        </w:rPr>
+        <w:t xml:space="preserve">    </w:t>
+      </w:r>
+      <w:proofErr w:type="spellStart"/>
+      <w:r>
+        <w:rPr>
+          <w:rFonts w:ascii="Courier New" w:hAnsi="Courier New" w:cs="Courier New"/>
+          <w:sz w:val="22"/>
+          <w:szCs w:val="22"/>
+        </w:rPr>
+        <w:t>submitted_code</w:t>
+      </w:r>
+      <w:proofErr w:type="spellEnd"/>
+      <w:r>
+        <w:rPr>
+          <w:rFonts w:ascii="Courier New" w:hAnsi="Courier New" w:cs="Courier New"/>
+          <w:sz w:val="22"/>
+          <w:szCs w:val="22"/>
+        </w:rPr>
+        <w:t xml:space="preserve">  TEXT,</w:t>
+      </w:r>
+    </w:p>
+    <w:p>
+      <w:pPr>
+        <w:spacing w:after="0"/>
+        <w:rPr>
+          <w:rFonts w:ascii="Courier New" w:hAnsi="Courier New" w:cs="Courier New"/>
+          <w:sz w:val="22"/>
+          <w:szCs w:val="22"/>
+        </w:rPr>
+      </w:pPr>
+      <w:r>
+        <w:rPr>
+          <w:rFonts w:ascii="Courier New" w:hAnsi="Courier New" w:cs="Courier New"/>
+          <w:sz w:val="22"/>
+          <w:szCs w:val="22"/>
+        </w:rPr>
+        <w:t xml:space="preserve">    </w:t>
+      </w:r>
+      <w:proofErr w:type="spellStart"/>
+      <w:r>
+        <w:rPr>
+          <w:rFonts w:ascii="Courier New" w:hAnsi="Courier New" w:cs="Courier New"/>
+          <w:sz w:val="22"/>
+          <w:szCs w:val="22"/>
+        </w:rPr>
+        <w:t>submitted_at</w:t>
+      </w:r>
+      <w:proofErr w:type="spellEnd"/>
+      <w:r>
+        <w:rPr>
+          <w:rFonts w:ascii="Courier New" w:hAnsi="Courier New" w:cs="Courier New"/>
+          <w:sz w:val="22"/>
+          <w:szCs w:val="22"/>
+        </w:rPr>
+        <w:t xml:space="preserve">    TIMESTAMP,</w:t>
+      </w:r>
+    </w:p>
+    <w:p>
+      <w:pPr>
+        <w:spacing w:after="0"/>
+        <w:rPr>
+          <w:rFonts w:ascii="Courier New" w:hAnsi="Courier New" w:cs="Courier New"/>
+          <w:sz w:val="22"/>
+          <w:szCs w:val="22"/>
+        </w:rPr>
+      </w:pPr>
+      <w:r>
+        <w:rPr>
+          <w:rFonts w:ascii="Courier New" w:hAnsi="Courier New" w:cs="Courier New"/>
+          <w:sz w:val="22"/>
+          <w:szCs w:val="22"/>
+        </w:rPr>
+        <w:t xml:space="preserve">    </w:t>
+      </w:r>
+      <w:proofErr w:type="spellStart"/>
+      <w:r>
+        <w:rPr>
+          <w:rFonts w:ascii="Courier New" w:hAnsi="Courier New" w:cs="Courier New"/>
+          <w:sz w:val="22"/>
+          <w:szCs w:val="22"/>
+        </w:rPr>
+        <w:t>overall_status</w:t>
+      </w:r>
+      <w:proofErr w:type="spellEnd"/>
+      <w:r>
+        <w:rPr>
+          <w:rFonts w:ascii="Courier New" w:hAnsi="Courier New" w:cs="Courier New"/>
+          <w:sz w:val="22"/>
+          <w:szCs w:val="22"/>
+        </w:rPr>
+        <w:t xml:space="preserve">  BOOLEAN</w:t>
+      </w:r>
+    </w:p>
+    <w:p>
+      <w:pPr>
+        <w:spacing w:after="0"/>
+        <w:rPr>
+          <w:rFonts w:ascii="Courier New" w:hAnsi="Courier New" w:cs="Courier New"/>
+          <w:sz w:val="22"/>
+          <w:szCs w:val="22"/>
+        </w:rPr>
+      </w:pPr>
+      <w:r>
+        <w:rPr>
+          <w:rFonts w:ascii="Courier New" w:hAnsi="Courier New" w:cs="Courier New"/>
+          <w:sz w:val="22"/>
+          <w:szCs w:val="22"/>
+        </w:rPr>
+        <w:t>);</w:t>
+      </w:r>
+    </w:p>
+    <w:p>
+      <w:pPr>
         <w:rPr>
           <w:rFonts w:cs="Courier New"/>
           <w:b/>
@@ -2397,557 +2925,72 @@
           <w:b/>
           <w:bCs/>
         </w:rPr>
-        <w:t>Lecturer Table</w:t>
-      </w:r>
-    </w:p>
-    <w:p>
-      <w:pPr>
-        <w:spacing w:after="0"/>
-        <w:rPr>
-          <w:rFonts w:ascii="Courier New" w:hAnsi="Courier New" w:cs="Courier New"/>
-          <w:sz w:val="22"/>
-          <w:szCs w:val="22"/>
-        </w:rPr>
-      </w:pPr>
-      <w:r>
-        <w:rPr>
-          <w:rFonts w:ascii="Courier New" w:hAnsi="Courier New" w:cs="Courier New"/>
-          <w:sz w:val="22"/>
-          <w:szCs w:val="22"/>
-        </w:rPr>
-        <w:t xml:space="preserve">CREATE TABLE </w:t>
-      </w:r>
-      <w:r>
-        <w:rPr>
-          <w:rFonts w:ascii="Courier New" w:hAnsi="Courier New" w:cs="Courier New"/>
-          <w:sz w:val="22"/>
-          <w:szCs w:val="22"/>
-        </w:rPr>
-        <w:t>lecturer</w:t>
-      </w:r>
-      <w:r>
-        <w:rPr>
-          <w:rFonts w:ascii="Courier New" w:hAnsi="Courier New" w:cs="Courier New"/>
-          <w:sz w:val="22"/>
-          <w:szCs w:val="22"/>
-        </w:rPr>
-        <w:t xml:space="preserve"> (</w:t>
-      </w:r>
-    </w:p>
-    <w:p>
-      <w:pPr>
-        <w:spacing w:after="0"/>
-        <w:rPr>
-          <w:rFonts w:ascii="Courier New" w:hAnsi="Courier New" w:cs="Courier New"/>
-          <w:sz w:val="22"/>
-          <w:szCs w:val="22"/>
-        </w:rPr>
-      </w:pPr>
-      <w:r>
-        <w:rPr>
-          <w:rFonts w:ascii="Courier New" w:hAnsi="Courier New" w:cs="Courier New"/>
-          <w:sz w:val="22"/>
-          <w:szCs w:val="22"/>
-        </w:rPr>
-        <w:t xml:space="preserve">    </w:t>
-      </w:r>
-      <w:proofErr w:type="spellStart"/>
-      <w:r>
-        <w:rPr>
-          <w:rFonts w:ascii="Courier New" w:hAnsi="Courier New" w:cs="Courier New"/>
-          <w:sz w:val="22"/>
-          <w:szCs w:val="22"/>
-        </w:rPr>
-        <w:t>lecturer</w:t>
-      </w:r>
-      <w:r>
-        <w:rPr>
-          <w:rFonts w:ascii="Courier New" w:hAnsi="Courier New" w:cs="Courier New"/>
-          <w:sz w:val="22"/>
-          <w:szCs w:val="22"/>
-        </w:rPr>
-        <w:t>_id</w:t>
-      </w:r>
-      <w:proofErr w:type="spellEnd"/>
-      <w:r>
-        <w:rPr>
-          <w:rFonts w:ascii="Courier New" w:hAnsi="Courier New" w:cs="Courier New"/>
-          <w:sz w:val="22"/>
-          <w:szCs w:val="22"/>
-        </w:rPr>
-        <w:t xml:space="preserve">  </w:t>
-      </w:r>
-      <w:r>
-        <w:rPr>
-          <w:rFonts w:ascii="Courier New" w:hAnsi="Courier New" w:cs="Courier New"/>
-          <w:sz w:val="22"/>
-          <w:szCs w:val="22"/>
-        </w:rPr>
-        <w:t xml:space="preserve"> </w:t>
-      </w:r>
-      <w:r>
-        <w:rPr>
-          <w:rFonts w:ascii="Courier New" w:hAnsi="Courier New" w:cs="Courier New"/>
-          <w:sz w:val="22"/>
-          <w:szCs w:val="22"/>
-        </w:rPr>
-        <w:t>VARCHAR(255) PRIMARY KEY,</w:t>
-      </w:r>
-    </w:p>
-    <w:p>
-      <w:pPr>
-        <w:spacing w:after="0"/>
-        <w:rPr>
-          <w:rFonts w:ascii="Courier New" w:hAnsi="Courier New" w:cs="Courier New"/>
-          <w:sz w:val="22"/>
-          <w:szCs w:val="22"/>
-        </w:rPr>
-      </w:pPr>
-      <w:r>
-        <w:rPr>
-          <w:rFonts w:ascii="Courier New" w:hAnsi="Courier New" w:cs="Courier New"/>
-          <w:sz w:val="22"/>
-          <w:szCs w:val="22"/>
-        </w:rPr>
-        <w:t xml:space="preserve">    </w:t>
-      </w:r>
-      <w:proofErr w:type="spellStart"/>
-      <w:r>
-        <w:rPr>
-          <w:rFonts w:ascii="Courier New" w:hAnsi="Courier New" w:cs="Courier New"/>
-          <w:sz w:val="22"/>
-          <w:szCs w:val="22"/>
-        </w:rPr>
-        <w:t>lecturer</w:t>
-      </w:r>
-      <w:r>
-        <w:rPr>
-          <w:rFonts w:ascii="Courier New" w:hAnsi="Courier New" w:cs="Courier New"/>
-          <w:sz w:val="22"/>
-          <w:szCs w:val="22"/>
-        </w:rPr>
-        <w:t>_name</w:t>
-      </w:r>
-      <w:proofErr w:type="spellEnd"/>
-      <w:r>
-        <w:rPr>
-          <w:rFonts w:ascii="Courier New" w:hAnsi="Courier New" w:cs="Courier New"/>
-          <w:sz w:val="22"/>
-          <w:szCs w:val="22"/>
-        </w:rPr>
-        <w:t xml:space="preserve"> TEXT</w:t>
-      </w:r>
-      <w:r>
-        <w:rPr>
-          <w:rFonts w:ascii="Courier New" w:hAnsi="Courier New" w:cs="Courier New"/>
-          <w:sz w:val="22"/>
-          <w:szCs w:val="22"/>
-        </w:rPr>
-        <w:t>,</w:t>
-      </w:r>
-    </w:p>
-    <w:p>
-      <w:pPr>
-        <w:spacing w:after="0"/>
-        <w:rPr>
-          <w:rFonts w:ascii="Courier New" w:hAnsi="Courier New" w:cs="Courier New"/>
-          <w:sz w:val="22"/>
-          <w:szCs w:val="22"/>
-        </w:rPr>
-      </w:pPr>
-      <w:r>
-        <w:rPr>
-          <w:rFonts w:ascii="Courier New" w:hAnsi="Courier New" w:cs="Courier New"/>
-          <w:sz w:val="22"/>
-          <w:szCs w:val="22"/>
-        </w:rPr>
-        <w:t xml:space="preserve">    email         VARCHAR(255),</w:t>
-      </w:r>
-    </w:p>
-    <w:p>
-      <w:pPr>
-        <w:spacing w:after="0"/>
-        <w:rPr>
-          <w:rFonts w:ascii="Courier New" w:hAnsi="Courier New" w:cs="Courier New"/>
-          <w:sz w:val="22"/>
-          <w:szCs w:val="22"/>
-        </w:rPr>
-      </w:pPr>
-      <w:r>
-        <w:rPr>
-          <w:rFonts w:ascii="Courier New" w:hAnsi="Courier New" w:cs="Courier New"/>
-          <w:sz w:val="22"/>
-          <w:szCs w:val="22"/>
-        </w:rPr>
-        <w:t xml:space="preserve">    password      VARCHAR(255)</w:t>
-      </w:r>
-    </w:p>
-    <w:p>
-      <w:pPr>
-        <w:spacing w:after="0"/>
-        <w:rPr>
-          <w:rFonts w:ascii="Courier New" w:hAnsi="Courier New" w:cs="Courier New"/>
-          <w:sz w:val="22"/>
-          <w:szCs w:val="22"/>
-        </w:rPr>
-      </w:pPr>
-      <w:r>
-        <w:rPr>
-          <w:rFonts w:ascii="Courier New" w:hAnsi="Courier New" w:cs="Courier New"/>
-          <w:sz w:val="22"/>
-          <w:szCs w:val="22"/>
-        </w:rPr>
-        <w:t>);</w:t>
+        <w:br w:type="page"/>
       </w:r>
     </w:p>
     <w:p>
       <w:pPr>
         <w:spacing w:before="240" w:after="0"/>
-        <w:rPr>
-          <w:b/>
-          <w:bCs/>
-        </w:rPr>
-      </w:pPr>
-      <w:r>
-        <w:rPr>
-          <w:b/>
-          <w:bCs/>
-        </w:rPr>
-        <w:t>Submission Table</w:t>
-      </w:r>
-    </w:p>
-    <w:p>
-      <w:pPr>
-        <w:spacing w:after="0"/>
-        <w:rPr>
-          <w:rFonts w:ascii="Courier New" w:hAnsi="Courier New" w:cs="Courier New"/>
-          <w:sz w:val="22"/>
-          <w:szCs w:val="22"/>
-        </w:rPr>
-      </w:pPr>
-      <w:r>
-        <w:rPr>
-          <w:rFonts w:ascii="Courier New" w:hAnsi="Courier New" w:cs="Courier New"/>
-          <w:sz w:val="22"/>
-          <w:szCs w:val="22"/>
-        </w:rPr>
-        <w:t>CREATE TABLE submission (</w:t>
-      </w:r>
-    </w:p>
-    <w:p>
-      <w:pPr>
-        <w:spacing w:after="0"/>
-        <w:rPr>
-          <w:rFonts w:ascii="Courier New" w:hAnsi="Courier New" w:cs="Courier New"/>
-          <w:sz w:val="22"/>
-          <w:szCs w:val="22"/>
-        </w:rPr>
-      </w:pPr>
-      <w:r>
-        <w:rPr>
-          <w:rFonts w:ascii="Courier New" w:hAnsi="Courier New" w:cs="Courier New"/>
-          <w:sz w:val="22"/>
-          <w:szCs w:val="22"/>
-        </w:rPr>
-        <w:t xml:space="preserve">    </w:t>
-      </w:r>
-      <w:proofErr w:type="spellStart"/>
-      <w:r>
-        <w:rPr>
-          <w:rFonts w:ascii="Courier New" w:hAnsi="Courier New" w:cs="Courier New"/>
-          <w:sz w:val="22"/>
-          <w:szCs w:val="22"/>
-        </w:rPr>
-        <w:t>submission_id</w:t>
-      </w:r>
-      <w:proofErr w:type="spellEnd"/>
-      <w:r>
-        <w:rPr>
-          <w:rFonts w:ascii="Courier New" w:hAnsi="Courier New" w:cs="Courier New"/>
-          <w:sz w:val="22"/>
-          <w:szCs w:val="22"/>
-        </w:rPr>
-        <w:t xml:space="preserve">   VARCHAR(255) PRIMARY KEY,</w:t>
-      </w:r>
-    </w:p>
-    <w:p>
-      <w:pPr>
-        <w:spacing w:after="0"/>
-        <w:rPr>
-          <w:rFonts w:ascii="Courier New" w:hAnsi="Courier New" w:cs="Courier New"/>
-          <w:sz w:val="22"/>
-          <w:szCs w:val="22"/>
-        </w:rPr>
-      </w:pPr>
-      <w:r>
-        <w:rPr>
-          <w:rFonts w:ascii="Courier New" w:hAnsi="Courier New" w:cs="Courier New"/>
-          <w:sz w:val="22"/>
-          <w:szCs w:val="22"/>
-        </w:rPr>
-        <w:t xml:space="preserve">    </w:t>
-      </w:r>
-      <w:proofErr w:type="spellStart"/>
-      <w:r>
-        <w:rPr>
-          <w:rFonts w:ascii="Courier New" w:hAnsi="Courier New" w:cs="Courier New"/>
-          <w:sz w:val="22"/>
-          <w:szCs w:val="22"/>
-        </w:rPr>
-        <w:t>student_id</w:t>
-      </w:r>
-      <w:proofErr w:type="spellEnd"/>
-      <w:r>
-        <w:rPr>
-          <w:rFonts w:ascii="Courier New" w:hAnsi="Courier New" w:cs="Courier New"/>
-          <w:sz w:val="22"/>
-          <w:szCs w:val="22"/>
-        </w:rPr>
-        <w:t xml:space="preserve">      VARCHAR(255) REFERENCES student(</w:t>
-      </w:r>
-      <w:proofErr w:type="spellStart"/>
-      <w:r>
-        <w:rPr>
-          <w:rFonts w:ascii="Courier New" w:hAnsi="Courier New" w:cs="Courier New"/>
-          <w:sz w:val="22"/>
-          <w:szCs w:val="22"/>
-        </w:rPr>
-        <w:t>student_id</w:t>
-      </w:r>
-      <w:proofErr w:type="spellEnd"/>
-      <w:r>
-        <w:rPr>
-          <w:rFonts w:ascii="Courier New" w:hAnsi="Courier New" w:cs="Courier New"/>
-          <w:sz w:val="22"/>
-          <w:szCs w:val="22"/>
-        </w:rPr>
-        <w:t>),</w:t>
-      </w:r>
-    </w:p>
-    <w:p>
-      <w:pPr>
-        <w:spacing w:after="0"/>
-        <w:rPr>
-          <w:rFonts w:ascii="Courier New" w:hAnsi="Courier New" w:cs="Courier New"/>
-          <w:sz w:val="22"/>
-          <w:szCs w:val="22"/>
-        </w:rPr>
-      </w:pPr>
-      <w:r>
-        <w:rPr>
-          <w:rFonts w:ascii="Courier New" w:hAnsi="Courier New" w:cs="Courier New"/>
-          <w:sz w:val="22"/>
-          <w:szCs w:val="22"/>
-        </w:rPr>
-        <w:t xml:space="preserve">    </w:t>
-      </w:r>
-      <w:proofErr w:type="spellStart"/>
-      <w:r>
-        <w:rPr>
-          <w:rFonts w:ascii="Courier New" w:hAnsi="Courier New" w:cs="Courier New"/>
-          <w:sz w:val="22"/>
-          <w:szCs w:val="22"/>
-        </w:rPr>
-        <w:t>problem_id</w:t>
-      </w:r>
-      <w:proofErr w:type="spellEnd"/>
-      <w:r>
-        <w:rPr>
-          <w:rFonts w:ascii="Courier New" w:hAnsi="Courier New" w:cs="Courier New"/>
-          <w:sz w:val="22"/>
-          <w:szCs w:val="22"/>
-        </w:rPr>
-        <w:t xml:space="preserve">      VARCHAR(255) REFERENCES problem(</w:t>
-      </w:r>
-      <w:proofErr w:type="spellStart"/>
-      <w:r>
-        <w:rPr>
-          <w:rFonts w:ascii="Courier New" w:hAnsi="Courier New" w:cs="Courier New"/>
-          <w:sz w:val="22"/>
-          <w:szCs w:val="22"/>
-        </w:rPr>
-        <w:t>problem_id</w:t>
-      </w:r>
-      <w:proofErr w:type="spellEnd"/>
-      <w:r>
-        <w:rPr>
-          <w:rFonts w:ascii="Courier New" w:hAnsi="Courier New" w:cs="Courier New"/>
-          <w:sz w:val="22"/>
-          <w:szCs w:val="22"/>
-        </w:rPr>
-        <w:t>),</w:t>
-      </w:r>
-    </w:p>
-    <w:p>
-      <w:pPr>
-        <w:spacing w:after="0"/>
-        <w:rPr>
-          <w:rFonts w:ascii="Courier New" w:hAnsi="Courier New" w:cs="Courier New"/>
-          <w:sz w:val="22"/>
-          <w:szCs w:val="22"/>
-        </w:rPr>
-      </w:pPr>
-      <w:r>
-        <w:rPr>
-          <w:rFonts w:ascii="Courier New" w:hAnsi="Courier New" w:cs="Courier New"/>
-          <w:sz w:val="22"/>
-          <w:szCs w:val="22"/>
-        </w:rPr>
-        <w:t xml:space="preserve">    </w:t>
-      </w:r>
-      <w:proofErr w:type="spellStart"/>
-      <w:r>
-        <w:rPr>
-          <w:rFonts w:ascii="Courier New" w:hAnsi="Courier New" w:cs="Courier New"/>
-          <w:sz w:val="22"/>
-          <w:szCs w:val="22"/>
-        </w:rPr>
-        <w:t>submitted_code</w:t>
-      </w:r>
-      <w:proofErr w:type="spellEnd"/>
-      <w:r>
-        <w:rPr>
-          <w:rFonts w:ascii="Courier New" w:hAnsi="Courier New" w:cs="Courier New"/>
-          <w:sz w:val="22"/>
-          <w:szCs w:val="22"/>
-        </w:rPr>
-        <w:t xml:space="preserve">  TEXT,</w:t>
-      </w:r>
-    </w:p>
-    <w:p>
-      <w:pPr>
-        <w:spacing w:after="0"/>
-        <w:rPr>
-          <w:rFonts w:ascii="Courier New" w:hAnsi="Courier New" w:cs="Courier New"/>
-          <w:sz w:val="22"/>
-          <w:szCs w:val="22"/>
-        </w:rPr>
-      </w:pPr>
-      <w:r>
-        <w:rPr>
-          <w:rFonts w:ascii="Courier New" w:hAnsi="Courier New" w:cs="Courier New"/>
-          <w:sz w:val="22"/>
-          <w:szCs w:val="22"/>
-        </w:rPr>
-        <w:t xml:space="preserve">    </w:t>
-      </w:r>
-      <w:proofErr w:type="spellStart"/>
-      <w:r>
-        <w:rPr>
-          <w:rFonts w:ascii="Courier New" w:hAnsi="Courier New" w:cs="Courier New"/>
-          <w:sz w:val="22"/>
-          <w:szCs w:val="22"/>
-        </w:rPr>
-        <w:t>submitted_at</w:t>
-      </w:r>
-      <w:proofErr w:type="spellEnd"/>
-      <w:r>
-        <w:rPr>
-          <w:rFonts w:ascii="Courier New" w:hAnsi="Courier New" w:cs="Courier New"/>
-          <w:sz w:val="22"/>
-          <w:szCs w:val="22"/>
-        </w:rPr>
-        <w:t xml:space="preserve">    TIMESTAMP,</w:t>
-      </w:r>
-    </w:p>
-    <w:p>
-      <w:pPr>
-        <w:spacing w:after="0"/>
-        <w:rPr>
-          <w:rFonts w:ascii="Courier New" w:hAnsi="Courier New" w:cs="Courier New"/>
-          <w:sz w:val="22"/>
-          <w:szCs w:val="22"/>
-        </w:rPr>
-      </w:pPr>
-      <w:r>
-        <w:rPr>
-          <w:rFonts w:ascii="Courier New" w:hAnsi="Courier New" w:cs="Courier New"/>
-          <w:sz w:val="22"/>
-          <w:szCs w:val="22"/>
-        </w:rPr>
-        <w:t xml:space="preserve">    </w:t>
-      </w:r>
-      <w:proofErr w:type="spellStart"/>
-      <w:r>
-        <w:rPr>
-          <w:rFonts w:ascii="Courier New" w:hAnsi="Courier New" w:cs="Courier New"/>
-          <w:sz w:val="22"/>
-          <w:szCs w:val="22"/>
-        </w:rPr>
-        <w:t>overall_status</w:t>
-      </w:r>
-      <w:proofErr w:type="spellEnd"/>
-      <w:r>
-        <w:rPr>
-          <w:rFonts w:ascii="Courier New" w:hAnsi="Courier New" w:cs="Courier New"/>
-          <w:sz w:val="22"/>
-          <w:szCs w:val="22"/>
-        </w:rPr>
-        <w:t xml:space="preserve">  BOOLEAN</w:t>
-      </w:r>
-    </w:p>
-    <w:p>
-      <w:pPr>
-        <w:spacing w:after="0"/>
-        <w:rPr>
-          <w:rFonts w:ascii="Courier New" w:hAnsi="Courier New" w:cs="Courier New"/>
-          <w:sz w:val="22"/>
-          <w:szCs w:val="22"/>
-        </w:rPr>
-      </w:pPr>
-      <w:r>
-        <w:rPr>
-          <w:rFonts w:ascii="Courier New" w:hAnsi="Courier New" w:cs="Courier New"/>
-          <w:sz w:val="22"/>
-          <w:szCs w:val="22"/>
-        </w:rPr>
-        <w:t>);</w:t>
-      </w:r>
-    </w:p>
-    <w:p>
-      <w:pPr>
         <w:rPr>
           <w:rFonts w:cs="Courier New"/>
           <w:b/>
           <w:bCs/>
         </w:rPr>
       </w:pPr>
+      <w:proofErr w:type="spellStart"/>
       <w:r>
         <w:rPr>
           <w:rFonts w:cs="Courier New"/>
           <w:b/>
           <w:bCs/>
         </w:rPr>
-        <w:br w:type="page"/>
-      </w:r>
-    </w:p>
-    <w:p>
-      <w:pPr>
-        <w:spacing w:before="240" w:after="0"/>
+        <w:lastRenderedPageBreak/>
+        <w:t>Test_case_result</w:t>
+      </w:r>
+      <w:proofErr w:type="spellEnd"/>
+      <w:r>
         <w:rPr>
           <w:rFonts w:cs="Courier New"/>
           <w:b/>
           <w:bCs/>
         </w:rPr>
-      </w:pPr>
+        <w:t xml:space="preserve"> Table</w:t>
+      </w:r>
+    </w:p>
+    <w:p>
+      <w:pPr>
+        <w:spacing w:after="0"/>
+        <w:rPr>
+          <w:rFonts w:ascii="Courier New" w:hAnsi="Courier New" w:cs="Courier New"/>
+          <w:sz w:val="22"/>
+          <w:szCs w:val="22"/>
+        </w:rPr>
+      </w:pPr>
+      <w:r>
+        <w:rPr>
+          <w:rFonts w:ascii="Courier New" w:hAnsi="Courier New" w:cs="Courier New"/>
+          <w:sz w:val="22"/>
+          <w:szCs w:val="22"/>
+        </w:rPr>
+        <w:t xml:space="preserve">CREATE TABLE </w:t>
+      </w:r>
       <w:proofErr w:type="spellStart"/>
       <w:r>
         <w:rPr>
-          <w:rFonts w:cs="Courier New"/>
-          <w:b/>
-          <w:bCs/>
-        </w:rPr>
-        <w:lastRenderedPageBreak/>
-        <w:t>Test_case_result</w:t>
+          <w:rFonts w:ascii="Courier New" w:hAnsi="Courier New" w:cs="Courier New"/>
+          <w:sz w:val="22"/>
+          <w:szCs w:val="22"/>
+        </w:rPr>
+        <w:t>test_case_result</w:t>
       </w:r>
       <w:proofErr w:type="spellEnd"/>
       <w:r>
         <w:rPr>
-          <w:rFonts w:cs="Courier New"/>
-          <w:b/>
-          <w:bCs/>
-        </w:rPr>
-        <w:t xml:space="preserve"> Table</w:t>
+          <w:rFonts w:ascii="Courier New" w:hAnsi="Courier New" w:cs="Courier New"/>
+          <w:sz w:val="22"/>
+          <w:szCs w:val="22"/>
+        </w:rPr>
+        <w:t xml:space="preserve"> (</w:t>
       </w:r>
     </w:p>
     <w:p>
@@ -2965,7 +3008,7 @@
           <w:sz w:val="22"/>
           <w:szCs w:val="22"/>
         </w:rPr>
-        <w:t xml:space="preserve">CREATE TABLE </w:t>
+        <w:t xml:space="preserve">    </w:t>
       </w:r>
       <w:proofErr w:type="spellStart"/>
       <w:r>
@@ -2974,7 +3017,7 @@
           <w:sz w:val="22"/>
           <w:szCs w:val="22"/>
         </w:rPr>
-        <w:t>test_case_result</w:t>
+        <w:t>test_case_result_id</w:t>
       </w:r>
       <w:proofErr w:type="spellEnd"/>
       <w:r>
@@ -2983,7 +3026,31 @@
           <w:sz w:val="22"/>
           <w:szCs w:val="22"/>
         </w:rPr>
-        <w:t xml:space="preserve"> (</w:t>
+        <w:t xml:space="preserve"> </w:t>
+      </w:r>
+      <w:r>
+        <w:rPr>
+          <w:rFonts w:ascii="Courier New" w:hAnsi="Courier New" w:cs="Courier New"/>
+          <w:sz w:val="22"/>
+          <w:szCs w:val="22"/>
+        </w:rPr>
+        <w:t xml:space="preserve"> </w:t>
+      </w:r>
+      <w:r>
+        <w:rPr>
+          <w:rFonts w:ascii="Courier New" w:hAnsi="Courier New" w:cs="Courier New"/>
+          <w:sz w:val="22"/>
+          <w:szCs w:val="22"/>
+        </w:rPr>
+        <w:t>SERIAL</w:t>
+      </w:r>
+      <w:r>
+        <w:rPr>
+          <w:rFonts w:ascii="Courier New" w:hAnsi="Courier New" w:cs="Courier New"/>
+          <w:sz w:val="22"/>
+          <w:szCs w:val="22"/>
+        </w:rPr>
+        <w:t xml:space="preserve"> PRIMARY KEY,</w:t>
       </w:r>
     </w:p>
     <w:p>
@@ -3010,7 +3077,7 @@
           <w:sz w:val="22"/>
           <w:szCs w:val="22"/>
         </w:rPr>
-        <w:t>test_case_result_id</w:t>
+        <w:t>submission_id</w:t>
       </w:r>
       <w:proofErr w:type="spellEnd"/>
       <w:r>
@@ -3019,7 +3086,57 @@
           <w:sz w:val="22"/>
           <w:szCs w:val="22"/>
         </w:rPr>
-        <w:t xml:space="preserve"> VARCHAR(255) PRIMARY KEY,</w:t>
+        <w:t xml:space="preserve">        </w:t>
+      </w:r>
+      <w:r>
+        <w:rPr>
+          <w:rFonts w:ascii="Courier New" w:hAnsi="Courier New" w:cs="Courier New"/>
+          <w:sz w:val="22"/>
+          <w:szCs w:val="22"/>
+        </w:rPr>
+        <w:t>INT</w:t>
+      </w:r>
+      <w:r>
+        <w:rPr>
+          <w:rFonts w:ascii="Courier New" w:hAnsi="Courier New" w:cs="Courier New"/>
+          <w:sz w:val="22"/>
+          <w:szCs w:val="22"/>
+        </w:rPr>
+        <w:t xml:space="preserve"> REFERENCES</w:t>
+      </w:r>
+      <w:r>
+        <w:rPr>
+          <w:rFonts w:ascii="Courier New" w:hAnsi="Courier New" w:cs="Courier New"/>
+          <w:sz w:val="22"/>
+          <w:szCs w:val="22"/>
+        </w:rPr>
+        <w:t xml:space="preserve"> </w:t>
+      </w:r>
+      <w:r>
+        <w:rPr>
+          <w:rFonts w:ascii="Courier New" w:hAnsi="Courier New" w:cs="Courier New"/>
+          <w:sz w:val="22"/>
+          <w:szCs w:val="22"/>
+        </w:rPr>
+        <w:t>submission(</w:t>
+      </w:r>
+      <w:proofErr w:type="spellStart"/>
+      <w:r>
+        <w:rPr>
+          <w:rFonts w:ascii="Courier New" w:hAnsi="Courier New" w:cs="Courier New"/>
+          <w:sz w:val="22"/>
+          <w:szCs w:val="22"/>
+        </w:rPr>
+        <w:t>submission_id</w:t>
+      </w:r>
+      <w:proofErr w:type="spellEnd"/>
+      <w:r>
+        <w:rPr>
+          <w:rFonts w:ascii="Courier New" w:hAnsi="Courier New" w:cs="Courier New"/>
+          <w:sz w:val="22"/>
+          <w:szCs w:val="22"/>
+        </w:rPr>
+        <w:t>),</w:t>
       </w:r>
     </w:p>
     <w:p>
@@ -3046,7 +3163,7 @@
           <w:sz w:val="22"/>
           <w:szCs w:val="22"/>
         </w:rPr>
-        <w:t>submission_id</w:t>
+        <w:t>test_case_id</w:t>
       </w:r>
       <w:proofErr w:type="spellEnd"/>
       <w:r>
@@ -3055,77 +3172,23 @@
           <w:sz w:val="22"/>
           <w:szCs w:val="22"/>
         </w:rPr>
-        <w:t xml:space="preserve">        VARCHAR(255) REFERENCES</w:t>
-      </w:r>
-      <w:r>
-        <w:rPr>
-          <w:rFonts w:ascii="Courier New" w:hAnsi="Courier New" w:cs="Courier New"/>
-          <w:sz w:val="22"/>
-          <w:szCs w:val="22"/>
-        </w:rPr>
-        <w:t xml:space="preserve"> </w:t>
-      </w:r>
-      <w:r>
-        <w:rPr>
-          <w:rFonts w:ascii="Courier New" w:hAnsi="Courier New" w:cs="Courier New"/>
-          <w:sz w:val="22"/>
-          <w:szCs w:val="22"/>
-        </w:rPr>
-        <w:t>submission(</w:t>
-      </w:r>
-      <w:proofErr w:type="spellStart"/>
-      <w:r>
-        <w:rPr>
-          <w:rFonts w:ascii="Courier New" w:hAnsi="Courier New" w:cs="Courier New"/>
-          <w:sz w:val="22"/>
-          <w:szCs w:val="22"/>
-        </w:rPr>
-        <w:t>submission_id</w:t>
-      </w:r>
-      <w:proofErr w:type="spellEnd"/>
-      <w:r>
-        <w:rPr>
-          <w:rFonts w:ascii="Courier New" w:hAnsi="Courier New" w:cs="Courier New"/>
-          <w:sz w:val="22"/>
-          <w:szCs w:val="22"/>
-        </w:rPr>
-        <w:t>),</w:t>
-      </w:r>
-    </w:p>
-    <w:p>
-      <w:pPr>
-        <w:spacing w:after="0"/>
-        <w:rPr>
-          <w:rFonts w:ascii="Courier New" w:hAnsi="Courier New" w:cs="Courier New"/>
-          <w:sz w:val="22"/>
-          <w:szCs w:val="22"/>
-        </w:rPr>
-      </w:pPr>
-      <w:r>
-        <w:rPr>
-          <w:rFonts w:ascii="Courier New" w:hAnsi="Courier New" w:cs="Courier New"/>
-          <w:sz w:val="22"/>
-          <w:szCs w:val="22"/>
-        </w:rPr>
-        <w:t xml:space="preserve">    </w:t>
-      </w:r>
-      <w:proofErr w:type="spellStart"/>
-      <w:r>
-        <w:rPr>
-          <w:rFonts w:ascii="Courier New" w:hAnsi="Courier New" w:cs="Courier New"/>
-          <w:sz w:val="22"/>
-          <w:szCs w:val="22"/>
-        </w:rPr>
-        <w:t>test_case_id</w:t>
-      </w:r>
-      <w:proofErr w:type="spellEnd"/>
-      <w:r>
-        <w:rPr>
-          <w:rFonts w:ascii="Courier New" w:hAnsi="Courier New" w:cs="Courier New"/>
-          <w:sz w:val="22"/>
-          <w:szCs w:val="22"/>
-        </w:rPr>
-        <w:t xml:space="preserve">         VARCHAR(255) REFERENCES</w:t>
+        <w:t xml:space="preserve">         </w:t>
+      </w:r>
+      <w:r>
+        <w:rPr>
+          <w:rFonts w:ascii="Courier New" w:hAnsi="Courier New" w:cs="Courier New"/>
+          <w:sz w:val="22"/>
+          <w:szCs w:val="22"/>
+        </w:rPr>
+        <w:t>INT</w:t>
+      </w:r>
+      <w:r>
+        <w:rPr>
+          <w:rFonts w:ascii="Courier New" w:hAnsi="Courier New" w:cs="Courier New"/>
+          <w:sz w:val="22"/>
+          <w:szCs w:val="22"/>
+        </w:rPr>
+        <w:t xml:space="preserve"> REFERENCES</w:t>
       </w:r>
       <w:r>
         <w:rPr>

</xml_diff>

<commit_message>
Added sequence diagrams, updated documentation and tidied up repo
</commit_message>
<xml_diff>
--- a/Documentation/SETU Code Lab Design Doument.docx
+++ b/Documentation/SETU Code Lab Design Doument.docx
@@ -1441,15 +1441,7 @@
     </w:p>
     <w:p>
       <w:r>
-        <w:t xml:space="preserve">The system will be hosted using </w:t>
-      </w:r>
-      <w:proofErr w:type="spellStart"/>
-      <w:r>
-        <w:t>DigitalOcean’s</w:t>
-      </w:r>
-      <w:proofErr w:type="spellEnd"/>
-      <w:r>
-        <w:t xml:space="preserve"> Droplet service. This is a virtual private server (VPS)</w:t>
+        <w:t>The system will be hosted using DigitalOcean’s Droplet service. This is a virtual private server (VPS)</w:t>
       </w:r>
       <w:r>
         <w:t>.</w:t>
@@ -1472,23 +1464,7 @@
     </w:p>
     <w:p>
       <w:r>
-        <w:t xml:space="preserve">For security purposes an SSH key will be generated and used to access the server console. This is faster and more secure than the password option that is offered by </w:t>
-      </w:r>
-      <w:proofErr w:type="spellStart"/>
-      <w:r>
-        <w:t>DigitalOcean</w:t>
-      </w:r>
-      <w:proofErr w:type="spellEnd"/>
-      <w:r>
-        <w:t xml:space="preserve">. The </w:t>
-      </w:r>
-      <w:proofErr w:type="spellStart"/>
-      <w:r>
-        <w:t>Github</w:t>
-      </w:r>
-      <w:proofErr w:type="spellEnd"/>
-      <w:r>
-        <w:t xml:space="preserve"> repository containing the project will be cloned onto the server and the needed dependencies will be installed such as Node.js</w:t>
+        <w:t>For security purposes an SSH key will be generated and used to access the server console. This is faster and more secure than the password option that is offered by DigitalOcean. The Github repository containing the project will be cloned onto the server and the needed dependencies will be installed such as Node.js</w:t>
       </w:r>
       <w:r>
         <w:t xml:space="preserve">, </w:t>
@@ -1614,6 +1590,123 @@
     </w:p>
     <w:p>
       <w:pPr>
+        <w:pStyle w:val="Heading2"/>
+      </w:pPr>
+      <w:r>
+        <w:rPr>
+          <w:color w:val="auto"/>
+        </w:rPr>
+        <w:lastRenderedPageBreak/>
+        <w:t>Login</w:t>
+      </w:r>
+    </w:p>
+    <w:p>
+      <w:r>
+        <w:drawing>
+          <wp:inline distT="0" distB="0" distL="0" distR="0" wp14:anchorId="4FF3A24C" wp14:editId="6D8C847C">
+            <wp:extent cx="5731510" cy="3198495"/>
+            <wp:effectExtent l="0" t="0" r="2540" b="1905"/>
+            <wp:docPr id="623021824" name="Picture 1" descr="A diagram of a diagram&#10;&#10;AI-generated content may be incorrect."/>
+            <wp:cNvGraphicFramePr>
+              <a:graphicFrameLocks xmlns:a="http://schemas.openxmlformats.org/drawingml/2006/main" noChangeAspect="1"/>
+            </wp:cNvGraphicFramePr>
+            <a:graphic xmlns:a="http://schemas.openxmlformats.org/drawingml/2006/main">
+              <a:graphicData uri="http://schemas.openxmlformats.org/drawingml/2006/picture">
+                <pic:pic xmlns:pic="http://schemas.openxmlformats.org/drawingml/2006/picture">
+                  <pic:nvPicPr>
+                    <pic:cNvPr id="623021824" name="Picture 1" descr="A diagram of a diagram&#10;&#10;AI-generated content may be incorrect."/>
+                    <pic:cNvPicPr/>
+                  </pic:nvPicPr>
+                  <pic:blipFill>
+                    <a:blip r:embed="rId9"/>
+                    <a:stretch>
+                      <a:fillRect/>
+                    </a:stretch>
+                  </pic:blipFill>
+                  <pic:spPr>
+                    <a:xfrm>
+                      <a:off x="0" y="0"/>
+                      <a:ext cx="5731510" cy="3198495"/>
+                    </a:xfrm>
+                    <a:prstGeom prst="rect">
+                      <a:avLst/>
+                    </a:prstGeom>
+                  </pic:spPr>
+                </pic:pic>
+              </a:graphicData>
+            </a:graphic>
+          </wp:inline>
+        </w:drawing>
+      </w:r>
+    </w:p>
+    <w:p>
+      <w:pPr>
+        <w:pStyle w:val="Heading2"/>
+      </w:pPr>
+      <w:r>
+        <w:rPr>
+          <w:color w:val="auto"/>
+        </w:rPr>
+        <w:t>Sign Up</w:t>
+      </w:r>
+    </w:p>
+    <w:p>
+      <w:r>
+        <w:rPr>
+          <w:noProof/>
+        </w:rPr>
+        <w:drawing>
+          <wp:inline distT="0" distB="0" distL="0" distR="0" wp14:anchorId="74016EA1" wp14:editId="1276A511">
+            <wp:extent cx="5787146" cy="3303784"/>
+            <wp:effectExtent l="0" t="0" r="4445" b="0"/>
+            <wp:docPr id="1369153041" name="Picture 1"/>
+            <wp:cNvGraphicFramePr>
+              <a:graphicFrameLocks xmlns:a="http://schemas.openxmlformats.org/drawingml/2006/main" noChangeAspect="1"/>
+            </wp:cNvGraphicFramePr>
+            <a:graphic xmlns:a="http://schemas.openxmlformats.org/drawingml/2006/main">
+              <a:graphicData uri="http://schemas.openxmlformats.org/drawingml/2006/picture">
+                <pic:pic xmlns:pic="http://schemas.openxmlformats.org/drawingml/2006/picture">
+                  <pic:nvPicPr>
+                    <pic:cNvPr id="0" name="Picture 2"/>
+                    <pic:cNvPicPr>
+                      <a:picLocks noChangeAspect="1" noChangeArrowheads="1"/>
+                    </pic:cNvPicPr>
+                  </pic:nvPicPr>
+                  <pic:blipFill>
+                    <a:blip r:embed="rId10">
+                      <a:extLst>
+                        <a:ext uri="{28A0092B-C50C-407E-A947-70E740481C1C}">
+                          <a14:useLocalDpi xmlns:a14="http://schemas.microsoft.com/office/drawing/2010/main" val="0"/>
+                        </a:ext>
+                      </a:extLst>
+                    </a:blip>
+                    <a:srcRect/>
+                    <a:stretch>
+                      <a:fillRect/>
+                    </a:stretch>
+                  </pic:blipFill>
+                  <pic:spPr bwMode="auto">
+                    <a:xfrm>
+                      <a:off x="0" y="0"/>
+                      <a:ext cx="5805995" cy="3314545"/>
+                    </a:xfrm>
+                    <a:prstGeom prst="rect">
+                      <a:avLst/>
+                    </a:prstGeom>
+                    <a:noFill/>
+                  </pic:spPr>
+                </pic:pic>
+              </a:graphicData>
+            </a:graphic>
+          </wp:inline>
+        </w:drawing>
+      </w:r>
+      <w:r>
+        <w:br w:type="page"/>
+      </w:r>
+    </w:p>
+    <w:p>
+      <w:pPr>
         <w:pStyle w:val="Heading1"/>
         <w:rPr>
           <w:color w:val="auto"/>
@@ -1679,6 +1772,9 @@
         <w:jc w:val="center"/>
       </w:pPr>
       <w:r>
+        <w:rPr>
+          <w:noProof/>
+        </w:rPr>
         <w:drawing>
           <wp:inline distT="0" distB="0" distL="0" distR="0" wp14:anchorId="42F13AE5" wp14:editId="3B73A438">
             <wp:extent cx="5731510" cy="5901690"/>
@@ -1695,7 +1791,7 @@
                     <pic:cNvPicPr/>
                   </pic:nvPicPr>
                   <pic:blipFill>
-                    <a:blip r:embed="rId9"/>
+                    <a:blip r:embed="rId11"/>
                     <a:stretch>
                       <a:fillRect/>
                     </a:stretch>
@@ -1815,25 +1911,7 @@
           <w:sz w:val="22"/>
           <w:szCs w:val="22"/>
         </w:rPr>
-        <w:t xml:space="preserve">    </w:t>
-      </w:r>
-      <w:proofErr w:type="spellStart"/>
-      <w:r>
-        <w:rPr>
-          <w:rFonts w:ascii="Courier New" w:hAnsi="Courier New" w:cs="Courier New"/>
-          <w:sz w:val="22"/>
-          <w:szCs w:val="22"/>
-        </w:rPr>
-        <w:t>problem_id</w:t>
-      </w:r>
-      <w:proofErr w:type="spellEnd"/>
-      <w:r>
-        <w:rPr>
-          <w:rFonts w:ascii="Courier New" w:hAnsi="Courier New" w:cs="Courier New"/>
-          <w:sz w:val="22"/>
-          <w:szCs w:val="22"/>
-        </w:rPr>
-        <w:t xml:space="preserve">          </w:t>
+        <w:t xml:space="preserve">    problem_id          </w:t>
       </w:r>
       <w:r>
         <w:rPr>
@@ -1867,25 +1945,7 @@
           <w:sz w:val="22"/>
           <w:szCs w:val="22"/>
         </w:rPr>
-        <w:t xml:space="preserve">    </w:t>
-      </w:r>
-      <w:proofErr w:type="spellStart"/>
-      <w:r>
-        <w:rPr>
-          <w:rFonts w:ascii="Courier New" w:hAnsi="Courier New" w:cs="Courier New"/>
-          <w:sz w:val="22"/>
-          <w:szCs w:val="22"/>
-        </w:rPr>
-        <w:t>problem_title</w:t>
-      </w:r>
-      <w:proofErr w:type="spellEnd"/>
-      <w:r>
-        <w:rPr>
-          <w:rFonts w:ascii="Courier New" w:hAnsi="Courier New" w:cs="Courier New"/>
-          <w:sz w:val="22"/>
-          <w:szCs w:val="22"/>
-        </w:rPr>
-        <w:t xml:space="preserve">       VARCHAR(255),</w:t>
+        <w:t xml:space="preserve">    problem_title       VARCHAR(255),</w:t>
       </w:r>
     </w:p>
     <w:p>
@@ -1903,25 +1963,7 @@
           <w:sz w:val="22"/>
           <w:szCs w:val="22"/>
         </w:rPr>
-        <w:t xml:space="preserve">    </w:t>
-      </w:r>
-      <w:proofErr w:type="spellStart"/>
-      <w:r>
-        <w:rPr>
-          <w:rFonts w:ascii="Courier New" w:hAnsi="Courier New" w:cs="Courier New"/>
-          <w:sz w:val="22"/>
-          <w:szCs w:val="22"/>
-        </w:rPr>
-        <w:t>problem_description</w:t>
-      </w:r>
-      <w:proofErr w:type="spellEnd"/>
-      <w:r>
-        <w:rPr>
-          <w:rFonts w:ascii="Courier New" w:hAnsi="Courier New" w:cs="Courier New"/>
-          <w:sz w:val="22"/>
-          <w:szCs w:val="22"/>
-        </w:rPr>
-        <w:t xml:space="preserve"> TEXT,</w:t>
+        <w:t xml:space="preserve">    problem_description TEXT,</w:t>
       </w:r>
     </w:p>
     <w:p>
@@ -1968,21 +2010,12 @@
           <w:bCs/>
         </w:rPr>
       </w:pPr>
-      <w:proofErr w:type="spellStart"/>
       <w:r>
         <w:rPr>
           <w:b/>
           <w:bCs/>
         </w:rPr>
-        <w:t>Test_case</w:t>
-      </w:r>
-      <w:proofErr w:type="spellEnd"/>
-      <w:r>
-        <w:rPr>
-          <w:b/>
-          <w:bCs/>
-        </w:rPr>
-        <w:t xml:space="preserve"> Table</w:t>
+        <w:t>Test_case Table</w:t>
       </w:r>
     </w:p>
     <w:p>
@@ -2000,25 +2033,7 @@
           <w:sz w:val="22"/>
           <w:szCs w:val="22"/>
         </w:rPr>
-        <w:t xml:space="preserve">CREATE TABLE </w:t>
-      </w:r>
-      <w:proofErr w:type="spellStart"/>
-      <w:r>
-        <w:rPr>
-          <w:rFonts w:ascii="Courier New" w:hAnsi="Courier New" w:cs="Courier New"/>
-          <w:sz w:val="22"/>
-          <w:szCs w:val="22"/>
-        </w:rPr>
-        <w:t>test_case</w:t>
-      </w:r>
-      <w:proofErr w:type="spellEnd"/>
-      <w:r>
-        <w:rPr>
-          <w:rFonts w:ascii="Courier New" w:hAnsi="Courier New" w:cs="Courier New"/>
-          <w:sz w:val="22"/>
-          <w:szCs w:val="22"/>
-        </w:rPr>
-        <w:t xml:space="preserve"> (</w:t>
+        <w:t>CREATE TABLE test_case (</w:t>
       </w:r>
     </w:p>
     <w:p>
@@ -2036,25 +2051,7 @@
           <w:sz w:val="22"/>
           <w:szCs w:val="22"/>
         </w:rPr>
-        <w:t xml:space="preserve">    </w:t>
-      </w:r>
-      <w:proofErr w:type="spellStart"/>
-      <w:r>
-        <w:rPr>
-          <w:rFonts w:ascii="Courier New" w:hAnsi="Courier New" w:cs="Courier New"/>
-          <w:sz w:val="22"/>
-          <w:szCs w:val="22"/>
-        </w:rPr>
-        <w:t>test_case_id</w:t>
-      </w:r>
-      <w:proofErr w:type="spellEnd"/>
-      <w:r>
-        <w:rPr>
-          <w:rFonts w:ascii="Courier New" w:hAnsi="Courier New" w:cs="Courier New"/>
-          <w:sz w:val="22"/>
-          <w:szCs w:val="22"/>
-        </w:rPr>
-        <w:t xml:space="preserve">   </w:t>
+        <w:t xml:space="preserve">    test_case_id   </w:t>
       </w:r>
       <w:r>
         <w:rPr>
@@ -2088,25 +2085,7 @@
           <w:sz w:val="22"/>
           <w:szCs w:val="22"/>
         </w:rPr>
-        <w:t xml:space="preserve">    </w:t>
-      </w:r>
-      <w:proofErr w:type="spellStart"/>
-      <w:r>
-        <w:rPr>
-          <w:rFonts w:ascii="Courier New" w:hAnsi="Courier New" w:cs="Courier New"/>
-          <w:sz w:val="22"/>
-          <w:szCs w:val="22"/>
-        </w:rPr>
-        <w:t>problem_id</w:t>
-      </w:r>
-      <w:proofErr w:type="spellEnd"/>
-      <w:r>
-        <w:rPr>
-          <w:rFonts w:ascii="Courier New" w:hAnsi="Courier New" w:cs="Courier New"/>
-          <w:sz w:val="22"/>
-          <w:szCs w:val="22"/>
-        </w:rPr>
-        <w:t xml:space="preserve">     </w:t>
+        <w:t xml:space="preserve">    problem_id     </w:t>
       </w:r>
       <w:r>
         <w:rPr>
@@ -2138,25 +2117,7 @@
           <w:sz w:val="22"/>
           <w:szCs w:val="22"/>
         </w:rPr>
-        <w:t>problem(</w:t>
-      </w:r>
-      <w:proofErr w:type="spellStart"/>
-      <w:r>
-        <w:rPr>
-          <w:rFonts w:ascii="Courier New" w:hAnsi="Courier New" w:cs="Courier New"/>
-          <w:sz w:val="22"/>
-          <w:szCs w:val="22"/>
-        </w:rPr>
-        <w:t>problem_id</w:t>
-      </w:r>
-      <w:proofErr w:type="spellEnd"/>
-      <w:r>
-        <w:rPr>
-          <w:rFonts w:ascii="Courier New" w:hAnsi="Courier New" w:cs="Courier New"/>
-          <w:sz w:val="22"/>
-          <w:szCs w:val="22"/>
-        </w:rPr>
-        <w:t>),</w:t>
+        <w:t>problem(problem_id),</w:t>
       </w:r>
     </w:p>
     <w:p>
@@ -2174,25 +2135,7 @@
           <w:sz w:val="22"/>
           <w:szCs w:val="22"/>
         </w:rPr>
-        <w:t xml:space="preserve">    </w:t>
-      </w:r>
-      <w:proofErr w:type="spellStart"/>
-      <w:r>
-        <w:rPr>
-          <w:rFonts w:ascii="Courier New" w:hAnsi="Courier New" w:cs="Courier New"/>
-          <w:sz w:val="22"/>
-          <w:szCs w:val="22"/>
-        </w:rPr>
-        <w:t>input_value</w:t>
-      </w:r>
-      <w:proofErr w:type="spellEnd"/>
-      <w:r>
-        <w:rPr>
-          <w:rFonts w:ascii="Courier New" w:hAnsi="Courier New" w:cs="Courier New"/>
-          <w:sz w:val="22"/>
-          <w:szCs w:val="22"/>
-        </w:rPr>
-        <w:t xml:space="preserve">    VARCHAR(255),</w:t>
+        <w:t xml:space="preserve">    input_value    VARCHAR(255),</w:t>
       </w:r>
     </w:p>
     <w:p>
@@ -2210,25 +2153,7 @@
           <w:sz w:val="22"/>
           <w:szCs w:val="22"/>
         </w:rPr>
-        <w:t xml:space="preserve">    </w:t>
-      </w:r>
-      <w:proofErr w:type="spellStart"/>
-      <w:r>
-        <w:rPr>
-          <w:rFonts w:ascii="Courier New" w:hAnsi="Courier New" w:cs="Courier New"/>
-          <w:sz w:val="22"/>
-          <w:szCs w:val="22"/>
-        </w:rPr>
-        <w:t>expected_value</w:t>
-      </w:r>
-      <w:proofErr w:type="spellEnd"/>
-      <w:r>
-        <w:rPr>
-          <w:rFonts w:ascii="Courier New" w:hAnsi="Courier New" w:cs="Courier New"/>
-          <w:sz w:val="22"/>
-          <w:szCs w:val="22"/>
-        </w:rPr>
-        <w:t xml:space="preserve"> VARCHAR(255)</w:t>
+        <w:t xml:space="preserve">    expected_value VARCHAR(255)</w:t>
       </w:r>
     </w:p>
     <w:p>
@@ -2326,7 +2251,6 @@
         </w:rPr>
         <w:t xml:space="preserve">    </w:t>
       </w:r>
-      <w:proofErr w:type="spellStart"/>
       <w:r>
         <w:rPr>
           <w:rFonts w:ascii="Courier New" w:hAnsi="Courier New" w:cs="Courier New"/>
@@ -2341,16 +2265,7 @@
           <w:sz w:val="22"/>
           <w:szCs w:val="22"/>
         </w:rPr>
-        <w:t>id</w:t>
-      </w:r>
-      <w:proofErr w:type="spellEnd"/>
-      <w:r>
-        <w:rPr>
-          <w:rFonts w:ascii="Courier New" w:hAnsi="Courier New" w:cs="Courier New"/>
-          <w:sz w:val="22"/>
-          <w:szCs w:val="22"/>
-        </w:rPr>
-        <w:t xml:space="preserve">       </w:t>
+        <w:t xml:space="preserve">id       </w:t>
       </w:r>
       <w:r>
         <w:rPr>
@@ -2394,7 +2309,6 @@
         </w:rPr>
         <w:t xml:space="preserve">    </w:t>
       </w:r>
-      <w:proofErr w:type="spellStart"/>
       <w:r>
         <w:rPr>
           <w:rFonts w:ascii="Courier New" w:hAnsi="Courier New" w:cs="Courier New"/>
@@ -2409,16 +2323,7 @@
           <w:sz w:val="22"/>
           <w:szCs w:val="22"/>
         </w:rPr>
-        <w:t>name</w:t>
-      </w:r>
-      <w:proofErr w:type="spellEnd"/>
-      <w:r>
-        <w:rPr>
-          <w:rFonts w:ascii="Courier New" w:hAnsi="Courier New" w:cs="Courier New"/>
-          <w:sz w:val="22"/>
-          <w:szCs w:val="22"/>
-        </w:rPr>
-        <w:t xml:space="preserve">     TEXT NOT NULL,</w:t>
+        <w:t>name     TEXT NOT NULL,</w:t>
       </w:r>
     </w:p>
     <w:p>
@@ -2472,25 +2377,7 @@
           <w:sz w:val="22"/>
           <w:szCs w:val="22"/>
         </w:rPr>
-        <w:t xml:space="preserve">    role          VARCHAR(50) NOT NULL CHECK (role IN ('</w:t>
-      </w:r>
-      <w:proofErr w:type="spellStart"/>
-      <w:r>
-        <w:rPr>
-          <w:rFonts w:ascii="Courier New" w:hAnsi="Courier New" w:cs="Courier New"/>
-          <w:sz w:val="22"/>
-          <w:szCs w:val="22"/>
-        </w:rPr>
-        <w:t>student','lecturer</w:t>
-      </w:r>
-      <w:proofErr w:type="spellEnd"/>
-      <w:r>
-        <w:rPr>
-          <w:rFonts w:ascii="Courier New" w:hAnsi="Courier New" w:cs="Courier New"/>
-          <w:sz w:val="22"/>
-          <w:szCs w:val="22"/>
-        </w:rPr>
-        <w:t>'))</w:t>
+        <w:t xml:space="preserve">    role          VARCHAR(50) NOT NULL CHECK (role IN ('student','lecturer'))</w:t>
       </w:r>
     </w:p>
     <w:p>
@@ -2560,18 +2447,58 @@
           <w:sz w:val="22"/>
           <w:szCs w:val="22"/>
         </w:rPr>
+        <w:t xml:space="preserve">    submission_id   </w:t>
+      </w:r>
+      <w:r>
+        <w:rPr>
+          <w:rFonts w:ascii="Courier New" w:hAnsi="Courier New" w:cs="Courier New"/>
+          <w:sz w:val="22"/>
+          <w:szCs w:val="22"/>
+        </w:rPr>
+        <w:t xml:space="preserve">SERIAL </w:t>
+      </w:r>
+      <w:r>
+        <w:rPr>
+          <w:rFonts w:ascii="Courier New" w:hAnsi="Courier New" w:cs="Courier New"/>
+          <w:sz w:val="22"/>
+          <w:szCs w:val="22"/>
+        </w:rPr>
+        <w:t>PRIMARY KEY,</w:t>
+      </w:r>
+    </w:p>
+    <w:p>
+      <w:pPr>
+        <w:spacing w:after="0"/>
+        <w:rPr>
+          <w:rFonts w:ascii="Courier New" w:hAnsi="Courier New" w:cs="Courier New"/>
+          <w:sz w:val="22"/>
+          <w:szCs w:val="22"/>
+        </w:rPr>
+      </w:pPr>
+      <w:r>
+        <w:rPr>
+          <w:rFonts w:ascii="Courier New" w:hAnsi="Courier New" w:cs="Courier New"/>
+          <w:sz w:val="22"/>
+          <w:szCs w:val="22"/>
+        </w:rPr>
         <w:t xml:space="preserve">    </w:t>
       </w:r>
-      <w:proofErr w:type="spellStart"/>
-      <w:r>
-        <w:rPr>
-          <w:rFonts w:ascii="Courier New" w:hAnsi="Courier New" w:cs="Courier New"/>
-          <w:sz w:val="22"/>
-          <w:szCs w:val="22"/>
-        </w:rPr>
-        <w:t>submission_id</w:t>
-      </w:r>
-      <w:proofErr w:type="spellEnd"/>
+      <w:r>
+        <w:rPr>
+          <w:rFonts w:ascii="Courier New" w:hAnsi="Courier New" w:cs="Courier New"/>
+          <w:sz w:val="22"/>
+          <w:szCs w:val="22"/>
+        </w:rPr>
+        <w:t>user</w:t>
+      </w:r>
+      <w:r>
+        <w:rPr>
+          <w:rFonts w:ascii="Courier New" w:hAnsi="Courier New" w:cs="Courier New"/>
+          <w:sz w:val="22"/>
+          <w:szCs w:val="22"/>
+        </w:rPr>
+        <w:t xml:space="preserve">_id      </w:t>
+      </w:r>
       <w:r>
         <w:rPr>
           <w:rFonts w:ascii="Courier New" w:hAnsi="Courier New" w:cs="Courier New"/>
@@ -2586,15 +2513,55 @@
           <w:sz w:val="22"/>
           <w:szCs w:val="22"/>
         </w:rPr>
-        <w:t xml:space="preserve">SERIAL </w:t>
-      </w:r>
-      <w:r>
-        <w:rPr>
-          <w:rFonts w:ascii="Courier New" w:hAnsi="Courier New" w:cs="Courier New"/>
-          <w:sz w:val="22"/>
-          <w:szCs w:val="22"/>
-        </w:rPr>
-        <w:t>PRIMARY KEY,</w:t>
+        <w:t xml:space="preserve">INT </w:t>
+      </w:r>
+      <w:r>
+        <w:rPr>
+          <w:rFonts w:ascii="Courier New" w:hAnsi="Courier New" w:cs="Courier New"/>
+          <w:sz w:val="22"/>
+          <w:szCs w:val="22"/>
+        </w:rPr>
+        <w:t xml:space="preserve">REFERENCES </w:t>
+      </w:r>
+      <w:r>
+        <w:rPr>
+          <w:rFonts w:ascii="Courier New" w:hAnsi="Courier New" w:cs="Courier New"/>
+          <w:sz w:val="22"/>
+          <w:szCs w:val="22"/>
+        </w:rPr>
+        <w:t>user</w:t>
+      </w:r>
+      <w:r>
+        <w:rPr>
+          <w:rFonts w:ascii="Courier New" w:hAnsi="Courier New" w:cs="Courier New"/>
+          <w:sz w:val="22"/>
+          <w:szCs w:val="22"/>
+        </w:rPr>
+        <w:t>s</w:t>
+      </w:r>
+      <w:r>
+        <w:rPr>
+          <w:rFonts w:ascii="Courier New" w:hAnsi="Courier New" w:cs="Courier New"/>
+          <w:sz w:val="22"/>
+          <w:szCs w:val="22"/>
+        </w:rPr>
+        <w:t>(</w:t>
+      </w:r>
+      <w:r>
+        <w:rPr>
+          <w:rFonts w:ascii="Courier New" w:hAnsi="Courier New" w:cs="Courier New"/>
+          <w:sz w:val="22"/>
+          <w:szCs w:val="22"/>
+        </w:rPr>
+        <w:t>user</w:t>
+      </w:r>
+      <w:r>
+        <w:rPr>
+          <w:rFonts w:ascii="Courier New" w:hAnsi="Courier New" w:cs="Courier New"/>
+          <w:sz w:val="22"/>
+          <w:szCs w:val="22"/>
+        </w:rPr>
+        <w:t>_id),</w:t>
       </w:r>
     </w:p>
     <w:p>
@@ -2612,41 +2579,7 @@
           <w:sz w:val="22"/>
           <w:szCs w:val="22"/>
         </w:rPr>
-        <w:t xml:space="preserve">    </w:t>
-      </w:r>
-      <w:proofErr w:type="spellStart"/>
-      <w:r>
-        <w:rPr>
-          <w:rFonts w:ascii="Courier New" w:hAnsi="Courier New" w:cs="Courier New"/>
-          <w:sz w:val="22"/>
-          <w:szCs w:val="22"/>
-        </w:rPr>
-        <w:t>user</w:t>
-      </w:r>
-      <w:r>
-        <w:rPr>
-          <w:rFonts w:ascii="Courier New" w:hAnsi="Courier New" w:cs="Courier New"/>
-          <w:sz w:val="22"/>
-          <w:szCs w:val="22"/>
-        </w:rPr>
-        <w:t>_id</w:t>
-      </w:r>
-      <w:proofErr w:type="spellEnd"/>
-      <w:r>
-        <w:rPr>
-          <w:rFonts w:ascii="Courier New" w:hAnsi="Courier New" w:cs="Courier New"/>
-          <w:sz w:val="22"/>
-          <w:szCs w:val="22"/>
-        </w:rPr>
-        <w:t xml:space="preserve">      </w:t>
-      </w:r>
-      <w:r>
-        <w:rPr>
-          <w:rFonts w:ascii="Courier New" w:hAnsi="Courier New" w:cs="Courier New"/>
-          <w:sz w:val="22"/>
-          <w:szCs w:val="22"/>
-        </w:rPr>
-        <w:t xml:space="preserve">   </w:t>
+        <w:t xml:space="preserve">    problem_id      </w:t>
       </w:r>
       <w:r>
         <w:rPr>
@@ -2662,57 +2595,7 @@
           <w:sz w:val="22"/>
           <w:szCs w:val="22"/>
         </w:rPr>
-        <w:t xml:space="preserve">REFERENCES </w:t>
-      </w:r>
-      <w:r>
-        <w:rPr>
-          <w:rFonts w:ascii="Courier New" w:hAnsi="Courier New" w:cs="Courier New"/>
-          <w:sz w:val="22"/>
-          <w:szCs w:val="22"/>
-        </w:rPr>
-        <w:t>user</w:t>
-      </w:r>
-      <w:r>
-        <w:rPr>
-          <w:rFonts w:ascii="Courier New" w:hAnsi="Courier New" w:cs="Courier New"/>
-          <w:sz w:val="22"/>
-          <w:szCs w:val="22"/>
-        </w:rPr>
-        <w:t>s</w:t>
-      </w:r>
-      <w:r>
-        <w:rPr>
-          <w:rFonts w:ascii="Courier New" w:hAnsi="Courier New" w:cs="Courier New"/>
-          <w:sz w:val="22"/>
-          <w:szCs w:val="22"/>
-        </w:rPr>
-        <w:t>(</w:t>
-      </w:r>
-      <w:proofErr w:type="spellStart"/>
-      <w:r>
-        <w:rPr>
-          <w:rFonts w:ascii="Courier New" w:hAnsi="Courier New" w:cs="Courier New"/>
-          <w:sz w:val="22"/>
-          <w:szCs w:val="22"/>
-        </w:rPr>
-        <w:t>user</w:t>
-      </w:r>
-      <w:r>
-        <w:rPr>
-          <w:rFonts w:ascii="Courier New" w:hAnsi="Courier New" w:cs="Courier New"/>
-          <w:sz w:val="22"/>
-          <w:szCs w:val="22"/>
-        </w:rPr>
-        <w:t>_id</w:t>
-      </w:r>
-      <w:proofErr w:type="spellEnd"/>
-      <w:r>
-        <w:rPr>
-          <w:rFonts w:ascii="Courier New" w:hAnsi="Courier New" w:cs="Courier New"/>
-          <w:sz w:val="22"/>
-          <w:szCs w:val="22"/>
-        </w:rPr>
-        <w:t>),</w:t>
+        <w:t>REFERENCES problem(problem_id),</w:t>
       </w:r>
     </w:p>
     <w:p>
@@ -2730,59 +2613,7 @@
           <w:sz w:val="22"/>
           <w:szCs w:val="22"/>
         </w:rPr>
-        <w:t xml:space="preserve">    </w:t>
-      </w:r>
-      <w:proofErr w:type="spellStart"/>
-      <w:r>
-        <w:rPr>
-          <w:rFonts w:ascii="Courier New" w:hAnsi="Courier New" w:cs="Courier New"/>
-          <w:sz w:val="22"/>
-          <w:szCs w:val="22"/>
-        </w:rPr>
-        <w:t>problem_id</w:t>
-      </w:r>
-      <w:proofErr w:type="spellEnd"/>
-      <w:r>
-        <w:rPr>
-          <w:rFonts w:ascii="Courier New" w:hAnsi="Courier New" w:cs="Courier New"/>
-          <w:sz w:val="22"/>
-          <w:szCs w:val="22"/>
-        </w:rPr>
-        <w:t xml:space="preserve">      </w:t>
-      </w:r>
-      <w:r>
-        <w:rPr>
-          <w:rFonts w:ascii="Courier New" w:hAnsi="Courier New" w:cs="Courier New"/>
-          <w:sz w:val="22"/>
-          <w:szCs w:val="22"/>
-        </w:rPr>
-        <w:t xml:space="preserve">INT </w:t>
-      </w:r>
-      <w:r>
-        <w:rPr>
-          <w:rFonts w:ascii="Courier New" w:hAnsi="Courier New" w:cs="Courier New"/>
-          <w:sz w:val="22"/>
-          <w:szCs w:val="22"/>
-        </w:rPr>
-        <w:t>REFERENCES problem(</w:t>
-      </w:r>
-      <w:proofErr w:type="spellStart"/>
-      <w:r>
-        <w:rPr>
-          <w:rFonts w:ascii="Courier New" w:hAnsi="Courier New" w:cs="Courier New"/>
-          <w:sz w:val="22"/>
-          <w:szCs w:val="22"/>
-        </w:rPr>
-        <w:t>problem_id</w:t>
-      </w:r>
-      <w:proofErr w:type="spellEnd"/>
-      <w:r>
-        <w:rPr>
-          <w:rFonts w:ascii="Courier New" w:hAnsi="Courier New" w:cs="Courier New"/>
-          <w:sz w:val="22"/>
-          <w:szCs w:val="22"/>
-        </w:rPr>
-        <w:t>),</w:t>
+        <w:t xml:space="preserve">    submitted_code  TEXT,</w:t>
       </w:r>
     </w:p>
     <w:p>
@@ -2800,25 +2631,7 @@
           <w:sz w:val="22"/>
           <w:szCs w:val="22"/>
         </w:rPr>
-        <w:t xml:space="preserve">    </w:t>
-      </w:r>
-      <w:proofErr w:type="spellStart"/>
-      <w:r>
-        <w:rPr>
-          <w:rFonts w:ascii="Courier New" w:hAnsi="Courier New" w:cs="Courier New"/>
-          <w:sz w:val="22"/>
-          <w:szCs w:val="22"/>
-        </w:rPr>
-        <w:t>submitted_code</w:t>
-      </w:r>
-      <w:proofErr w:type="spellEnd"/>
-      <w:r>
-        <w:rPr>
-          <w:rFonts w:ascii="Courier New" w:hAnsi="Courier New" w:cs="Courier New"/>
-          <w:sz w:val="22"/>
-          <w:szCs w:val="22"/>
-        </w:rPr>
-        <w:t xml:space="preserve">  TEXT,</w:t>
+        <w:t xml:space="preserve">    submitted_at    TIMESTAMP,</w:t>
       </w:r>
     </w:p>
     <w:p>
@@ -2836,61 +2649,7 @@
           <w:sz w:val="22"/>
           <w:szCs w:val="22"/>
         </w:rPr>
-        <w:t xml:space="preserve">    </w:t>
-      </w:r>
-      <w:proofErr w:type="spellStart"/>
-      <w:r>
-        <w:rPr>
-          <w:rFonts w:ascii="Courier New" w:hAnsi="Courier New" w:cs="Courier New"/>
-          <w:sz w:val="22"/>
-          <w:szCs w:val="22"/>
-        </w:rPr>
-        <w:t>submitted_at</w:t>
-      </w:r>
-      <w:proofErr w:type="spellEnd"/>
-      <w:r>
-        <w:rPr>
-          <w:rFonts w:ascii="Courier New" w:hAnsi="Courier New" w:cs="Courier New"/>
-          <w:sz w:val="22"/>
-          <w:szCs w:val="22"/>
-        </w:rPr>
-        <w:t xml:space="preserve">    TIMESTAMP,</w:t>
-      </w:r>
-    </w:p>
-    <w:p>
-      <w:pPr>
-        <w:spacing w:after="0"/>
-        <w:rPr>
-          <w:rFonts w:ascii="Courier New" w:hAnsi="Courier New" w:cs="Courier New"/>
-          <w:sz w:val="22"/>
-          <w:szCs w:val="22"/>
-        </w:rPr>
-      </w:pPr>
-      <w:r>
-        <w:rPr>
-          <w:rFonts w:ascii="Courier New" w:hAnsi="Courier New" w:cs="Courier New"/>
-          <w:sz w:val="22"/>
-          <w:szCs w:val="22"/>
-        </w:rPr>
-        <w:t xml:space="preserve">    </w:t>
-      </w:r>
-      <w:proofErr w:type="spellStart"/>
-      <w:r>
-        <w:rPr>
-          <w:rFonts w:ascii="Courier New" w:hAnsi="Courier New" w:cs="Courier New"/>
-          <w:sz w:val="22"/>
-          <w:szCs w:val="22"/>
-        </w:rPr>
-        <w:t>overall_status</w:t>
-      </w:r>
-      <w:proofErr w:type="spellEnd"/>
-      <w:r>
-        <w:rPr>
-          <w:rFonts w:ascii="Courier New" w:hAnsi="Courier New" w:cs="Courier New"/>
-          <w:sz w:val="22"/>
-          <w:szCs w:val="22"/>
-        </w:rPr>
-        <w:t xml:space="preserve">  BOOLEAN</w:t>
+        <w:t xml:space="preserve">    overall_status  BOOLEAN</w:t>
       </w:r>
     </w:p>
     <w:p>
@@ -2937,7 +2696,6 @@
           <w:bCs/>
         </w:rPr>
       </w:pPr>
-      <w:proofErr w:type="spellStart"/>
       <w:r>
         <w:rPr>
           <w:rFonts w:cs="Courier New"/>
@@ -2945,16 +2703,275 @@
           <w:bCs/>
         </w:rPr>
         <w:lastRenderedPageBreak/>
-        <w:t>Test_case_result</w:t>
-      </w:r>
-      <w:proofErr w:type="spellEnd"/>
-      <w:r>
-        <w:rPr>
-          <w:rFonts w:cs="Courier New"/>
+        <w:t>Test_case_result Table</w:t>
+      </w:r>
+    </w:p>
+    <w:p>
+      <w:pPr>
+        <w:spacing w:after="0"/>
+        <w:rPr>
+          <w:rFonts w:ascii="Courier New" w:hAnsi="Courier New" w:cs="Courier New"/>
+          <w:sz w:val="22"/>
+          <w:szCs w:val="22"/>
+        </w:rPr>
+      </w:pPr>
+      <w:r>
+        <w:rPr>
+          <w:rFonts w:ascii="Courier New" w:hAnsi="Courier New" w:cs="Courier New"/>
+          <w:sz w:val="22"/>
+          <w:szCs w:val="22"/>
+        </w:rPr>
+        <w:t>CREATE TABLE test_case_result (</w:t>
+      </w:r>
+    </w:p>
+    <w:p>
+      <w:pPr>
+        <w:spacing w:after="0"/>
+        <w:rPr>
+          <w:rFonts w:ascii="Courier New" w:hAnsi="Courier New" w:cs="Courier New"/>
+          <w:sz w:val="22"/>
+          <w:szCs w:val="22"/>
+        </w:rPr>
+      </w:pPr>
+      <w:r>
+        <w:rPr>
+          <w:rFonts w:ascii="Courier New" w:hAnsi="Courier New" w:cs="Courier New"/>
+          <w:sz w:val="22"/>
+          <w:szCs w:val="22"/>
+        </w:rPr>
+        <w:t xml:space="preserve">    test_case_result_id </w:t>
+      </w:r>
+      <w:r>
+        <w:rPr>
+          <w:rFonts w:ascii="Courier New" w:hAnsi="Courier New" w:cs="Courier New"/>
+          <w:sz w:val="22"/>
+          <w:szCs w:val="22"/>
+        </w:rPr>
+        <w:t xml:space="preserve"> </w:t>
+      </w:r>
+      <w:r>
+        <w:rPr>
+          <w:rFonts w:ascii="Courier New" w:hAnsi="Courier New" w:cs="Courier New"/>
+          <w:sz w:val="22"/>
+          <w:szCs w:val="22"/>
+        </w:rPr>
+        <w:t>SERIAL</w:t>
+      </w:r>
+      <w:r>
+        <w:rPr>
+          <w:rFonts w:ascii="Courier New" w:hAnsi="Courier New" w:cs="Courier New"/>
+          <w:sz w:val="22"/>
+          <w:szCs w:val="22"/>
+        </w:rPr>
+        <w:t xml:space="preserve"> PRIMARY KEY,</w:t>
+      </w:r>
+    </w:p>
+    <w:p>
+      <w:pPr>
+        <w:spacing w:after="0"/>
+        <w:rPr>
+          <w:rFonts w:ascii="Courier New" w:hAnsi="Courier New" w:cs="Courier New"/>
+          <w:sz w:val="22"/>
+          <w:szCs w:val="22"/>
+        </w:rPr>
+      </w:pPr>
+      <w:r>
+        <w:rPr>
+          <w:rFonts w:ascii="Courier New" w:hAnsi="Courier New" w:cs="Courier New"/>
+          <w:sz w:val="22"/>
+          <w:szCs w:val="22"/>
+        </w:rPr>
+        <w:t xml:space="preserve">    submission_id        </w:t>
+      </w:r>
+      <w:r>
+        <w:rPr>
+          <w:rFonts w:ascii="Courier New" w:hAnsi="Courier New" w:cs="Courier New"/>
+          <w:sz w:val="22"/>
+          <w:szCs w:val="22"/>
+        </w:rPr>
+        <w:t>INT</w:t>
+      </w:r>
+      <w:r>
+        <w:rPr>
+          <w:rFonts w:ascii="Courier New" w:hAnsi="Courier New" w:cs="Courier New"/>
+          <w:sz w:val="22"/>
+          <w:szCs w:val="22"/>
+        </w:rPr>
+        <w:t xml:space="preserve"> REFERENCES</w:t>
+      </w:r>
+      <w:r>
+        <w:rPr>
+          <w:rFonts w:ascii="Courier New" w:hAnsi="Courier New" w:cs="Courier New"/>
+          <w:sz w:val="22"/>
+          <w:szCs w:val="22"/>
+        </w:rPr>
+        <w:t xml:space="preserve"> </w:t>
+      </w:r>
+      <w:r>
+        <w:rPr>
+          <w:rFonts w:ascii="Courier New" w:hAnsi="Courier New" w:cs="Courier New"/>
+          <w:sz w:val="22"/>
+          <w:szCs w:val="22"/>
+        </w:rPr>
+        <w:t>submission(submission_id),</w:t>
+      </w:r>
+    </w:p>
+    <w:p>
+      <w:pPr>
+        <w:spacing w:after="0"/>
+        <w:rPr>
+          <w:rFonts w:ascii="Courier New" w:hAnsi="Courier New" w:cs="Courier New"/>
+          <w:sz w:val="22"/>
+          <w:szCs w:val="22"/>
+        </w:rPr>
+      </w:pPr>
+      <w:r>
+        <w:rPr>
+          <w:rFonts w:ascii="Courier New" w:hAnsi="Courier New" w:cs="Courier New"/>
+          <w:sz w:val="22"/>
+          <w:szCs w:val="22"/>
+        </w:rPr>
+        <w:t xml:space="preserve">    test_case_id         </w:t>
+      </w:r>
+      <w:r>
+        <w:rPr>
+          <w:rFonts w:ascii="Courier New" w:hAnsi="Courier New" w:cs="Courier New"/>
+          <w:sz w:val="22"/>
+          <w:szCs w:val="22"/>
+        </w:rPr>
+        <w:t>INT</w:t>
+      </w:r>
+      <w:r>
+        <w:rPr>
+          <w:rFonts w:ascii="Courier New" w:hAnsi="Courier New" w:cs="Courier New"/>
+          <w:sz w:val="22"/>
+          <w:szCs w:val="22"/>
+        </w:rPr>
+        <w:t xml:space="preserve"> REFERENCES</w:t>
+      </w:r>
+      <w:r>
+        <w:rPr>
+          <w:rFonts w:ascii="Courier New" w:hAnsi="Courier New" w:cs="Courier New"/>
+          <w:sz w:val="22"/>
+          <w:szCs w:val="22"/>
+        </w:rPr>
+        <w:t xml:space="preserve"> </w:t>
+      </w:r>
+      <w:r>
+        <w:rPr>
+          <w:rFonts w:ascii="Courier New" w:hAnsi="Courier New" w:cs="Courier New"/>
+          <w:sz w:val="22"/>
+          <w:szCs w:val="22"/>
+        </w:rPr>
+        <w:t>test_case(test_case_id),</w:t>
+      </w:r>
+    </w:p>
+    <w:p>
+      <w:pPr>
+        <w:spacing w:after="0"/>
+        <w:rPr>
+          <w:rFonts w:ascii="Courier New" w:hAnsi="Courier New" w:cs="Courier New"/>
+          <w:sz w:val="22"/>
+          <w:szCs w:val="22"/>
+        </w:rPr>
+      </w:pPr>
+      <w:r>
+        <w:rPr>
+          <w:rFonts w:ascii="Courier New" w:hAnsi="Courier New" w:cs="Courier New"/>
+          <w:sz w:val="22"/>
+          <w:szCs w:val="22"/>
+        </w:rPr>
+        <w:t xml:space="preserve">    passed               BOOLEAN,</w:t>
+      </w:r>
+    </w:p>
+    <w:p>
+      <w:pPr>
+        <w:spacing w:after="0"/>
+        <w:rPr>
+          <w:rFonts w:ascii="Courier New" w:hAnsi="Courier New" w:cs="Courier New"/>
+          <w:sz w:val="22"/>
+          <w:szCs w:val="22"/>
+        </w:rPr>
+      </w:pPr>
+      <w:r>
+        <w:rPr>
+          <w:rFonts w:ascii="Courier New" w:hAnsi="Courier New" w:cs="Courier New"/>
+          <w:sz w:val="22"/>
+          <w:szCs w:val="22"/>
+        </w:rPr>
+        <w:t xml:space="preserve">    actual_output        TEXT,</w:t>
+      </w:r>
+    </w:p>
+    <w:p>
+      <w:pPr>
+        <w:spacing w:after="0"/>
+        <w:rPr>
+          <w:rFonts w:ascii="Courier New" w:hAnsi="Courier New" w:cs="Courier New"/>
+          <w:sz w:val="22"/>
+          <w:szCs w:val="22"/>
+        </w:rPr>
+      </w:pPr>
+      <w:r>
+        <w:rPr>
+          <w:rFonts w:ascii="Courier New" w:hAnsi="Courier New" w:cs="Courier New"/>
+          <w:sz w:val="22"/>
+          <w:szCs w:val="22"/>
+        </w:rPr>
+        <w:t xml:space="preserve">    runtime_ms           INTEGER</w:t>
+      </w:r>
+    </w:p>
+    <w:p>
+      <w:pPr>
+        <w:spacing w:after="0"/>
+        <w:rPr>
+          <w:rFonts w:ascii="Courier New" w:hAnsi="Courier New" w:cs="Courier New"/>
+          <w:sz w:val="22"/>
+          <w:szCs w:val="22"/>
+        </w:rPr>
+      </w:pPr>
+      <w:r>
+        <w:rPr>
+          <w:rFonts w:ascii="Courier New" w:hAnsi="Courier New" w:cs="Courier New"/>
+          <w:sz w:val="22"/>
+          <w:szCs w:val="22"/>
+        </w:rPr>
+        <w:t>);</w:t>
+      </w:r>
+    </w:p>
+    <w:p>
+      <w:pPr>
+        <w:spacing w:after="0"/>
+        <w:rPr>
+          <w:rFonts w:ascii="Courier New" w:hAnsi="Courier New" w:cs="Courier New"/>
+          <w:sz w:val="22"/>
+          <w:szCs w:val="22"/>
+        </w:rPr>
+      </w:pPr>
+    </w:p>
+    <w:p>
+      <w:pPr>
+        <w:pStyle w:val="Heading3"/>
+      </w:pPr>
+      <w:r>
+        <w:rPr>
+          <w:color w:val="auto"/>
+        </w:rPr>
+        <w:t>Login/SignUp</w:t>
+      </w:r>
+    </w:p>
+    <w:p>
+      <w:pPr>
+        <w:rPr>
           <w:b/>
           <w:bCs/>
         </w:rPr>
-        <w:t xml:space="preserve"> Table</w:t>
+      </w:pPr>
+      <w:r>
+        <w:rPr>
+          <w:b/>
+          <w:bCs/>
+        </w:rPr>
+        <w:t>createUser SQL Statement</w:t>
       </w:r>
     </w:p>
     <w:p>
@@ -2972,25 +2989,7 @@
           <w:sz w:val="22"/>
           <w:szCs w:val="22"/>
         </w:rPr>
-        <w:t xml:space="preserve">CREATE TABLE </w:t>
-      </w:r>
-      <w:proofErr w:type="spellStart"/>
-      <w:r>
-        <w:rPr>
-          <w:rFonts w:ascii="Courier New" w:hAnsi="Courier New" w:cs="Courier New"/>
-          <w:sz w:val="22"/>
-          <w:szCs w:val="22"/>
-        </w:rPr>
-        <w:t>test_case_result</w:t>
-      </w:r>
-      <w:proofErr w:type="spellEnd"/>
-      <w:r>
-        <w:rPr>
-          <w:rFonts w:ascii="Courier New" w:hAnsi="Courier New" w:cs="Courier New"/>
-          <w:sz w:val="22"/>
-          <w:szCs w:val="22"/>
-        </w:rPr>
-        <w:t xml:space="preserve"> (</w:t>
+        <w:t xml:space="preserve">INSERT INTO users (user_name, role, email, password) </w:t>
       </w:r>
     </w:p>
     <w:p>
@@ -3008,49 +3007,25 @@
           <w:sz w:val="22"/>
           <w:szCs w:val="22"/>
         </w:rPr>
-        <w:t xml:space="preserve">    </w:t>
-      </w:r>
-      <w:proofErr w:type="spellStart"/>
-      <w:r>
-        <w:rPr>
-          <w:rFonts w:ascii="Courier New" w:hAnsi="Courier New" w:cs="Courier New"/>
-          <w:sz w:val="22"/>
-          <w:szCs w:val="22"/>
-        </w:rPr>
-        <w:t>test_case_result_id</w:t>
-      </w:r>
-      <w:proofErr w:type="spellEnd"/>
-      <w:r>
-        <w:rPr>
-          <w:rFonts w:ascii="Courier New" w:hAnsi="Courier New" w:cs="Courier New"/>
-          <w:sz w:val="22"/>
-          <w:szCs w:val="22"/>
-        </w:rPr>
-        <w:t xml:space="preserve"> </w:t>
-      </w:r>
-      <w:r>
-        <w:rPr>
-          <w:rFonts w:ascii="Courier New" w:hAnsi="Courier New" w:cs="Courier New"/>
-          <w:sz w:val="22"/>
-          <w:szCs w:val="22"/>
-        </w:rPr>
-        <w:t xml:space="preserve"> </w:t>
-      </w:r>
-      <w:r>
-        <w:rPr>
-          <w:rFonts w:ascii="Courier New" w:hAnsi="Courier New" w:cs="Courier New"/>
-          <w:sz w:val="22"/>
-          <w:szCs w:val="22"/>
-        </w:rPr>
-        <w:t>SERIAL</w:t>
-      </w:r>
-      <w:r>
-        <w:rPr>
-          <w:rFonts w:ascii="Courier New" w:hAnsi="Courier New" w:cs="Courier New"/>
-          <w:sz w:val="22"/>
-          <w:szCs w:val="22"/>
-        </w:rPr>
-        <w:t xml:space="preserve"> PRIMARY KEY,</w:t>
+        <w:t xml:space="preserve">         VALUES ($1, $2, $3, $4) </w:t>
+      </w:r>
+    </w:p>
+    <w:p>
+      <w:pPr>
+        <w:spacing w:after="0" w:line="240" w:lineRule="auto"/>
+        <w:rPr>
+          <w:rFonts w:ascii="Courier New" w:hAnsi="Courier New" w:cs="Courier New"/>
+          <w:sz w:val="22"/>
+          <w:szCs w:val="22"/>
+        </w:rPr>
+      </w:pPr>
+      <w:r>
+        <w:rPr>
+          <w:rFonts w:ascii="Courier New" w:hAnsi="Courier New" w:cs="Courier New"/>
+          <w:sz w:val="22"/>
+          <w:szCs w:val="22"/>
+        </w:rPr>
+        <w:t>         RETURNING *</w:t>
       </w:r>
     </w:p>
     <w:p>
@@ -3062,81 +3037,20 @@
           <w:szCs w:val="22"/>
         </w:rPr>
       </w:pPr>
-      <w:r>
-        <w:rPr>
-          <w:rFonts w:ascii="Courier New" w:hAnsi="Courier New" w:cs="Courier New"/>
-          <w:sz w:val="22"/>
-          <w:szCs w:val="22"/>
-        </w:rPr>
-        <w:t xml:space="preserve">    </w:t>
-      </w:r>
-      <w:proofErr w:type="spellStart"/>
-      <w:r>
-        <w:rPr>
-          <w:rFonts w:ascii="Courier New" w:hAnsi="Courier New" w:cs="Courier New"/>
-          <w:sz w:val="22"/>
-          <w:szCs w:val="22"/>
-        </w:rPr>
-        <w:t>submission_id</w:t>
-      </w:r>
-      <w:proofErr w:type="spellEnd"/>
-      <w:r>
-        <w:rPr>
-          <w:rFonts w:ascii="Courier New" w:hAnsi="Courier New" w:cs="Courier New"/>
-          <w:sz w:val="22"/>
-          <w:szCs w:val="22"/>
-        </w:rPr>
-        <w:t xml:space="preserve">        </w:t>
-      </w:r>
-      <w:r>
-        <w:rPr>
-          <w:rFonts w:ascii="Courier New" w:hAnsi="Courier New" w:cs="Courier New"/>
-          <w:sz w:val="22"/>
-          <w:szCs w:val="22"/>
-        </w:rPr>
-        <w:t>INT</w:t>
-      </w:r>
-      <w:r>
-        <w:rPr>
-          <w:rFonts w:ascii="Courier New" w:hAnsi="Courier New" w:cs="Courier New"/>
-          <w:sz w:val="22"/>
-          <w:szCs w:val="22"/>
-        </w:rPr>
-        <w:t xml:space="preserve"> REFERENCES</w:t>
-      </w:r>
-      <w:r>
-        <w:rPr>
-          <w:rFonts w:ascii="Courier New" w:hAnsi="Courier New" w:cs="Courier New"/>
-          <w:sz w:val="22"/>
-          <w:szCs w:val="22"/>
-        </w:rPr>
-        <w:t xml:space="preserve"> </w:t>
-      </w:r>
-      <w:r>
-        <w:rPr>
-          <w:rFonts w:ascii="Courier New" w:hAnsi="Courier New" w:cs="Courier New"/>
-          <w:sz w:val="22"/>
-          <w:szCs w:val="22"/>
-        </w:rPr>
-        <w:t>submission(</w:t>
-      </w:r>
-      <w:proofErr w:type="spellStart"/>
-      <w:r>
-        <w:rPr>
-          <w:rFonts w:ascii="Courier New" w:hAnsi="Courier New" w:cs="Courier New"/>
-          <w:sz w:val="22"/>
-          <w:szCs w:val="22"/>
-        </w:rPr>
-        <w:t>submission_id</w:t>
-      </w:r>
-      <w:proofErr w:type="spellEnd"/>
-      <w:r>
-        <w:rPr>
-          <w:rFonts w:ascii="Courier New" w:hAnsi="Courier New" w:cs="Courier New"/>
-          <w:sz w:val="22"/>
-          <w:szCs w:val="22"/>
-        </w:rPr>
-        <w:t>),</w:t>
+    </w:p>
+    <w:p>
+      <w:pPr>
+        <w:rPr>
+          <w:b/>
+          <w:bCs/>
+        </w:rPr>
+      </w:pPr>
+      <w:r>
+        <w:rPr>
+          <w:b/>
+          <w:bCs/>
+        </w:rPr>
+        <w:t>getUserByEmail SQL Statement</w:t>
       </w:r>
     </w:p>
     <w:p>
@@ -3154,85 +3068,7 @@
           <w:sz w:val="22"/>
           <w:szCs w:val="22"/>
         </w:rPr>
-        <w:t xml:space="preserve">    </w:t>
-      </w:r>
-      <w:proofErr w:type="spellStart"/>
-      <w:r>
-        <w:rPr>
-          <w:rFonts w:ascii="Courier New" w:hAnsi="Courier New" w:cs="Courier New"/>
-          <w:sz w:val="22"/>
-          <w:szCs w:val="22"/>
-        </w:rPr>
-        <w:t>test_case_id</w:t>
-      </w:r>
-      <w:proofErr w:type="spellEnd"/>
-      <w:r>
-        <w:rPr>
-          <w:rFonts w:ascii="Courier New" w:hAnsi="Courier New" w:cs="Courier New"/>
-          <w:sz w:val="22"/>
-          <w:szCs w:val="22"/>
-        </w:rPr>
-        <w:t xml:space="preserve">         </w:t>
-      </w:r>
-      <w:r>
-        <w:rPr>
-          <w:rFonts w:ascii="Courier New" w:hAnsi="Courier New" w:cs="Courier New"/>
-          <w:sz w:val="22"/>
-          <w:szCs w:val="22"/>
-        </w:rPr>
-        <w:t>INT</w:t>
-      </w:r>
-      <w:r>
-        <w:rPr>
-          <w:rFonts w:ascii="Courier New" w:hAnsi="Courier New" w:cs="Courier New"/>
-          <w:sz w:val="22"/>
-          <w:szCs w:val="22"/>
-        </w:rPr>
-        <w:t xml:space="preserve"> REFERENCES</w:t>
-      </w:r>
-      <w:r>
-        <w:rPr>
-          <w:rFonts w:ascii="Courier New" w:hAnsi="Courier New" w:cs="Courier New"/>
-          <w:sz w:val="22"/>
-          <w:szCs w:val="22"/>
-        </w:rPr>
-        <w:t xml:space="preserve"> </w:t>
-      </w:r>
-      <w:proofErr w:type="spellStart"/>
-      <w:r>
-        <w:rPr>
-          <w:rFonts w:ascii="Courier New" w:hAnsi="Courier New" w:cs="Courier New"/>
-          <w:sz w:val="22"/>
-          <w:szCs w:val="22"/>
-        </w:rPr>
-        <w:t>test_case</w:t>
-      </w:r>
-      <w:proofErr w:type="spellEnd"/>
-      <w:r>
-        <w:rPr>
-          <w:rFonts w:ascii="Courier New" w:hAnsi="Courier New" w:cs="Courier New"/>
-          <w:sz w:val="22"/>
-          <w:szCs w:val="22"/>
-        </w:rPr>
-        <w:t>(</w:t>
-      </w:r>
-      <w:proofErr w:type="spellStart"/>
-      <w:r>
-        <w:rPr>
-          <w:rFonts w:ascii="Courier New" w:hAnsi="Courier New" w:cs="Courier New"/>
-          <w:sz w:val="22"/>
-          <w:szCs w:val="22"/>
-        </w:rPr>
-        <w:t>test_case_id</w:t>
-      </w:r>
-      <w:proofErr w:type="spellEnd"/>
-      <w:r>
-        <w:rPr>
-          <w:rFonts w:ascii="Courier New" w:hAnsi="Courier New" w:cs="Courier New"/>
-          <w:sz w:val="22"/>
-          <w:szCs w:val="22"/>
-        </w:rPr>
-        <w:t>),</w:t>
+        <w:t>SELECT user_id AS id, user_name AS name, email, password, role FROM users WHERE email = $1</w:t>
       </w:r>
     </w:p>
     <w:p>
@@ -3244,99 +3080,8 @@
           <w:szCs w:val="22"/>
         </w:rPr>
       </w:pPr>
-      <w:r>
-        <w:rPr>
-          <w:rFonts w:ascii="Courier New" w:hAnsi="Courier New" w:cs="Courier New"/>
-          <w:sz w:val="22"/>
-          <w:szCs w:val="22"/>
-        </w:rPr>
-        <w:t xml:space="preserve">    passed               BOOLEAN,</w:t>
-      </w:r>
-    </w:p>
-    <w:p>
-      <w:pPr>
-        <w:spacing w:after="0"/>
-        <w:rPr>
-          <w:rFonts w:ascii="Courier New" w:hAnsi="Courier New" w:cs="Courier New"/>
-          <w:sz w:val="22"/>
-          <w:szCs w:val="22"/>
-        </w:rPr>
-      </w:pPr>
-      <w:r>
-        <w:rPr>
-          <w:rFonts w:ascii="Courier New" w:hAnsi="Courier New" w:cs="Courier New"/>
-          <w:sz w:val="22"/>
-          <w:szCs w:val="22"/>
-        </w:rPr>
-        <w:t xml:space="preserve">    </w:t>
-      </w:r>
-      <w:proofErr w:type="spellStart"/>
-      <w:r>
-        <w:rPr>
-          <w:rFonts w:ascii="Courier New" w:hAnsi="Courier New" w:cs="Courier New"/>
-          <w:sz w:val="22"/>
-          <w:szCs w:val="22"/>
-        </w:rPr>
-        <w:t>actual_output</w:t>
-      </w:r>
-      <w:proofErr w:type="spellEnd"/>
-      <w:r>
-        <w:rPr>
-          <w:rFonts w:ascii="Courier New" w:hAnsi="Courier New" w:cs="Courier New"/>
-          <w:sz w:val="22"/>
-          <w:szCs w:val="22"/>
-        </w:rPr>
-        <w:t xml:space="preserve">        TEXT,</w:t>
-      </w:r>
-    </w:p>
-    <w:p>
-      <w:pPr>
-        <w:spacing w:after="0"/>
-        <w:rPr>
-          <w:rFonts w:ascii="Courier New" w:hAnsi="Courier New" w:cs="Courier New"/>
-          <w:sz w:val="22"/>
-          <w:szCs w:val="22"/>
-        </w:rPr>
-      </w:pPr>
-      <w:r>
-        <w:rPr>
-          <w:rFonts w:ascii="Courier New" w:hAnsi="Courier New" w:cs="Courier New"/>
-          <w:sz w:val="22"/>
-          <w:szCs w:val="22"/>
-        </w:rPr>
-        <w:t xml:space="preserve">    </w:t>
-      </w:r>
-      <w:proofErr w:type="spellStart"/>
-      <w:r>
-        <w:rPr>
-          <w:rFonts w:ascii="Courier New" w:hAnsi="Courier New" w:cs="Courier New"/>
-          <w:sz w:val="22"/>
-          <w:szCs w:val="22"/>
-        </w:rPr>
-        <w:t>runtime_ms</w:t>
-      </w:r>
-      <w:proofErr w:type="spellEnd"/>
-      <w:r>
-        <w:rPr>
-          <w:rFonts w:ascii="Courier New" w:hAnsi="Courier New" w:cs="Courier New"/>
-          <w:sz w:val="22"/>
-          <w:szCs w:val="22"/>
-        </w:rPr>
-        <w:t xml:space="preserve">           INTEGER</w:t>
-      </w:r>
-    </w:p>
-    <w:p>
-      <w:pPr>
-        <w:spacing w:after="0"/>
-      </w:pPr>
-      <w:r>
-        <w:rPr>
-          <w:rFonts w:ascii="Courier New" w:hAnsi="Courier New" w:cs="Courier New"/>
-          <w:sz w:val="22"/>
-          <w:szCs w:val="22"/>
-        </w:rPr>
-        <w:t>);</w:t>
-      </w:r>
+    </w:p>
+    <w:p>
       <w:r>
         <w:br w:type="page"/>
       </w:r>
@@ -3371,12 +3116,6 @@
           <w:color w:val="auto"/>
         </w:rPr>
         <w:t>Logo</w:t>
-      </w:r>
-      <w:r>
-        <w:rPr>
-          <w:color w:val="auto"/>
-        </w:rPr>
-        <w:t>s</w:t>
       </w:r>
       <w:bookmarkEnd w:id="11"/>
     </w:p>
@@ -3401,7 +3140,7 @@
                     <pic:cNvPicPr/>
                   </pic:nvPicPr>
                   <pic:blipFill>
-                    <a:blip r:embed="rId10"/>
+                    <a:blip r:embed="rId12"/>
                     <a:stretch>
                       <a:fillRect/>
                     </a:stretch>
@@ -3425,73 +3164,6 @@
     <w:p>
       <w:pPr>
         <w:rPr>
-          <w:noProof/>
-        </w:rPr>
-      </w:pPr>
-    </w:p>
-    <w:p>
-      <w:r>
-        <w:rPr>
-          <w:noProof/>
-        </w:rPr>
-        <w:drawing>
-          <wp:inline distT="0" distB="0" distL="0" distR="0" wp14:anchorId="5C0FAB0C" wp14:editId="72D16FC0">
-            <wp:extent cx="5902325" cy="1805049"/>
-            <wp:effectExtent l="0" t="0" r="3175" b="5080"/>
-            <wp:docPr id="1700607111" name="Picture 4"/>
-            <wp:cNvGraphicFramePr>
-              <a:graphicFrameLocks xmlns:a="http://schemas.openxmlformats.org/drawingml/2006/main" noChangeAspect="1"/>
-            </wp:cNvGraphicFramePr>
-            <a:graphic xmlns:a="http://schemas.openxmlformats.org/drawingml/2006/main">
-              <a:graphicData uri="http://schemas.openxmlformats.org/drawingml/2006/picture">
-                <pic:pic xmlns:pic="http://schemas.openxmlformats.org/drawingml/2006/picture">
-                  <pic:nvPicPr>
-                    <pic:cNvPr id="0" name="Picture 5"/>
-                    <pic:cNvPicPr>
-                      <a:picLocks noChangeAspect="1" noChangeArrowheads="1"/>
-                    </pic:cNvPicPr>
-                  </pic:nvPicPr>
-                  <pic:blipFill rotWithShape="1">
-                    <a:blip r:embed="rId11">
-                      <a:extLst>
-                        <a:ext uri="{28A0092B-C50C-407E-A947-70E740481C1C}">
-                          <a14:useLocalDpi xmlns:a14="http://schemas.microsoft.com/office/drawing/2010/main" val="0"/>
-                        </a:ext>
-                      </a:extLst>
-                    </a:blip>
-                    <a:srcRect b="15044"/>
-                    <a:stretch>
-                      <a:fillRect/>
-                    </a:stretch>
-                  </pic:blipFill>
-                  <pic:spPr bwMode="auto">
-                    <a:xfrm>
-                      <a:off x="0" y="0"/>
-                      <a:ext cx="5928515" cy="1813058"/>
-                    </a:xfrm>
-                    <a:prstGeom prst="rect">
-                      <a:avLst/>
-                    </a:prstGeom>
-                    <a:noFill/>
-                    <a:ln>
-                      <a:noFill/>
-                    </a:ln>
-                    <a:extLst>
-                      <a:ext uri="{53640926-AAD7-44D8-BBD7-CCE9431645EC}">
-                        <a14:shadowObscured xmlns:a14="http://schemas.microsoft.com/office/drawing/2010/main"/>
-                      </a:ext>
-                    </a:extLst>
-                  </pic:spPr>
-                </pic:pic>
-              </a:graphicData>
-            </a:graphic>
-          </wp:inline>
-        </w:drawing>
-      </w:r>
-    </w:p>
-    <w:p>
-      <w:pPr>
-        <w:rPr>
           <w:rFonts w:asciiTheme="majorHAnsi" w:eastAsiaTheme="majorEastAsia" w:hAnsiTheme="majorHAnsi" w:cstheme="majorBidi"/>
           <w:sz w:val="32"/>
           <w:szCs w:val="32"/>
@@ -3536,7 +3208,7 @@
                     <pic:cNvPicPr/>
                   </pic:nvPicPr>
                   <pic:blipFill>
-                    <a:blip r:embed="rId12"/>
+                    <a:blip r:embed="rId13"/>
                     <a:stretch>
                       <a:fillRect/>
                     </a:stretch>
@@ -3593,7 +3265,7 @@
                     </pic:cNvPicPr>
                   </pic:nvPicPr>
                   <pic:blipFill>
-                    <a:blip r:embed="rId13">
+                    <a:blip r:embed="rId14">
                       <a:extLst>
                         <a:ext uri="{28A0092B-C50C-407E-A947-70E740481C1C}">
                           <a14:useLocalDpi xmlns:a14="http://schemas.microsoft.com/office/drawing/2010/main" val="0"/>
@@ -3643,7 +3315,7 @@
       <w:bookmarkEnd w:id="14"/>
     </w:p>
     <w:sectPr>
-      <w:footerReference w:type="default" r:id="rId14"/>
+      <w:footerReference w:type="default" r:id="rId15"/>
       <w:pgSz w:w="11906" w:h="16838"/>
       <w:pgMar w:top="1440" w:right="1440" w:bottom="1440" w:left="1440" w:header="708" w:footer="708" w:gutter="0"/>
       <w:cols w:space="708"/>
@@ -4358,7 +4030,6 @@
   <w:style w:type="character" w:default="1" w:styleId="DefaultParagraphFont">
     <w:name w:val="Default Paragraph Font"/>
     <w:uiPriority w:val="1"/>
-    <w:semiHidden/>
     <w:unhideWhenUsed/>
   </w:style>
   <w:style w:type="table" w:default="1" w:styleId="TableNormal">

</xml_diff>

<commit_message>
Added View Problems Design
</commit_message>
<xml_diff>
--- a/Documentation/SETU Code Lab Design Doument.docx
+++ b/Documentation/SETU Code Lab Design Doument.docx
@@ -1602,6 +1602,9 @@
     </w:p>
     <w:p>
       <w:r>
+        <w:rPr>
+          <w:noProof/>
+        </w:rPr>
         <w:drawing>
           <wp:inline distT="0" distB="0" distL="0" distR="0" wp14:anchorId="4FF3A24C" wp14:editId="6D8C847C">
             <wp:extent cx="5731510" cy="3198495"/>
@@ -3293,6 +3296,65 @@
           </wp:inline>
         </w:drawing>
       </w:r>
+    </w:p>
+    <w:p>
+      <w:r>
+        <w:br w:type="page"/>
+      </w:r>
+    </w:p>
+    <w:p>
+      <w:pPr>
+        <w:pStyle w:val="Heading2"/>
+        <w:rPr>
+          <w:color w:val="auto"/>
+        </w:rPr>
+      </w:pPr>
+      <w:r>
+        <w:rPr>
+          <w:color w:val="auto"/>
+        </w:rPr>
+        <w:lastRenderedPageBreak/>
+        <w:t>View Problems</w:t>
+      </w:r>
+    </w:p>
+    <w:p>
+      <w:r>
+        <w:drawing>
+          <wp:inline distT="0" distB="0" distL="0" distR="0" wp14:anchorId="61BA05DD" wp14:editId="4BB6678A">
+            <wp:extent cx="5731510" cy="3557270"/>
+            <wp:effectExtent l="0" t="0" r="2540" b="5080"/>
+            <wp:docPr id="1729416923" name="Picture 1"/>
+            <wp:cNvGraphicFramePr>
+              <a:graphicFrameLocks xmlns:a="http://schemas.openxmlformats.org/drawingml/2006/main" noChangeAspect="1"/>
+            </wp:cNvGraphicFramePr>
+            <a:graphic xmlns:a="http://schemas.openxmlformats.org/drawingml/2006/main">
+              <a:graphicData uri="http://schemas.openxmlformats.org/drawingml/2006/picture">
+                <pic:pic xmlns:pic="http://schemas.openxmlformats.org/drawingml/2006/picture">
+                  <pic:nvPicPr>
+                    <pic:cNvPr id="1729416923" name=""/>
+                    <pic:cNvPicPr/>
+                  </pic:nvPicPr>
+                  <pic:blipFill>
+                    <a:blip r:embed="rId15"/>
+                    <a:stretch>
+                      <a:fillRect/>
+                    </a:stretch>
+                  </pic:blipFill>
+                  <pic:spPr>
+                    <a:xfrm>
+                      <a:off x="0" y="0"/>
+                      <a:ext cx="5731510" cy="3557270"/>
+                    </a:xfrm>
+                    <a:prstGeom prst="rect">
+                      <a:avLst/>
+                    </a:prstGeom>
+                  </pic:spPr>
+                </pic:pic>
+              </a:graphicData>
+            </a:graphic>
+          </wp:inline>
+        </w:drawing>
+      </w:r>
       <w:r>
         <w:br w:type="page"/>
       </w:r>
@@ -3315,7 +3377,7 @@
       <w:bookmarkEnd w:id="14"/>
     </w:p>
     <w:sectPr>
-      <w:footerReference w:type="default" r:id="rId15"/>
+      <w:footerReference w:type="default" r:id="rId16"/>
       <w:pgSz w:w="11906" w:h="16838"/>
       <w:pgMar w:top="1440" w:right="1440" w:bottom="1440" w:left="1440" w:header="708" w:footer="708" w:gutter="0"/>
       <w:cols w:space="708"/>
@@ -4030,6 +4092,7 @@
   <w:style w:type="character" w:default="1" w:styleId="DefaultParagraphFont">
     <w:name w:val="Default Paragraph Font"/>
     <w:uiPriority w:val="1"/>
+    <w:semiHidden/>
     <w:unhideWhenUsed/>
   </w:style>
   <w:style w:type="table" w:default="1" w:styleId="TableNormal">

</xml_diff>

<commit_message>
Added Basic Caps Lock Detection
</commit_message>
<xml_diff>
--- a/Documentation/SETU Code Lab Design Doument.docx
+++ b/Documentation/SETU Code Lab Design Doument.docx
@@ -1775,6 +1775,9 @@
         <w:jc w:val="center"/>
       </w:pPr>
       <w:r>
+        <w:rPr>
+          <w:noProof/>
+        </w:rPr>
         <w:drawing>
           <wp:inline distT="0" distB="0" distL="0" distR="0" wp14:anchorId="29617554" wp14:editId="3525AD07">
             <wp:extent cx="5731510" cy="3250565"/>
@@ -1928,6 +1931,81 @@
           <w:szCs w:val="22"/>
         </w:rPr>
         <w:t xml:space="preserve"> PRIMARY KEY,</w:t>
+      </w:r>
+    </w:p>
+    <w:p>
+      <w:pPr>
+        <w:spacing w:after="0"/>
+        <w:rPr>
+          <w:rFonts w:ascii="Courier New" w:hAnsi="Courier New" w:cs="Courier New"/>
+          <w:sz w:val="22"/>
+          <w:szCs w:val="22"/>
+        </w:rPr>
+      </w:pPr>
+      <w:r>
+        <w:rPr>
+          <w:rFonts w:ascii="Courier New" w:hAnsi="Courier New" w:cs="Courier New"/>
+          <w:sz w:val="22"/>
+          <w:szCs w:val="22"/>
+        </w:rPr>
+        <w:t xml:space="preserve">    </w:t>
+      </w:r>
+      <w:r>
+        <w:rPr>
+          <w:rFonts w:ascii="Courier New" w:hAnsi="Courier New" w:cs="Courier New"/>
+          <w:sz w:val="22"/>
+          <w:szCs w:val="22"/>
+        </w:rPr>
+        <w:t xml:space="preserve">user_id </w:t>
+      </w:r>
+      <w:r>
+        <w:rPr>
+          <w:rFonts w:ascii="Courier New" w:hAnsi="Courier New" w:cs="Courier New"/>
+          <w:sz w:val="22"/>
+          <w:szCs w:val="22"/>
+        </w:rPr>
+        <w:tab/>
+      </w:r>
+      <w:r>
+        <w:rPr>
+          <w:rFonts w:ascii="Courier New" w:hAnsi="Courier New" w:cs="Courier New"/>
+          <w:sz w:val="22"/>
+          <w:szCs w:val="22"/>
+        </w:rPr>
+        <w:tab/>
+        <w:t xml:space="preserve">  </w:t>
+      </w:r>
+      <w:r>
+        <w:rPr>
+          <w:rFonts w:ascii="Courier New" w:hAnsi="Courier New" w:cs="Courier New"/>
+          <w:sz w:val="22"/>
+          <w:szCs w:val="22"/>
+        </w:rPr>
+        <w:t>INT</w:t>
+      </w:r>
+      <w:r>
+        <w:rPr>
+          <w:rFonts w:ascii="Courier New" w:hAnsi="Courier New" w:cs="Courier New"/>
+          <w:sz w:val="22"/>
+          <w:szCs w:val="22"/>
+        </w:rPr>
+        <w:t>EGER</w:t>
+      </w:r>
+      <w:r>
+        <w:rPr>
+          <w:rFonts w:ascii="Courier New" w:hAnsi="Courier New" w:cs="Courier New"/>
+          <w:sz w:val="22"/>
+          <w:szCs w:val="22"/>
+        </w:rPr>
+        <w:t xml:space="preserve"> REFERENCES users(user_id)</w:t>
+      </w:r>
+      <w:r>
+        <w:rPr>
+          <w:rFonts w:ascii="Courier New" w:hAnsi="Courier New" w:cs="Courier New"/>
+          <w:sz w:val="22"/>
+          <w:szCs w:val="22"/>
+        </w:rPr>
+        <w:t>,</w:t>
       </w:r>
     </w:p>
     <w:p>

</xml_diff>

<commit_message>
Refactored and Updated Documentation
</commit_message>
<xml_diff>
--- a/Documentation/SETU Code Lab Design Doument.docx
+++ b/Documentation/SETU Code Lab Design Doument.docx
@@ -1441,7 +1441,15 @@
     </w:p>
     <w:p>
       <w:r>
-        <w:t>The system will be hosted using DigitalOcean’s Droplet service. This is a virtual private server (VPS)</w:t>
+        <w:t xml:space="preserve">The system will be hosted using </w:t>
+      </w:r>
+      <w:proofErr w:type="spellStart"/>
+      <w:r>
+        <w:t>DigitalOcean’s</w:t>
+      </w:r>
+      <w:proofErr w:type="spellEnd"/>
+      <w:r>
+        <w:t xml:space="preserve"> Droplet service. This is a virtual private server (VPS)</w:t>
       </w:r>
       <w:r>
         <w:t>.</w:t>
@@ -1464,7 +1472,23 @@
     </w:p>
     <w:p>
       <w:r>
-        <w:t>For security purposes an SSH key will be generated and used to access the server console. This is faster and more secure than the password option that is offered by DigitalOcean. The Github repository containing the project will be cloned onto the server and the needed dependencies will be installed such as Node.js</w:t>
+        <w:t xml:space="preserve">For security purposes an SSH key will be generated and used to access the server console. This is faster and more secure than the password option that is offered by </w:t>
+      </w:r>
+      <w:proofErr w:type="spellStart"/>
+      <w:r>
+        <w:t>DigitalOcean</w:t>
+      </w:r>
+      <w:proofErr w:type="spellEnd"/>
+      <w:r>
+        <w:t xml:space="preserve">. The </w:t>
+      </w:r>
+      <w:proofErr w:type="spellStart"/>
+      <w:r>
+        <w:t>Github</w:t>
+      </w:r>
+      <w:proofErr w:type="spellEnd"/>
+      <w:r>
+        <w:t xml:space="preserve"> repository containing the project will be cloned onto the server and the needed dependencies will be installed such as Node.js</w:t>
       </w:r>
       <w:r>
         <w:t xml:space="preserve">, </w:t>
@@ -1914,7 +1938,25 @@
           <w:sz w:val="22"/>
           <w:szCs w:val="22"/>
         </w:rPr>
-        <w:t xml:space="preserve">    problem_id          </w:t>
+        <w:t xml:space="preserve">    </w:t>
+      </w:r>
+      <w:proofErr w:type="spellStart"/>
+      <w:r>
+        <w:rPr>
+          <w:rFonts w:ascii="Courier New" w:hAnsi="Courier New" w:cs="Courier New"/>
+          <w:sz w:val="22"/>
+          <w:szCs w:val="22"/>
+        </w:rPr>
+        <w:t>problem_id</w:t>
+      </w:r>
+      <w:proofErr w:type="spellEnd"/>
+      <w:r>
+        <w:rPr>
+          <w:rFonts w:ascii="Courier New" w:hAnsi="Courier New" w:cs="Courier New"/>
+          <w:sz w:val="22"/>
+          <w:szCs w:val="22"/>
+        </w:rPr>
+        <w:t xml:space="preserve">          </w:t>
       </w:r>
       <w:r>
         <w:rPr>
@@ -1950,13 +1992,23 @@
         </w:rPr>
         <w:t xml:space="preserve">    </w:t>
       </w:r>
-      <w:r>
-        <w:rPr>
-          <w:rFonts w:ascii="Courier New" w:hAnsi="Courier New" w:cs="Courier New"/>
-          <w:sz w:val="22"/>
-          <w:szCs w:val="22"/>
-        </w:rPr>
-        <w:t xml:space="preserve">user_id </w:t>
+      <w:proofErr w:type="spellStart"/>
+      <w:r>
+        <w:rPr>
+          <w:rFonts w:ascii="Courier New" w:hAnsi="Courier New" w:cs="Courier New"/>
+          <w:sz w:val="22"/>
+          <w:szCs w:val="22"/>
+        </w:rPr>
+        <w:t>user_id</w:t>
+      </w:r>
+      <w:proofErr w:type="spellEnd"/>
+      <w:r>
+        <w:rPr>
+          <w:rFonts w:ascii="Courier New" w:hAnsi="Courier New" w:cs="Courier New"/>
+          <w:sz w:val="22"/>
+          <w:szCs w:val="22"/>
+        </w:rPr>
+        <w:t xml:space="preserve"> </w:t>
       </w:r>
       <w:r>
         <w:rPr>
@@ -1997,7 +2049,25 @@
           <w:sz w:val="22"/>
           <w:szCs w:val="22"/>
         </w:rPr>
-        <w:t xml:space="preserve"> REFERENCES users(user_id)</w:t>
+        <w:t xml:space="preserve"> REFERENCES users(</w:t>
+      </w:r>
+      <w:proofErr w:type="spellStart"/>
+      <w:r>
+        <w:rPr>
+          <w:rFonts w:ascii="Courier New" w:hAnsi="Courier New" w:cs="Courier New"/>
+          <w:sz w:val="22"/>
+          <w:szCs w:val="22"/>
+        </w:rPr>
+        <w:t>user_id</w:t>
+      </w:r>
+      <w:proofErr w:type="spellEnd"/>
+      <w:r>
+        <w:rPr>
+          <w:rFonts w:ascii="Courier New" w:hAnsi="Courier New" w:cs="Courier New"/>
+          <w:sz w:val="22"/>
+          <w:szCs w:val="22"/>
+        </w:rPr>
+        <w:t>)</w:t>
       </w:r>
       <w:r>
         <w:rPr>
@@ -2023,7 +2093,25 @@
           <w:sz w:val="22"/>
           <w:szCs w:val="22"/>
         </w:rPr>
-        <w:t xml:space="preserve">    problem_title       VARCHAR(255),</w:t>
+        <w:t xml:space="preserve">    </w:t>
+      </w:r>
+      <w:proofErr w:type="spellStart"/>
+      <w:r>
+        <w:rPr>
+          <w:rFonts w:ascii="Courier New" w:hAnsi="Courier New" w:cs="Courier New"/>
+          <w:sz w:val="22"/>
+          <w:szCs w:val="22"/>
+        </w:rPr>
+        <w:t>problem_title</w:t>
+      </w:r>
+      <w:proofErr w:type="spellEnd"/>
+      <w:r>
+        <w:rPr>
+          <w:rFonts w:ascii="Courier New" w:hAnsi="Courier New" w:cs="Courier New"/>
+          <w:sz w:val="22"/>
+          <w:szCs w:val="22"/>
+        </w:rPr>
+        <w:t xml:space="preserve">       VARCHAR(255),</w:t>
       </w:r>
     </w:p>
     <w:p>
@@ -2041,7 +2129,25 @@
           <w:sz w:val="22"/>
           <w:szCs w:val="22"/>
         </w:rPr>
-        <w:t xml:space="preserve">    problem_description TEXT,</w:t>
+        <w:t xml:space="preserve">    </w:t>
+      </w:r>
+      <w:proofErr w:type="spellStart"/>
+      <w:r>
+        <w:rPr>
+          <w:rFonts w:ascii="Courier New" w:hAnsi="Courier New" w:cs="Courier New"/>
+          <w:sz w:val="22"/>
+          <w:szCs w:val="22"/>
+        </w:rPr>
+        <w:t>problem_description</w:t>
+      </w:r>
+      <w:proofErr w:type="spellEnd"/>
+      <w:r>
+        <w:rPr>
+          <w:rFonts w:ascii="Courier New" w:hAnsi="Courier New" w:cs="Courier New"/>
+          <w:sz w:val="22"/>
+          <w:szCs w:val="22"/>
+        </w:rPr>
+        <w:t xml:space="preserve"> TEXT,</w:t>
       </w:r>
     </w:p>
     <w:p>
@@ -2088,12 +2194,21 @@
           <w:bCs/>
         </w:rPr>
       </w:pPr>
+      <w:proofErr w:type="spellStart"/>
       <w:r>
         <w:rPr>
           <w:b/>
           <w:bCs/>
         </w:rPr>
-        <w:t>Test_case Table</w:t>
+        <w:t>Test_case</w:t>
+      </w:r>
+      <w:proofErr w:type="spellEnd"/>
+      <w:r>
+        <w:rPr>
+          <w:b/>
+          <w:bCs/>
+        </w:rPr>
+        <w:t xml:space="preserve"> Table</w:t>
       </w:r>
     </w:p>
     <w:p>
@@ -2111,7 +2226,25 @@
           <w:sz w:val="22"/>
           <w:szCs w:val="22"/>
         </w:rPr>
-        <w:t>CREATE TABLE test_case (</w:t>
+        <w:t xml:space="preserve">CREATE TABLE </w:t>
+      </w:r>
+      <w:proofErr w:type="spellStart"/>
+      <w:r>
+        <w:rPr>
+          <w:rFonts w:ascii="Courier New" w:hAnsi="Courier New" w:cs="Courier New"/>
+          <w:sz w:val="22"/>
+          <w:szCs w:val="22"/>
+        </w:rPr>
+        <w:t>test_case</w:t>
+      </w:r>
+      <w:proofErr w:type="spellEnd"/>
+      <w:r>
+        <w:rPr>
+          <w:rFonts w:ascii="Courier New" w:hAnsi="Courier New" w:cs="Courier New"/>
+          <w:sz w:val="22"/>
+          <w:szCs w:val="22"/>
+        </w:rPr>
+        <w:t xml:space="preserve"> (</w:t>
       </w:r>
     </w:p>
     <w:p>
@@ -2129,7 +2262,25 @@
           <w:sz w:val="22"/>
           <w:szCs w:val="22"/>
         </w:rPr>
-        <w:t xml:space="preserve">    test_case_id   </w:t>
+        <w:t xml:space="preserve">    </w:t>
+      </w:r>
+      <w:proofErr w:type="spellStart"/>
+      <w:r>
+        <w:rPr>
+          <w:rFonts w:ascii="Courier New" w:hAnsi="Courier New" w:cs="Courier New"/>
+          <w:sz w:val="22"/>
+          <w:szCs w:val="22"/>
+        </w:rPr>
+        <w:t>test_case_id</w:t>
+      </w:r>
+      <w:proofErr w:type="spellEnd"/>
+      <w:r>
+        <w:rPr>
+          <w:rFonts w:ascii="Courier New" w:hAnsi="Courier New" w:cs="Courier New"/>
+          <w:sz w:val="22"/>
+          <w:szCs w:val="22"/>
+        </w:rPr>
+        <w:t xml:space="preserve">   </w:t>
       </w:r>
       <w:r>
         <w:rPr>
@@ -2163,7 +2314,25 @@
           <w:sz w:val="22"/>
           <w:szCs w:val="22"/>
         </w:rPr>
-        <w:t xml:space="preserve">    problem_id     </w:t>
+        <w:t xml:space="preserve">    </w:t>
+      </w:r>
+      <w:proofErr w:type="spellStart"/>
+      <w:r>
+        <w:rPr>
+          <w:rFonts w:ascii="Courier New" w:hAnsi="Courier New" w:cs="Courier New"/>
+          <w:sz w:val="22"/>
+          <w:szCs w:val="22"/>
+        </w:rPr>
+        <w:t>problem_id</w:t>
+      </w:r>
+      <w:proofErr w:type="spellEnd"/>
+      <w:r>
+        <w:rPr>
+          <w:rFonts w:ascii="Courier New" w:hAnsi="Courier New" w:cs="Courier New"/>
+          <w:sz w:val="22"/>
+          <w:szCs w:val="22"/>
+        </w:rPr>
+        <w:t xml:space="preserve">     </w:t>
       </w:r>
       <w:r>
         <w:rPr>
@@ -2195,7 +2364,25 @@
           <w:sz w:val="22"/>
           <w:szCs w:val="22"/>
         </w:rPr>
-        <w:t>problem(problem_id),</w:t>
+        <w:t>problem(</w:t>
+      </w:r>
+      <w:proofErr w:type="spellStart"/>
+      <w:r>
+        <w:rPr>
+          <w:rFonts w:ascii="Courier New" w:hAnsi="Courier New" w:cs="Courier New"/>
+          <w:sz w:val="22"/>
+          <w:szCs w:val="22"/>
+        </w:rPr>
+        <w:t>problem_id</w:t>
+      </w:r>
+      <w:proofErr w:type="spellEnd"/>
+      <w:r>
+        <w:rPr>
+          <w:rFonts w:ascii="Courier New" w:hAnsi="Courier New" w:cs="Courier New"/>
+          <w:sz w:val="22"/>
+          <w:szCs w:val="22"/>
+        </w:rPr>
+        <w:t>),</w:t>
       </w:r>
     </w:p>
     <w:p>
@@ -2213,7 +2400,25 @@
           <w:sz w:val="22"/>
           <w:szCs w:val="22"/>
         </w:rPr>
-        <w:t xml:space="preserve">    input_value    VARCHAR(255),</w:t>
+        <w:t xml:space="preserve">    </w:t>
+      </w:r>
+      <w:proofErr w:type="spellStart"/>
+      <w:r>
+        <w:rPr>
+          <w:rFonts w:ascii="Courier New" w:hAnsi="Courier New" w:cs="Courier New"/>
+          <w:sz w:val="22"/>
+          <w:szCs w:val="22"/>
+        </w:rPr>
+        <w:t>input_value</w:t>
+      </w:r>
+      <w:proofErr w:type="spellEnd"/>
+      <w:r>
+        <w:rPr>
+          <w:rFonts w:ascii="Courier New" w:hAnsi="Courier New" w:cs="Courier New"/>
+          <w:sz w:val="22"/>
+          <w:szCs w:val="22"/>
+        </w:rPr>
+        <w:t xml:space="preserve">    VARCHAR(255),</w:t>
       </w:r>
     </w:p>
     <w:p>
@@ -2231,7 +2436,25 @@
           <w:sz w:val="22"/>
           <w:szCs w:val="22"/>
         </w:rPr>
-        <w:t xml:space="preserve">    expected_value VARCHAR(255)</w:t>
+        <w:t xml:space="preserve">    </w:t>
+      </w:r>
+      <w:proofErr w:type="spellStart"/>
+      <w:r>
+        <w:rPr>
+          <w:rFonts w:ascii="Courier New" w:hAnsi="Courier New" w:cs="Courier New"/>
+          <w:sz w:val="22"/>
+          <w:szCs w:val="22"/>
+        </w:rPr>
+        <w:t>expected_value</w:t>
+      </w:r>
+      <w:proofErr w:type="spellEnd"/>
+      <w:r>
+        <w:rPr>
+          <w:rFonts w:ascii="Courier New" w:hAnsi="Courier New" w:cs="Courier New"/>
+          <w:sz w:val="22"/>
+          <w:szCs w:val="22"/>
+        </w:rPr>
+        <w:t xml:space="preserve"> VARCHAR(255)</w:t>
       </w:r>
     </w:p>
     <w:p>
@@ -2329,6 +2552,7 @@
         </w:rPr>
         <w:t xml:space="preserve">    </w:t>
       </w:r>
+      <w:proofErr w:type="spellStart"/>
       <w:r>
         <w:rPr>
           <w:rFonts w:ascii="Courier New" w:hAnsi="Courier New" w:cs="Courier New"/>
@@ -2343,7 +2567,16 @@
           <w:sz w:val="22"/>
           <w:szCs w:val="22"/>
         </w:rPr>
-        <w:t xml:space="preserve">id       </w:t>
+        <w:t>id</w:t>
+      </w:r>
+      <w:proofErr w:type="spellEnd"/>
+      <w:r>
+        <w:rPr>
+          <w:rFonts w:ascii="Courier New" w:hAnsi="Courier New" w:cs="Courier New"/>
+          <w:sz w:val="22"/>
+          <w:szCs w:val="22"/>
+        </w:rPr>
+        <w:t xml:space="preserve">       </w:t>
       </w:r>
       <w:r>
         <w:rPr>
@@ -2387,6 +2620,7 @@
         </w:rPr>
         <w:t xml:space="preserve">    </w:t>
       </w:r>
+      <w:proofErr w:type="spellStart"/>
       <w:r>
         <w:rPr>
           <w:rFonts w:ascii="Courier New" w:hAnsi="Courier New" w:cs="Courier New"/>
@@ -2401,7 +2635,16 @@
           <w:sz w:val="22"/>
           <w:szCs w:val="22"/>
         </w:rPr>
-        <w:t>name     TEXT NOT NULL,</w:t>
+        <w:t>name</w:t>
+      </w:r>
+      <w:proofErr w:type="spellEnd"/>
+      <w:r>
+        <w:rPr>
+          <w:rFonts w:ascii="Courier New" w:hAnsi="Courier New" w:cs="Courier New"/>
+          <w:sz w:val="22"/>
+          <w:szCs w:val="22"/>
+        </w:rPr>
+        <w:t xml:space="preserve">     TEXT NOT NULL,</w:t>
       </w:r>
     </w:p>
     <w:p>
@@ -2455,7 +2698,25 @@
           <w:sz w:val="22"/>
           <w:szCs w:val="22"/>
         </w:rPr>
-        <w:t xml:space="preserve">    role          VARCHAR(50) NOT NULL CHECK (role IN ('student','lecturer'))</w:t>
+        <w:t xml:space="preserve">    role          VARCHAR(50) NOT NULL CHECK (role IN ('</w:t>
+      </w:r>
+      <w:proofErr w:type="spellStart"/>
+      <w:r>
+        <w:rPr>
+          <w:rFonts w:ascii="Courier New" w:hAnsi="Courier New" w:cs="Courier New"/>
+          <w:sz w:val="22"/>
+          <w:szCs w:val="22"/>
+        </w:rPr>
+        <w:t>student','lecturer</w:t>
+      </w:r>
+      <w:proofErr w:type="spellEnd"/>
+      <w:r>
+        <w:rPr>
+          <w:rFonts w:ascii="Courier New" w:hAnsi="Courier New" w:cs="Courier New"/>
+          <w:sz w:val="22"/>
+          <w:szCs w:val="22"/>
+        </w:rPr>
+        <w:t>'))</w:t>
       </w:r>
     </w:p>
     <w:p>
@@ -2525,7 +2786,25 @@
           <w:sz w:val="22"/>
           <w:szCs w:val="22"/>
         </w:rPr>
-        <w:t xml:space="preserve">    submission_id   </w:t>
+        <w:t xml:space="preserve">    </w:t>
+      </w:r>
+      <w:proofErr w:type="spellStart"/>
+      <w:r>
+        <w:rPr>
+          <w:rFonts w:ascii="Courier New" w:hAnsi="Courier New" w:cs="Courier New"/>
+          <w:sz w:val="22"/>
+          <w:szCs w:val="22"/>
+        </w:rPr>
+        <w:t>submission_id</w:t>
+      </w:r>
+      <w:proofErr w:type="spellEnd"/>
+      <w:r>
+        <w:rPr>
+          <w:rFonts w:ascii="Courier New" w:hAnsi="Courier New" w:cs="Courier New"/>
+          <w:sz w:val="22"/>
+          <w:szCs w:val="22"/>
+        </w:rPr>
+        <w:t xml:space="preserve">   </w:t>
       </w:r>
       <w:r>
         <w:rPr>
@@ -2561,6 +2840,7 @@
         </w:rPr>
         <w:t xml:space="preserve">    </w:t>
       </w:r>
+      <w:proofErr w:type="spellStart"/>
       <w:r>
         <w:rPr>
           <w:rFonts w:ascii="Courier New" w:hAnsi="Courier New" w:cs="Courier New"/>
@@ -2575,7 +2855,16 @@
           <w:sz w:val="22"/>
           <w:szCs w:val="22"/>
         </w:rPr>
-        <w:t xml:space="preserve">_id      </w:t>
+        <w:t>_id</w:t>
+      </w:r>
+      <w:proofErr w:type="spellEnd"/>
+      <w:r>
+        <w:rPr>
+          <w:rFonts w:ascii="Courier New" w:hAnsi="Courier New" w:cs="Courier New"/>
+          <w:sz w:val="22"/>
+          <w:szCs w:val="22"/>
+        </w:rPr>
+        <w:t xml:space="preserve">      </w:t>
       </w:r>
       <w:r>
         <w:rPr>
@@ -2625,6 +2914,7 @@
         </w:rPr>
         <w:t>(</w:t>
       </w:r>
+      <w:proofErr w:type="spellStart"/>
       <w:r>
         <w:rPr>
           <w:rFonts w:ascii="Courier New" w:hAnsi="Courier New" w:cs="Courier New"/>
@@ -2639,7 +2929,16 @@
           <w:sz w:val="22"/>
           <w:szCs w:val="22"/>
         </w:rPr>
-        <w:t>_id),</w:t>
+        <w:t>_id</w:t>
+      </w:r>
+      <w:proofErr w:type="spellEnd"/>
+      <w:r>
+        <w:rPr>
+          <w:rFonts w:ascii="Courier New" w:hAnsi="Courier New" w:cs="Courier New"/>
+          <w:sz w:val="22"/>
+          <w:szCs w:val="22"/>
+        </w:rPr>
+        <w:t>),</w:t>
       </w:r>
     </w:p>
     <w:p>
@@ -2657,7 +2956,25 @@
           <w:sz w:val="22"/>
           <w:szCs w:val="22"/>
         </w:rPr>
-        <w:t xml:space="preserve">    problem_id      </w:t>
+        <w:t xml:space="preserve">    </w:t>
+      </w:r>
+      <w:proofErr w:type="spellStart"/>
+      <w:r>
+        <w:rPr>
+          <w:rFonts w:ascii="Courier New" w:hAnsi="Courier New" w:cs="Courier New"/>
+          <w:sz w:val="22"/>
+          <w:szCs w:val="22"/>
+        </w:rPr>
+        <w:t>problem_id</w:t>
+      </w:r>
+      <w:proofErr w:type="spellEnd"/>
+      <w:r>
+        <w:rPr>
+          <w:rFonts w:ascii="Courier New" w:hAnsi="Courier New" w:cs="Courier New"/>
+          <w:sz w:val="22"/>
+          <w:szCs w:val="22"/>
+        </w:rPr>
+        <w:t xml:space="preserve">      </w:t>
       </w:r>
       <w:r>
         <w:rPr>
@@ -2673,7 +2990,25 @@
           <w:sz w:val="22"/>
           <w:szCs w:val="22"/>
         </w:rPr>
-        <w:t>REFERENCES problem(problem_id),</w:t>
+        <w:t>REFERENCES problem(</w:t>
+      </w:r>
+      <w:proofErr w:type="spellStart"/>
+      <w:r>
+        <w:rPr>
+          <w:rFonts w:ascii="Courier New" w:hAnsi="Courier New" w:cs="Courier New"/>
+          <w:sz w:val="22"/>
+          <w:szCs w:val="22"/>
+        </w:rPr>
+        <w:t>problem_id</w:t>
+      </w:r>
+      <w:proofErr w:type="spellEnd"/>
+      <w:r>
+        <w:rPr>
+          <w:rFonts w:ascii="Courier New" w:hAnsi="Courier New" w:cs="Courier New"/>
+          <w:sz w:val="22"/>
+          <w:szCs w:val="22"/>
+        </w:rPr>
+        <w:t>),</w:t>
       </w:r>
     </w:p>
     <w:p>
@@ -2691,7 +3026,25 @@
           <w:sz w:val="22"/>
           <w:szCs w:val="22"/>
         </w:rPr>
-        <w:t xml:space="preserve">    submitted_code  TEXT,</w:t>
+        <w:t xml:space="preserve">    </w:t>
+      </w:r>
+      <w:proofErr w:type="spellStart"/>
+      <w:r>
+        <w:rPr>
+          <w:rFonts w:ascii="Courier New" w:hAnsi="Courier New" w:cs="Courier New"/>
+          <w:sz w:val="22"/>
+          <w:szCs w:val="22"/>
+        </w:rPr>
+        <w:t>submitted_code</w:t>
+      </w:r>
+      <w:proofErr w:type="spellEnd"/>
+      <w:r>
+        <w:rPr>
+          <w:rFonts w:ascii="Courier New" w:hAnsi="Courier New" w:cs="Courier New"/>
+          <w:sz w:val="22"/>
+          <w:szCs w:val="22"/>
+        </w:rPr>
+        <w:t xml:space="preserve">  TEXT,</w:t>
       </w:r>
     </w:p>
     <w:p>
@@ -2709,7 +3062,25 @@
           <w:sz w:val="22"/>
           <w:szCs w:val="22"/>
         </w:rPr>
-        <w:t xml:space="preserve">    submitted_at    TIMESTAMP,</w:t>
+        <w:t xml:space="preserve">    </w:t>
+      </w:r>
+      <w:proofErr w:type="spellStart"/>
+      <w:r>
+        <w:rPr>
+          <w:rFonts w:ascii="Courier New" w:hAnsi="Courier New" w:cs="Courier New"/>
+          <w:sz w:val="22"/>
+          <w:szCs w:val="22"/>
+        </w:rPr>
+        <w:t>submitted_at</w:t>
+      </w:r>
+      <w:proofErr w:type="spellEnd"/>
+      <w:r>
+        <w:rPr>
+          <w:rFonts w:ascii="Courier New" w:hAnsi="Courier New" w:cs="Courier New"/>
+          <w:sz w:val="22"/>
+          <w:szCs w:val="22"/>
+        </w:rPr>
+        <w:t xml:space="preserve">    TIMESTAMP,</w:t>
       </w:r>
     </w:p>
     <w:p>
@@ -2727,7 +3098,25 @@
           <w:sz w:val="22"/>
           <w:szCs w:val="22"/>
         </w:rPr>
-        <w:t xml:space="preserve">    overall_status  BOOLEAN</w:t>
+        <w:t xml:space="preserve">    </w:t>
+      </w:r>
+      <w:proofErr w:type="spellStart"/>
+      <w:r>
+        <w:rPr>
+          <w:rFonts w:ascii="Courier New" w:hAnsi="Courier New" w:cs="Courier New"/>
+          <w:sz w:val="22"/>
+          <w:szCs w:val="22"/>
+        </w:rPr>
+        <w:t>overall_status</w:t>
+      </w:r>
+      <w:proofErr w:type="spellEnd"/>
+      <w:r>
+        <w:rPr>
+          <w:rFonts w:ascii="Courier New" w:hAnsi="Courier New" w:cs="Courier New"/>
+          <w:sz w:val="22"/>
+          <w:szCs w:val="22"/>
+        </w:rPr>
+        <w:t xml:space="preserve">  BOOLEAN</w:t>
       </w:r>
     </w:p>
     <w:p>
@@ -2774,6 +3163,7 @@
           <w:bCs/>
         </w:rPr>
       </w:pPr>
+      <w:proofErr w:type="spellStart"/>
       <w:r>
         <w:rPr>
           <w:rFonts w:cs="Courier New"/>
@@ -2781,354 +3171,455 @@
           <w:bCs/>
         </w:rPr>
         <w:lastRenderedPageBreak/>
-        <w:t>Test_case_result Table</w:t>
-      </w:r>
-    </w:p>
-    <w:p>
-      <w:pPr>
-        <w:spacing w:after="0"/>
-        <w:rPr>
-          <w:rFonts w:ascii="Courier New" w:hAnsi="Courier New" w:cs="Courier New"/>
-          <w:sz w:val="22"/>
-          <w:szCs w:val="22"/>
-        </w:rPr>
-      </w:pPr>
-      <w:r>
-        <w:rPr>
-          <w:rFonts w:ascii="Courier New" w:hAnsi="Courier New" w:cs="Courier New"/>
-          <w:sz w:val="22"/>
-          <w:szCs w:val="22"/>
-        </w:rPr>
-        <w:t>CREATE TABLE test_case_result (</w:t>
-      </w:r>
-    </w:p>
-    <w:p>
-      <w:pPr>
-        <w:spacing w:after="0"/>
-        <w:rPr>
-          <w:rFonts w:ascii="Courier New" w:hAnsi="Courier New" w:cs="Courier New"/>
-          <w:sz w:val="22"/>
-          <w:szCs w:val="22"/>
-        </w:rPr>
-      </w:pPr>
-      <w:r>
-        <w:rPr>
-          <w:rFonts w:ascii="Courier New" w:hAnsi="Courier New" w:cs="Courier New"/>
-          <w:sz w:val="22"/>
-          <w:szCs w:val="22"/>
-        </w:rPr>
-        <w:t xml:space="preserve">    test_case_result_id </w:t>
-      </w:r>
-      <w:r>
-        <w:rPr>
-          <w:rFonts w:ascii="Courier New" w:hAnsi="Courier New" w:cs="Courier New"/>
-          <w:sz w:val="22"/>
-          <w:szCs w:val="22"/>
-        </w:rPr>
-        <w:t xml:space="preserve"> </w:t>
-      </w:r>
-      <w:r>
-        <w:rPr>
-          <w:rFonts w:ascii="Courier New" w:hAnsi="Courier New" w:cs="Courier New"/>
-          <w:sz w:val="22"/>
-          <w:szCs w:val="22"/>
-        </w:rPr>
-        <w:t>SERIAL</w:t>
-      </w:r>
-      <w:r>
-        <w:rPr>
-          <w:rFonts w:ascii="Courier New" w:hAnsi="Courier New" w:cs="Courier New"/>
-          <w:sz w:val="22"/>
-          <w:szCs w:val="22"/>
-        </w:rPr>
-        <w:t xml:space="preserve"> PRIMARY KEY,</w:t>
-      </w:r>
-    </w:p>
-    <w:p>
-      <w:pPr>
-        <w:spacing w:after="0"/>
-        <w:rPr>
-          <w:rFonts w:ascii="Courier New" w:hAnsi="Courier New" w:cs="Courier New"/>
-          <w:sz w:val="22"/>
-          <w:szCs w:val="22"/>
-        </w:rPr>
-      </w:pPr>
-      <w:r>
-        <w:rPr>
-          <w:rFonts w:ascii="Courier New" w:hAnsi="Courier New" w:cs="Courier New"/>
-          <w:sz w:val="22"/>
-          <w:szCs w:val="22"/>
-        </w:rPr>
-        <w:t xml:space="preserve">    submission_id        </w:t>
-      </w:r>
-      <w:r>
-        <w:rPr>
-          <w:rFonts w:ascii="Courier New" w:hAnsi="Courier New" w:cs="Courier New"/>
-          <w:sz w:val="22"/>
-          <w:szCs w:val="22"/>
-        </w:rPr>
-        <w:t>INT</w:t>
-      </w:r>
-      <w:r>
-        <w:rPr>
-          <w:rFonts w:ascii="Courier New" w:hAnsi="Courier New" w:cs="Courier New"/>
-          <w:sz w:val="22"/>
-          <w:szCs w:val="22"/>
-        </w:rPr>
-        <w:t xml:space="preserve"> REFERENCES</w:t>
-      </w:r>
-      <w:r>
-        <w:rPr>
-          <w:rFonts w:ascii="Courier New" w:hAnsi="Courier New" w:cs="Courier New"/>
-          <w:sz w:val="22"/>
-          <w:szCs w:val="22"/>
-        </w:rPr>
-        <w:t xml:space="preserve"> </w:t>
-      </w:r>
-      <w:r>
-        <w:rPr>
-          <w:rFonts w:ascii="Courier New" w:hAnsi="Courier New" w:cs="Courier New"/>
-          <w:sz w:val="22"/>
-          <w:szCs w:val="22"/>
-        </w:rPr>
-        <w:t>submission(submission_id),</w:t>
-      </w:r>
-    </w:p>
-    <w:p>
-      <w:pPr>
-        <w:spacing w:after="0"/>
-        <w:rPr>
-          <w:rFonts w:ascii="Courier New" w:hAnsi="Courier New" w:cs="Courier New"/>
-          <w:sz w:val="22"/>
-          <w:szCs w:val="22"/>
-        </w:rPr>
-      </w:pPr>
-      <w:r>
-        <w:rPr>
-          <w:rFonts w:ascii="Courier New" w:hAnsi="Courier New" w:cs="Courier New"/>
-          <w:sz w:val="22"/>
-          <w:szCs w:val="22"/>
-        </w:rPr>
-        <w:t xml:space="preserve">    test_case_id         </w:t>
-      </w:r>
-      <w:r>
-        <w:rPr>
-          <w:rFonts w:ascii="Courier New" w:hAnsi="Courier New" w:cs="Courier New"/>
-          <w:sz w:val="22"/>
-          <w:szCs w:val="22"/>
-        </w:rPr>
-        <w:t>INT</w:t>
-      </w:r>
-      <w:r>
-        <w:rPr>
-          <w:rFonts w:ascii="Courier New" w:hAnsi="Courier New" w:cs="Courier New"/>
-          <w:sz w:val="22"/>
-          <w:szCs w:val="22"/>
-        </w:rPr>
-        <w:t xml:space="preserve"> REFERENCES</w:t>
-      </w:r>
-      <w:r>
-        <w:rPr>
-          <w:rFonts w:ascii="Courier New" w:hAnsi="Courier New" w:cs="Courier New"/>
-          <w:sz w:val="22"/>
-          <w:szCs w:val="22"/>
-        </w:rPr>
-        <w:t xml:space="preserve"> </w:t>
-      </w:r>
-      <w:r>
-        <w:rPr>
-          <w:rFonts w:ascii="Courier New" w:hAnsi="Courier New" w:cs="Courier New"/>
-          <w:sz w:val="22"/>
-          <w:szCs w:val="22"/>
-        </w:rPr>
-        <w:t>test_case(test_case_id),</w:t>
-      </w:r>
-    </w:p>
-    <w:p>
-      <w:pPr>
-        <w:spacing w:after="0"/>
-        <w:rPr>
-          <w:rFonts w:ascii="Courier New" w:hAnsi="Courier New" w:cs="Courier New"/>
-          <w:sz w:val="22"/>
-          <w:szCs w:val="22"/>
-        </w:rPr>
-      </w:pPr>
-      <w:r>
-        <w:rPr>
-          <w:rFonts w:ascii="Courier New" w:hAnsi="Courier New" w:cs="Courier New"/>
-          <w:sz w:val="22"/>
-          <w:szCs w:val="22"/>
-        </w:rPr>
-        <w:t xml:space="preserve">    passed               BOOLEAN,</w:t>
-      </w:r>
-    </w:p>
-    <w:p>
-      <w:pPr>
-        <w:spacing w:after="0"/>
-        <w:rPr>
-          <w:rFonts w:ascii="Courier New" w:hAnsi="Courier New" w:cs="Courier New"/>
-          <w:sz w:val="22"/>
-          <w:szCs w:val="22"/>
-        </w:rPr>
-      </w:pPr>
-      <w:r>
-        <w:rPr>
-          <w:rFonts w:ascii="Courier New" w:hAnsi="Courier New" w:cs="Courier New"/>
-          <w:sz w:val="22"/>
-          <w:szCs w:val="22"/>
-        </w:rPr>
-        <w:t xml:space="preserve">    actual_output        TEXT,</w:t>
-      </w:r>
-    </w:p>
-    <w:p>
-      <w:pPr>
-        <w:spacing w:after="0"/>
-        <w:rPr>
-          <w:rFonts w:ascii="Courier New" w:hAnsi="Courier New" w:cs="Courier New"/>
-          <w:sz w:val="22"/>
-          <w:szCs w:val="22"/>
-        </w:rPr>
-      </w:pPr>
-      <w:r>
-        <w:rPr>
-          <w:rFonts w:ascii="Courier New" w:hAnsi="Courier New" w:cs="Courier New"/>
-          <w:sz w:val="22"/>
-          <w:szCs w:val="22"/>
-        </w:rPr>
-        <w:t xml:space="preserve">    runtime_ms           INTEGER</w:t>
-      </w:r>
-    </w:p>
-    <w:p>
-      <w:pPr>
-        <w:spacing w:after="0"/>
-        <w:rPr>
-          <w:rFonts w:ascii="Courier New" w:hAnsi="Courier New" w:cs="Courier New"/>
-          <w:sz w:val="22"/>
-          <w:szCs w:val="22"/>
-        </w:rPr>
-      </w:pPr>
-      <w:r>
-        <w:rPr>
-          <w:rFonts w:ascii="Courier New" w:hAnsi="Courier New" w:cs="Courier New"/>
-          <w:sz w:val="22"/>
-          <w:szCs w:val="22"/>
-        </w:rPr>
-        <w:t>);</w:t>
-      </w:r>
-    </w:p>
-    <w:p>
-      <w:pPr>
-        <w:spacing w:after="0"/>
-        <w:rPr>
-          <w:rFonts w:ascii="Courier New" w:hAnsi="Courier New" w:cs="Courier New"/>
-          <w:sz w:val="22"/>
-          <w:szCs w:val="22"/>
-        </w:rPr>
-      </w:pPr>
-    </w:p>
-    <w:p>
-      <w:pPr>
-        <w:pStyle w:val="Heading3"/>
-      </w:pPr>
-      <w:r>
-        <w:rPr>
-          <w:color w:val="auto"/>
-        </w:rPr>
-        <w:t>Login/SignUp</w:t>
-      </w:r>
-    </w:p>
-    <w:p>
-      <w:pPr>
-        <w:rPr>
+        <w:t>Test_case_result</w:t>
+      </w:r>
+      <w:proofErr w:type="spellEnd"/>
+      <w:r>
+        <w:rPr>
+          <w:rFonts w:cs="Courier New"/>
           <w:b/>
           <w:bCs/>
         </w:rPr>
-      </w:pPr>
-      <w:r>
+        <w:t xml:space="preserve"> Table</w:t>
+      </w:r>
+    </w:p>
+    <w:p>
+      <w:pPr>
+        <w:spacing w:after="0"/>
+        <w:rPr>
+          <w:rFonts w:ascii="Courier New" w:hAnsi="Courier New" w:cs="Courier New"/>
+          <w:sz w:val="22"/>
+          <w:szCs w:val="22"/>
+        </w:rPr>
+      </w:pPr>
+      <w:r>
+        <w:rPr>
+          <w:rFonts w:ascii="Courier New" w:hAnsi="Courier New" w:cs="Courier New"/>
+          <w:sz w:val="22"/>
+          <w:szCs w:val="22"/>
+        </w:rPr>
+        <w:t xml:space="preserve">CREATE TABLE </w:t>
+      </w:r>
+      <w:proofErr w:type="spellStart"/>
+      <w:r>
+        <w:rPr>
+          <w:rFonts w:ascii="Courier New" w:hAnsi="Courier New" w:cs="Courier New"/>
+          <w:sz w:val="22"/>
+          <w:szCs w:val="22"/>
+        </w:rPr>
+        <w:t>test_case_result</w:t>
+      </w:r>
+      <w:proofErr w:type="spellEnd"/>
+      <w:r>
+        <w:rPr>
+          <w:rFonts w:ascii="Courier New" w:hAnsi="Courier New" w:cs="Courier New"/>
+          <w:sz w:val="22"/>
+          <w:szCs w:val="22"/>
+        </w:rPr>
+        <w:t xml:space="preserve"> (</w:t>
+      </w:r>
+    </w:p>
+    <w:p>
+      <w:pPr>
+        <w:spacing w:after="0"/>
+        <w:rPr>
+          <w:rFonts w:ascii="Courier New" w:hAnsi="Courier New" w:cs="Courier New"/>
+          <w:sz w:val="22"/>
+          <w:szCs w:val="22"/>
+        </w:rPr>
+      </w:pPr>
+      <w:r>
+        <w:rPr>
+          <w:rFonts w:ascii="Courier New" w:hAnsi="Courier New" w:cs="Courier New"/>
+          <w:sz w:val="22"/>
+          <w:szCs w:val="22"/>
+        </w:rPr>
+        <w:t xml:space="preserve">    </w:t>
+      </w:r>
+      <w:proofErr w:type="spellStart"/>
+      <w:r>
+        <w:rPr>
+          <w:rFonts w:ascii="Courier New" w:hAnsi="Courier New" w:cs="Courier New"/>
+          <w:sz w:val="22"/>
+          <w:szCs w:val="22"/>
+        </w:rPr>
+        <w:t>test_case_result_id</w:t>
+      </w:r>
+      <w:proofErr w:type="spellEnd"/>
+      <w:r>
+        <w:rPr>
+          <w:rFonts w:ascii="Courier New" w:hAnsi="Courier New" w:cs="Courier New"/>
+          <w:sz w:val="22"/>
+          <w:szCs w:val="22"/>
+        </w:rPr>
+        <w:t xml:space="preserve"> </w:t>
+      </w:r>
+      <w:r>
+        <w:rPr>
+          <w:rFonts w:ascii="Courier New" w:hAnsi="Courier New" w:cs="Courier New"/>
+          <w:sz w:val="22"/>
+          <w:szCs w:val="22"/>
+        </w:rPr>
+        <w:t xml:space="preserve"> </w:t>
+      </w:r>
+      <w:r>
+        <w:rPr>
+          <w:rFonts w:ascii="Courier New" w:hAnsi="Courier New" w:cs="Courier New"/>
+          <w:sz w:val="22"/>
+          <w:szCs w:val="22"/>
+        </w:rPr>
+        <w:t>SERIAL</w:t>
+      </w:r>
+      <w:r>
+        <w:rPr>
+          <w:rFonts w:ascii="Courier New" w:hAnsi="Courier New" w:cs="Courier New"/>
+          <w:sz w:val="22"/>
+          <w:szCs w:val="22"/>
+        </w:rPr>
+        <w:t xml:space="preserve"> PRIMARY KEY,</w:t>
+      </w:r>
+    </w:p>
+    <w:p>
+      <w:pPr>
+        <w:spacing w:after="0"/>
+        <w:rPr>
+          <w:rFonts w:ascii="Courier New" w:hAnsi="Courier New" w:cs="Courier New"/>
+          <w:sz w:val="22"/>
+          <w:szCs w:val="22"/>
+        </w:rPr>
+      </w:pPr>
+      <w:r>
+        <w:rPr>
+          <w:rFonts w:ascii="Courier New" w:hAnsi="Courier New" w:cs="Courier New"/>
+          <w:sz w:val="22"/>
+          <w:szCs w:val="22"/>
+        </w:rPr>
+        <w:t xml:space="preserve">    </w:t>
+      </w:r>
+      <w:proofErr w:type="spellStart"/>
+      <w:r>
+        <w:rPr>
+          <w:rFonts w:ascii="Courier New" w:hAnsi="Courier New" w:cs="Courier New"/>
+          <w:sz w:val="22"/>
+          <w:szCs w:val="22"/>
+        </w:rPr>
+        <w:t>submission_id</w:t>
+      </w:r>
+      <w:proofErr w:type="spellEnd"/>
+      <w:r>
+        <w:rPr>
+          <w:rFonts w:ascii="Courier New" w:hAnsi="Courier New" w:cs="Courier New"/>
+          <w:sz w:val="22"/>
+          <w:szCs w:val="22"/>
+        </w:rPr>
+        <w:t xml:space="preserve">        </w:t>
+      </w:r>
+      <w:r>
+        <w:rPr>
+          <w:rFonts w:ascii="Courier New" w:hAnsi="Courier New" w:cs="Courier New"/>
+          <w:sz w:val="22"/>
+          <w:szCs w:val="22"/>
+        </w:rPr>
+        <w:t>INT</w:t>
+      </w:r>
+      <w:r>
+        <w:rPr>
+          <w:rFonts w:ascii="Courier New" w:hAnsi="Courier New" w:cs="Courier New"/>
+          <w:sz w:val="22"/>
+          <w:szCs w:val="22"/>
+        </w:rPr>
+        <w:t xml:space="preserve"> REFERENCES</w:t>
+      </w:r>
+      <w:r>
+        <w:rPr>
+          <w:rFonts w:ascii="Courier New" w:hAnsi="Courier New" w:cs="Courier New"/>
+          <w:sz w:val="22"/>
+          <w:szCs w:val="22"/>
+        </w:rPr>
+        <w:t xml:space="preserve"> </w:t>
+      </w:r>
+      <w:r>
+        <w:rPr>
+          <w:rFonts w:ascii="Courier New" w:hAnsi="Courier New" w:cs="Courier New"/>
+          <w:sz w:val="22"/>
+          <w:szCs w:val="22"/>
+        </w:rPr>
+        <w:t>submission(</w:t>
+      </w:r>
+      <w:proofErr w:type="spellStart"/>
+      <w:r>
+        <w:rPr>
+          <w:rFonts w:ascii="Courier New" w:hAnsi="Courier New" w:cs="Courier New"/>
+          <w:sz w:val="22"/>
+          <w:szCs w:val="22"/>
+        </w:rPr>
+        <w:t>submission_id</w:t>
+      </w:r>
+      <w:proofErr w:type="spellEnd"/>
+      <w:r>
+        <w:rPr>
+          <w:rFonts w:ascii="Courier New" w:hAnsi="Courier New" w:cs="Courier New"/>
+          <w:sz w:val="22"/>
+          <w:szCs w:val="22"/>
+        </w:rPr>
+        <w:t>),</w:t>
+      </w:r>
+    </w:p>
+    <w:p>
+      <w:pPr>
+        <w:spacing w:after="0"/>
+        <w:rPr>
+          <w:rFonts w:ascii="Courier New" w:hAnsi="Courier New" w:cs="Courier New"/>
+          <w:sz w:val="22"/>
+          <w:szCs w:val="22"/>
+        </w:rPr>
+      </w:pPr>
+      <w:r>
+        <w:rPr>
+          <w:rFonts w:ascii="Courier New" w:hAnsi="Courier New" w:cs="Courier New"/>
+          <w:sz w:val="22"/>
+          <w:szCs w:val="22"/>
+        </w:rPr>
+        <w:t xml:space="preserve">    </w:t>
+      </w:r>
+      <w:proofErr w:type="spellStart"/>
+      <w:r>
+        <w:rPr>
+          <w:rFonts w:ascii="Courier New" w:hAnsi="Courier New" w:cs="Courier New"/>
+          <w:sz w:val="22"/>
+          <w:szCs w:val="22"/>
+        </w:rPr>
+        <w:t>test_case_id</w:t>
+      </w:r>
+      <w:proofErr w:type="spellEnd"/>
+      <w:r>
+        <w:rPr>
+          <w:rFonts w:ascii="Courier New" w:hAnsi="Courier New" w:cs="Courier New"/>
+          <w:sz w:val="22"/>
+          <w:szCs w:val="22"/>
+        </w:rPr>
+        <w:t xml:space="preserve">         </w:t>
+      </w:r>
+      <w:r>
+        <w:rPr>
+          <w:rFonts w:ascii="Courier New" w:hAnsi="Courier New" w:cs="Courier New"/>
+          <w:sz w:val="22"/>
+          <w:szCs w:val="22"/>
+        </w:rPr>
+        <w:t>INT</w:t>
+      </w:r>
+      <w:r>
+        <w:rPr>
+          <w:rFonts w:ascii="Courier New" w:hAnsi="Courier New" w:cs="Courier New"/>
+          <w:sz w:val="22"/>
+          <w:szCs w:val="22"/>
+        </w:rPr>
+        <w:t xml:space="preserve"> REFERENCES</w:t>
+      </w:r>
+      <w:r>
+        <w:rPr>
+          <w:rFonts w:ascii="Courier New" w:hAnsi="Courier New" w:cs="Courier New"/>
+          <w:sz w:val="22"/>
+          <w:szCs w:val="22"/>
+        </w:rPr>
+        <w:t xml:space="preserve"> </w:t>
+      </w:r>
+      <w:proofErr w:type="spellStart"/>
+      <w:r>
+        <w:rPr>
+          <w:rFonts w:ascii="Courier New" w:hAnsi="Courier New" w:cs="Courier New"/>
+          <w:sz w:val="22"/>
+          <w:szCs w:val="22"/>
+        </w:rPr>
+        <w:t>test_case</w:t>
+      </w:r>
+      <w:proofErr w:type="spellEnd"/>
+      <w:r>
+        <w:rPr>
+          <w:rFonts w:ascii="Courier New" w:hAnsi="Courier New" w:cs="Courier New"/>
+          <w:sz w:val="22"/>
+          <w:szCs w:val="22"/>
+        </w:rPr>
+        <w:t>(</w:t>
+      </w:r>
+      <w:proofErr w:type="spellStart"/>
+      <w:r>
+        <w:rPr>
+          <w:rFonts w:ascii="Courier New" w:hAnsi="Courier New" w:cs="Courier New"/>
+          <w:sz w:val="22"/>
+          <w:szCs w:val="22"/>
+        </w:rPr>
+        <w:t>test_case_id</w:t>
+      </w:r>
+      <w:proofErr w:type="spellEnd"/>
+      <w:r>
+        <w:rPr>
+          <w:rFonts w:ascii="Courier New" w:hAnsi="Courier New" w:cs="Courier New"/>
+          <w:sz w:val="22"/>
+          <w:szCs w:val="22"/>
+        </w:rPr>
+        <w:t>),</w:t>
+      </w:r>
+    </w:p>
+    <w:p>
+      <w:pPr>
+        <w:spacing w:after="0"/>
+        <w:rPr>
+          <w:rFonts w:ascii="Courier New" w:hAnsi="Courier New" w:cs="Courier New"/>
+          <w:sz w:val="22"/>
+          <w:szCs w:val="22"/>
+        </w:rPr>
+      </w:pPr>
+      <w:r>
+        <w:rPr>
+          <w:rFonts w:ascii="Courier New" w:hAnsi="Courier New" w:cs="Courier New"/>
+          <w:sz w:val="22"/>
+          <w:szCs w:val="22"/>
+        </w:rPr>
+        <w:t xml:space="preserve">    passed               BOOLEAN,</w:t>
+      </w:r>
+    </w:p>
+    <w:p>
+      <w:pPr>
+        <w:spacing w:after="0"/>
+        <w:rPr>
+          <w:rFonts w:ascii="Courier New" w:hAnsi="Courier New" w:cs="Courier New"/>
+          <w:sz w:val="22"/>
+          <w:szCs w:val="22"/>
+        </w:rPr>
+      </w:pPr>
+      <w:r>
+        <w:rPr>
+          <w:rFonts w:ascii="Courier New" w:hAnsi="Courier New" w:cs="Courier New"/>
+          <w:sz w:val="22"/>
+          <w:szCs w:val="22"/>
+        </w:rPr>
+        <w:t xml:space="preserve">    </w:t>
+      </w:r>
+      <w:proofErr w:type="spellStart"/>
+      <w:r>
+        <w:rPr>
+          <w:rFonts w:ascii="Courier New" w:hAnsi="Courier New" w:cs="Courier New"/>
+          <w:sz w:val="22"/>
+          <w:szCs w:val="22"/>
+        </w:rPr>
+        <w:t>actual_output</w:t>
+      </w:r>
+      <w:proofErr w:type="spellEnd"/>
+      <w:r>
+        <w:rPr>
+          <w:rFonts w:ascii="Courier New" w:hAnsi="Courier New" w:cs="Courier New"/>
+          <w:sz w:val="22"/>
+          <w:szCs w:val="22"/>
+        </w:rPr>
+        <w:t xml:space="preserve">        TEXT,</w:t>
+      </w:r>
+    </w:p>
+    <w:p>
+      <w:pPr>
+        <w:spacing w:after="0"/>
+        <w:rPr>
+          <w:rFonts w:ascii="Courier New" w:hAnsi="Courier New" w:cs="Courier New"/>
+          <w:sz w:val="22"/>
+          <w:szCs w:val="22"/>
+        </w:rPr>
+      </w:pPr>
+      <w:r>
+        <w:rPr>
+          <w:rFonts w:ascii="Courier New" w:hAnsi="Courier New" w:cs="Courier New"/>
+          <w:sz w:val="22"/>
+          <w:szCs w:val="22"/>
+        </w:rPr>
+        <w:t xml:space="preserve">    </w:t>
+      </w:r>
+      <w:proofErr w:type="spellStart"/>
+      <w:r>
+        <w:rPr>
+          <w:rFonts w:ascii="Courier New" w:hAnsi="Courier New" w:cs="Courier New"/>
+          <w:sz w:val="22"/>
+          <w:szCs w:val="22"/>
+        </w:rPr>
+        <w:t>runtime_ms</w:t>
+      </w:r>
+      <w:proofErr w:type="spellEnd"/>
+      <w:r>
+        <w:rPr>
+          <w:rFonts w:ascii="Courier New" w:hAnsi="Courier New" w:cs="Courier New"/>
+          <w:sz w:val="22"/>
+          <w:szCs w:val="22"/>
+        </w:rPr>
+        <w:t xml:space="preserve">           INTEGER</w:t>
+      </w:r>
+    </w:p>
+    <w:p>
+      <w:pPr>
+        <w:spacing w:after="0"/>
+        <w:rPr>
+          <w:rFonts w:ascii="Courier New" w:hAnsi="Courier New" w:cs="Courier New"/>
+          <w:sz w:val="22"/>
+          <w:szCs w:val="22"/>
+        </w:rPr>
+      </w:pPr>
+      <w:r>
+        <w:rPr>
+          <w:rFonts w:ascii="Courier New" w:hAnsi="Courier New" w:cs="Courier New"/>
+          <w:sz w:val="22"/>
+          <w:szCs w:val="22"/>
+        </w:rPr>
+        <w:t>);</w:t>
+      </w:r>
+    </w:p>
+    <w:p>
+      <w:pPr>
+        <w:spacing w:after="0"/>
+        <w:rPr>
+          <w:rFonts w:ascii="Courier New" w:hAnsi="Courier New" w:cs="Courier New"/>
+          <w:sz w:val="22"/>
+          <w:szCs w:val="22"/>
+        </w:rPr>
+      </w:pPr>
+    </w:p>
+    <w:p>
+      <w:pPr>
+        <w:pStyle w:val="Heading3"/>
+      </w:pPr>
+      <w:r>
+        <w:rPr>
+          <w:color w:val="auto"/>
+        </w:rPr>
+        <w:t>Login/</w:t>
+      </w:r>
+      <w:proofErr w:type="spellStart"/>
+      <w:r>
+        <w:rPr>
+          <w:color w:val="auto"/>
+        </w:rPr>
+        <w:t>SignUp</w:t>
+      </w:r>
+      <w:proofErr w:type="spellEnd"/>
+    </w:p>
+    <w:p>
+      <w:pPr>
         <w:rPr>
           <w:b/>
           <w:bCs/>
         </w:rPr>
-        <w:t>createUser SQL Statement</w:t>
-      </w:r>
-    </w:p>
-    <w:p>
-      <w:pPr>
-        <w:spacing w:after="0"/>
-        <w:rPr>
-          <w:rFonts w:ascii="Courier New" w:hAnsi="Courier New" w:cs="Courier New"/>
-          <w:sz w:val="22"/>
-          <w:szCs w:val="22"/>
-        </w:rPr>
-      </w:pPr>
-      <w:r>
-        <w:rPr>
-          <w:rFonts w:ascii="Courier New" w:hAnsi="Courier New" w:cs="Courier New"/>
-          <w:sz w:val="22"/>
-          <w:szCs w:val="22"/>
-        </w:rPr>
-        <w:t xml:space="preserve">INSERT INTO users (user_name, role, email, password) </w:t>
-      </w:r>
-    </w:p>
-    <w:p>
-      <w:pPr>
-        <w:spacing w:after="0"/>
-        <w:rPr>
-          <w:rFonts w:ascii="Courier New" w:hAnsi="Courier New" w:cs="Courier New"/>
-          <w:sz w:val="22"/>
-          <w:szCs w:val="22"/>
-        </w:rPr>
-      </w:pPr>
-      <w:r>
-        <w:rPr>
-          <w:rFonts w:ascii="Courier New" w:hAnsi="Courier New" w:cs="Courier New"/>
-          <w:sz w:val="22"/>
-          <w:szCs w:val="22"/>
-        </w:rPr>
-        <w:t xml:space="preserve">         VALUES ($1, $2, $3, $4) </w:t>
-      </w:r>
-    </w:p>
-    <w:p>
-      <w:pPr>
-        <w:spacing w:after="0" w:line="240" w:lineRule="auto"/>
-        <w:rPr>
-          <w:rFonts w:ascii="Courier New" w:hAnsi="Courier New" w:cs="Courier New"/>
-          <w:sz w:val="22"/>
-          <w:szCs w:val="22"/>
-        </w:rPr>
-      </w:pPr>
-      <w:r>
-        <w:rPr>
-          <w:rFonts w:ascii="Courier New" w:hAnsi="Courier New" w:cs="Courier New"/>
-          <w:sz w:val="22"/>
-          <w:szCs w:val="22"/>
-        </w:rPr>
-        <w:t>         RETURNING *</w:t>
-      </w:r>
-    </w:p>
-    <w:p>
-      <w:pPr>
-        <w:spacing w:after="0"/>
-        <w:rPr>
-          <w:rFonts w:ascii="Courier New" w:hAnsi="Courier New" w:cs="Courier New"/>
-          <w:sz w:val="22"/>
-          <w:szCs w:val="22"/>
-        </w:rPr>
-      </w:pPr>
-    </w:p>
-    <w:p>
-      <w:pPr>
+      </w:pPr>
+      <w:proofErr w:type="spellStart"/>
+      <w:r>
         <w:rPr>
           <w:b/>
           <w:bCs/>
         </w:rPr>
-      </w:pPr>
+        <w:t>createUser</w:t>
+      </w:r>
+      <w:proofErr w:type="spellEnd"/>
       <w:r>
         <w:rPr>
           <w:b/>
           <w:bCs/>
         </w:rPr>
-        <w:t>getUserByEmail SQL Statement</w:t>
+        <w:t xml:space="preserve"> SQL Statement</w:t>
       </w:r>
     </w:p>
     <w:p>
@@ -3146,7 +3637,149 @@
           <w:sz w:val="22"/>
           <w:szCs w:val="22"/>
         </w:rPr>
-        <w:t>SELECT user_id AS id, user_name AS name, email, password, role FROM users WHERE email = $1</w:t>
+        <w:t>INSERT INTO users (</w:t>
+      </w:r>
+      <w:proofErr w:type="spellStart"/>
+      <w:r>
+        <w:rPr>
+          <w:rFonts w:ascii="Courier New" w:hAnsi="Courier New" w:cs="Courier New"/>
+          <w:sz w:val="22"/>
+          <w:szCs w:val="22"/>
+        </w:rPr>
+        <w:t>user_name</w:t>
+      </w:r>
+      <w:proofErr w:type="spellEnd"/>
+      <w:r>
+        <w:rPr>
+          <w:rFonts w:ascii="Courier New" w:hAnsi="Courier New" w:cs="Courier New"/>
+          <w:sz w:val="22"/>
+          <w:szCs w:val="22"/>
+        </w:rPr>
+        <w:t xml:space="preserve">, role, email, password) </w:t>
+      </w:r>
+    </w:p>
+    <w:p>
+      <w:pPr>
+        <w:spacing w:after="0"/>
+        <w:rPr>
+          <w:rFonts w:ascii="Courier New" w:hAnsi="Courier New" w:cs="Courier New"/>
+          <w:sz w:val="22"/>
+          <w:szCs w:val="22"/>
+        </w:rPr>
+      </w:pPr>
+      <w:r>
+        <w:rPr>
+          <w:rFonts w:ascii="Courier New" w:hAnsi="Courier New" w:cs="Courier New"/>
+          <w:sz w:val="22"/>
+          <w:szCs w:val="22"/>
+        </w:rPr>
+        <w:t xml:space="preserve">         VALUES ($1, $2, $3, $4) </w:t>
+      </w:r>
+    </w:p>
+    <w:p>
+      <w:pPr>
+        <w:spacing w:after="0" w:line="240" w:lineRule="auto"/>
+        <w:rPr>
+          <w:rFonts w:ascii="Courier New" w:hAnsi="Courier New" w:cs="Courier New"/>
+          <w:sz w:val="22"/>
+          <w:szCs w:val="22"/>
+        </w:rPr>
+      </w:pPr>
+      <w:r>
+        <w:rPr>
+          <w:rFonts w:ascii="Courier New" w:hAnsi="Courier New" w:cs="Courier New"/>
+          <w:sz w:val="22"/>
+          <w:szCs w:val="22"/>
+        </w:rPr>
+        <w:t>         RETURNING *</w:t>
+      </w:r>
+    </w:p>
+    <w:p>
+      <w:pPr>
+        <w:spacing w:after="0"/>
+        <w:rPr>
+          <w:rFonts w:ascii="Courier New" w:hAnsi="Courier New" w:cs="Courier New"/>
+          <w:sz w:val="22"/>
+          <w:szCs w:val="22"/>
+        </w:rPr>
+      </w:pPr>
+    </w:p>
+    <w:p>
+      <w:pPr>
+        <w:rPr>
+          <w:b/>
+          <w:bCs/>
+        </w:rPr>
+      </w:pPr>
+      <w:proofErr w:type="spellStart"/>
+      <w:r>
+        <w:rPr>
+          <w:b/>
+          <w:bCs/>
+        </w:rPr>
+        <w:t>getUserByEmail</w:t>
+      </w:r>
+      <w:proofErr w:type="spellEnd"/>
+      <w:r>
+        <w:rPr>
+          <w:b/>
+          <w:bCs/>
+        </w:rPr>
+        <w:t xml:space="preserve"> SQL Statement</w:t>
+      </w:r>
+    </w:p>
+    <w:p>
+      <w:pPr>
+        <w:spacing w:after="0"/>
+        <w:rPr>
+          <w:rFonts w:ascii="Courier New" w:hAnsi="Courier New" w:cs="Courier New"/>
+          <w:sz w:val="22"/>
+          <w:szCs w:val="22"/>
+        </w:rPr>
+      </w:pPr>
+      <w:r>
+        <w:rPr>
+          <w:rFonts w:ascii="Courier New" w:hAnsi="Courier New" w:cs="Courier New"/>
+          <w:sz w:val="22"/>
+          <w:szCs w:val="22"/>
+        </w:rPr>
+        <w:t xml:space="preserve">SELECT </w:t>
+      </w:r>
+      <w:proofErr w:type="spellStart"/>
+      <w:r>
+        <w:rPr>
+          <w:rFonts w:ascii="Courier New" w:hAnsi="Courier New" w:cs="Courier New"/>
+          <w:sz w:val="22"/>
+          <w:szCs w:val="22"/>
+        </w:rPr>
+        <w:t>user_id</w:t>
+      </w:r>
+      <w:proofErr w:type="spellEnd"/>
+      <w:r>
+        <w:rPr>
+          <w:rFonts w:ascii="Courier New" w:hAnsi="Courier New" w:cs="Courier New"/>
+          <w:sz w:val="22"/>
+          <w:szCs w:val="22"/>
+        </w:rPr>
+        <w:t xml:space="preserve"> AS id, </w:t>
+      </w:r>
+      <w:proofErr w:type="spellStart"/>
+      <w:r>
+        <w:rPr>
+          <w:rFonts w:ascii="Courier New" w:hAnsi="Courier New" w:cs="Courier New"/>
+          <w:sz w:val="22"/>
+          <w:szCs w:val="22"/>
+        </w:rPr>
+        <w:t>user_name</w:t>
+      </w:r>
+      <w:proofErr w:type="spellEnd"/>
+      <w:r>
+        <w:rPr>
+          <w:rFonts w:ascii="Courier New" w:hAnsi="Courier New" w:cs="Courier New"/>
+          <w:sz w:val="22"/>
+          <w:szCs w:val="22"/>
+        </w:rPr>
+        <w:t xml:space="preserve"> AS name, email, password, role FROM users WHERE email = $1</w:t>
       </w:r>
     </w:p>
     <w:p>
@@ -3394,14 +4027,11 @@
     </w:p>
     <w:p>
       <w:r>
-        <w:rPr>
-          <w:noProof/>
-        </w:rPr>
         <w:drawing>
-          <wp:inline distT="0" distB="0" distL="0" distR="0" wp14:anchorId="61BA05DD" wp14:editId="4BB6678A">
-            <wp:extent cx="5731510" cy="3557270"/>
-            <wp:effectExtent l="0" t="0" r="2540" b="5080"/>
-            <wp:docPr id="1729416923" name="Picture 1"/>
+          <wp:inline distT="0" distB="0" distL="0" distR="0" wp14:anchorId="7CF2FABE" wp14:editId="6F13A062">
+            <wp:extent cx="5731510" cy="3580130"/>
+            <wp:effectExtent l="0" t="0" r="2540" b="1270"/>
+            <wp:docPr id="1011279217" name="Picture 1"/>
             <wp:cNvGraphicFramePr>
               <a:graphicFrameLocks xmlns:a="http://schemas.openxmlformats.org/drawingml/2006/main" noChangeAspect="1"/>
             </wp:cNvGraphicFramePr>
@@ -3409,7 +4039,7 @@
               <a:graphicData uri="http://schemas.openxmlformats.org/drawingml/2006/picture">
                 <pic:pic xmlns:pic="http://schemas.openxmlformats.org/drawingml/2006/picture">
                   <pic:nvPicPr>
-                    <pic:cNvPr id="1729416923" name=""/>
+                    <pic:cNvPr id="1011279217" name=""/>
                     <pic:cNvPicPr/>
                   </pic:nvPicPr>
                   <pic:blipFill>
@@ -3421,7 +4051,7 @@
                   <pic:spPr>
                     <a:xfrm>
                       <a:off x="0" y="0"/>
-                      <a:ext cx="5731510" cy="3557270"/>
+                      <a:ext cx="5731510" cy="3580130"/>
                     </a:xfrm>
                     <a:prstGeom prst="rect">
                       <a:avLst/>

</xml_diff>

<commit_message>
Refactored and added favicon
</commit_message>
<xml_diff>
--- a/Documentation/SETU Code Lab Design Doument.docx
+++ b/Documentation/SETU Code Lab Design Doument.docx
@@ -4027,6 +4027,9 @@
     </w:p>
     <w:p>
       <w:r>
+        <w:rPr>
+          <w:noProof/>
+        </w:rPr>
         <w:drawing>
           <wp:inline distT="0" distB="0" distL="0" distR="0" wp14:anchorId="7CF2FABE" wp14:editId="6F13A062">
             <wp:extent cx="5731510" cy="3580130"/>
@@ -4062,6 +4065,351 @@
             </a:graphic>
           </wp:inline>
         </w:drawing>
+      </w:r>
+    </w:p>
+    <w:p>
+      <w:r>
+        <w:br w:type="page"/>
+      </w:r>
+    </w:p>
+    <w:p>
+      <w:pPr>
+        <w:pStyle w:val="Heading1"/>
+        <w:rPr>
+          <w:color w:val="auto"/>
+        </w:rPr>
+      </w:pPr>
+      <w:r>
+        <w:rPr>
+          <w:color w:val="auto"/>
+        </w:rPr>
+        <w:lastRenderedPageBreak/>
+        <w:t>Automated Deployment Script</w:t>
+      </w:r>
+    </w:p>
+    <w:p>
+      <w:r>
+        <w:t xml:space="preserve">The following script automates the deployment process. It works by pulling any code changes from the remote GitHub repository, </w:t>
+      </w:r>
+      <w:r>
+        <w:t>running the frontend build step</w:t>
+      </w:r>
+      <w:r>
+        <w:t xml:space="preserve">, </w:t>
+      </w:r>
+      <w:r>
+        <w:t xml:space="preserve">running the backend build step </w:t>
+      </w:r>
+      <w:r>
+        <w:t xml:space="preserve">and finally restarting the </w:t>
+      </w:r>
+      <w:r>
+        <w:t xml:space="preserve">backend </w:t>
+      </w:r>
+      <w:r>
+        <w:t>application.</w:t>
+      </w:r>
+    </w:p>
+    <w:p/>
+    <w:p>
+      <w:pPr>
+        <w:rPr>
+          <w:rFonts w:ascii="Courier New" w:hAnsi="Courier New" w:cs="Courier New"/>
+        </w:rPr>
+      </w:pPr>
+      <w:r>
+        <w:rPr>
+          <w:rFonts w:ascii="Courier New" w:hAnsi="Courier New" w:cs="Courier New"/>
+        </w:rPr>
+        <w:t>#!/usr/bin/env bash</w:t>
+      </w:r>
+    </w:p>
+    <w:p>
+      <w:pPr>
+        <w:rPr>
+          <w:rFonts w:ascii="Courier New" w:hAnsi="Courier New" w:cs="Courier New"/>
+        </w:rPr>
+      </w:pPr>
+    </w:p>
+    <w:p>
+      <w:pPr>
+        <w:rPr>
+          <w:rFonts w:ascii="Courier New" w:hAnsi="Courier New" w:cs="Courier New"/>
+        </w:rPr>
+      </w:pPr>
+      <w:r>
+        <w:rPr>
+          <w:rFonts w:ascii="Courier New" w:hAnsi="Courier New" w:cs="Courier New"/>
+        </w:rPr>
+        <w:t># Exit immediately if a command exits with a non-zero status</w:t>
+      </w:r>
+    </w:p>
+    <w:p>
+      <w:pPr>
+        <w:rPr>
+          <w:rFonts w:ascii="Courier New" w:hAnsi="Courier New" w:cs="Courier New"/>
+        </w:rPr>
+      </w:pPr>
+      <w:r>
+        <w:rPr>
+          <w:rFonts w:ascii="Courier New" w:hAnsi="Courier New" w:cs="Courier New"/>
+        </w:rPr>
+        <w:t>set -e</w:t>
+      </w:r>
+    </w:p>
+    <w:p>
+      <w:pPr>
+        <w:rPr>
+          <w:rFonts w:ascii="Courier New" w:hAnsi="Courier New" w:cs="Courier New"/>
+        </w:rPr>
+      </w:pPr>
+    </w:p>
+    <w:p>
+      <w:pPr>
+        <w:rPr>
+          <w:rFonts w:ascii="Courier New" w:hAnsi="Courier New" w:cs="Courier New"/>
+        </w:rPr>
+      </w:pPr>
+      <w:r>
+        <w:rPr>
+          <w:rFonts w:ascii="Courier New" w:hAnsi="Courier New" w:cs="Courier New"/>
+        </w:rPr>
+        <w:t>cd /var/www/</w:t>
+      </w:r>
+      <w:proofErr w:type="spellStart"/>
+      <w:r>
+        <w:rPr>
+          <w:rFonts w:ascii="Courier New" w:hAnsi="Courier New" w:cs="Courier New"/>
+        </w:rPr>
+        <w:t>SETU_Code_Lab</w:t>
+      </w:r>
+      <w:proofErr w:type="spellEnd"/>
+      <w:r>
+        <w:rPr>
+          <w:rFonts w:ascii="Courier New" w:hAnsi="Courier New" w:cs="Courier New"/>
+        </w:rPr>
+        <w:t xml:space="preserve"> || exit 1</w:t>
+      </w:r>
+    </w:p>
+    <w:p>
+      <w:pPr>
+        <w:rPr>
+          <w:rFonts w:ascii="Courier New" w:hAnsi="Courier New" w:cs="Courier New"/>
+        </w:rPr>
+      </w:pPr>
+    </w:p>
+    <w:p>
+      <w:pPr>
+        <w:rPr>
+          <w:rFonts w:ascii="Courier New" w:hAnsi="Courier New" w:cs="Courier New"/>
+        </w:rPr>
+      </w:pPr>
+      <w:r>
+        <w:rPr>
+          <w:rFonts w:ascii="Courier New" w:hAnsi="Courier New" w:cs="Courier New"/>
+        </w:rPr>
+        <w:t>git pull</w:t>
+      </w:r>
+    </w:p>
+    <w:p>
+      <w:pPr>
+        <w:rPr>
+          <w:rFonts w:ascii="Courier New" w:hAnsi="Courier New" w:cs="Courier New"/>
+        </w:rPr>
+      </w:pPr>
+    </w:p>
+    <w:p>
+      <w:pPr>
+        <w:rPr>
+          <w:rFonts w:ascii="Courier New" w:hAnsi="Courier New" w:cs="Courier New"/>
+        </w:rPr>
+      </w:pPr>
+      <w:r>
+        <w:rPr>
+          <w:rFonts w:ascii="Courier New" w:hAnsi="Courier New" w:cs="Courier New"/>
+        </w:rPr>
+        <w:t>cd /var/www/</w:t>
+      </w:r>
+      <w:proofErr w:type="spellStart"/>
+      <w:r>
+        <w:rPr>
+          <w:rFonts w:ascii="Courier New" w:hAnsi="Courier New" w:cs="Courier New"/>
+        </w:rPr>
+        <w:t>SETU_Code_Lab</w:t>
+      </w:r>
+      <w:proofErr w:type="spellEnd"/>
+      <w:r>
+        <w:rPr>
+          <w:rFonts w:ascii="Courier New" w:hAnsi="Courier New" w:cs="Courier New"/>
+        </w:rPr>
+        <w:t>/</w:t>
+      </w:r>
+      <w:proofErr w:type="spellStart"/>
+      <w:r>
+        <w:rPr>
+          <w:rFonts w:ascii="Courier New" w:hAnsi="Courier New" w:cs="Courier New"/>
+        </w:rPr>
+        <w:t>SETU_Code_Lab_Code</w:t>
+      </w:r>
+      <w:proofErr w:type="spellEnd"/>
+      <w:r>
+        <w:rPr>
+          <w:rFonts w:ascii="Courier New" w:hAnsi="Courier New" w:cs="Courier New"/>
+        </w:rPr>
+        <w:t>/client || exit 1</w:t>
+      </w:r>
+    </w:p>
+    <w:p>
+      <w:pPr>
+        <w:rPr>
+          <w:rFonts w:ascii="Courier New" w:hAnsi="Courier New" w:cs="Courier New"/>
+        </w:rPr>
+      </w:pPr>
+    </w:p>
+    <w:p>
+      <w:pPr>
+        <w:rPr>
+          <w:rFonts w:ascii="Courier New" w:hAnsi="Courier New" w:cs="Courier New"/>
+        </w:rPr>
+      </w:pPr>
+      <w:proofErr w:type="spellStart"/>
+      <w:r>
+        <w:rPr>
+          <w:rFonts w:ascii="Courier New" w:hAnsi="Courier New" w:cs="Courier New"/>
+        </w:rPr>
+        <w:t>npm</w:t>
+      </w:r>
+      <w:proofErr w:type="spellEnd"/>
+      <w:r>
+        <w:rPr>
+          <w:rFonts w:ascii="Courier New" w:hAnsi="Courier New" w:cs="Courier New"/>
+        </w:rPr>
+        <w:t xml:space="preserve"> run build</w:t>
+      </w:r>
+    </w:p>
+    <w:p>
+      <w:pPr>
+        <w:rPr>
+          <w:rFonts w:ascii="Courier New" w:hAnsi="Courier New" w:cs="Courier New"/>
+        </w:rPr>
+      </w:pPr>
+    </w:p>
+    <w:p>
+      <w:pPr>
+        <w:rPr>
+          <w:rFonts w:ascii="Courier New" w:hAnsi="Courier New" w:cs="Courier New"/>
+        </w:rPr>
+      </w:pPr>
+      <w:r>
+        <w:rPr>
+          <w:rFonts w:ascii="Courier New" w:hAnsi="Courier New" w:cs="Courier New"/>
+        </w:rPr>
+        <w:t>cd /var/www/</w:t>
+      </w:r>
+      <w:proofErr w:type="spellStart"/>
+      <w:r>
+        <w:rPr>
+          <w:rFonts w:ascii="Courier New" w:hAnsi="Courier New" w:cs="Courier New"/>
+        </w:rPr>
+        <w:t>SETU_Code_Lab</w:t>
+      </w:r>
+      <w:proofErr w:type="spellEnd"/>
+      <w:r>
+        <w:rPr>
+          <w:rFonts w:ascii="Courier New" w:hAnsi="Courier New" w:cs="Courier New"/>
+        </w:rPr>
+        <w:t>/</w:t>
+      </w:r>
+      <w:proofErr w:type="spellStart"/>
+      <w:r>
+        <w:rPr>
+          <w:rFonts w:ascii="Courier New" w:hAnsi="Courier New" w:cs="Courier New"/>
+        </w:rPr>
+        <w:t>SETU_Code_Lab_Code</w:t>
+      </w:r>
+      <w:proofErr w:type="spellEnd"/>
+      <w:r>
+        <w:rPr>
+          <w:rFonts w:ascii="Courier New" w:hAnsi="Courier New" w:cs="Courier New"/>
+        </w:rPr>
+        <w:t>/server || exit 1</w:t>
+      </w:r>
+    </w:p>
+    <w:p>
+      <w:pPr>
+        <w:rPr>
+          <w:rFonts w:ascii="Courier New" w:hAnsi="Courier New" w:cs="Courier New"/>
+        </w:rPr>
+      </w:pPr>
+    </w:p>
+    <w:p>
+      <w:pPr>
+        <w:rPr>
+          <w:rFonts w:ascii="Courier New" w:hAnsi="Courier New" w:cs="Courier New"/>
+        </w:rPr>
+      </w:pPr>
+      <w:proofErr w:type="spellStart"/>
+      <w:r>
+        <w:rPr>
+          <w:rFonts w:ascii="Courier New" w:hAnsi="Courier New" w:cs="Courier New"/>
+        </w:rPr>
+        <w:t>npm</w:t>
+      </w:r>
+      <w:proofErr w:type="spellEnd"/>
+      <w:r>
+        <w:rPr>
+          <w:rFonts w:ascii="Courier New" w:hAnsi="Courier New" w:cs="Courier New"/>
+        </w:rPr>
+        <w:t xml:space="preserve"> run build</w:t>
+      </w:r>
+    </w:p>
+    <w:p>
+      <w:pPr>
+        <w:rPr>
+          <w:rFonts w:ascii="Courier New" w:hAnsi="Courier New" w:cs="Courier New"/>
+        </w:rPr>
+      </w:pPr>
+    </w:p>
+    <w:p>
+      <w:pPr>
+        <w:rPr>
+          <w:rFonts w:ascii="Courier New" w:hAnsi="Courier New" w:cs="Courier New"/>
+        </w:rPr>
+      </w:pPr>
+      <w:r>
+        <w:rPr>
+          <w:rFonts w:ascii="Courier New" w:hAnsi="Courier New" w:cs="Courier New"/>
+        </w:rPr>
+        <w:t xml:space="preserve">pm2 restart </w:t>
+      </w:r>
+      <w:proofErr w:type="spellStart"/>
+      <w:r>
+        <w:rPr>
+          <w:rFonts w:ascii="Courier New" w:hAnsi="Courier New" w:cs="Courier New"/>
+        </w:rPr>
+        <w:t>setucl</w:t>
+      </w:r>
+      <w:proofErr w:type="spellEnd"/>
+      <w:r>
+        <w:rPr>
+          <w:rFonts w:ascii="Courier New" w:hAnsi="Courier New" w:cs="Courier New"/>
+        </w:rPr>
+        <w:t>-backend</w:t>
+      </w:r>
+    </w:p>
+    <w:p>
+      <w:pPr>
+        <w:rPr>
+          <w:rFonts w:ascii="Courier New" w:hAnsi="Courier New" w:cs="Courier New"/>
+        </w:rPr>
+      </w:pPr>
+    </w:p>
+    <w:p>
+      <w:r>
+        <w:rPr>
+          <w:rFonts w:ascii="Courier New" w:hAnsi="Courier New" w:cs="Courier New"/>
+        </w:rPr>
+        <w:t>echo "Deployment Successful"</w:t>
       </w:r>
       <w:r>
         <w:br w:type="page"/>

</xml_diff>

<commit_message>
Added View Problems Sequence Diagram
</commit_message>
<xml_diff>
--- a/Documentation/SETU Code Lab Design Doument.docx
+++ b/Documentation/SETU Code Lab Design Doument.docx
@@ -212,6 +212,7 @@
           <w:szCs w:val="28"/>
         </w:rPr>
       </w:pPr>
+      <w:proofErr w:type="gramStart"/>
       <w:r>
         <w:rPr>
           <w:rFonts w:ascii="Aptos" w:eastAsia="Yu Gothic Light" w:hAnsi="Aptos" w:cs="Times New Roman"/>
@@ -219,7 +220,17 @@
           <w:sz w:val="28"/>
           <w:szCs w:val="28"/>
         </w:rPr>
-        <w:t>South East Technological University</w:t>
+        <w:t>South East</w:t>
+      </w:r>
+      <w:proofErr w:type="gramEnd"/>
+      <w:r>
+        <w:rPr>
+          <w:rFonts w:ascii="Aptos" w:eastAsia="Yu Gothic Light" w:hAnsi="Aptos" w:cs="Times New Roman"/>
+          <w:spacing w:val="15"/>
+          <w:sz w:val="28"/>
+          <w:szCs w:val="28"/>
+        </w:rPr>
+        <w:t xml:space="preserve"> Technological University</w:t>
       </w:r>
     </w:p>
     <w:p>
@@ -1441,15 +1452,7 @@
     </w:p>
     <w:p>
       <w:r>
-        <w:t xml:space="preserve">The system will be hosted using </w:t>
-      </w:r>
-      <w:proofErr w:type="spellStart"/>
-      <w:r>
-        <w:t>DigitalOcean’s</w:t>
-      </w:r>
-      <w:proofErr w:type="spellEnd"/>
-      <w:r>
-        <w:t xml:space="preserve"> Droplet service. This is a virtual private server (VPS)</w:t>
+        <w:t>The system will be hosted using DigitalOcean’s Droplet service. This is a virtual private server (VPS)</w:t>
       </w:r>
       <w:r>
         <w:t>.</w:t>
@@ -1472,23 +1475,7 @@
     </w:p>
     <w:p>
       <w:r>
-        <w:t xml:space="preserve">For security purposes an SSH key will be generated and used to access the server console. This is faster and more secure than the password option that is offered by </w:t>
-      </w:r>
-      <w:proofErr w:type="spellStart"/>
-      <w:r>
-        <w:t>DigitalOcean</w:t>
-      </w:r>
-      <w:proofErr w:type="spellEnd"/>
-      <w:r>
-        <w:t xml:space="preserve">. The </w:t>
-      </w:r>
-      <w:proofErr w:type="spellStart"/>
-      <w:r>
-        <w:t>Github</w:t>
-      </w:r>
-      <w:proofErr w:type="spellEnd"/>
-      <w:r>
-        <w:t xml:space="preserve"> repository containing the project will be cloned onto the server and the needed dependencies will be installed such as Node.js</w:t>
+        <w:t>For security purposes an SSH key will be generated and used to access the server console. This is faster and more secure than the password option that is offered by DigitalOcean. The Github repository containing the project will be cloned onto the server and the needed dependencies will be installed such as Node.js</w:t>
       </w:r>
       <w:r>
         <w:t xml:space="preserve">, </w:t>
@@ -1728,6 +1715,65 @@
           </wp:inline>
         </w:drawing>
       </w:r>
+    </w:p>
+    <w:p>
+      <w:r>
+        <w:br w:type="page"/>
+      </w:r>
+    </w:p>
+    <w:p>
+      <w:pPr>
+        <w:pStyle w:val="Heading2"/>
+      </w:pPr>
+      <w:r>
+        <w:rPr>
+          <w:color w:val="auto"/>
+        </w:rPr>
+        <w:lastRenderedPageBreak/>
+        <w:t>View Problems</w:t>
+      </w:r>
+    </w:p>
+    <w:p>
+      <w:pPr>
+        <w:jc w:val="center"/>
+      </w:pPr>
+      <w:r>
+        <w:drawing>
+          <wp:inline distT="0" distB="0" distL="0" distR="0" wp14:anchorId="588FB41F" wp14:editId="2AA43178">
+            <wp:extent cx="5731510" cy="2324735"/>
+            <wp:effectExtent l="0" t="0" r="2540" b="0"/>
+            <wp:docPr id="1909600078" name="Picture 1"/>
+            <wp:cNvGraphicFramePr>
+              <a:graphicFrameLocks xmlns:a="http://schemas.openxmlformats.org/drawingml/2006/main" noChangeAspect="1"/>
+            </wp:cNvGraphicFramePr>
+            <a:graphic xmlns:a="http://schemas.openxmlformats.org/drawingml/2006/main">
+              <a:graphicData uri="http://schemas.openxmlformats.org/drawingml/2006/picture">
+                <pic:pic xmlns:pic="http://schemas.openxmlformats.org/drawingml/2006/picture">
+                  <pic:nvPicPr>
+                    <pic:cNvPr id="1909600078" name=""/>
+                    <pic:cNvPicPr/>
+                  </pic:nvPicPr>
+                  <pic:blipFill>
+                    <a:blip r:embed="rId11"/>
+                    <a:stretch>
+                      <a:fillRect/>
+                    </a:stretch>
+                  </pic:blipFill>
+                  <pic:spPr>
+                    <a:xfrm>
+                      <a:off x="0" y="0"/>
+                      <a:ext cx="5731510" cy="2324735"/>
+                    </a:xfrm>
+                    <a:prstGeom prst="rect">
+                      <a:avLst/>
+                    </a:prstGeom>
+                  </pic:spPr>
+                </pic:pic>
+              </a:graphicData>
+            </a:graphic>
+          </wp:inline>
+        </w:drawing>
+      </w:r>
       <w:r>
         <w:br w:type="page"/>
       </w:r>
@@ -1818,7 +1864,7 @@
                     <pic:cNvPicPr/>
                   </pic:nvPicPr>
                   <pic:blipFill>
-                    <a:blip r:embed="rId11"/>
+                    <a:blip r:embed="rId12"/>
                     <a:stretch>
                       <a:fillRect/>
                     </a:stretch>
@@ -1938,77 +1984,49 @@
           <w:sz w:val="22"/>
           <w:szCs w:val="22"/>
         </w:rPr>
+        <w:t xml:space="preserve">    problem_id          </w:t>
+      </w:r>
+      <w:r>
+        <w:rPr>
+          <w:rFonts w:ascii="Courier New" w:hAnsi="Courier New" w:cs="Courier New"/>
+          <w:sz w:val="22"/>
+          <w:szCs w:val="22"/>
+        </w:rPr>
+        <w:t>SERIAL</w:t>
+      </w:r>
+      <w:r>
+        <w:rPr>
+          <w:rFonts w:ascii="Courier New" w:hAnsi="Courier New" w:cs="Courier New"/>
+          <w:sz w:val="22"/>
+          <w:szCs w:val="22"/>
+        </w:rPr>
+        <w:t xml:space="preserve"> PRIMARY KEY,</w:t>
+      </w:r>
+    </w:p>
+    <w:p>
+      <w:pPr>
+        <w:spacing w:after="0"/>
+        <w:rPr>
+          <w:rFonts w:ascii="Courier New" w:hAnsi="Courier New" w:cs="Courier New"/>
+          <w:sz w:val="22"/>
+          <w:szCs w:val="22"/>
+        </w:rPr>
+      </w:pPr>
+      <w:r>
+        <w:rPr>
+          <w:rFonts w:ascii="Courier New" w:hAnsi="Courier New" w:cs="Courier New"/>
+          <w:sz w:val="22"/>
+          <w:szCs w:val="22"/>
+        </w:rPr>
         <w:t xml:space="preserve">    </w:t>
       </w:r>
-      <w:proofErr w:type="spellStart"/>
-      <w:r>
-        <w:rPr>
-          <w:rFonts w:ascii="Courier New" w:hAnsi="Courier New" w:cs="Courier New"/>
-          <w:sz w:val="22"/>
-          <w:szCs w:val="22"/>
-        </w:rPr>
-        <w:t>problem_id</w:t>
-      </w:r>
-      <w:proofErr w:type="spellEnd"/>
-      <w:r>
-        <w:rPr>
-          <w:rFonts w:ascii="Courier New" w:hAnsi="Courier New" w:cs="Courier New"/>
-          <w:sz w:val="22"/>
-          <w:szCs w:val="22"/>
-        </w:rPr>
-        <w:t xml:space="preserve">          </w:t>
-      </w:r>
-      <w:r>
-        <w:rPr>
-          <w:rFonts w:ascii="Courier New" w:hAnsi="Courier New" w:cs="Courier New"/>
-          <w:sz w:val="22"/>
-          <w:szCs w:val="22"/>
-        </w:rPr>
-        <w:t>SERIAL</w:t>
-      </w:r>
-      <w:r>
-        <w:rPr>
-          <w:rFonts w:ascii="Courier New" w:hAnsi="Courier New" w:cs="Courier New"/>
-          <w:sz w:val="22"/>
-          <w:szCs w:val="22"/>
-        </w:rPr>
-        <w:t xml:space="preserve"> PRIMARY KEY,</w:t>
-      </w:r>
-    </w:p>
-    <w:p>
-      <w:pPr>
-        <w:spacing w:after="0"/>
-        <w:rPr>
-          <w:rFonts w:ascii="Courier New" w:hAnsi="Courier New" w:cs="Courier New"/>
-          <w:sz w:val="22"/>
-          <w:szCs w:val="22"/>
-        </w:rPr>
-      </w:pPr>
-      <w:r>
-        <w:rPr>
-          <w:rFonts w:ascii="Courier New" w:hAnsi="Courier New" w:cs="Courier New"/>
-          <w:sz w:val="22"/>
-          <w:szCs w:val="22"/>
-        </w:rPr>
-        <w:t xml:space="preserve">    </w:t>
-      </w:r>
-      <w:proofErr w:type="spellStart"/>
-      <w:r>
-        <w:rPr>
-          <w:rFonts w:ascii="Courier New" w:hAnsi="Courier New" w:cs="Courier New"/>
-          <w:sz w:val="22"/>
-          <w:szCs w:val="22"/>
-        </w:rPr>
-        <w:t>user_id</w:t>
-      </w:r>
-      <w:proofErr w:type="spellEnd"/>
-      <w:r>
-        <w:rPr>
-          <w:rFonts w:ascii="Courier New" w:hAnsi="Courier New" w:cs="Courier New"/>
-          <w:sz w:val="22"/>
-          <w:szCs w:val="22"/>
-        </w:rPr>
-        <w:t xml:space="preserve"> </w:t>
+      <w:r>
+        <w:rPr>
+          <w:rFonts w:ascii="Courier New" w:hAnsi="Courier New" w:cs="Courier New"/>
+          <w:sz w:val="22"/>
+          <w:szCs w:val="22"/>
+        </w:rPr>
+        <w:t xml:space="preserve">user_id </w:t>
       </w:r>
       <w:r>
         <w:rPr>
@@ -2018,6 +2036,7 @@
         </w:rPr>
         <w:tab/>
       </w:r>
+      <w:proofErr w:type="gramStart"/>
       <w:r>
         <w:rPr>
           <w:rFonts w:ascii="Courier New" w:hAnsi="Courier New" w:cs="Courier New"/>
@@ -2043,31 +2062,14 @@
         </w:rPr>
         <w:t>EGER</w:t>
       </w:r>
-      <w:r>
-        <w:rPr>
-          <w:rFonts w:ascii="Courier New" w:hAnsi="Courier New" w:cs="Courier New"/>
-          <w:sz w:val="22"/>
-          <w:szCs w:val="22"/>
-        </w:rPr>
-        <w:t xml:space="preserve"> REFERENCES users(</w:t>
-      </w:r>
-      <w:proofErr w:type="spellStart"/>
-      <w:r>
-        <w:rPr>
-          <w:rFonts w:ascii="Courier New" w:hAnsi="Courier New" w:cs="Courier New"/>
-          <w:sz w:val="22"/>
-          <w:szCs w:val="22"/>
-        </w:rPr>
-        <w:t>user_id</w:t>
-      </w:r>
-      <w:proofErr w:type="spellEnd"/>
-      <w:r>
-        <w:rPr>
-          <w:rFonts w:ascii="Courier New" w:hAnsi="Courier New" w:cs="Courier New"/>
-          <w:sz w:val="22"/>
-          <w:szCs w:val="22"/>
-        </w:rPr>
-        <w:t>)</w:t>
+      <w:proofErr w:type="gramEnd"/>
+      <w:r>
+        <w:rPr>
+          <w:rFonts w:ascii="Courier New" w:hAnsi="Courier New" w:cs="Courier New"/>
+          <w:sz w:val="22"/>
+          <w:szCs w:val="22"/>
+        </w:rPr>
+        <w:t xml:space="preserve"> REFERENCES users(user_id)</w:t>
       </w:r>
       <w:r>
         <w:rPr>
@@ -2093,25 +2095,25 @@
           <w:sz w:val="22"/>
           <w:szCs w:val="22"/>
         </w:rPr>
-        <w:t xml:space="preserve">    </w:t>
-      </w:r>
-      <w:proofErr w:type="spellStart"/>
-      <w:r>
-        <w:rPr>
-          <w:rFonts w:ascii="Courier New" w:hAnsi="Courier New" w:cs="Courier New"/>
-          <w:sz w:val="22"/>
-          <w:szCs w:val="22"/>
-        </w:rPr>
-        <w:t>problem_title</w:t>
-      </w:r>
-      <w:proofErr w:type="spellEnd"/>
-      <w:r>
-        <w:rPr>
-          <w:rFonts w:ascii="Courier New" w:hAnsi="Courier New" w:cs="Courier New"/>
-          <w:sz w:val="22"/>
-          <w:szCs w:val="22"/>
-        </w:rPr>
-        <w:t xml:space="preserve">       VARCHAR(255),</w:t>
+        <w:t xml:space="preserve">    problem_title       </w:t>
+      </w:r>
+      <w:proofErr w:type="gramStart"/>
+      <w:r>
+        <w:rPr>
+          <w:rFonts w:ascii="Courier New" w:hAnsi="Courier New" w:cs="Courier New"/>
+          <w:sz w:val="22"/>
+          <w:szCs w:val="22"/>
+        </w:rPr>
+        <w:t>VARCHAR(</w:t>
+      </w:r>
+      <w:proofErr w:type="gramEnd"/>
+      <w:r>
+        <w:rPr>
+          <w:rFonts w:ascii="Courier New" w:hAnsi="Courier New" w:cs="Courier New"/>
+          <w:sz w:val="22"/>
+          <w:szCs w:val="22"/>
+        </w:rPr>
+        <w:t>255),</w:t>
       </w:r>
     </w:p>
     <w:p>
@@ -2129,25 +2131,7 @@
           <w:sz w:val="22"/>
           <w:szCs w:val="22"/>
         </w:rPr>
-        <w:t xml:space="preserve">    </w:t>
-      </w:r>
-      <w:proofErr w:type="spellStart"/>
-      <w:r>
-        <w:rPr>
-          <w:rFonts w:ascii="Courier New" w:hAnsi="Courier New" w:cs="Courier New"/>
-          <w:sz w:val="22"/>
-          <w:szCs w:val="22"/>
-        </w:rPr>
-        <w:t>problem_description</w:t>
-      </w:r>
-      <w:proofErr w:type="spellEnd"/>
-      <w:r>
-        <w:rPr>
-          <w:rFonts w:ascii="Courier New" w:hAnsi="Courier New" w:cs="Courier New"/>
-          <w:sz w:val="22"/>
-          <w:szCs w:val="22"/>
-        </w:rPr>
-        <w:t xml:space="preserve"> TEXT,</w:t>
+        <w:t xml:space="preserve">    problem_description TEXT,</w:t>
       </w:r>
     </w:p>
     <w:p>
@@ -2194,21 +2178,12 @@
           <w:bCs/>
         </w:rPr>
       </w:pPr>
-      <w:proofErr w:type="spellStart"/>
       <w:r>
         <w:rPr>
           <w:b/>
           <w:bCs/>
         </w:rPr>
-        <w:t>Test_case</w:t>
-      </w:r>
-      <w:proofErr w:type="spellEnd"/>
-      <w:r>
-        <w:rPr>
-          <w:b/>
-          <w:bCs/>
-        </w:rPr>
-        <w:t xml:space="preserve"> Table</w:t>
+        <w:t>Test_case Table</w:t>
       </w:r>
     </w:p>
     <w:p>
@@ -2226,25 +2201,7 @@
           <w:sz w:val="22"/>
           <w:szCs w:val="22"/>
         </w:rPr>
-        <w:t xml:space="preserve">CREATE TABLE </w:t>
-      </w:r>
-      <w:proofErr w:type="spellStart"/>
-      <w:r>
-        <w:rPr>
-          <w:rFonts w:ascii="Courier New" w:hAnsi="Courier New" w:cs="Courier New"/>
-          <w:sz w:val="22"/>
-          <w:szCs w:val="22"/>
-        </w:rPr>
-        <w:t>test_case</w:t>
-      </w:r>
-      <w:proofErr w:type="spellEnd"/>
-      <w:r>
-        <w:rPr>
-          <w:rFonts w:ascii="Courier New" w:hAnsi="Courier New" w:cs="Courier New"/>
-          <w:sz w:val="22"/>
-          <w:szCs w:val="22"/>
-        </w:rPr>
-        <w:t xml:space="preserve"> (</w:t>
+        <w:t>CREATE TABLE test_case (</w:t>
       </w:r>
     </w:p>
     <w:p>
@@ -2262,25 +2219,7 @@
           <w:sz w:val="22"/>
           <w:szCs w:val="22"/>
         </w:rPr>
-        <w:t xml:space="preserve">    </w:t>
-      </w:r>
-      <w:proofErr w:type="spellStart"/>
-      <w:r>
-        <w:rPr>
-          <w:rFonts w:ascii="Courier New" w:hAnsi="Courier New" w:cs="Courier New"/>
-          <w:sz w:val="22"/>
-          <w:szCs w:val="22"/>
-        </w:rPr>
-        <w:t>test_case_id</w:t>
-      </w:r>
-      <w:proofErr w:type="spellEnd"/>
-      <w:r>
-        <w:rPr>
-          <w:rFonts w:ascii="Courier New" w:hAnsi="Courier New" w:cs="Courier New"/>
-          <w:sz w:val="22"/>
-          <w:szCs w:val="22"/>
-        </w:rPr>
-        <w:t xml:space="preserve">   </w:t>
+        <w:t xml:space="preserve">    test_case_id   </w:t>
       </w:r>
       <w:r>
         <w:rPr>
@@ -2314,25 +2253,7 @@
           <w:sz w:val="22"/>
           <w:szCs w:val="22"/>
         </w:rPr>
-        <w:t xml:space="preserve">    </w:t>
-      </w:r>
-      <w:proofErr w:type="spellStart"/>
-      <w:r>
-        <w:rPr>
-          <w:rFonts w:ascii="Courier New" w:hAnsi="Courier New" w:cs="Courier New"/>
-          <w:sz w:val="22"/>
-          <w:szCs w:val="22"/>
-        </w:rPr>
-        <w:t>problem_id</w:t>
-      </w:r>
-      <w:proofErr w:type="spellEnd"/>
-      <w:r>
-        <w:rPr>
-          <w:rFonts w:ascii="Courier New" w:hAnsi="Courier New" w:cs="Courier New"/>
-          <w:sz w:val="22"/>
-          <w:szCs w:val="22"/>
-        </w:rPr>
-        <w:t xml:space="preserve">     </w:t>
+        <w:t xml:space="preserve">    problem_id     </w:t>
       </w:r>
       <w:r>
         <w:rPr>
@@ -2364,25 +2285,7 @@
           <w:sz w:val="22"/>
           <w:szCs w:val="22"/>
         </w:rPr>
-        <w:t>problem(</w:t>
-      </w:r>
-      <w:proofErr w:type="spellStart"/>
-      <w:r>
-        <w:rPr>
-          <w:rFonts w:ascii="Courier New" w:hAnsi="Courier New" w:cs="Courier New"/>
-          <w:sz w:val="22"/>
-          <w:szCs w:val="22"/>
-        </w:rPr>
-        <w:t>problem_id</w:t>
-      </w:r>
-      <w:proofErr w:type="spellEnd"/>
-      <w:r>
-        <w:rPr>
-          <w:rFonts w:ascii="Courier New" w:hAnsi="Courier New" w:cs="Courier New"/>
-          <w:sz w:val="22"/>
-          <w:szCs w:val="22"/>
-        </w:rPr>
-        <w:t>),</w:t>
+        <w:t>problem(problem_id),</w:t>
       </w:r>
     </w:p>
     <w:p>
@@ -2400,25 +2303,25 @@
           <w:sz w:val="22"/>
           <w:szCs w:val="22"/>
         </w:rPr>
-        <w:t xml:space="preserve">    </w:t>
-      </w:r>
-      <w:proofErr w:type="spellStart"/>
-      <w:r>
-        <w:rPr>
-          <w:rFonts w:ascii="Courier New" w:hAnsi="Courier New" w:cs="Courier New"/>
-          <w:sz w:val="22"/>
-          <w:szCs w:val="22"/>
-        </w:rPr>
-        <w:t>input_value</w:t>
-      </w:r>
-      <w:proofErr w:type="spellEnd"/>
-      <w:r>
-        <w:rPr>
-          <w:rFonts w:ascii="Courier New" w:hAnsi="Courier New" w:cs="Courier New"/>
-          <w:sz w:val="22"/>
-          <w:szCs w:val="22"/>
-        </w:rPr>
-        <w:t xml:space="preserve">    VARCHAR(255),</w:t>
+        <w:t xml:space="preserve">    input_value    </w:t>
+      </w:r>
+      <w:proofErr w:type="gramStart"/>
+      <w:r>
+        <w:rPr>
+          <w:rFonts w:ascii="Courier New" w:hAnsi="Courier New" w:cs="Courier New"/>
+          <w:sz w:val="22"/>
+          <w:szCs w:val="22"/>
+        </w:rPr>
+        <w:t>VARCHAR(</w:t>
+      </w:r>
+      <w:proofErr w:type="gramEnd"/>
+      <w:r>
+        <w:rPr>
+          <w:rFonts w:ascii="Courier New" w:hAnsi="Courier New" w:cs="Courier New"/>
+          <w:sz w:val="22"/>
+          <w:szCs w:val="22"/>
+        </w:rPr>
+        <w:t>255),</w:t>
       </w:r>
     </w:p>
     <w:p>
@@ -2436,25 +2339,25 @@
           <w:sz w:val="22"/>
           <w:szCs w:val="22"/>
         </w:rPr>
-        <w:t xml:space="preserve">    </w:t>
-      </w:r>
-      <w:proofErr w:type="spellStart"/>
-      <w:r>
-        <w:rPr>
-          <w:rFonts w:ascii="Courier New" w:hAnsi="Courier New" w:cs="Courier New"/>
-          <w:sz w:val="22"/>
-          <w:szCs w:val="22"/>
-        </w:rPr>
-        <w:t>expected_value</w:t>
-      </w:r>
-      <w:proofErr w:type="spellEnd"/>
-      <w:r>
-        <w:rPr>
-          <w:rFonts w:ascii="Courier New" w:hAnsi="Courier New" w:cs="Courier New"/>
-          <w:sz w:val="22"/>
-          <w:szCs w:val="22"/>
-        </w:rPr>
-        <w:t xml:space="preserve"> VARCHAR(255)</w:t>
+        <w:t xml:space="preserve">    expected_value </w:t>
+      </w:r>
+      <w:proofErr w:type="gramStart"/>
+      <w:r>
+        <w:rPr>
+          <w:rFonts w:ascii="Courier New" w:hAnsi="Courier New" w:cs="Courier New"/>
+          <w:sz w:val="22"/>
+          <w:szCs w:val="22"/>
+        </w:rPr>
+        <w:t>VARCHAR(</w:t>
+      </w:r>
+      <w:proofErr w:type="gramEnd"/>
+      <w:r>
+        <w:rPr>
+          <w:rFonts w:ascii="Courier New" w:hAnsi="Courier New" w:cs="Courier New"/>
+          <w:sz w:val="22"/>
+          <w:szCs w:val="22"/>
+        </w:rPr>
+        <w:t>255)</w:t>
       </w:r>
     </w:p>
     <w:p>
@@ -2552,7 +2455,6 @@
         </w:rPr>
         <w:t xml:space="preserve">    </w:t>
       </w:r>
-      <w:proofErr w:type="spellStart"/>
       <w:r>
         <w:rPr>
           <w:rFonts w:ascii="Courier New" w:hAnsi="Courier New" w:cs="Courier New"/>
@@ -2567,16 +2469,7 @@
           <w:sz w:val="22"/>
           <w:szCs w:val="22"/>
         </w:rPr>
-        <w:t>id</w:t>
-      </w:r>
-      <w:proofErr w:type="spellEnd"/>
-      <w:r>
-        <w:rPr>
-          <w:rFonts w:ascii="Courier New" w:hAnsi="Courier New" w:cs="Courier New"/>
-          <w:sz w:val="22"/>
-          <w:szCs w:val="22"/>
-        </w:rPr>
-        <w:t xml:space="preserve">       </w:t>
+        <w:t xml:space="preserve">id       </w:t>
       </w:r>
       <w:r>
         <w:rPr>
@@ -2620,7 +2513,6 @@
         </w:rPr>
         <w:t xml:space="preserve">    </w:t>
       </w:r>
-      <w:proofErr w:type="spellStart"/>
       <w:r>
         <w:rPr>
           <w:rFonts w:ascii="Courier New" w:hAnsi="Courier New" w:cs="Courier New"/>
@@ -2635,16 +2527,7 @@
           <w:sz w:val="22"/>
           <w:szCs w:val="22"/>
         </w:rPr>
-        <w:t>name</w:t>
-      </w:r>
-      <w:proofErr w:type="spellEnd"/>
-      <w:r>
-        <w:rPr>
-          <w:rFonts w:ascii="Courier New" w:hAnsi="Courier New" w:cs="Courier New"/>
-          <w:sz w:val="22"/>
-          <w:szCs w:val="22"/>
-        </w:rPr>
-        <w:t xml:space="preserve">     TEXT NOT NULL,</w:t>
+        <w:t>name     TEXT NOT NULL,</w:t>
       </w:r>
     </w:p>
     <w:p>
@@ -2662,7 +2545,25 @@
           <w:sz w:val="22"/>
           <w:szCs w:val="22"/>
         </w:rPr>
-        <w:t xml:space="preserve">    email         VARCHAR(255) UNIQUE NOT NULL,</w:t>
+        <w:t xml:space="preserve">    email         </w:t>
+      </w:r>
+      <w:proofErr w:type="gramStart"/>
+      <w:r>
+        <w:rPr>
+          <w:rFonts w:ascii="Courier New" w:hAnsi="Courier New" w:cs="Courier New"/>
+          <w:sz w:val="22"/>
+          <w:szCs w:val="22"/>
+        </w:rPr>
+        <w:t>VARCHAR(</w:t>
+      </w:r>
+      <w:proofErr w:type="gramEnd"/>
+      <w:r>
+        <w:rPr>
+          <w:rFonts w:ascii="Courier New" w:hAnsi="Courier New" w:cs="Courier New"/>
+          <w:sz w:val="22"/>
+          <w:szCs w:val="22"/>
+        </w:rPr>
+        <w:t>255) UNIQUE NOT NULL,</w:t>
       </w:r>
     </w:p>
     <w:p>
@@ -2680,7 +2581,25 @@
           <w:sz w:val="22"/>
           <w:szCs w:val="22"/>
         </w:rPr>
-        <w:t xml:space="preserve">    password      VARCHAR(255) NOT NULL,</w:t>
+        <w:t xml:space="preserve">    password      </w:t>
+      </w:r>
+      <w:proofErr w:type="gramStart"/>
+      <w:r>
+        <w:rPr>
+          <w:rFonts w:ascii="Courier New" w:hAnsi="Courier New" w:cs="Courier New"/>
+          <w:sz w:val="22"/>
+          <w:szCs w:val="22"/>
+        </w:rPr>
+        <w:t>VARCHAR(</w:t>
+      </w:r>
+      <w:proofErr w:type="gramEnd"/>
+      <w:r>
+        <w:rPr>
+          <w:rFonts w:ascii="Courier New" w:hAnsi="Courier New" w:cs="Courier New"/>
+          <w:sz w:val="22"/>
+          <w:szCs w:val="22"/>
+        </w:rPr>
+        <w:t>255) NOT NULL,</w:t>
       </w:r>
     </w:p>
     <w:p>
@@ -2698,25 +2617,25 @@
           <w:sz w:val="22"/>
           <w:szCs w:val="22"/>
         </w:rPr>
-        <w:t xml:space="preserve">    role          VARCHAR(50) NOT NULL CHECK (role IN ('</w:t>
-      </w:r>
-      <w:proofErr w:type="spellStart"/>
-      <w:r>
-        <w:rPr>
-          <w:rFonts w:ascii="Courier New" w:hAnsi="Courier New" w:cs="Courier New"/>
-          <w:sz w:val="22"/>
-          <w:szCs w:val="22"/>
-        </w:rPr>
-        <w:t>student','lecturer</w:t>
-      </w:r>
-      <w:proofErr w:type="spellEnd"/>
-      <w:r>
-        <w:rPr>
-          <w:rFonts w:ascii="Courier New" w:hAnsi="Courier New" w:cs="Courier New"/>
-          <w:sz w:val="22"/>
-          <w:szCs w:val="22"/>
-        </w:rPr>
-        <w:t>'))</w:t>
+        <w:t xml:space="preserve">    role          </w:t>
+      </w:r>
+      <w:proofErr w:type="gramStart"/>
+      <w:r>
+        <w:rPr>
+          <w:rFonts w:ascii="Courier New" w:hAnsi="Courier New" w:cs="Courier New"/>
+          <w:sz w:val="22"/>
+          <w:szCs w:val="22"/>
+        </w:rPr>
+        <w:t>VARCHAR(</w:t>
+      </w:r>
+      <w:proofErr w:type="gramEnd"/>
+      <w:r>
+        <w:rPr>
+          <w:rFonts w:ascii="Courier New" w:hAnsi="Courier New" w:cs="Courier New"/>
+          <w:sz w:val="22"/>
+          <w:szCs w:val="22"/>
+        </w:rPr>
+        <w:t>50) NOT NULL CHECK (role IN ('student','lecturer'))</w:t>
       </w:r>
     </w:p>
     <w:p>
@@ -2786,18 +2705,58 @@
           <w:sz w:val="22"/>
           <w:szCs w:val="22"/>
         </w:rPr>
+        <w:t xml:space="preserve">    submission_id   </w:t>
+      </w:r>
+      <w:r>
+        <w:rPr>
+          <w:rFonts w:ascii="Courier New" w:hAnsi="Courier New" w:cs="Courier New"/>
+          <w:sz w:val="22"/>
+          <w:szCs w:val="22"/>
+        </w:rPr>
+        <w:t xml:space="preserve">SERIAL </w:t>
+      </w:r>
+      <w:r>
+        <w:rPr>
+          <w:rFonts w:ascii="Courier New" w:hAnsi="Courier New" w:cs="Courier New"/>
+          <w:sz w:val="22"/>
+          <w:szCs w:val="22"/>
+        </w:rPr>
+        <w:t>PRIMARY KEY,</w:t>
+      </w:r>
+    </w:p>
+    <w:p>
+      <w:pPr>
+        <w:spacing w:after="0"/>
+        <w:rPr>
+          <w:rFonts w:ascii="Courier New" w:hAnsi="Courier New" w:cs="Courier New"/>
+          <w:sz w:val="22"/>
+          <w:szCs w:val="22"/>
+        </w:rPr>
+      </w:pPr>
+      <w:r>
+        <w:rPr>
+          <w:rFonts w:ascii="Courier New" w:hAnsi="Courier New" w:cs="Courier New"/>
+          <w:sz w:val="22"/>
+          <w:szCs w:val="22"/>
+        </w:rPr>
         <w:t xml:space="preserve">    </w:t>
       </w:r>
-      <w:proofErr w:type="spellStart"/>
-      <w:r>
-        <w:rPr>
-          <w:rFonts w:ascii="Courier New" w:hAnsi="Courier New" w:cs="Courier New"/>
-          <w:sz w:val="22"/>
-          <w:szCs w:val="22"/>
-        </w:rPr>
-        <w:t>submission_id</w:t>
-      </w:r>
-      <w:proofErr w:type="spellEnd"/>
+      <w:r>
+        <w:rPr>
+          <w:rFonts w:ascii="Courier New" w:hAnsi="Courier New" w:cs="Courier New"/>
+          <w:sz w:val="22"/>
+          <w:szCs w:val="22"/>
+        </w:rPr>
+        <w:t>user</w:t>
+      </w:r>
+      <w:r>
+        <w:rPr>
+          <w:rFonts w:ascii="Courier New" w:hAnsi="Courier New" w:cs="Courier New"/>
+          <w:sz w:val="22"/>
+          <w:szCs w:val="22"/>
+        </w:rPr>
+        <w:t xml:space="preserve">_id      </w:t>
+      </w:r>
       <w:r>
         <w:rPr>
           <w:rFonts w:ascii="Courier New" w:hAnsi="Courier New" w:cs="Courier New"/>
@@ -2812,15 +2771,55 @@
           <w:sz w:val="22"/>
           <w:szCs w:val="22"/>
         </w:rPr>
-        <w:t xml:space="preserve">SERIAL </w:t>
-      </w:r>
-      <w:r>
-        <w:rPr>
-          <w:rFonts w:ascii="Courier New" w:hAnsi="Courier New" w:cs="Courier New"/>
-          <w:sz w:val="22"/>
-          <w:szCs w:val="22"/>
-        </w:rPr>
-        <w:t>PRIMARY KEY,</w:t>
+        <w:t xml:space="preserve">INT </w:t>
+      </w:r>
+      <w:r>
+        <w:rPr>
+          <w:rFonts w:ascii="Courier New" w:hAnsi="Courier New" w:cs="Courier New"/>
+          <w:sz w:val="22"/>
+          <w:szCs w:val="22"/>
+        </w:rPr>
+        <w:t xml:space="preserve">REFERENCES </w:t>
+      </w:r>
+      <w:r>
+        <w:rPr>
+          <w:rFonts w:ascii="Courier New" w:hAnsi="Courier New" w:cs="Courier New"/>
+          <w:sz w:val="22"/>
+          <w:szCs w:val="22"/>
+        </w:rPr>
+        <w:t>user</w:t>
+      </w:r>
+      <w:r>
+        <w:rPr>
+          <w:rFonts w:ascii="Courier New" w:hAnsi="Courier New" w:cs="Courier New"/>
+          <w:sz w:val="22"/>
+          <w:szCs w:val="22"/>
+        </w:rPr>
+        <w:t>s</w:t>
+      </w:r>
+      <w:r>
+        <w:rPr>
+          <w:rFonts w:ascii="Courier New" w:hAnsi="Courier New" w:cs="Courier New"/>
+          <w:sz w:val="22"/>
+          <w:szCs w:val="22"/>
+        </w:rPr>
+        <w:t>(</w:t>
+      </w:r>
+      <w:r>
+        <w:rPr>
+          <w:rFonts w:ascii="Courier New" w:hAnsi="Courier New" w:cs="Courier New"/>
+          <w:sz w:val="22"/>
+          <w:szCs w:val="22"/>
+        </w:rPr>
+        <w:t>user</w:t>
+      </w:r>
+      <w:r>
+        <w:rPr>
+          <w:rFonts w:ascii="Courier New" w:hAnsi="Courier New" w:cs="Courier New"/>
+          <w:sz w:val="22"/>
+          <w:szCs w:val="22"/>
+        </w:rPr>
+        <w:t>_id),</w:t>
       </w:r>
     </w:p>
     <w:p>
@@ -2838,41 +2837,7 @@
           <w:sz w:val="22"/>
           <w:szCs w:val="22"/>
         </w:rPr>
-        <w:t xml:space="preserve">    </w:t>
-      </w:r>
-      <w:proofErr w:type="spellStart"/>
-      <w:r>
-        <w:rPr>
-          <w:rFonts w:ascii="Courier New" w:hAnsi="Courier New" w:cs="Courier New"/>
-          <w:sz w:val="22"/>
-          <w:szCs w:val="22"/>
-        </w:rPr>
-        <w:t>user</w:t>
-      </w:r>
-      <w:r>
-        <w:rPr>
-          <w:rFonts w:ascii="Courier New" w:hAnsi="Courier New" w:cs="Courier New"/>
-          <w:sz w:val="22"/>
-          <w:szCs w:val="22"/>
-        </w:rPr>
-        <w:t>_id</w:t>
-      </w:r>
-      <w:proofErr w:type="spellEnd"/>
-      <w:r>
-        <w:rPr>
-          <w:rFonts w:ascii="Courier New" w:hAnsi="Courier New" w:cs="Courier New"/>
-          <w:sz w:val="22"/>
-          <w:szCs w:val="22"/>
-        </w:rPr>
-        <w:t xml:space="preserve">      </w:t>
-      </w:r>
-      <w:r>
-        <w:rPr>
-          <w:rFonts w:ascii="Courier New" w:hAnsi="Courier New" w:cs="Courier New"/>
-          <w:sz w:val="22"/>
-          <w:szCs w:val="22"/>
-        </w:rPr>
-        <w:t xml:space="preserve">   </w:t>
+        <w:t xml:space="preserve">    problem_id      </w:t>
       </w:r>
       <w:r>
         <w:rPr>
@@ -2888,57 +2853,7 @@
           <w:sz w:val="22"/>
           <w:szCs w:val="22"/>
         </w:rPr>
-        <w:t xml:space="preserve">REFERENCES </w:t>
-      </w:r>
-      <w:r>
-        <w:rPr>
-          <w:rFonts w:ascii="Courier New" w:hAnsi="Courier New" w:cs="Courier New"/>
-          <w:sz w:val="22"/>
-          <w:szCs w:val="22"/>
-        </w:rPr>
-        <w:t>user</w:t>
-      </w:r>
-      <w:r>
-        <w:rPr>
-          <w:rFonts w:ascii="Courier New" w:hAnsi="Courier New" w:cs="Courier New"/>
-          <w:sz w:val="22"/>
-          <w:szCs w:val="22"/>
-        </w:rPr>
-        <w:t>s</w:t>
-      </w:r>
-      <w:r>
-        <w:rPr>
-          <w:rFonts w:ascii="Courier New" w:hAnsi="Courier New" w:cs="Courier New"/>
-          <w:sz w:val="22"/>
-          <w:szCs w:val="22"/>
-        </w:rPr>
-        <w:t>(</w:t>
-      </w:r>
-      <w:proofErr w:type="spellStart"/>
-      <w:r>
-        <w:rPr>
-          <w:rFonts w:ascii="Courier New" w:hAnsi="Courier New" w:cs="Courier New"/>
-          <w:sz w:val="22"/>
-          <w:szCs w:val="22"/>
-        </w:rPr>
-        <w:t>user</w:t>
-      </w:r>
-      <w:r>
-        <w:rPr>
-          <w:rFonts w:ascii="Courier New" w:hAnsi="Courier New" w:cs="Courier New"/>
-          <w:sz w:val="22"/>
-          <w:szCs w:val="22"/>
-        </w:rPr>
-        <w:t>_id</w:t>
-      </w:r>
-      <w:proofErr w:type="spellEnd"/>
-      <w:r>
-        <w:rPr>
-          <w:rFonts w:ascii="Courier New" w:hAnsi="Courier New" w:cs="Courier New"/>
-          <w:sz w:val="22"/>
-          <w:szCs w:val="22"/>
-        </w:rPr>
-        <w:t>),</w:t>
+        <w:t>REFERENCES problem(problem_id),</w:t>
       </w:r>
     </w:p>
     <w:p>
@@ -2956,59 +2871,25 @@
           <w:sz w:val="22"/>
           <w:szCs w:val="22"/>
         </w:rPr>
-        <w:t xml:space="preserve">    </w:t>
-      </w:r>
-      <w:proofErr w:type="spellStart"/>
-      <w:r>
-        <w:rPr>
-          <w:rFonts w:ascii="Courier New" w:hAnsi="Courier New" w:cs="Courier New"/>
-          <w:sz w:val="22"/>
-          <w:szCs w:val="22"/>
-        </w:rPr>
-        <w:t>problem_id</w:t>
-      </w:r>
-      <w:proofErr w:type="spellEnd"/>
-      <w:r>
-        <w:rPr>
-          <w:rFonts w:ascii="Courier New" w:hAnsi="Courier New" w:cs="Courier New"/>
-          <w:sz w:val="22"/>
-          <w:szCs w:val="22"/>
-        </w:rPr>
-        <w:t xml:space="preserve">      </w:t>
-      </w:r>
-      <w:r>
-        <w:rPr>
-          <w:rFonts w:ascii="Courier New" w:hAnsi="Courier New" w:cs="Courier New"/>
-          <w:sz w:val="22"/>
-          <w:szCs w:val="22"/>
-        </w:rPr>
-        <w:t xml:space="preserve">INT </w:t>
-      </w:r>
-      <w:r>
-        <w:rPr>
-          <w:rFonts w:ascii="Courier New" w:hAnsi="Courier New" w:cs="Courier New"/>
-          <w:sz w:val="22"/>
-          <w:szCs w:val="22"/>
-        </w:rPr>
-        <w:t>REFERENCES problem(</w:t>
-      </w:r>
-      <w:proofErr w:type="spellStart"/>
-      <w:r>
-        <w:rPr>
-          <w:rFonts w:ascii="Courier New" w:hAnsi="Courier New" w:cs="Courier New"/>
-          <w:sz w:val="22"/>
-          <w:szCs w:val="22"/>
-        </w:rPr>
-        <w:t>problem_id</w:t>
-      </w:r>
-      <w:proofErr w:type="spellEnd"/>
-      <w:r>
-        <w:rPr>
-          <w:rFonts w:ascii="Courier New" w:hAnsi="Courier New" w:cs="Courier New"/>
-          <w:sz w:val="22"/>
-          <w:szCs w:val="22"/>
-        </w:rPr>
-        <w:t>),</w:t>
+        <w:t xml:space="preserve">    submitted_</w:t>
+      </w:r>
+      <w:proofErr w:type="gramStart"/>
+      <w:r>
+        <w:rPr>
+          <w:rFonts w:ascii="Courier New" w:hAnsi="Courier New" w:cs="Courier New"/>
+          <w:sz w:val="22"/>
+          <w:szCs w:val="22"/>
+        </w:rPr>
+        <w:t>code  TEXT</w:t>
+      </w:r>
+      <w:proofErr w:type="gramEnd"/>
+      <w:r>
+        <w:rPr>
+          <w:rFonts w:ascii="Courier New" w:hAnsi="Courier New" w:cs="Courier New"/>
+          <w:sz w:val="22"/>
+          <w:szCs w:val="22"/>
+        </w:rPr>
+        <w:t>,</w:t>
       </w:r>
     </w:p>
     <w:p>
@@ -3026,25 +2907,7 @@
           <w:sz w:val="22"/>
           <w:szCs w:val="22"/>
         </w:rPr>
-        <w:t xml:space="preserve">    </w:t>
-      </w:r>
-      <w:proofErr w:type="spellStart"/>
-      <w:r>
-        <w:rPr>
-          <w:rFonts w:ascii="Courier New" w:hAnsi="Courier New" w:cs="Courier New"/>
-          <w:sz w:val="22"/>
-          <w:szCs w:val="22"/>
-        </w:rPr>
-        <w:t>submitted_code</w:t>
-      </w:r>
-      <w:proofErr w:type="spellEnd"/>
-      <w:r>
-        <w:rPr>
-          <w:rFonts w:ascii="Courier New" w:hAnsi="Courier New" w:cs="Courier New"/>
-          <w:sz w:val="22"/>
-          <w:szCs w:val="22"/>
-        </w:rPr>
-        <w:t xml:space="preserve">  TEXT,</w:t>
+        <w:t xml:space="preserve">    submitted_at    TIMESTAMP,</w:t>
       </w:r>
     </w:p>
     <w:p>
@@ -3062,62 +2925,18 @@
           <w:sz w:val="22"/>
           <w:szCs w:val="22"/>
         </w:rPr>
-        <w:t xml:space="preserve">    </w:t>
-      </w:r>
-      <w:proofErr w:type="spellStart"/>
-      <w:r>
-        <w:rPr>
-          <w:rFonts w:ascii="Courier New" w:hAnsi="Courier New" w:cs="Courier New"/>
-          <w:sz w:val="22"/>
-          <w:szCs w:val="22"/>
-        </w:rPr>
-        <w:t>submitted_at</w:t>
-      </w:r>
-      <w:proofErr w:type="spellEnd"/>
-      <w:r>
-        <w:rPr>
-          <w:rFonts w:ascii="Courier New" w:hAnsi="Courier New" w:cs="Courier New"/>
-          <w:sz w:val="22"/>
-          <w:szCs w:val="22"/>
-        </w:rPr>
-        <w:t xml:space="preserve">    TIMESTAMP,</w:t>
-      </w:r>
-    </w:p>
-    <w:p>
-      <w:pPr>
-        <w:spacing w:after="0"/>
-        <w:rPr>
-          <w:rFonts w:ascii="Courier New" w:hAnsi="Courier New" w:cs="Courier New"/>
-          <w:sz w:val="22"/>
-          <w:szCs w:val="22"/>
-        </w:rPr>
-      </w:pPr>
-      <w:r>
-        <w:rPr>
-          <w:rFonts w:ascii="Courier New" w:hAnsi="Courier New" w:cs="Courier New"/>
-          <w:sz w:val="22"/>
-          <w:szCs w:val="22"/>
-        </w:rPr>
-        <w:t xml:space="preserve">    </w:t>
-      </w:r>
-      <w:proofErr w:type="spellStart"/>
-      <w:r>
-        <w:rPr>
-          <w:rFonts w:ascii="Courier New" w:hAnsi="Courier New" w:cs="Courier New"/>
-          <w:sz w:val="22"/>
-          <w:szCs w:val="22"/>
-        </w:rPr>
-        <w:t>overall_status</w:t>
-      </w:r>
-      <w:proofErr w:type="spellEnd"/>
-      <w:r>
-        <w:rPr>
-          <w:rFonts w:ascii="Courier New" w:hAnsi="Courier New" w:cs="Courier New"/>
-          <w:sz w:val="22"/>
-          <w:szCs w:val="22"/>
-        </w:rPr>
-        <w:t xml:space="preserve">  BOOLEAN</w:t>
-      </w:r>
+        <w:t xml:space="preserve">    overall_</w:t>
+      </w:r>
+      <w:proofErr w:type="gramStart"/>
+      <w:r>
+        <w:rPr>
+          <w:rFonts w:ascii="Courier New" w:hAnsi="Courier New" w:cs="Courier New"/>
+          <w:sz w:val="22"/>
+          <w:szCs w:val="22"/>
+        </w:rPr>
+        <w:t>status  BOOLEAN</w:t>
+      </w:r>
+      <w:proofErr w:type="gramEnd"/>
     </w:p>
     <w:p>
       <w:pPr>
@@ -3163,7 +2982,6 @@
           <w:bCs/>
         </w:rPr>
       </w:pPr>
-      <w:proofErr w:type="spellStart"/>
       <w:r>
         <w:rPr>
           <w:rFonts w:cs="Courier New"/>
@@ -3171,455 +2989,364 @@
           <w:bCs/>
         </w:rPr>
         <w:lastRenderedPageBreak/>
-        <w:t>Test_case_result</w:t>
-      </w:r>
-      <w:proofErr w:type="spellEnd"/>
-      <w:r>
-        <w:rPr>
-          <w:rFonts w:cs="Courier New"/>
+        <w:t>Test_case_result Table</w:t>
+      </w:r>
+    </w:p>
+    <w:p>
+      <w:pPr>
+        <w:spacing w:after="0"/>
+        <w:rPr>
+          <w:rFonts w:ascii="Courier New" w:hAnsi="Courier New" w:cs="Courier New"/>
+          <w:sz w:val="22"/>
+          <w:szCs w:val="22"/>
+        </w:rPr>
+      </w:pPr>
+      <w:r>
+        <w:rPr>
+          <w:rFonts w:ascii="Courier New" w:hAnsi="Courier New" w:cs="Courier New"/>
+          <w:sz w:val="22"/>
+          <w:szCs w:val="22"/>
+        </w:rPr>
+        <w:t>CREATE TABLE test_case_result (</w:t>
+      </w:r>
+    </w:p>
+    <w:p>
+      <w:pPr>
+        <w:spacing w:after="0"/>
+        <w:rPr>
+          <w:rFonts w:ascii="Courier New" w:hAnsi="Courier New" w:cs="Courier New"/>
+          <w:sz w:val="22"/>
+          <w:szCs w:val="22"/>
+        </w:rPr>
+      </w:pPr>
+      <w:r>
+        <w:rPr>
+          <w:rFonts w:ascii="Courier New" w:hAnsi="Courier New" w:cs="Courier New"/>
+          <w:sz w:val="22"/>
+          <w:szCs w:val="22"/>
+        </w:rPr>
+        <w:t xml:space="preserve">    test_case_result_</w:t>
+      </w:r>
+      <w:proofErr w:type="gramStart"/>
+      <w:r>
+        <w:rPr>
+          <w:rFonts w:ascii="Courier New" w:hAnsi="Courier New" w:cs="Courier New"/>
+          <w:sz w:val="22"/>
+          <w:szCs w:val="22"/>
+        </w:rPr>
+        <w:t xml:space="preserve">id </w:t>
+      </w:r>
+      <w:r>
+        <w:rPr>
+          <w:rFonts w:ascii="Courier New" w:hAnsi="Courier New" w:cs="Courier New"/>
+          <w:sz w:val="22"/>
+          <w:szCs w:val="22"/>
+        </w:rPr>
+        <w:t xml:space="preserve"> </w:t>
+      </w:r>
+      <w:r>
+        <w:rPr>
+          <w:rFonts w:ascii="Courier New" w:hAnsi="Courier New" w:cs="Courier New"/>
+          <w:sz w:val="22"/>
+          <w:szCs w:val="22"/>
+        </w:rPr>
+        <w:t>SERIAL</w:t>
+      </w:r>
+      <w:proofErr w:type="gramEnd"/>
+      <w:r>
+        <w:rPr>
+          <w:rFonts w:ascii="Courier New" w:hAnsi="Courier New" w:cs="Courier New"/>
+          <w:sz w:val="22"/>
+          <w:szCs w:val="22"/>
+        </w:rPr>
+        <w:t xml:space="preserve"> PRIMARY KEY,</w:t>
+      </w:r>
+    </w:p>
+    <w:p>
+      <w:pPr>
+        <w:spacing w:after="0"/>
+        <w:rPr>
+          <w:rFonts w:ascii="Courier New" w:hAnsi="Courier New" w:cs="Courier New"/>
+          <w:sz w:val="22"/>
+          <w:szCs w:val="22"/>
+        </w:rPr>
+      </w:pPr>
+      <w:r>
+        <w:rPr>
+          <w:rFonts w:ascii="Courier New" w:hAnsi="Courier New" w:cs="Courier New"/>
+          <w:sz w:val="22"/>
+          <w:szCs w:val="22"/>
+        </w:rPr>
+        <w:t xml:space="preserve">    submission_id        </w:t>
+      </w:r>
+      <w:r>
+        <w:rPr>
+          <w:rFonts w:ascii="Courier New" w:hAnsi="Courier New" w:cs="Courier New"/>
+          <w:sz w:val="22"/>
+          <w:szCs w:val="22"/>
+        </w:rPr>
+        <w:t>INT</w:t>
+      </w:r>
+      <w:r>
+        <w:rPr>
+          <w:rFonts w:ascii="Courier New" w:hAnsi="Courier New" w:cs="Courier New"/>
+          <w:sz w:val="22"/>
+          <w:szCs w:val="22"/>
+        </w:rPr>
+        <w:t xml:space="preserve"> REFERENCES</w:t>
+      </w:r>
+      <w:r>
+        <w:rPr>
+          <w:rFonts w:ascii="Courier New" w:hAnsi="Courier New" w:cs="Courier New"/>
+          <w:sz w:val="22"/>
+          <w:szCs w:val="22"/>
+        </w:rPr>
+        <w:t xml:space="preserve"> </w:t>
+      </w:r>
+      <w:r>
+        <w:rPr>
+          <w:rFonts w:ascii="Courier New" w:hAnsi="Courier New" w:cs="Courier New"/>
+          <w:sz w:val="22"/>
+          <w:szCs w:val="22"/>
+        </w:rPr>
+        <w:t>submission(submission_id),</w:t>
+      </w:r>
+    </w:p>
+    <w:p>
+      <w:pPr>
+        <w:spacing w:after="0"/>
+        <w:rPr>
+          <w:rFonts w:ascii="Courier New" w:hAnsi="Courier New" w:cs="Courier New"/>
+          <w:sz w:val="22"/>
+          <w:szCs w:val="22"/>
+        </w:rPr>
+      </w:pPr>
+      <w:r>
+        <w:rPr>
+          <w:rFonts w:ascii="Courier New" w:hAnsi="Courier New" w:cs="Courier New"/>
+          <w:sz w:val="22"/>
+          <w:szCs w:val="22"/>
+        </w:rPr>
+        <w:t xml:space="preserve">    test_case_id         </w:t>
+      </w:r>
+      <w:r>
+        <w:rPr>
+          <w:rFonts w:ascii="Courier New" w:hAnsi="Courier New" w:cs="Courier New"/>
+          <w:sz w:val="22"/>
+          <w:szCs w:val="22"/>
+        </w:rPr>
+        <w:t>INT</w:t>
+      </w:r>
+      <w:r>
+        <w:rPr>
+          <w:rFonts w:ascii="Courier New" w:hAnsi="Courier New" w:cs="Courier New"/>
+          <w:sz w:val="22"/>
+          <w:szCs w:val="22"/>
+        </w:rPr>
+        <w:t xml:space="preserve"> REFERENCES</w:t>
+      </w:r>
+      <w:r>
+        <w:rPr>
+          <w:rFonts w:ascii="Courier New" w:hAnsi="Courier New" w:cs="Courier New"/>
+          <w:sz w:val="22"/>
+          <w:szCs w:val="22"/>
+        </w:rPr>
+        <w:t xml:space="preserve"> </w:t>
+      </w:r>
+      <w:r>
+        <w:rPr>
+          <w:rFonts w:ascii="Courier New" w:hAnsi="Courier New" w:cs="Courier New"/>
+          <w:sz w:val="22"/>
+          <w:szCs w:val="22"/>
+        </w:rPr>
+        <w:t>test_case(test_case_id),</w:t>
+      </w:r>
+    </w:p>
+    <w:p>
+      <w:pPr>
+        <w:spacing w:after="0"/>
+        <w:rPr>
+          <w:rFonts w:ascii="Courier New" w:hAnsi="Courier New" w:cs="Courier New"/>
+          <w:sz w:val="22"/>
+          <w:szCs w:val="22"/>
+        </w:rPr>
+      </w:pPr>
+      <w:r>
+        <w:rPr>
+          <w:rFonts w:ascii="Courier New" w:hAnsi="Courier New" w:cs="Courier New"/>
+          <w:sz w:val="22"/>
+          <w:szCs w:val="22"/>
+        </w:rPr>
+        <w:t xml:space="preserve">    passed               BOOLEAN,</w:t>
+      </w:r>
+    </w:p>
+    <w:p>
+      <w:pPr>
+        <w:spacing w:after="0"/>
+        <w:rPr>
+          <w:rFonts w:ascii="Courier New" w:hAnsi="Courier New" w:cs="Courier New"/>
+          <w:sz w:val="22"/>
+          <w:szCs w:val="22"/>
+        </w:rPr>
+      </w:pPr>
+      <w:r>
+        <w:rPr>
+          <w:rFonts w:ascii="Courier New" w:hAnsi="Courier New" w:cs="Courier New"/>
+          <w:sz w:val="22"/>
+          <w:szCs w:val="22"/>
+        </w:rPr>
+        <w:t xml:space="preserve">    actual_output        TEXT,</w:t>
+      </w:r>
+    </w:p>
+    <w:p>
+      <w:pPr>
+        <w:spacing w:after="0"/>
+        <w:rPr>
+          <w:rFonts w:ascii="Courier New" w:hAnsi="Courier New" w:cs="Courier New"/>
+          <w:sz w:val="22"/>
+          <w:szCs w:val="22"/>
+        </w:rPr>
+      </w:pPr>
+      <w:r>
+        <w:rPr>
+          <w:rFonts w:ascii="Courier New" w:hAnsi="Courier New" w:cs="Courier New"/>
+          <w:sz w:val="22"/>
+          <w:szCs w:val="22"/>
+        </w:rPr>
+        <w:t xml:space="preserve">    runtime_ms           INTEGER</w:t>
+      </w:r>
+    </w:p>
+    <w:p>
+      <w:pPr>
+        <w:spacing w:after="0"/>
+        <w:rPr>
+          <w:rFonts w:ascii="Courier New" w:hAnsi="Courier New" w:cs="Courier New"/>
+          <w:sz w:val="22"/>
+          <w:szCs w:val="22"/>
+        </w:rPr>
+      </w:pPr>
+      <w:r>
+        <w:rPr>
+          <w:rFonts w:ascii="Courier New" w:hAnsi="Courier New" w:cs="Courier New"/>
+          <w:sz w:val="22"/>
+          <w:szCs w:val="22"/>
+        </w:rPr>
+        <w:t>);</w:t>
+      </w:r>
+    </w:p>
+    <w:p>
+      <w:pPr>
+        <w:spacing w:after="0"/>
+        <w:rPr>
+          <w:rFonts w:ascii="Courier New" w:hAnsi="Courier New" w:cs="Courier New"/>
+          <w:sz w:val="22"/>
+          <w:szCs w:val="22"/>
+        </w:rPr>
+      </w:pPr>
+    </w:p>
+    <w:p>
+      <w:pPr>
+        <w:pStyle w:val="Heading3"/>
+      </w:pPr>
+      <w:r>
+        <w:rPr>
+          <w:color w:val="auto"/>
+        </w:rPr>
+        <w:t>Login/SignUp</w:t>
+      </w:r>
+    </w:p>
+    <w:p>
+      <w:pPr>
+        <w:rPr>
           <w:b/>
           <w:bCs/>
         </w:rPr>
-        <w:t xml:space="preserve"> Table</w:t>
-      </w:r>
-    </w:p>
-    <w:p>
-      <w:pPr>
-        <w:spacing w:after="0"/>
-        <w:rPr>
-          <w:rFonts w:ascii="Courier New" w:hAnsi="Courier New" w:cs="Courier New"/>
-          <w:sz w:val="22"/>
-          <w:szCs w:val="22"/>
-        </w:rPr>
-      </w:pPr>
-      <w:r>
-        <w:rPr>
-          <w:rFonts w:ascii="Courier New" w:hAnsi="Courier New" w:cs="Courier New"/>
-          <w:sz w:val="22"/>
-          <w:szCs w:val="22"/>
-        </w:rPr>
-        <w:t xml:space="preserve">CREATE TABLE </w:t>
-      </w:r>
-      <w:proofErr w:type="spellStart"/>
-      <w:r>
-        <w:rPr>
-          <w:rFonts w:ascii="Courier New" w:hAnsi="Courier New" w:cs="Courier New"/>
-          <w:sz w:val="22"/>
-          <w:szCs w:val="22"/>
-        </w:rPr>
-        <w:t>test_case_result</w:t>
-      </w:r>
-      <w:proofErr w:type="spellEnd"/>
-      <w:r>
-        <w:rPr>
-          <w:rFonts w:ascii="Courier New" w:hAnsi="Courier New" w:cs="Courier New"/>
-          <w:sz w:val="22"/>
-          <w:szCs w:val="22"/>
-        </w:rPr>
-        <w:t xml:space="preserve"> (</w:t>
-      </w:r>
-    </w:p>
-    <w:p>
-      <w:pPr>
-        <w:spacing w:after="0"/>
-        <w:rPr>
-          <w:rFonts w:ascii="Courier New" w:hAnsi="Courier New" w:cs="Courier New"/>
-          <w:sz w:val="22"/>
-          <w:szCs w:val="22"/>
-        </w:rPr>
-      </w:pPr>
-      <w:r>
-        <w:rPr>
-          <w:rFonts w:ascii="Courier New" w:hAnsi="Courier New" w:cs="Courier New"/>
-          <w:sz w:val="22"/>
-          <w:szCs w:val="22"/>
-        </w:rPr>
-        <w:t xml:space="preserve">    </w:t>
-      </w:r>
-      <w:proofErr w:type="spellStart"/>
-      <w:r>
-        <w:rPr>
-          <w:rFonts w:ascii="Courier New" w:hAnsi="Courier New" w:cs="Courier New"/>
-          <w:sz w:val="22"/>
-          <w:szCs w:val="22"/>
-        </w:rPr>
-        <w:t>test_case_result_id</w:t>
-      </w:r>
-      <w:proofErr w:type="spellEnd"/>
-      <w:r>
-        <w:rPr>
-          <w:rFonts w:ascii="Courier New" w:hAnsi="Courier New" w:cs="Courier New"/>
-          <w:sz w:val="22"/>
-          <w:szCs w:val="22"/>
-        </w:rPr>
-        <w:t xml:space="preserve"> </w:t>
-      </w:r>
-      <w:r>
-        <w:rPr>
-          <w:rFonts w:ascii="Courier New" w:hAnsi="Courier New" w:cs="Courier New"/>
-          <w:sz w:val="22"/>
-          <w:szCs w:val="22"/>
-        </w:rPr>
-        <w:t xml:space="preserve"> </w:t>
-      </w:r>
-      <w:r>
-        <w:rPr>
-          <w:rFonts w:ascii="Courier New" w:hAnsi="Courier New" w:cs="Courier New"/>
-          <w:sz w:val="22"/>
-          <w:szCs w:val="22"/>
-        </w:rPr>
-        <w:t>SERIAL</w:t>
-      </w:r>
-      <w:r>
-        <w:rPr>
-          <w:rFonts w:ascii="Courier New" w:hAnsi="Courier New" w:cs="Courier New"/>
-          <w:sz w:val="22"/>
-          <w:szCs w:val="22"/>
-        </w:rPr>
-        <w:t xml:space="preserve"> PRIMARY KEY,</w:t>
-      </w:r>
-    </w:p>
-    <w:p>
-      <w:pPr>
-        <w:spacing w:after="0"/>
-        <w:rPr>
-          <w:rFonts w:ascii="Courier New" w:hAnsi="Courier New" w:cs="Courier New"/>
-          <w:sz w:val="22"/>
-          <w:szCs w:val="22"/>
-        </w:rPr>
-      </w:pPr>
-      <w:r>
-        <w:rPr>
-          <w:rFonts w:ascii="Courier New" w:hAnsi="Courier New" w:cs="Courier New"/>
-          <w:sz w:val="22"/>
-          <w:szCs w:val="22"/>
-        </w:rPr>
-        <w:t xml:space="preserve">    </w:t>
-      </w:r>
-      <w:proofErr w:type="spellStart"/>
-      <w:r>
-        <w:rPr>
-          <w:rFonts w:ascii="Courier New" w:hAnsi="Courier New" w:cs="Courier New"/>
-          <w:sz w:val="22"/>
-          <w:szCs w:val="22"/>
-        </w:rPr>
-        <w:t>submission_id</w:t>
-      </w:r>
-      <w:proofErr w:type="spellEnd"/>
-      <w:r>
-        <w:rPr>
-          <w:rFonts w:ascii="Courier New" w:hAnsi="Courier New" w:cs="Courier New"/>
-          <w:sz w:val="22"/>
-          <w:szCs w:val="22"/>
-        </w:rPr>
-        <w:t xml:space="preserve">        </w:t>
-      </w:r>
-      <w:r>
-        <w:rPr>
-          <w:rFonts w:ascii="Courier New" w:hAnsi="Courier New" w:cs="Courier New"/>
-          <w:sz w:val="22"/>
-          <w:szCs w:val="22"/>
-        </w:rPr>
-        <w:t>INT</w:t>
-      </w:r>
-      <w:r>
-        <w:rPr>
-          <w:rFonts w:ascii="Courier New" w:hAnsi="Courier New" w:cs="Courier New"/>
-          <w:sz w:val="22"/>
-          <w:szCs w:val="22"/>
-        </w:rPr>
-        <w:t xml:space="preserve"> REFERENCES</w:t>
-      </w:r>
-      <w:r>
-        <w:rPr>
-          <w:rFonts w:ascii="Courier New" w:hAnsi="Courier New" w:cs="Courier New"/>
-          <w:sz w:val="22"/>
-          <w:szCs w:val="22"/>
-        </w:rPr>
-        <w:t xml:space="preserve"> </w:t>
-      </w:r>
-      <w:r>
-        <w:rPr>
-          <w:rFonts w:ascii="Courier New" w:hAnsi="Courier New" w:cs="Courier New"/>
-          <w:sz w:val="22"/>
-          <w:szCs w:val="22"/>
-        </w:rPr>
-        <w:t>submission(</w:t>
-      </w:r>
-      <w:proofErr w:type="spellStart"/>
-      <w:r>
-        <w:rPr>
-          <w:rFonts w:ascii="Courier New" w:hAnsi="Courier New" w:cs="Courier New"/>
-          <w:sz w:val="22"/>
-          <w:szCs w:val="22"/>
-        </w:rPr>
-        <w:t>submission_id</w:t>
-      </w:r>
-      <w:proofErr w:type="spellEnd"/>
-      <w:r>
-        <w:rPr>
-          <w:rFonts w:ascii="Courier New" w:hAnsi="Courier New" w:cs="Courier New"/>
-          <w:sz w:val="22"/>
-          <w:szCs w:val="22"/>
-        </w:rPr>
-        <w:t>),</w:t>
-      </w:r>
-    </w:p>
-    <w:p>
-      <w:pPr>
-        <w:spacing w:after="0"/>
-        <w:rPr>
-          <w:rFonts w:ascii="Courier New" w:hAnsi="Courier New" w:cs="Courier New"/>
-          <w:sz w:val="22"/>
-          <w:szCs w:val="22"/>
-        </w:rPr>
-      </w:pPr>
-      <w:r>
-        <w:rPr>
-          <w:rFonts w:ascii="Courier New" w:hAnsi="Courier New" w:cs="Courier New"/>
-          <w:sz w:val="22"/>
-          <w:szCs w:val="22"/>
-        </w:rPr>
-        <w:t xml:space="preserve">    </w:t>
-      </w:r>
-      <w:proofErr w:type="spellStart"/>
-      <w:r>
-        <w:rPr>
-          <w:rFonts w:ascii="Courier New" w:hAnsi="Courier New" w:cs="Courier New"/>
-          <w:sz w:val="22"/>
-          <w:szCs w:val="22"/>
-        </w:rPr>
-        <w:t>test_case_id</w:t>
-      </w:r>
-      <w:proofErr w:type="spellEnd"/>
-      <w:r>
-        <w:rPr>
-          <w:rFonts w:ascii="Courier New" w:hAnsi="Courier New" w:cs="Courier New"/>
-          <w:sz w:val="22"/>
-          <w:szCs w:val="22"/>
-        </w:rPr>
-        <w:t xml:space="preserve">         </w:t>
-      </w:r>
-      <w:r>
-        <w:rPr>
-          <w:rFonts w:ascii="Courier New" w:hAnsi="Courier New" w:cs="Courier New"/>
-          <w:sz w:val="22"/>
-          <w:szCs w:val="22"/>
-        </w:rPr>
-        <w:t>INT</w:t>
-      </w:r>
-      <w:r>
-        <w:rPr>
-          <w:rFonts w:ascii="Courier New" w:hAnsi="Courier New" w:cs="Courier New"/>
-          <w:sz w:val="22"/>
-          <w:szCs w:val="22"/>
-        </w:rPr>
-        <w:t xml:space="preserve"> REFERENCES</w:t>
-      </w:r>
-      <w:r>
-        <w:rPr>
-          <w:rFonts w:ascii="Courier New" w:hAnsi="Courier New" w:cs="Courier New"/>
-          <w:sz w:val="22"/>
-          <w:szCs w:val="22"/>
-        </w:rPr>
-        <w:t xml:space="preserve"> </w:t>
-      </w:r>
-      <w:proofErr w:type="spellStart"/>
-      <w:r>
-        <w:rPr>
-          <w:rFonts w:ascii="Courier New" w:hAnsi="Courier New" w:cs="Courier New"/>
-          <w:sz w:val="22"/>
-          <w:szCs w:val="22"/>
-        </w:rPr>
-        <w:t>test_case</w:t>
-      </w:r>
-      <w:proofErr w:type="spellEnd"/>
-      <w:r>
-        <w:rPr>
-          <w:rFonts w:ascii="Courier New" w:hAnsi="Courier New" w:cs="Courier New"/>
-          <w:sz w:val="22"/>
-          <w:szCs w:val="22"/>
-        </w:rPr>
-        <w:t>(</w:t>
-      </w:r>
-      <w:proofErr w:type="spellStart"/>
-      <w:r>
-        <w:rPr>
-          <w:rFonts w:ascii="Courier New" w:hAnsi="Courier New" w:cs="Courier New"/>
-          <w:sz w:val="22"/>
-          <w:szCs w:val="22"/>
-        </w:rPr>
-        <w:t>test_case_id</w:t>
-      </w:r>
-      <w:proofErr w:type="spellEnd"/>
-      <w:r>
-        <w:rPr>
-          <w:rFonts w:ascii="Courier New" w:hAnsi="Courier New" w:cs="Courier New"/>
-          <w:sz w:val="22"/>
-          <w:szCs w:val="22"/>
-        </w:rPr>
-        <w:t>),</w:t>
-      </w:r>
-    </w:p>
-    <w:p>
-      <w:pPr>
-        <w:spacing w:after="0"/>
-        <w:rPr>
-          <w:rFonts w:ascii="Courier New" w:hAnsi="Courier New" w:cs="Courier New"/>
-          <w:sz w:val="22"/>
-          <w:szCs w:val="22"/>
-        </w:rPr>
-      </w:pPr>
-      <w:r>
-        <w:rPr>
-          <w:rFonts w:ascii="Courier New" w:hAnsi="Courier New" w:cs="Courier New"/>
-          <w:sz w:val="22"/>
-          <w:szCs w:val="22"/>
-        </w:rPr>
-        <w:t xml:space="preserve">    passed               BOOLEAN,</w:t>
-      </w:r>
-    </w:p>
-    <w:p>
-      <w:pPr>
-        <w:spacing w:after="0"/>
-        <w:rPr>
-          <w:rFonts w:ascii="Courier New" w:hAnsi="Courier New" w:cs="Courier New"/>
-          <w:sz w:val="22"/>
-          <w:szCs w:val="22"/>
-        </w:rPr>
-      </w:pPr>
-      <w:r>
-        <w:rPr>
-          <w:rFonts w:ascii="Courier New" w:hAnsi="Courier New" w:cs="Courier New"/>
-          <w:sz w:val="22"/>
-          <w:szCs w:val="22"/>
-        </w:rPr>
-        <w:t xml:space="preserve">    </w:t>
-      </w:r>
-      <w:proofErr w:type="spellStart"/>
-      <w:r>
-        <w:rPr>
-          <w:rFonts w:ascii="Courier New" w:hAnsi="Courier New" w:cs="Courier New"/>
-          <w:sz w:val="22"/>
-          <w:szCs w:val="22"/>
-        </w:rPr>
-        <w:t>actual_output</w:t>
-      </w:r>
-      <w:proofErr w:type="spellEnd"/>
-      <w:r>
-        <w:rPr>
-          <w:rFonts w:ascii="Courier New" w:hAnsi="Courier New" w:cs="Courier New"/>
-          <w:sz w:val="22"/>
-          <w:szCs w:val="22"/>
-        </w:rPr>
-        <w:t xml:space="preserve">        TEXT,</w:t>
-      </w:r>
-    </w:p>
-    <w:p>
-      <w:pPr>
-        <w:spacing w:after="0"/>
-        <w:rPr>
-          <w:rFonts w:ascii="Courier New" w:hAnsi="Courier New" w:cs="Courier New"/>
-          <w:sz w:val="22"/>
-          <w:szCs w:val="22"/>
-        </w:rPr>
-      </w:pPr>
-      <w:r>
-        <w:rPr>
-          <w:rFonts w:ascii="Courier New" w:hAnsi="Courier New" w:cs="Courier New"/>
-          <w:sz w:val="22"/>
-          <w:szCs w:val="22"/>
-        </w:rPr>
-        <w:t xml:space="preserve">    </w:t>
-      </w:r>
-      <w:proofErr w:type="spellStart"/>
-      <w:r>
-        <w:rPr>
-          <w:rFonts w:ascii="Courier New" w:hAnsi="Courier New" w:cs="Courier New"/>
-          <w:sz w:val="22"/>
-          <w:szCs w:val="22"/>
-        </w:rPr>
-        <w:t>runtime_ms</w:t>
-      </w:r>
-      <w:proofErr w:type="spellEnd"/>
-      <w:r>
-        <w:rPr>
-          <w:rFonts w:ascii="Courier New" w:hAnsi="Courier New" w:cs="Courier New"/>
-          <w:sz w:val="22"/>
-          <w:szCs w:val="22"/>
-        </w:rPr>
-        <w:t xml:space="preserve">           INTEGER</w:t>
-      </w:r>
-    </w:p>
-    <w:p>
-      <w:pPr>
-        <w:spacing w:after="0"/>
-        <w:rPr>
-          <w:rFonts w:ascii="Courier New" w:hAnsi="Courier New" w:cs="Courier New"/>
-          <w:sz w:val="22"/>
-          <w:szCs w:val="22"/>
-        </w:rPr>
-      </w:pPr>
-      <w:r>
-        <w:rPr>
-          <w:rFonts w:ascii="Courier New" w:hAnsi="Courier New" w:cs="Courier New"/>
-          <w:sz w:val="22"/>
-          <w:szCs w:val="22"/>
-        </w:rPr>
-        <w:t>);</w:t>
-      </w:r>
-    </w:p>
-    <w:p>
-      <w:pPr>
-        <w:spacing w:after="0"/>
-        <w:rPr>
-          <w:rFonts w:ascii="Courier New" w:hAnsi="Courier New" w:cs="Courier New"/>
-          <w:sz w:val="22"/>
-          <w:szCs w:val="22"/>
-        </w:rPr>
-      </w:pPr>
-    </w:p>
-    <w:p>
-      <w:pPr>
-        <w:pStyle w:val="Heading3"/>
-      </w:pPr>
-      <w:r>
-        <w:rPr>
-          <w:color w:val="auto"/>
-        </w:rPr>
-        <w:t>Login/</w:t>
-      </w:r>
-      <w:proofErr w:type="spellStart"/>
-      <w:r>
-        <w:rPr>
-          <w:color w:val="auto"/>
-        </w:rPr>
-        <w:t>SignUp</w:t>
-      </w:r>
-      <w:proofErr w:type="spellEnd"/>
-    </w:p>
-    <w:p>
-      <w:pPr>
+      </w:pPr>
+      <w:r>
         <w:rPr>
           <w:b/>
           <w:bCs/>
         </w:rPr>
-      </w:pPr>
-      <w:proofErr w:type="spellStart"/>
-      <w:r>
+        <w:t>createUser SQL Statement</w:t>
+      </w:r>
+    </w:p>
+    <w:p>
+      <w:pPr>
+        <w:spacing w:after="0"/>
+        <w:rPr>
+          <w:rFonts w:ascii="Courier New" w:hAnsi="Courier New" w:cs="Courier New"/>
+          <w:sz w:val="22"/>
+          <w:szCs w:val="22"/>
+        </w:rPr>
+      </w:pPr>
+      <w:r>
+        <w:rPr>
+          <w:rFonts w:ascii="Courier New" w:hAnsi="Courier New" w:cs="Courier New"/>
+          <w:sz w:val="22"/>
+          <w:szCs w:val="22"/>
+        </w:rPr>
+        <w:t xml:space="preserve">INSERT INTO users (user_name, role, email, password) </w:t>
+      </w:r>
+    </w:p>
+    <w:p>
+      <w:pPr>
+        <w:spacing w:after="0"/>
+        <w:rPr>
+          <w:rFonts w:ascii="Courier New" w:hAnsi="Courier New" w:cs="Courier New"/>
+          <w:sz w:val="22"/>
+          <w:szCs w:val="22"/>
+        </w:rPr>
+      </w:pPr>
+      <w:r>
+        <w:rPr>
+          <w:rFonts w:ascii="Courier New" w:hAnsi="Courier New" w:cs="Courier New"/>
+          <w:sz w:val="22"/>
+          <w:szCs w:val="22"/>
+        </w:rPr>
+        <w:t xml:space="preserve">         VALUES ($1, $2, $3, $4) </w:t>
+      </w:r>
+    </w:p>
+    <w:p>
+      <w:pPr>
+        <w:spacing w:after="0" w:line="240" w:lineRule="auto"/>
+        <w:rPr>
+          <w:rFonts w:ascii="Courier New" w:hAnsi="Courier New" w:cs="Courier New"/>
+          <w:sz w:val="22"/>
+          <w:szCs w:val="22"/>
+        </w:rPr>
+      </w:pPr>
+      <w:r>
+        <w:rPr>
+          <w:rFonts w:ascii="Courier New" w:hAnsi="Courier New" w:cs="Courier New"/>
+          <w:sz w:val="22"/>
+          <w:szCs w:val="22"/>
+        </w:rPr>
+        <w:t>         RETURNING *</w:t>
+      </w:r>
+    </w:p>
+    <w:p>
+      <w:pPr>
+        <w:spacing w:after="0"/>
+        <w:rPr>
+          <w:rFonts w:ascii="Courier New" w:hAnsi="Courier New" w:cs="Courier New"/>
+          <w:sz w:val="22"/>
+          <w:szCs w:val="22"/>
+        </w:rPr>
+      </w:pPr>
+    </w:p>
+    <w:p>
+      <w:pPr>
         <w:rPr>
           <w:b/>
           <w:bCs/>
         </w:rPr>
-        <w:t>createUser</w:t>
-      </w:r>
-      <w:proofErr w:type="spellEnd"/>
+      </w:pPr>
       <w:r>
         <w:rPr>
           <w:b/>
           <w:bCs/>
         </w:rPr>
-        <w:t xml:space="preserve"> SQL Statement</w:t>
+        <w:t>getUserByEmail SQL Statement</w:t>
       </w:r>
     </w:p>
     <w:p>
@@ -3637,149 +3364,7 @@
           <w:sz w:val="22"/>
           <w:szCs w:val="22"/>
         </w:rPr>
-        <w:t>INSERT INTO users (</w:t>
-      </w:r>
-      <w:proofErr w:type="spellStart"/>
-      <w:r>
-        <w:rPr>
-          <w:rFonts w:ascii="Courier New" w:hAnsi="Courier New" w:cs="Courier New"/>
-          <w:sz w:val="22"/>
-          <w:szCs w:val="22"/>
-        </w:rPr>
-        <w:t>user_name</w:t>
-      </w:r>
-      <w:proofErr w:type="spellEnd"/>
-      <w:r>
-        <w:rPr>
-          <w:rFonts w:ascii="Courier New" w:hAnsi="Courier New" w:cs="Courier New"/>
-          <w:sz w:val="22"/>
-          <w:szCs w:val="22"/>
-        </w:rPr>
-        <w:t xml:space="preserve">, role, email, password) </w:t>
-      </w:r>
-    </w:p>
-    <w:p>
-      <w:pPr>
-        <w:spacing w:after="0"/>
-        <w:rPr>
-          <w:rFonts w:ascii="Courier New" w:hAnsi="Courier New" w:cs="Courier New"/>
-          <w:sz w:val="22"/>
-          <w:szCs w:val="22"/>
-        </w:rPr>
-      </w:pPr>
-      <w:r>
-        <w:rPr>
-          <w:rFonts w:ascii="Courier New" w:hAnsi="Courier New" w:cs="Courier New"/>
-          <w:sz w:val="22"/>
-          <w:szCs w:val="22"/>
-        </w:rPr>
-        <w:t xml:space="preserve">         VALUES ($1, $2, $3, $4) </w:t>
-      </w:r>
-    </w:p>
-    <w:p>
-      <w:pPr>
-        <w:spacing w:after="0" w:line="240" w:lineRule="auto"/>
-        <w:rPr>
-          <w:rFonts w:ascii="Courier New" w:hAnsi="Courier New" w:cs="Courier New"/>
-          <w:sz w:val="22"/>
-          <w:szCs w:val="22"/>
-        </w:rPr>
-      </w:pPr>
-      <w:r>
-        <w:rPr>
-          <w:rFonts w:ascii="Courier New" w:hAnsi="Courier New" w:cs="Courier New"/>
-          <w:sz w:val="22"/>
-          <w:szCs w:val="22"/>
-        </w:rPr>
-        <w:t>         RETURNING *</w:t>
-      </w:r>
-    </w:p>
-    <w:p>
-      <w:pPr>
-        <w:spacing w:after="0"/>
-        <w:rPr>
-          <w:rFonts w:ascii="Courier New" w:hAnsi="Courier New" w:cs="Courier New"/>
-          <w:sz w:val="22"/>
-          <w:szCs w:val="22"/>
-        </w:rPr>
-      </w:pPr>
-    </w:p>
-    <w:p>
-      <w:pPr>
-        <w:rPr>
-          <w:b/>
-          <w:bCs/>
-        </w:rPr>
-      </w:pPr>
-      <w:proofErr w:type="spellStart"/>
-      <w:r>
-        <w:rPr>
-          <w:b/>
-          <w:bCs/>
-        </w:rPr>
-        <w:t>getUserByEmail</w:t>
-      </w:r>
-      <w:proofErr w:type="spellEnd"/>
-      <w:r>
-        <w:rPr>
-          <w:b/>
-          <w:bCs/>
-        </w:rPr>
-        <w:t xml:space="preserve"> SQL Statement</w:t>
-      </w:r>
-    </w:p>
-    <w:p>
-      <w:pPr>
-        <w:spacing w:after="0"/>
-        <w:rPr>
-          <w:rFonts w:ascii="Courier New" w:hAnsi="Courier New" w:cs="Courier New"/>
-          <w:sz w:val="22"/>
-          <w:szCs w:val="22"/>
-        </w:rPr>
-      </w:pPr>
-      <w:r>
-        <w:rPr>
-          <w:rFonts w:ascii="Courier New" w:hAnsi="Courier New" w:cs="Courier New"/>
-          <w:sz w:val="22"/>
-          <w:szCs w:val="22"/>
-        </w:rPr>
-        <w:t xml:space="preserve">SELECT </w:t>
-      </w:r>
-      <w:proofErr w:type="spellStart"/>
-      <w:r>
-        <w:rPr>
-          <w:rFonts w:ascii="Courier New" w:hAnsi="Courier New" w:cs="Courier New"/>
-          <w:sz w:val="22"/>
-          <w:szCs w:val="22"/>
-        </w:rPr>
-        <w:t>user_id</w:t>
-      </w:r>
-      <w:proofErr w:type="spellEnd"/>
-      <w:r>
-        <w:rPr>
-          <w:rFonts w:ascii="Courier New" w:hAnsi="Courier New" w:cs="Courier New"/>
-          <w:sz w:val="22"/>
-          <w:szCs w:val="22"/>
-        </w:rPr>
-        <w:t xml:space="preserve"> AS id, </w:t>
-      </w:r>
-      <w:proofErr w:type="spellStart"/>
-      <w:r>
-        <w:rPr>
-          <w:rFonts w:ascii="Courier New" w:hAnsi="Courier New" w:cs="Courier New"/>
-          <w:sz w:val="22"/>
-          <w:szCs w:val="22"/>
-        </w:rPr>
-        <w:t>user_name</w:t>
-      </w:r>
-      <w:proofErr w:type="spellEnd"/>
-      <w:r>
-        <w:rPr>
-          <w:rFonts w:ascii="Courier New" w:hAnsi="Courier New" w:cs="Courier New"/>
-          <w:sz w:val="22"/>
-          <w:szCs w:val="22"/>
-        </w:rPr>
-        <w:t xml:space="preserve"> AS name, email, password, role FROM users WHERE email = $1</w:t>
+        <w:t>SELECT user_id AS id, user_name AS name, email, password, role FROM users WHERE email = $1</w:t>
       </w:r>
     </w:p>
     <w:p>
@@ -3851,7 +3436,7 @@
                     <pic:cNvPicPr/>
                   </pic:nvPicPr>
                   <pic:blipFill>
-                    <a:blip r:embed="rId12"/>
+                    <a:blip r:embed="rId13"/>
                     <a:stretch>
                       <a:fillRect/>
                     </a:stretch>
@@ -3919,7 +3504,7 @@
                     <pic:cNvPicPr/>
                   </pic:nvPicPr>
                   <pic:blipFill>
-                    <a:blip r:embed="rId13"/>
+                    <a:blip r:embed="rId14"/>
                     <a:stretch>
                       <a:fillRect/>
                     </a:stretch>
@@ -3976,7 +3561,7 @@
                     </pic:cNvPicPr>
                   </pic:nvPicPr>
                   <pic:blipFill>
-                    <a:blip r:embed="rId14">
+                    <a:blip r:embed="rId15">
                       <a:extLst>
                         <a:ext uri="{28A0092B-C50C-407E-A947-70E740481C1C}">
                           <a14:useLocalDpi xmlns:a14="http://schemas.microsoft.com/office/drawing/2010/main" val="0"/>
@@ -4046,7 +3631,7 @@
                     <pic:cNvPicPr/>
                   </pic:nvPicPr>
                   <pic:blipFill>
-                    <a:blip r:embed="rId15"/>
+                    <a:blip r:embed="rId16"/>
                     <a:stretch>
                       <a:fillRect/>
                     </a:stretch>
@@ -4117,11 +3702,19 @@
           <w:rFonts w:ascii="Courier New" w:hAnsi="Courier New" w:cs="Courier New"/>
         </w:rPr>
       </w:pPr>
-      <w:r>
-        <w:rPr>
-          <w:rFonts w:ascii="Courier New" w:hAnsi="Courier New" w:cs="Courier New"/>
-        </w:rPr>
-        <w:t>#!/usr/bin/env bash</w:t>
+      <w:proofErr w:type="gramStart"/>
+      <w:r>
+        <w:rPr>
+          <w:rFonts w:ascii="Courier New" w:hAnsi="Courier New" w:cs="Courier New"/>
+        </w:rPr>
+        <w:t>#!/</w:t>
+      </w:r>
+      <w:proofErr w:type="gramEnd"/>
+      <w:r>
+        <w:rPr>
+          <w:rFonts w:ascii="Courier New" w:hAnsi="Courier New" w:cs="Courier New"/>
+        </w:rPr>
+        <w:t>usr/bin/env bash</w:t>
       </w:r>
     </w:p>
     <w:p>
@@ -4174,227 +3767,135 @@
         <w:rPr>
           <w:rFonts w:ascii="Courier New" w:hAnsi="Courier New" w:cs="Courier New"/>
         </w:rPr>
-        <w:t>cd /var/www/</w:t>
-      </w:r>
-      <w:proofErr w:type="spellStart"/>
-      <w:r>
-        <w:rPr>
-          <w:rFonts w:ascii="Courier New" w:hAnsi="Courier New" w:cs="Courier New"/>
-        </w:rPr>
-        <w:t>SETU_Code_Lab</w:t>
-      </w:r>
-      <w:proofErr w:type="spellEnd"/>
-      <w:r>
-        <w:rPr>
-          <w:rFonts w:ascii="Courier New" w:hAnsi="Courier New" w:cs="Courier New"/>
-        </w:rPr>
-        <w:t xml:space="preserve"> || exit 1</w:t>
-      </w:r>
-    </w:p>
-    <w:p>
-      <w:pPr>
-        <w:rPr>
-          <w:rFonts w:ascii="Courier New" w:hAnsi="Courier New" w:cs="Courier New"/>
-        </w:rPr>
-      </w:pPr>
-    </w:p>
-    <w:p>
-      <w:pPr>
-        <w:rPr>
-          <w:rFonts w:ascii="Courier New" w:hAnsi="Courier New" w:cs="Courier New"/>
-        </w:rPr>
-      </w:pPr>
-      <w:r>
-        <w:rPr>
-          <w:rFonts w:ascii="Courier New" w:hAnsi="Courier New" w:cs="Courier New"/>
-        </w:rPr>
-        <w:t>git pull</w:t>
-      </w:r>
-    </w:p>
-    <w:p>
-      <w:pPr>
-        <w:rPr>
-          <w:rFonts w:ascii="Courier New" w:hAnsi="Courier New" w:cs="Courier New"/>
-        </w:rPr>
-      </w:pPr>
-    </w:p>
-    <w:p>
-      <w:pPr>
-        <w:rPr>
-          <w:rFonts w:ascii="Courier New" w:hAnsi="Courier New" w:cs="Courier New"/>
-        </w:rPr>
-      </w:pPr>
-      <w:r>
-        <w:rPr>
-          <w:rFonts w:ascii="Courier New" w:hAnsi="Courier New" w:cs="Courier New"/>
-        </w:rPr>
-        <w:t>cd /var/www/</w:t>
-      </w:r>
-      <w:proofErr w:type="spellStart"/>
-      <w:r>
-        <w:rPr>
-          <w:rFonts w:ascii="Courier New" w:hAnsi="Courier New" w:cs="Courier New"/>
-        </w:rPr>
-        <w:t>SETU_Code_Lab</w:t>
-      </w:r>
-      <w:proofErr w:type="spellEnd"/>
-      <w:r>
-        <w:rPr>
-          <w:rFonts w:ascii="Courier New" w:hAnsi="Courier New" w:cs="Courier New"/>
-        </w:rPr>
-        <w:t>/</w:t>
-      </w:r>
-      <w:proofErr w:type="spellStart"/>
-      <w:r>
-        <w:rPr>
-          <w:rFonts w:ascii="Courier New" w:hAnsi="Courier New" w:cs="Courier New"/>
-        </w:rPr>
-        <w:t>SETU_Code_Lab_Code</w:t>
-      </w:r>
-      <w:proofErr w:type="spellEnd"/>
-      <w:r>
-        <w:rPr>
-          <w:rFonts w:ascii="Courier New" w:hAnsi="Courier New" w:cs="Courier New"/>
-        </w:rPr>
-        <w:t>/client || exit 1</w:t>
-      </w:r>
-    </w:p>
-    <w:p>
-      <w:pPr>
-        <w:rPr>
-          <w:rFonts w:ascii="Courier New" w:hAnsi="Courier New" w:cs="Courier New"/>
-        </w:rPr>
-      </w:pPr>
-    </w:p>
-    <w:p>
-      <w:pPr>
-        <w:rPr>
-          <w:rFonts w:ascii="Courier New" w:hAnsi="Courier New" w:cs="Courier New"/>
-        </w:rPr>
-      </w:pPr>
-      <w:proofErr w:type="spellStart"/>
-      <w:r>
-        <w:rPr>
-          <w:rFonts w:ascii="Courier New" w:hAnsi="Courier New" w:cs="Courier New"/>
-        </w:rPr>
-        <w:t>npm</w:t>
-      </w:r>
-      <w:proofErr w:type="spellEnd"/>
-      <w:r>
-        <w:rPr>
-          <w:rFonts w:ascii="Courier New" w:hAnsi="Courier New" w:cs="Courier New"/>
-        </w:rPr>
-        <w:t xml:space="preserve"> run build</w:t>
-      </w:r>
-    </w:p>
-    <w:p>
-      <w:pPr>
-        <w:rPr>
-          <w:rFonts w:ascii="Courier New" w:hAnsi="Courier New" w:cs="Courier New"/>
-        </w:rPr>
-      </w:pPr>
-    </w:p>
-    <w:p>
-      <w:pPr>
-        <w:rPr>
-          <w:rFonts w:ascii="Courier New" w:hAnsi="Courier New" w:cs="Courier New"/>
-        </w:rPr>
-      </w:pPr>
-      <w:r>
-        <w:rPr>
-          <w:rFonts w:ascii="Courier New" w:hAnsi="Courier New" w:cs="Courier New"/>
-        </w:rPr>
-        <w:t>cd /var/www/</w:t>
-      </w:r>
-      <w:proofErr w:type="spellStart"/>
-      <w:r>
-        <w:rPr>
-          <w:rFonts w:ascii="Courier New" w:hAnsi="Courier New" w:cs="Courier New"/>
-        </w:rPr>
-        <w:t>SETU_Code_Lab</w:t>
-      </w:r>
-      <w:proofErr w:type="spellEnd"/>
-      <w:r>
-        <w:rPr>
-          <w:rFonts w:ascii="Courier New" w:hAnsi="Courier New" w:cs="Courier New"/>
-        </w:rPr>
-        <w:t>/</w:t>
-      </w:r>
-      <w:proofErr w:type="spellStart"/>
-      <w:r>
-        <w:rPr>
-          <w:rFonts w:ascii="Courier New" w:hAnsi="Courier New" w:cs="Courier New"/>
-        </w:rPr>
-        <w:t>SETU_Code_Lab_Code</w:t>
-      </w:r>
-      <w:proofErr w:type="spellEnd"/>
-      <w:r>
-        <w:rPr>
-          <w:rFonts w:ascii="Courier New" w:hAnsi="Courier New" w:cs="Courier New"/>
-        </w:rPr>
-        <w:t>/server || exit 1</w:t>
-      </w:r>
-    </w:p>
-    <w:p>
-      <w:pPr>
-        <w:rPr>
-          <w:rFonts w:ascii="Courier New" w:hAnsi="Courier New" w:cs="Courier New"/>
-        </w:rPr>
-      </w:pPr>
-    </w:p>
-    <w:p>
-      <w:pPr>
-        <w:rPr>
-          <w:rFonts w:ascii="Courier New" w:hAnsi="Courier New" w:cs="Courier New"/>
-        </w:rPr>
-      </w:pPr>
-      <w:proofErr w:type="spellStart"/>
-      <w:r>
-        <w:rPr>
-          <w:rFonts w:ascii="Courier New" w:hAnsi="Courier New" w:cs="Courier New"/>
-        </w:rPr>
-        <w:t>npm</w:t>
-      </w:r>
-      <w:proofErr w:type="spellEnd"/>
-      <w:r>
-        <w:rPr>
-          <w:rFonts w:ascii="Courier New" w:hAnsi="Courier New" w:cs="Courier New"/>
-        </w:rPr>
-        <w:t xml:space="preserve"> run build</w:t>
-      </w:r>
-    </w:p>
-    <w:p>
-      <w:pPr>
-        <w:rPr>
-          <w:rFonts w:ascii="Courier New" w:hAnsi="Courier New" w:cs="Courier New"/>
-        </w:rPr>
-      </w:pPr>
-    </w:p>
-    <w:p>
-      <w:pPr>
-        <w:rPr>
-          <w:rFonts w:ascii="Courier New" w:hAnsi="Courier New" w:cs="Courier New"/>
-        </w:rPr>
-      </w:pPr>
-      <w:r>
-        <w:rPr>
-          <w:rFonts w:ascii="Courier New" w:hAnsi="Courier New" w:cs="Courier New"/>
-        </w:rPr>
-        <w:t xml:space="preserve">pm2 restart </w:t>
-      </w:r>
-      <w:proofErr w:type="spellStart"/>
-      <w:r>
-        <w:rPr>
-          <w:rFonts w:ascii="Courier New" w:hAnsi="Courier New" w:cs="Courier New"/>
-        </w:rPr>
-        <w:t>setucl</w:t>
-      </w:r>
-      <w:proofErr w:type="spellEnd"/>
-      <w:r>
-        <w:rPr>
-          <w:rFonts w:ascii="Courier New" w:hAnsi="Courier New" w:cs="Courier New"/>
-        </w:rPr>
-        <w:t>-backend</w:t>
+        <w:t>cd /var/www/SETU_Code_Lab || exit 1</w:t>
+      </w:r>
+    </w:p>
+    <w:p>
+      <w:pPr>
+        <w:rPr>
+          <w:rFonts w:ascii="Courier New" w:hAnsi="Courier New" w:cs="Courier New"/>
+        </w:rPr>
+      </w:pPr>
+    </w:p>
+    <w:p>
+      <w:pPr>
+        <w:rPr>
+          <w:rFonts w:ascii="Courier New" w:hAnsi="Courier New" w:cs="Courier New"/>
+        </w:rPr>
+      </w:pPr>
+      <w:r>
+        <w:rPr>
+          <w:rFonts w:ascii="Courier New" w:hAnsi="Courier New" w:cs="Courier New"/>
+        </w:rPr>
+        <w:t xml:space="preserve">git </w:t>
+      </w:r>
+      <w:proofErr w:type="gramStart"/>
+      <w:r>
+        <w:rPr>
+          <w:rFonts w:ascii="Courier New" w:hAnsi="Courier New" w:cs="Courier New"/>
+        </w:rPr>
+        <w:t>pull</w:t>
+      </w:r>
+      <w:proofErr w:type="gramEnd"/>
+    </w:p>
+    <w:p>
+      <w:pPr>
+        <w:rPr>
+          <w:rFonts w:ascii="Courier New" w:hAnsi="Courier New" w:cs="Courier New"/>
+        </w:rPr>
+      </w:pPr>
+    </w:p>
+    <w:p>
+      <w:pPr>
+        <w:rPr>
+          <w:rFonts w:ascii="Courier New" w:hAnsi="Courier New" w:cs="Courier New"/>
+        </w:rPr>
+      </w:pPr>
+      <w:r>
+        <w:rPr>
+          <w:rFonts w:ascii="Courier New" w:hAnsi="Courier New" w:cs="Courier New"/>
+        </w:rPr>
+        <w:t>cd /var/www/SETU_Code_Lab/SETU_Code_Lab_Code/client || exit 1</w:t>
+      </w:r>
+    </w:p>
+    <w:p>
+      <w:pPr>
+        <w:rPr>
+          <w:rFonts w:ascii="Courier New" w:hAnsi="Courier New" w:cs="Courier New"/>
+        </w:rPr>
+      </w:pPr>
+    </w:p>
+    <w:p>
+      <w:pPr>
+        <w:rPr>
+          <w:rFonts w:ascii="Courier New" w:hAnsi="Courier New" w:cs="Courier New"/>
+        </w:rPr>
+      </w:pPr>
+      <w:r>
+        <w:rPr>
+          <w:rFonts w:ascii="Courier New" w:hAnsi="Courier New" w:cs="Courier New"/>
+        </w:rPr>
+        <w:t>npm run build</w:t>
+      </w:r>
+    </w:p>
+    <w:p>
+      <w:pPr>
+        <w:rPr>
+          <w:rFonts w:ascii="Courier New" w:hAnsi="Courier New" w:cs="Courier New"/>
+        </w:rPr>
+      </w:pPr>
+    </w:p>
+    <w:p>
+      <w:pPr>
+        <w:rPr>
+          <w:rFonts w:ascii="Courier New" w:hAnsi="Courier New" w:cs="Courier New"/>
+        </w:rPr>
+      </w:pPr>
+      <w:r>
+        <w:rPr>
+          <w:rFonts w:ascii="Courier New" w:hAnsi="Courier New" w:cs="Courier New"/>
+        </w:rPr>
+        <w:t>cd /var/www/SETU_Code_Lab/SETU_Code_Lab_Code/server || exit 1</w:t>
+      </w:r>
+    </w:p>
+    <w:p>
+      <w:pPr>
+        <w:rPr>
+          <w:rFonts w:ascii="Courier New" w:hAnsi="Courier New" w:cs="Courier New"/>
+        </w:rPr>
+      </w:pPr>
+    </w:p>
+    <w:p>
+      <w:pPr>
+        <w:rPr>
+          <w:rFonts w:ascii="Courier New" w:hAnsi="Courier New" w:cs="Courier New"/>
+        </w:rPr>
+      </w:pPr>
+      <w:r>
+        <w:rPr>
+          <w:rFonts w:ascii="Courier New" w:hAnsi="Courier New" w:cs="Courier New"/>
+        </w:rPr>
+        <w:t>npm run build</w:t>
+      </w:r>
+    </w:p>
+    <w:p>
+      <w:pPr>
+        <w:rPr>
+          <w:rFonts w:ascii="Courier New" w:hAnsi="Courier New" w:cs="Courier New"/>
+        </w:rPr>
+      </w:pPr>
+    </w:p>
+    <w:p>
+      <w:pPr>
+        <w:rPr>
+          <w:rFonts w:ascii="Courier New" w:hAnsi="Courier New" w:cs="Courier New"/>
+        </w:rPr>
+      </w:pPr>
+      <w:r>
+        <w:rPr>
+          <w:rFonts w:ascii="Courier New" w:hAnsi="Courier New" w:cs="Courier New"/>
+        </w:rPr>
+        <w:t>pm2 restart setucl-backend</w:t>
       </w:r>
     </w:p>
     <w:p>
@@ -4433,7 +3934,7 @@
       <w:bookmarkEnd w:id="14"/>
     </w:p>
     <w:sectPr>
-      <w:footerReference w:type="default" r:id="rId16"/>
+      <w:footerReference w:type="default" r:id="rId17"/>
       <w:pgSz w:w="11906" w:h="16838"/>
       <w:pgMar w:top="1440" w:right="1440" w:bottom="1440" w:left="1440" w:header="708" w:footer="708" w:gutter="0"/>
       <w:cols w:space="708"/>

</xml_diff>

<commit_message>
Added Solve Problem Designs
</commit_message>
<xml_diff>
--- a/Documentation/SETU Code Lab Design Doument.docx
+++ b/Documentation/SETU Code Lab Design Doument.docx
@@ -212,7 +212,6 @@
           <w:szCs w:val="28"/>
         </w:rPr>
       </w:pPr>
-      <w:proofErr w:type="gramStart"/>
       <w:r>
         <w:rPr>
           <w:rFonts w:ascii="Aptos" w:eastAsia="Yu Gothic Light" w:hAnsi="Aptos" w:cs="Times New Roman"/>
@@ -220,17 +219,7 @@
           <w:sz w:val="28"/>
           <w:szCs w:val="28"/>
         </w:rPr>
-        <w:t>South East</w:t>
-      </w:r>
-      <w:proofErr w:type="gramEnd"/>
-      <w:r>
-        <w:rPr>
-          <w:rFonts w:ascii="Aptos" w:eastAsia="Yu Gothic Light" w:hAnsi="Aptos" w:cs="Times New Roman"/>
-          <w:spacing w:val="15"/>
-          <w:sz w:val="28"/>
-          <w:szCs w:val="28"/>
-        </w:rPr>
-        <w:t xml:space="preserve"> Technological University</w:t>
+        <w:t>South East Technological University</w:t>
       </w:r>
     </w:p>
     <w:p>
@@ -1738,6 +1727,9 @@
         <w:jc w:val="center"/>
       </w:pPr>
       <w:r>
+        <w:rPr>
+          <w:noProof/>
+        </w:rPr>
         <w:drawing>
           <wp:inline distT="0" distB="0" distL="0" distR="0" wp14:anchorId="588FB41F" wp14:editId="2AA43178">
             <wp:extent cx="5731510" cy="2324735"/>
@@ -2036,7 +2028,6 @@
         </w:rPr>
         <w:tab/>
       </w:r>
-      <w:proofErr w:type="gramStart"/>
       <w:r>
         <w:rPr>
           <w:rFonts w:ascii="Courier New" w:hAnsi="Courier New" w:cs="Courier New"/>
@@ -2062,7 +2053,6 @@
         </w:rPr>
         <w:t>EGER</w:t>
       </w:r>
-      <w:proofErr w:type="gramEnd"/>
       <w:r>
         <w:rPr>
           <w:rFonts w:ascii="Courier New" w:hAnsi="Courier New" w:cs="Courier New"/>
@@ -2095,25 +2085,7 @@
           <w:sz w:val="22"/>
           <w:szCs w:val="22"/>
         </w:rPr>
-        <w:t xml:space="preserve">    problem_title       </w:t>
-      </w:r>
-      <w:proofErr w:type="gramStart"/>
-      <w:r>
-        <w:rPr>
-          <w:rFonts w:ascii="Courier New" w:hAnsi="Courier New" w:cs="Courier New"/>
-          <w:sz w:val="22"/>
-          <w:szCs w:val="22"/>
-        </w:rPr>
-        <w:t>VARCHAR(</w:t>
-      </w:r>
-      <w:proofErr w:type="gramEnd"/>
-      <w:r>
-        <w:rPr>
-          <w:rFonts w:ascii="Courier New" w:hAnsi="Courier New" w:cs="Courier New"/>
-          <w:sz w:val="22"/>
-          <w:szCs w:val="22"/>
-        </w:rPr>
-        <w:t>255),</w:t>
+        <w:t xml:space="preserve">    problem_title       VARCHAR(255),</w:t>
       </w:r>
     </w:p>
     <w:p>
@@ -2303,25 +2275,7 @@
           <w:sz w:val="22"/>
           <w:szCs w:val="22"/>
         </w:rPr>
-        <w:t xml:space="preserve">    input_value    </w:t>
-      </w:r>
-      <w:proofErr w:type="gramStart"/>
-      <w:r>
-        <w:rPr>
-          <w:rFonts w:ascii="Courier New" w:hAnsi="Courier New" w:cs="Courier New"/>
-          <w:sz w:val="22"/>
-          <w:szCs w:val="22"/>
-        </w:rPr>
-        <w:t>VARCHAR(</w:t>
-      </w:r>
-      <w:proofErr w:type="gramEnd"/>
-      <w:r>
-        <w:rPr>
-          <w:rFonts w:ascii="Courier New" w:hAnsi="Courier New" w:cs="Courier New"/>
-          <w:sz w:val="22"/>
-          <w:szCs w:val="22"/>
-        </w:rPr>
-        <w:t>255),</w:t>
+        <w:t xml:space="preserve">    input_value    VARCHAR(255),</w:t>
       </w:r>
     </w:p>
     <w:p>
@@ -2339,25 +2293,7 @@
           <w:sz w:val="22"/>
           <w:szCs w:val="22"/>
         </w:rPr>
-        <w:t xml:space="preserve">    expected_value </w:t>
-      </w:r>
-      <w:proofErr w:type="gramStart"/>
-      <w:r>
-        <w:rPr>
-          <w:rFonts w:ascii="Courier New" w:hAnsi="Courier New" w:cs="Courier New"/>
-          <w:sz w:val="22"/>
-          <w:szCs w:val="22"/>
-        </w:rPr>
-        <w:t>VARCHAR(</w:t>
-      </w:r>
-      <w:proofErr w:type="gramEnd"/>
-      <w:r>
-        <w:rPr>
-          <w:rFonts w:ascii="Courier New" w:hAnsi="Courier New" w:cs="Courier New"/>
-          <w:sz w:val="22"/>
-          <w:szCs w:val="22"/>
-        </w:rPr>
-        <w:t>255)</w:t>
+        <w:t xml:space="preserve">    expected_value VARCHAR(255)</w:t>
       </w:r>
     </w:p>
     <w:p>
@@ -2545,25 +2481,7 @@
           <w:sz w:val="22"/>
           <w:szCs w:val="22"/>
         </w:rPr>
-        <w:t xml:space="preserve">    email         </w:t>
-      </w:r>
-      <w:proofErr w:type="gramStart"/>
-      <w:r>
-        <w:rPr>
-          <w:rFonts w:ascii="Courier New" w:hAnsi="Courier New" w:cs="Courier New"/>
-          <w:sz w:val="22"/>
-          <w:szCs w:val="22"/>
-        </w:rPr>
-        <w:t>VARCHAR(</w:t>
-      </w:r>
-      <w:proofErr w:type="gramEnd"/>
-      <w:r>
-        <w:rPr>
-          <w:rFonts w:ascii="Courier New" w:hAnsi="Courier New" w:cs="Courier New"/>
-          <w:sz w:val="22"/>
-          <w:szCs w:val="22"/>
-        </w:rPr>
-        <w:t>255) UNIQUE NOT NULL,</w:t>
+        <w:t xml:space="preserve">    email         VARCHAR(255) UNIQUE NOT NULL,</w:t>
       </w:r>
     </w:p>
     <w:p>
@@ -2581,25 +2499,7 @@
           <w:sz w:val="22"/>
           <w:szCs w:val="22"/>
         </w:rPr>
-        <w:t xml:space="preserve">    password      </w:t>
-      </w:r>
-      <w:proofErr w:type="gramStart"/>
-      <w:r>
-        <w:rPr>
-          <w:rFonts w:ascii="Courier New" w:hAnsi="Courier New" w:cs="Courier New"/>
-          <w:sz w:val="22"/>
-          <w:szCs w:val="22"/>
-        </w:rPr>
-        <w:t>VARCHAR(</w:t>
-      </w:r>
-      <w:proofErr w:type="gramEnd"/>
-      <w:r>
-        <w:rPr>
-          <w:rFonts w:ascii="Courier New" w:hAnsi="Courier New" w:cs="Courier New"/>
-          <w:sz w:val="22"/>
-          <w:szCs w:val="22"/>
-        </w:rPr>
-        <w:t>255) NOT NULL,</w:t>
+        <w:t xml:space="preserve">    password      VARCHAR(255) NOT NULL,</w:t>
       </w:r>
     </w:p>
     <w:p>
@@ -2617,25 +2517,7 @@
           <w:sz w:val="22"/>
           <w:szCs w:val="22"/>
         </w:rPr>
-        <w:t xml:space="preserve">    role          </w:t>
-      </w:r>
-      <w:proofErr w:type="gramStart"/>
-      <w:r>
-        <w:rPr>
-          <w:rFonts w:ascii="Courier New" w:hAnsi="Courier New" w:cs="Courier New"/>
-          <w:sz w:val="22"/>
-          <w:szCs w:val="22"/>
-        </w:rPr>
-        <w:t>VARCHAR(</w:t>
-      </w:r>
-      <w:proofErr w:type="gramEnd"/>
-      <w:r>
-        <w:rPr>
-          <w:rFonts w:ascii="Courier New" w:hAnsi="Courier New" w:cs="Courier New"/>
-          <w:sz w:val="22"/>
-          <w:szCs w:val="22"/>
-        </w:rPr>
-        <w:t>50) NOT NULL CHECK (role IN ('student','lecturer'))</w:t>
+        <w:t xml:space="preserve">    role          VARCHAR(50) NOT NULL CHECK (role IN ('student','lecturer'))</w:t>
       </w:r>
     </w:p>
     <w:p>
@@ -2871,25 +2753,7 @@
           <w:sz w:val="22"/>
           <w:szCs w:val="22"/>
         </w:rPr>
-        <w:t xml:space="preserve">    submitted_</w:t>
-      </w:r>
-      <w:proofErr w:type="gramStart"/>
-      <w:r>
-        <w:rPr>
-          <w:rFonts w:ascii="Courier New" w:hAnsi="Courier New" w:cs="Courier New"/>
-          <w:sz w:val="22"/>
-          <w:szCs w:val="22"/>
-        </w:rPr>
-        <w:t>code  TEXT</w:t>
-      </w:r>
-      <w:proofErr w:type="gramEnd"/>
-      <w:r>
-        <w:rPr>
-          <w:rFonts w:ascii="Courier New" w:hAnsi="Courier New" w:cs="Courier New"/>
-          <w:sz w:val="22"/>
-          <w:szCs w:val="22"/>
-        </w:rPr>
-        <w:t>,</w:t>
+        <w:t xml:space="preserve">    submitted_code  TEXT,</w:t>
       </w:r>
     </w:p>
     <w:p>
@@ -2925,18 +2789,8 @@
           <w:sz w:val="22"/>
           <w:szCs w:val="22"/>
         </w:rPr>
-        <w:t xml:space="preserve">    overall_</w:t>
-      </w:r>
-      <w:proofErr w:type="gramStart"/>
-      <w:r>
-        <w:rPr>
-          <w:rFonts w:ascii="Courier New" w:hAnsi="Courier New" w:cs="Courier New"/>
-          <w:sz w:val="22"/>
-          <w:szCs w:val="22"/>
-        </w:rPr>
-        <w:t>status  BOOLEAN</w:t>
-      </w:r>
-      <w:proofErr w:type="gramEnd"/>
+        <w:t xml:space="preserve">    overall_status  BOOLEAN</w:t>
+      </w:r>
     </w:p>
     <w:p>
       <w:pPr>
@@ -3025,16 +2879,7 @@
           <w:sz w:val="22"/>
           <w:szCs w:val="22"/>
         </w:rPr>
-        <w:t xml:space="preserve">    test_case_result_</w:t>
-      </w:r>
-      <w:proofErr w:type="gramStart"/>
-      <w:r>
-        <w:rPr>
-          <w:rFonts w:ascii="Courier New" w:hAnsi="Courier New" w:cs="Courier New"/>
-          <w:sz w:val="22"/>
-          <w:szCs w:val="22"/>
-        </w:rPr>
-        <w:t xml:space="preserve">id </w:t>
+        <w:t xml:space="preserve">    test_case_result_id </w:t>
       </w:r>
       <w:r>
         <w:rPr>
@@ -3052,7 +2897,6 @@
         </w:rPr>
         <w:t>SERIAL</w:t>
       </w:r>
-      <w:proofErr w:type="gramEnd"/>
       <w:r>
         <w:rPr>
           <w:rFonts w:ascii="Courier New" w:hAnsi="Courier New" w:cs="Courier New"/>
@@ -3653,6 +3497,62 @@
       </w:r>
     </w:p>
     <w:p>
+      <w:pPr>
+        <w:pStyle w:val="Heading2"/>
+        <w:rPr>
+          <w:color w:val="auto"/>
+        </w:rPr>
+      </w:pPr>
+      <w:r>
+        <w:rPr>
+          <w:color w:val="auto"/>
+        </w:rPr>
+        <w:t>Solve Problem</w:t>
+      </w:r>
+    </w:p>
+    <w:p>
+      <w:pPr>
+        <w:jc w:val="center"/>
+      </w:pPr>
+      <w:r>
+        <w:drawing>
+          <wp:inline distT="0" distB="0" distL="0" distR="0" wp14:anchorId="701DD31E" wp14:editId="17876788">
+            <wp:extent cx="5731510" cy="3581400"/>
+            <wp:effectExtent l="0" t="0" r="2540" b="0"/>
+            <wp:docPr id="1102772051" name="Picture 1"/>
+            <wp:cNvGraphicFramePr>
+              <a:graphicFrameLocks xmlns:a="http://schemas.openxmlformats.org/drawingml/2006/main" noChangeAspect="1"/>
+            </wp:cNvGraphicFramePr>
+            <a:graphic xmlns:a="http://schemas.openxmlformats.org/drawingml/2006/main">
+              <a:graphicData uri="http://schemas.openxmlformats.org/drawingml/2006/picture">
+                <pic:pic xmlns:pic="http://schemas.openxmlformats.org/drawingml/2006/picture">
+                  <pic:nvPicPr>
+                    <pic:cNvPr id="1102772051" name=""/>
+                    <pic:cNvPicPr/>
+                  </pic:nvPicPr>
+                  <pic:blipFill>
+                    <a:blip r:embed="rId17"/>
+                    <a:stretch>
+                      <a:fillRect/>
+                    </a:stretch>
+                  </pic:blipFill>
+                  <pic:spPr>
+                    <a:xfrm>
+                      <a:off x="0" y="0"/>
+                      <a:ext cx="5731510" cy="3581400"/>
+                    </a:xfrm>
+                    <a:prstGeom prst="rect">
+                      <a:avLst/>
+                    </a:prstGeom>
+                  </pic:spPr>
+                </pic:pic>
+              </a:graphicData>
+            </a:graphic>
+          </wp:inline>
+        </w:drawing>
+      </w:r>
+    </w:p>
+    <w:p>
       <w:r>
         <w:br w:type="page"/>
       </w:r>
@@ -3702,19 +3602,11 @@
           <w:rFonts w:ascii="Courier New" w:hAnsi="Courier New" w:cs="Courier New"/>
         </w:rPr>
       </w:pPr>
-      <w:proofErr w:type="gramStart"/>
-      <w:r>
-        <w:rPr>
-          <w:rFonts w:ascii="Courier New" w:hAnsi="Courier New" w:cs="Courier New"/>
-        </w:rPr>
-        <w:t>#!/</w:t>
-      </w:r>
-      <w:proofErr w:type="gramEnd"/>
-      <w:r>
-        <w:rPr>
-          <w:rFonts w:ascii="Courier New" w:hAnsi="Courier New" w:cs="Courier New"/>
-        </w:rPr>
-        <w:t>usr/bin/env bash</w:t>
+      <w:r>
+        <w:rPr>
+          <w:rFonts w:ascii="Courier New" w:hAnsi="Courier New" w:cs="Courier New"/>
+        </w:rPr>
+        <w:t>#!/usr/bin/env bash</w:t>
       </w:r>
     </w:p>
     <w:p>
@@ -3787,16 +3679,8 @@
         <w:rPr>
           <w:rFonts w:ascii="Courier New" w:hAnsi="Courier New" w:cs="Courier New"/>
         </w:rPr>
-        <w:t xml:space="preserve">git </w:t>
-      </w:r>
-      <w:proofErr w:type="gramStart"/>
-      <w:r>
-        <w:rPr>
-          <w:rFonts w:ascii="Courier New" w:hAnsi="Courier New" w:cs="Courier New"/>
-        </w:rPr>
-        <w:t>pull</w:t>
-      </w:r>
-      <w:proofErr w:type="gramEnd"/>
+        <w:t>git pull</w:t>
+      </w:r>
     </w:p>
     <w:p>
       <w:pPr>
@@ -3934,7 +3818,7 @@
       <w:bookmarkEnd w:id="14"/>
     </w:p>
     <w:sectPr>
-      <w:footerReference w:type="default" r:id="rId17"/>
+      <w:footerReference w:type="default" r:id="rId18"/>
       <w:pgSz w:w="11906" w:h="16838"/>
       <w:pgMar w:top="1440" w:right="1440" w:bottom="1440" w:left="1440" w:header="708" w:footer="708" w:gutter="0"/>
       <w:cols w:space="708"/>

</xml_diff>

<commit_message>
Added placeholder code for problem and updated design doc
</commit_message>
<xml_diff>
--- a/Documentation/SETU Code Lab Design Doument.docx
+++ b/Documentation/SETU Code Lab Design Doument.docx
@@ -2123,6 +2123,32 @@
         </w:rPr>
         <w:t xml:space="preserve">    difficulty          INTEGER</w:t>
       </w:r>
+      <w:r>
+        <w:rPr>
+          <w:rFonts w:ascii="Courier New" w:hAnsi="Courier New" w:cs="Courier New"/>
+          <w:sz w:val="22"/>
+          <w:szCs w:val="22"/>
+        </w:rPr>
+        <w:t>,</w:t>
+      </w:r>
+    </w:p>
+    <w:p>
+      <w:pPr>
+        <w:spacing w:after="0"/>
+        <w:rPr>
+          <w:rFonts w:ascii="Courier New" w:hAnsi="Courier New" w:cs="Courier New"/>
+          <w:sz w:val="22"/>
+          <w:szCs w:val="22"/>
+        </w:rPr>
+      </w:pPr>
+      <w:r>
+        <w:rPr>
+          <w:rFonts w:ascii="Courier New" w:hAnsi="Courier New" w:cs="Courier New"/>
+          <w:sz w:val="22"/>
+          <w:szCs w:val="22"/>
+        </w:rPr>
+        <w:t xml:space="preserve">    placeholder_code    TEXT</w:t>
+      </w:r>
     </w:p>
     <w:p>
       <w:pPr>
@@ -3515,6 +3541,9 @@
         <w:jc w:val="center"/>
       </w:pPr>
       <w:r>
+        <w:rPr>
+          <w:noProof/>
+        </w:rPr>
         <w:drawing>
           <wp:inline distT="0" distB="0" distL="0" distR="0" wp14:anchorId="701DD31E" wp14:editId="17876788">
             <wp:extent cx="5731510" cy="3581400"/>

</xml_diff>

<commit_message>
Created local docker image with needed dependencies
</commit_message>
<xml_diff>
--- a/Documentation/SETU Code Lab Design Doument.docx
+++ b/Documentation/SETU Code Lab Design Doument.docx
@@ -1441,7 +1441,15 @@
     </w:p>
     <w:p>
       <w:r>
-        <w:t>The system will be hosted using DigitalOcean’s Droplet service. This is a virtual private server (VPS)</w:t>
+        <w:t xml:space="preserve">The system will be hosted using </w:t>
+      </w:r>
+      <w:proofErr w:type="spellStart"/>
+      <w:r>
+        <w:t>DigitalOcean’s</w:t>
+      </w:r>
+      <w:proofErr w:type="spellEnd"/>
+      <w:r>
+        <w:t xml:space="preserve"> Droplet service. This is a virtual private server (VPS)</w:t>
       </w:r>
       <w:r>
         <w:t>.</w:t>
@@ -1464,7 +1472,23 @@
     </w:p>
     <w:p>
       <w:r>
-        <w:t>For security purposes an SSH key will be generated and used to access the server console. This is faster and more secure than the password option that is offered by DigitalOcean. The Github repository containing the project will be cloned onto the server and the needed dependencies will be installed such as Node.js</w:t>
+        <w:t xml:space="preserve">For security purposes an SSH key will be generated and used to access the server console. This is faster and more secure than the password option that is offered by </w:t>
+      </w:r>
+      <w:proofErr w:type="spellStart"/>
+      <w:r>
+        <w:t>DigitalOcean</w:t>
+      </w:r>
+      <w:proofErr w:type="spellEnd"/>
+      <w:r>
+        <w:t xml:space="preserve">. The </w:t>
+      </w:r>
+      <w:proofErr w:type="spellStart"/>
+      <w:r>
+        <w:t>Github</w:t>
+      </w:r>
+      <w:proofErr w:type="spellEnd"/>
+      <w:r>
+        <w:t xml:space="preserve"> repository containing the project will be cloned onto the server and the needed dependencies will be installed such as Node.js</w:t>
       </w:r>
       <w:r>
         <w:t xml:space="preserve">, </w:t>
@@ -1837,6 +1861,9 @@
         <w:jc w:val="center"/>
       </w:pPr>
       <w:r>
+        <w:rPr>
+          <w:noProof/>
+        </w:rPr>
         <w:drawing>
           <wp:inline distT="0" distB="0" distL="0" distR="0" wp14:anchorId="17780B6E" wp14:editId="1CE22470">
             <wp:extent cx="5731510" cy="3282315"/>
@@ -1973,7 +2000,25 @@
           <w:sz w:val="22"/>
           <w:szCs w:val="22"/>
         </w:rPr>
-        <w:t xml:space="preserve">    problem_id          </w:t>
+        <w:t xml:space="preserve">    </w:t>
+      </w:r>
+      <w:proofErr w:type="spellStart"/>
+      <w:r>
+        <w:rPr>
+          <w:rFonts w:ascii="Courier New" w:hAnsi="Courier New" w:cs="Courier New"/>
+          <w:sz w:val="22"/>
+          <w:szCs w:val="22"/>
+        </w:rPr>
+        <w:t>problem_id</w:t>
+      </w:r>
+      <w:proofErr w:type="spellEnd"/>
+      <w:r>
+        <w:rPr>
+          <w:rFonts w:ascii="Courier New" w:hAnsi="Courier New" w:cs="Courier New"/>
+          <w:sz w:val="22"/>
+          <w:szCs w:val="22"/>
+        </w:rPr>
+        <w:t xml:space="preserve">          </w:t>
       </w:r>
       <w:r>
         <w:rPr>
@@ -2009,13 +2054,23 @@
         </w:rPr>
         <w:t xml:space="preserve">    </w:t>
       </w:r>
-      <w:r>
-        <w:rPr>
-          <w:rFonts w:ascii="Courier New" w:hAnsi="Courier New" w:cs="Courier New"/>
-          <w:sz w:val="22"/>
-          <w:szCs w:val="22"/>
-        </w:rPr>
-        <w:t xml:space="preserve">user_id </w:t>
+      <w:proofErr w:type="spellStart"/>
+      <w:r>
+        <w:rPr>
+          <w:rFonts w:ascii="Courier New" w:hAnsi="Courier New" w:cs="Courier New"/>
+          <w:sz w:val="22"/>
+          <w:szCs w:val="22"/>
+        </w:rPr>
+        <w:t>user_id</w:t>
+      </w:r>
+      <w:proofErr w:type="spellEnd"/>
+      <w:r>
+        <w:rPr>
+          <w:rFonts w:ascii="Courier New" w:hAnsi="Courier New" w:cs="Courier New"/>
+          <w:sz w:val="22"/>
+          <w:szCs w:val="22"/>
+        </w:rPr>
+        <w:t xml:space="preserve"> </w:t>
       </w:r>
       <w:r>
         <w:rPr>
@@ -2056,7 +2111,25 @@
           <w:sz w:val="22"/>
           <w:szCs w:val="22"/>
         </w:rPr>
-        <w:t xml:space="preserve"> REFERENCES users(user_id)</w:t>
+        <w:t xml:space="preserve"> REFERENCES users(</w:t>
+      </w:r>
+      <w:proofErr w:type="spellStart"/>
+      <w:r>
+        <w:rPr>
+          <w:rFonts w:ascii="Courier New" w:hAnsi="Courier New" w:cs="Courier New"/>
+          <w:sz w:val="22"/>
+          <w:szCs w:val="22"/>
+        </w:rPr>
+        <w:t>user_id</w:t>
+      </w:r>
+      <w:proofErr w:type="spellEnd"/>
+      <w:r>
+        <w:rPr>
+          <w:rFonts w:ascii="Courier New" w:hAnsi="Courier New" w:cs="Courier New"/>
+          <w:sz w:val="22"/>
+          <w:szCs w:val="22"/>
+        </w:rPr>
+        <w:t>)</w:t>
       </w:r>
       <w:r>
         <w:rPr>
@@ -2082,7 +2155,25 @@
           <w:sz w:val="22"/>
           <w:szCs w:val="22"/>
         </w:rPr>
-        <w:t xml:space="preserve">    problem_title       VARCHAR(255),</w:t>
+        <w:t xml:space="preserve">    </w:t>
+      </w:r>
+      <w:proofErr w:type="spellStart"/>
+      <w:r>
+        <w:rPr>
+          <w:rFonts w:ascii="Courier New" w:hAnsi="Courier New" w:cs="Courier New"/>
+          <w:sz w:val="22"/>
+          <w:szCs w:val="22"/>
+        </w:rPr>
+        <w:t>problem_title</w:t>
+      </w:r>
+      <w:proofErr w:type="spellEnd"/>
+      <w:r>
+        <w:rPr>
+          <w:rFonts w:ascii="Courier New" w:hAnsi="Courier New" w:cs="Courier New"/>
+          <w:sz w:val="22"/>
+          <w:szCs w:val="22"/>
+        </w:rPr>
+        <w:t xml:space="preserve">       VARCHAR(255),</w:t>
       </w:r>
     </w:p>
     <w:p>
@@ -2100,7 +2191,25 @@
           <w:sz w:val="22"/>
           <w:szCs w:val="22"/>
         </w:rPr>
-        <w:t xml:space="preserve">    problem_description TEXT,</w:t>
+        <w:t xml:space="preserve">    </w:t>
+      </w:r>
+      <w:proofErr w:type="spellStart"/>
+      <w:r>
+        <w:rPr>
+          <w:rFonts w:ascii="Courier New" w:hAnsi="Courier New" w:cs="Courier New"/>
+          <w:sz w:val="22"/>
+          <w:szCs w:val="22"/>
+        </w:rPr>
+        <w:t>problem_description</w:t>
+      </w:r>
+      <w:proofErr w:type="spellEnd"/>
+      <w:r>
+        <w:rPr>
+          <w:rFonts w:ascii="Courier New" w:hAnsi="Courier New" w:cs="Courier New"/>
+          <w:sz w:val="22"/>
+          <w:szCs w:val="22"/>
+        </w:rPr>
+        <w:t xml:space="preserve"> TEXT,</w:t>
       </w:r>
     </w:p>
     <w:p>
@@ -2144,7 +2253,25 @@
           <w:sz w:val="22"/>
           <w:szCs w:val="22"/>
         </w:rPr>
-        <w:t xml:space="preserve">    placeholder_code    TEXT</w:t>
+        <w:t xml:space="preserve">    </w:t>
+      </w:r>
+      <w:proofErr w:type="spellStart"/>
+      <w:r>
+        <w:rPr>
+          <w:rFonts w:ascii="Courier New" w:hAnsi="Courier New" w:cs="Courier New"/>
+          <w:sz w:val="22"/>
+          <w:szCs w:val="22"/>
+        </w:rPr>
+        <w:t>placeholder_code</w:t>
+      </w:r>
+      <w:proofErr w:type="spellEnd"/>
+      <w:r>
+        <w:rPr>
+          <w:rFonts w:ascii="Courier New" w:hAnsi="Courier New" w:cs="Courier New"/>
+          <w:sz w:val="22"/>
+          <w:szCs w:val="22"/>
+        </w:rPr>
+        <w:t xml:space="preserve">    TEXT</w:t>
       </w:r>
     </w:p>
     <w:p>
@@ -2173,12 +2300,21 @@
           <w:bCs/>
         </w:rPr>
       </w:pPr>
+      <w:proofErr w:type="spellStart"/>
       <w:r>
         <w:rPr>
           <w:b/>
           <w:bCs/>
         </w:rPr>
-        <w:t>Test_case Table</w:t>
+        <w:t>Test_case</w:t>
+      </w:r>
+      <w:proofErr w:type="spellEnd"/>
+      <w:r>
+        <w:rPr>
+          <w:b/>
+          <w:bCs/>
+        </w:rPr>
+        <w:t xml:space="preserve"> Table</w:t>
       </w:r>
     </w:p>
     <w:p>
@@ -2196,7 +2332,25 @@
           <w:sz w:val="22"/>
           <w:szCs w:val="22"/>
         </w:rPr>
-        <w:t>CREATE TABLE test_case (</w:t>
+        <w:t xml:space="preserve">CREATE TABLE </w:t>
+      </w:r>
+      <w:proofErr w:type="spellStart"/>
+      <w:r>
+        <w:rPr>
+          <w:rFonts w:ascii="Courier New" w:hAnsi="Courier New" w:cs="Courier New"/>
+          <w:sz w:val="22"/>
+          <w:szCs w:val="22"/>
+        </w:rPr>
+        <w:t>test_case</w:t>
+      </w:r>
+      <w:proofErr w:type="spellEnd"/>
+      <w:r>
+        <w:rPr>
+          <w:rFonts w:ascii="Courier New" w:hAnsi="Courier New" w:cs="Courier New"/>
+          <w:sz w:val="22"/>
+          <w:szCs w:val="22"/>
+        </w:rPr>
+        <w:t xml:space="preserve"> (</w:t>
       </w:r>
     </w:p>
     <w:p>
@@ -2214,23 +2368,25 @@
           <w:sz w:val="22"/>
           <w:szCs w:val="22"/>
         </w:rPr>
-        <w:t xml:space="preserve">    test_case_id   </w:t>
-      </w:r>
-      <w:r>
-        <w:rPr>
-          <w:rFonts w:ascii="Courier New" w:hAnsi="Courier New" w:cs="Courier New"/>
-          <w:sz w:val="22"/>
-          <w:szCs w:val="22"/>
-        </w:rPr>
-        <w:t xml:space="preserve">SERIAL </w:t>
-      </w:r>
-      <w:r>
-        <w:rPr>
-          <w:rFonts w:ascii="Courier New" w:hAnsi="Courier New" w:cs="Courier New"/>
-          <w:sz w:val="22"/>
-          <w:szCs w:val="22"/>
-        </w:rPr>
-        <w:t>PRIMARY KEY,</w:t>
+        <w:t xml:space="preserve">    </w:t>
+      </w:r>
+      <w:proofErr w:type="spellStart"/>
+      <w:r>
+        <w:rPr>
+          <w:rFonts w:ascii="Courier New" w:hAnsi="Courier New" w:cs="Courier New"/>
+          <w:sz w:val="22"/>
+          <w:szCs w:val="22"/>
+        </w:rPr>
+        <w:t>test_case_id</w:t>
+      </w:r>
+      <w:proofErr w:type="spellEnd"/>
+      <w:r>
+        <w:rPr>
+          <w:rFonts w:ascii="Courier New" w:hAnsi="Courier New" w:cs="Courier New"/>
+          <w:sz w:val="22"/>
+          <w:szCs w:val="22"/>
+        </w:rPr>
+        <w:t xml:space="preserve">   SERIAL PRIMARY KEY,</w:t>
       </w:r>
     </w:p>
     <w:p>
@@ -2248,39 +2404,43 @@
           <w:sz w:val="22"/>
           <w:szCs w:val="22"/>
         </w:rPr>
-        <w:t xml:space="preserve">    problem_id     </w:t>
-      </w:r>
-      <w:r>
-        <w:rPr>
-          <w:rFonts w:ascii="Courier New" w:hAnsi="Courier New" w:cs="Courier New"/>
-          <w:sz w:val="22"/>
-          <w:szCs w:val="22"/>
-        </w:rPr>
-        <w:t>INT</w:t>
-      </w:r>
-      <w:r>
-        <w:rPr>
-          <w:rFonts w:ascii="Courier New" w:hAnsi="Courier New" w:cs="Courier New"/>
-          <w:sz w:val="22"/>
-          <w:szCs w:val="22"/>
-        </w:rPr>
-        <w:t xml:space="preserve"> REFERENCES</w:t>
-      </w:r>
-      <w:r>
-        <w:rPr>
-          <w:rFonts w:ascii="Courier New" w:hAnsi="Courier New" w:cs="Courier New"/>
-          <w:sz w:val="22"/>
-          <w:szCs w:val="22"/>
-        </w:rPr>
-        <w:t xml:space="preserve"> </w:t>
-      </w:r>
-      <w:r>
-        <w:rPr>
-          <w:rFonts w:ascii="Courier New" w:hAnsi="Courier New" w:cs="Courier New"/>
-          <w:sz w:val="22"/>
-          <w:szCs w:val="22"/>
-        </w:rPr>
-        <w:t>problem(problem_id),</w:t>
+        <w:t xml:space="preserve">    </w:t>
+      </w:r>
+      <w:proofErr w:type="spellStart"/>
+      <w:r>
+        <w:rPr>
+          <w:rFonts w:ascii="Courier New" w:hAnsi="Courier New" w:cs="Courier New"/>
+          <w:sz w:val="22"/>
+          <w:szCs w:val="22"/>
+        </w:rPr>
+        <w:t>problem_id</w:t>
+      </w:r>
+      <w:proofErr w:type="spellEnd"/>
+      <w:r>
+        <w:rPr>
+          <w:rFonts w:ascii="Courier New" w:hAnsi="Courier New" w:cs="Courier New"/>
+          <w:sz w:val="22"/>
+          <w:szCs w:val="22"/>
+        </w:rPr>
+        <w:t xml:space="preserve">     INT REFERENCES problem(</w:t>
+      </w:r>
+      <w:proofErr w:type="spellStart"/>
+      <w:r>
+        <w:rPr>
+          <w:rFonts w:ascii="Courier New" w:hAnsi="Courier New" w:cs="Courier New"/>
+          <w:sz w:val="22"/>
+          <w:szCs w:val="22"/>
+        </w:rPr>
+        <w:t>problem_id</w:t>
+      </w:r>
+      <w:proofErr w:type="spellEnd"/>
+      <w:r>
+        <w:rPr>
+          <w:rFonts w:ascii="Courier New" w:hAnsi="Courier New" w:cs="Courier New"/>
+          <w:sz w:val="22"/>
+          <w:szCs w:val="22"/>
+        </w:rPr>
+        <w:t>),</w:t>
       </w:r>
     </w:p>
     <w:p>
@@ -2298,7 +2458,25 @@
           <w:sz w:val="22"/>
           <w:szCs w:val="22"/>
         </w:rPr>
-        <w:t xml:space="preserve">    input_value    VARCHAR(255),</w:t>
+        <w:t xml:space="preserve">    </w:t>
+      </w:r>
+      <w:proofErr w:type="spellStart"/>
+      <w:r>
+        <w:rPr>
+          <w:rFonts w:ascii="Courier New" w:hAnsi="Courier New" w:cs="Courier New"/>
+          <w:sz w:val="22"/>
+          <w:szCs w:val="22"/>
+        </w:rPr>
+        <w:t>input_value</w:t>
+      </w:r>
+      <w:proofErr w:type="spellEnd"/>
+      <w:r>
+        <w:rPr>
+          <w:rFonts w:ascii="Courier New" w:hAnsi="Courier New" w:cs="Courier New"/>
+          <w:sz w:val="22"/>
+          <w:szCs w:val="22"/>
+        </w:rPr>
+        <w:t xml:space="preserve">    JSONB NOT NULL,</w:t>
       </w:r>
     </w:p>
     <w:p>
@@ -2316,7 +2494,25 @@
           <w:sz w:val="22"/>
           <w:szCs w:val="22"/>
         </w:rPr>
-        <w:t xml:space="preserve">    expected_value VARCHAR(255)</w:t>
+        <w:t xml:space="preserve">    </w:t>
+      </w:r>
+      <w:proofErr w:type="spellStart"/>
+      <w:r>
+        <w:rPr>
+          <w:rFonts w:ascii="Courier New" w:hAnsi="Courier New" w:cs="Courier New"/>
+          <w:sz w:val="22"/>
+          <w:szCs w:val="22"/>
+        </w:rPr>
+        <w:t>expected_value</w:t>
+      </w:r>
+      <w:proofErr w:type="spellEnd"/>
+      <w:r>
+        <w:rPr>
+          <w:rFonts w:ascii="Courier New" w:hAnsi="Courier New" w:cs="Courier New"/>
+          <w:sz w:val="22"/>
+          <w:szCs w:val="22"/>
+        </w:rPr>
+        <w:t xml:space="preserve"> JSONB NOT NULL</w:t>
       </w:r>
     </w:p>
     <w:p>
@@ -2414,6 +2610,7 @@
         </w:rPr>
         <w:t xml:space="preserve">    </w:t>
       </w:r>
+      <w:proofErr w:type="spellStart"/>
       <w:r>
         <w:rPr>
           <w:rFonts w:ascii="Courier New" w:hAnsi="Courier New" w:cs="Courier New"/>
@@ -2428,7 +2625,16 @@
           <w:sz w:val="22"/>
           <w:szCs w:val="22"/>
         </w:rPr>
-        <w:t xml:space="preserve">id       </w:t>
+        <w:t>id</w:t>
+      </w:r>
+      <w:proofErr w:type="spellEnd"/>
+      <w:r>
+        <w:rPr>
+          <w:rFonts w:ascii="Courier New" w:hAnsi="Courier New" w:cs="Courier New"/>
+          <w:sz w:val="22"/>
+          <w:szCs w:val="22"/>
+        </w:rPr>
+        <w:t xml:space="preserve">       </w:t>
       </w:r>
       <w:r>
         <w:rPr>
@@ -2472,6 +2678,7 @@
         </w:rPr>
         <w:t xml:space="preserve">    </w:t>
       </w:r>
+      <w:proofErr w:type="spellStart"/>
       <w:r>
         <w:rPr>
           <w:rFonts w:ascii="Courier New" w:hAnsi="Courier New" w:cs="Courier New"/>
@@ -2486,7 +2693,16 @@
           <w:sz w:val="22"/>
           <w:szCs w:val="22"/>
         </w:rPr>
-        <w:t>name     TEXT NOT NULL,</w:t>
+        <w:t>name</w:t>
+      </w:r>
+      <w:proofErr w:type="spellEnd"/>
+      <w:r>
+        <w:rPr>
+          <w:rFonts w:ascii="Courier New" w:hAnsi="Courier New" w:cs="Courier New"/>
+          <w:sz w:val="22"/>
+          <w:szCs w:val="22"/>
+        </w:rPr>
+        <w:t xml:space="preserve">     TEXT NOT NULL,</w:t>
       </w:r>
     </w:p>
     <w:p>
@@ -2540,7 +2756,25 @@
           <w:sz w:val="22"/>
           <w:szCs w:val="22"/>
         </w:rPr>
-        <w:t xml:space="preserve">    role          VARCHAR(50) NOT NULL CHECK (role IN ('student','lecturer'))</w:t>
+        <w:t xml:space="preserve">    role          VARCHAR(50) NOT NULL CHECK (role IN ('</w:t>
+      </w:r>
+      <w:proofErr w:type="spellStart"/>
+      <w:r>
+        <w:rPr>
+          <w:rFonts w:ascii="Courier New" w:hAnsi="Courier New" w:cs="Courier New"/>
+          <w:sz w:val="22"/>
+          <w:szCs w:val="22"/>
+        </w:rPr>
+        <w:t>student','lecturer</w:t>
+      </w:r>
+      <w:proofErr w:type="spellEnd"/>
+      <w:r>
+        <w:rPr>
+          <w:rFonts w:ascii="Courier New" w:hAnsi="Courier New" w:cs="Courier New"/>
+          <w:sz w:val="22"/>
+          <w:szCs w:val="22"/>
+        </w:rPr>
+        <w:t>'))</w:t>
       </w:r>
     </w:p>
     <w:p>
@@ -2610,7 +2844,25 @@
           <w:sz w:val="22"/>
           <w:szCs w:val="22"/>
         </w:rPr>
-        <w:t xml:space="preserve">    submission_id   </w:t>
+        <w:t xml:space="preserve">    </w:t>
+      </w:r>
+      <w:proofErr w:type="spellStart"/>
+      <w:r>
+        <w:rPr>
+          <w:rFonts w:ascii="Courier New" w:hAnsi="Courier New" w:cs="Courier New"/>
+          <w:sz w:val="22"/>
+          <w:szCs w:val="22"/>
+        </w:rPr>
+        <w:t>submission_id</w:t>
+      </w:r>
+      <w:proofErr w:type="spellEnd"/>
+      <w:r>
+        <w:rPr>
+          <w:rFonts w:ascii="Courier New" w:hAnsi="Courier New" w:cs="Courier New"/>
+          <w:sz w:val="22"/>
+          <w:szCs w:val="22"/>
+        </w:rPr>
+        <w:t xml:space="preserve">   </w:t>
       </w:r>
       <w:r>
         <w:rPr>
@@ -2646,6 +2898,7 @@
         </w:rPr>
         <w:t xml:space="preserve">    </w:t>
       </w:r>
+      <w:proofErr w:type="spellStart"/>
       <w:r>
         <w:rPr>
           <w:rFonts w:ascii="Courier New" w:hAnsi="Courier New" w:cs="Courier New"/>
@@ -2660,7 +2913,16 @@
           <w:sz w:val="22"/>
           <w:szCs w:val="22"/>
         </w:rPr>
-        <w:t xml:space="preserve">_id      </w:t>
+        <w:t>_id</w:t>
+      </w:r>
+      <w:proofErr w:type="spellEnd"/>
+      <w:r>
+        <w:rPr>
+          <w:rFonts w:ascii="Courier New" w:hAnsi="Courier New" w:cs="Courier New"/>
+          <w:sz w:val="22"/>
+          <w:szCs w:val="22"/>
+        </w:rPr>
+        <w:t xml:space="preserve">      </w:t>
       </w:r>
       <w:r>
         <w:rPr>
@@ -2710,6 +2972,7 @@
         </w:rPr>
         <w:t>(</w:t>
       </w:r>
+      <w:proofErr w:type="spellStart"/>
       <w:r>
         <w:rPr>
           <w:rFonts w:ascii="Courier New" w:hAnsi="Courier New" w:cs="Courier New"/>
@@ -2724,7 +2987,16 @@
           <w:sz w:val="22"/>
           <w:szCs w:val="22"/>
         </w:rPr>
-        <w:t>_id),</w:t>
+        <w:t>_id</w:t>
+      </w:r>
+      <w:proofErr w:type="spellEnd"/>
+      <w:r>
+        <w:rPr>
+          <w:rFonts w:ascii="Courier New" w:hAnsi="Courier New" w:cs="Courier New"/>
+          <w:sz w:val="22"/>
+          <w:szCs w:val="22"/>
+        </w:rPr>
+        <w:t>),</w:t>
       </w:r>
     </w:p>
     <w:p>
@@ -2742,7 +3014,25 @@
           <w:sz w:val="22"/>
           <w:szCs w:val="22"/>
         </w:rPr>
-        <w:t xml:space="preserve">    problem_id      </w:t>
+        <w:t xml:space="preserve">    </w:t>
+      </w:r>
+      <w:proofErr w:type="spellStart"/>
+      <w:r>
+        <w:rPr>
+          <w:rFonts w:ascii="Courier New" w:hAnsi="Courier New" w:cs="Courier New"/>
+          <w:sz w:val="22"/>
+          <w:szCs w:val="22"/>
+        </w:rPr>
+        <w:t>problem_id</w:t>
+      </w:r>
+      <w:proofErr w:type="spellEnd"/>
+      <w:r>
+        <w:rPr>
+          <w:rFonts w:ascii="Courier New" w:hAnsi="Courier New" w:cs="Courier New"/>
+          <w:sz w:val="22"/>
+          <w:szCs w:val="22"/>
+        </w:rPr>
+        <w:t xml:space="preserve">      </w:t>
       </w:r>
       <w:r>
         <w:rPr>
@@ -2758,7 +3048,25 @@
           <w:sz w:val="22"/>
           <w:szCs w:val="22"/>
         </w:rPr>
-        <w:t>REFERENCES problem(problem_id),</w:t>
+        <w:t>REFERENCES problem(</w:t>
+      </w:r>
+      <w:proofErr w:type="spellStart"/>
+      <w:r>
+        <w:rPr>
+          <w:rFonts w:ascii="Courier New" w:hAnsi="Courier New" w:cs="Courier New"/>
+          <w:sz w:val="22"/>
+          <w:szCs w:val="22"/>
+        </w:rPr>
+        <w:t>problem_id</w:t>
+      </w:r>
+      <w:proofErr w:type="spellEnd"/>
+      <w:r>
+        <w:rPr>
+          <w:rFonts w:ascii="Courier New" w:hAnsi="Courier New" w:cs="Courier New"/>
+          <w:sz w:val="22"/>
+          <w:szCs w:val="22"/>
+        </w:rPr>
+        <w:t>),</w:t>
       </w:r>
     </w:p>
     <w:p>
@@ -2776,7 +3084,25 @@
           <w:sz w:val="22"/>
           <w:szCs w:val="22"/>
         </w:rPr>
-        <w:t xml:space="preserve">    submitted_code  TEXT,</w:t>
+        <w:t xml:space="preserve">    </w:t>
+      </w:r>
+      <w:proofErr w:type="spellStart"/>
+      <w:r>
+        <w:rPr>
+          <w:rFonts w:ascii="Courier New" w:hAnsi="Courier New" w:cs="Courier New"/>
+          <w:sz w:val="22"/>
+          <w:szCs w:val="22"/>
+        </w:rPr>
+        <w:t>submitted_code</w:t>
+      </w:r>
+      <w:proofErr w:type="spellEnd"/>
+      <w:r>
+        <w:rPr>
+          <w:rFonts w:ascii="Courier New" w:hAnsi="Courier New" w:cs="Courier New"/>
+          <w:sz w:val="22"/>
+          <w:szCs w:val="22"/>
+        </w:rPr>
+        <w:t xml:space="preserve">  TEXT,</w:t>
       </w:r>
     </w:p>
     <w:p>
@@ -2794,7 +3120,25 @@
           <w:sz w:val="22"/>
           <w:szCs w:val="22"/>
         </w:rPr>
-        <w:t xml:space="preserve">    submitted_at    TIMESTAMP,</w:t>
+        <w:t xml:space="preserve">    </w:t>
+      </w:r>
+      <w:proofErr w:type="spellStart"/>
+      <w:r>
+        <w:rPr>
+          <w:rFonts w:ascii="Courier New" w:hAnsi="Courier New" w:cs="Courier New"/>
+          <w:sz w:val="22"/>
+          <w:szCs w:val="22"/>
+        </w:rPr>
+        <w:t>submitted_at</w:t>
+      </w:r>
+      <w:proofErr w:type="spellEnd"/>
+      <w:r>
+        <w:rPr>
+          <w:rFonts w:ascii="Courier New" w:hAnsi="Courier New" w:cs="Courier New"/>
+          <w:sz w:val="22"/>
+          <w:szCs w:val="22"/>
+        </w:rPr>
+        <w:t xml:space="preserve">    TIMESTAMP,</w:t>
       </w:r>
     </w:p>
     <w:p>
@@ -2812,7 +3156,25 @@
           <w:sz w:val="22"/>
           <w:szCs w:val="22"/>
         </w:rPr>
-        <w:t xml:space="preserve">    overall_status  BOOLEAN</w:t>
+        <w:t xml:space="preserve">    </w:t>
+      </w:r>
+      <w:proofErr w:type="spellStart"/>
+      <w:r>
+        <w:rPr>
+          <w:rFonts w:ascii="Courier New" w:hAnsi="Courier New" w:cs="Courier New"/>
+          <w:sz w:val="22"/>
+          <w:szCs w:val="22"/>
+        </w:rPr>
+        <w:t>overall_status</w:t>
+      </w:r>
+      <w:proofErr w:type="spellEnd"/>
+      <w:r>
+        <w:rPr>
+          <w:rFonts w:ascii="Courier New" w:hAnsi="Courier New" w:cs="Courier New"/>
+          <w:sz w:val="22"/>
+          <w:szCs w:val="22"/>
+        </w:rPr>
+        <w:t xml:space="preserve">  BOOLEAN</w:t>
       </w:r>
     </w:p>
     <w:p>
@@ -2859,6 +3221,7 @@
           <w:bCs/>
         </w:rPr>
       </w:pPr>
+      <w:proofErr w:type="spellStart"/>
       <w:r>
         <w:rPr>
           <w:rFonts w:cs="Courier New"/>
@@ -2866,354 +3229,455 @@
           <w:bCs/>
         </w:rPr>
         <w:lastRenderedPageBreak/>
-        <w:t>Test_case_result Table</w:t>
-      </w:r>
-    </w:p>
-    <w:p>
-      <w:pPr>
-        <w:spacing w:after="0"/>
-        <w:rPr>
-          <w:rFonts w:ascii="Courier New" w:hAnsi="Courier New" w:cs="Courier New"/>
-          <w:sz w:val="22"/>
-          <w:szCs w:val="22"/>
-        </w:rPr>
-      </w:pPr>
-      <w:r>
-        <w:rPr>
-          <w:rFonts w:ascii="Courier New" w:hAnsi="Courier New" w:cs="Courier New"/>
-          <w:sz w:val="22"/>
-          <w:szCs w:val="22"/>
-        </w:rPr>
-        <w:t>CREATE TABLE test_case_result (</w:t>
-      </w:r>
-    </w:p>
-    <w:p>
-      <w:pPr>
-        <w:spacing w:after="0"/>
-        <w:rPr>
-          <w:rFonts w:ascii="Courier New" w:hAnsi="Courier New" w:cs="Courier New"/>
-          <w:sz w:val="22"/>
-          <w:szCs w:val="22"/>
-        </w:rPr>
-      </w:pPr>
-      <w:r>
-        <w:rPr>
-          <w:rFonts w:ascii="Courier New" w:hAnsi="Courier New" w:cs="Courier New"/>
-          <w:sz w:val="22"/>
-          <w:szCs w:val="22"/>
-        </w:rPr>
-        <w:t xml:space="preserve">    test_case_result_id </w:t>
-      </w:r>
-      <w:r>
-        <w:rPr>
-          <w:rFonts w:ascii="Courier New" w:hAnsi="Courier New" w:cs="Courier New"/>
-          <w:sz w:val="22"/>
-          <w:szCs w:val="22"/>
-        </w:rPr>
-        <w:t xml:space="preserve"> </w:t>
-      </w:r>
-      <w:r>
-        <w:rPr>
-          <w:rFonts w:ascii="Courier New" w:hAnsi="Courier New" w:cs="Courier New"/>
-          <w:sz w:val="22"/>
-          <w:szCs w:val="22"/>
-        </w:rPr>
-        <w:t>SERIAL</w:t>
-      </w:r>
-      <w:r>
-        <w:rPr>
-          <w:rFonts w:ascii="Courier New" w:hAnsi="Courier New" w:cs="Courier New"/>
-          <w:sz w:val="22"/>
-          <w:szCs w:val="22"/>
-        </w:rPr>
-        <w:t xml:space="preserve"> PRIMARY KEY,</w:t>
-      </w:r>
-    </w:p>
-    <w:p>
-      <w:pPr>
-        <w:spacing w:after="0"/>
-        <w:rPr>
-          <w:rFonts w:ascii="Courier New" w:hAnsi="Courier New" w:cs="Courier New"/>
-          <w:sz w:val="22"/>
-          <w:szCs w:val="22"/>
-        </w:rPr>
-      </w:pPr>
-      <w:r>
-        <w:rPr>
-          <w:rFonts w:ascii="Courier New" w:hAnsi="Courier New" w:cs="Courier New"/>
-          <w:sz w:val="22"/>
-          <w:szCs w:val="22"/>
-        </w:rPr>
-        <w:t xml:space="preserve">    submission_id        </w:t>
-      </w:r>
-      <w:r>
-        <w:rPr>
-          <w:rFonts w:ascii="Courier New" w:hAnsi="Courier New" w:cs="Courier New"/>
-          <w:sz w:val="22"/>
-          <w:szCs w:val="22"/>
-        </w:rPr>
-        <w:t>INT</w:t>
-      </w:r>
-      <w:r>
-        <w:rPr>
-          <w:rFonts w:ascii="Courier New" w:hAnsi="Courier New" w:cs="Courier New"/>
-          <w:sz w:val="22"/>
-          <w:szCs w:val="22"/>
-        </w:rPr>
-        <w:t xml:space="preserve"> REFERENCES</w:t>
-      </w:r>
-      <w:r>
-        <w:rPr>
-          <w:rFonts w:ascii="Courier New" w:hAnsi="Courier New" w:cs="Courier New"/>
-          <w:sz w:val="22"/>
-          <w:szCs w:val="22"/>
-        </w:rPr>
-        <w:t xml:space="preserve"> </w:t>
-      </w:r>
-      <w:r>
-        <w:rPr>
-          <w:rFonts w:ascii="Courier New" w:hAnsi="Courier New" w:cs="Courier New"/>
-          <w:sz w:val="22"/>
-          <w:szCs w:val="22"/>
-        </w:rPr>
-        <w:t>submission(submission_id),</w:t>
-      </w:r>
-    </w:p>
-    <w:p>
-      <w:pPr>
-        <w:spacing w:after="0"/>
-        <w:rPr>
-          <w:rFonts w:ascii="Courier New" w:hAnsi="Courier New" w:cs="Courier New"/>
-          <w:sz w:val="22"/>
-          <w:szCs w:val="22"/>
-        </w:rPr>
-      </w:pPr>
-      <w:r>
-        <w:rPr>
-          <w:rFonts w:ascii="Courier New" w:hAnsi="Courier New" w:cs="Courier New"/>
-          <w:sz w:val="22"/>
-          <w:szCs w:val="22"/>
-        </w:rPr>
-        <w:t xml:space="preserve">    test_case_id         </w:t>
-      </w:r>
-      <w:r>
-        <w:rPr>
-          <w:rFonts w:ascii="Courier New" w:hAnsi="Courier New" w:cs="Courier New"/>
-          <w:sz w:val="22"/>
-          <w:szCs w:val="22"/>
-        </w:rPr>
-        <w:t>INT</w:t>
-      </w:r>
-      <w:r>
-        <w:rPr>
-          <w:rFonts w:ascii="Courier New" w:hAnsi="Courier New" w:cs="Courier New"/>
-          <w:sz w:val="22"/>
-          <w:szCs w:val="22"/>
-        </w:rPr>
-        <w:t xml:space="preserve"> REFERENCES</w:t>
-      </w:r>
-      <w:r>
-        <w:rPr>
-          <w:rFonts w:ascii="Courier New" w:hAnsi="Courier New" w:cs="Courier New"/>
-          <w:sz w:val="22"/>
-          <w:szCs w:val="22"/>
-        </w:rPr>
-        <w:t xml:space="preserve"> </w:t>
-      </w:r>
-      <w:r>
-        <w:rPr>
-          <w:rFonts w:ascii="Courier New" w:hAnsi="Courier New" w:cs="Courier New"/>
-          <w:sz w:val="22"/>
-          <w:szCs w:val="22"/>
-        </w:rPr>
-        <w:t>test_case(test_case_id),</w:t>
-      </w:r>
-    </w:p>
-    <w:p>
-      <w:pPr>
-        <w:spacing w:after="0"/>
-        <w:rPr>
-          <w:rFonts w:ascii="Courier New" w:hAnsi="Courier New" w:cs="Courier New"/>
-          <w:sz w:val="22"/>
-          <w:szCs w:val="22"/>
-        </w:rPr>
-      </w:pPr>
-      <w:r>
-        <w:rPr>
-          <w:rFonts w:ascii="Courier New" w:hAnsi="Courier New" w:cs="Courier New"/>
-          <w:sz w:val="22"/>
-          <w:szCs w:val="22"/>
-        </w:rPr>
-        <w:t xml:space="preserve">    passed               BOOLEAN,</w:t>
-      </w:r>
-    </w:p>
-    <w:p>
-      <w:pPr>
-        <w:spacing w:after="0"/>
-        <w:rPr>
-          <w:rFonts w:ascii="Courier New" w:hAnsi="Courier New" w:cs="Courier New"/>
-          <w:sz w:val="22"/>
-          <w:szCs w:val="22"/>
-        </w:rPr>
-      </w:pPr>
-      <w:r>
-        <w:rPr>
-          <w:rFonts w:ascii="Courier New" w:hAnsi="Courier New" w:cs="Courier New"/>
-          <w:sz w:val="22"/>
-          <w:szCs w:val="22"/>
-        </w:rPr>
-        <w:t xml:space="preserve">    actual_output        TEXT,</w:t>
-      </w:r>
-    </w:p>
-    <w:p>
-      <w:pPr>
-        <w:spacing w:after="0"/>
-        <w:rPr>
-          <w:rFonts w:ascii="Courier New" w:hAnsi="Courier New" w:cs="Courier New"/>
-          <w:sz w:val="22"/>
-          <w:szCs w:val="22"/>
-        </w:rPr>
-      </w:pPr>
-      <w:r>
-        <w:rPr>
-          <w:rFonts w:ascii="Courier New" w:hAnsi="Courier New" w:cs="Courier New"/>
-          <w:sz w:val="22"/>
-          <w:szCs w:val="22"/>
-        </w:rPr>
-        <w:t xml:space="preserve">    runtime_ms           INTEGER</w:t>
-      </w:r>
-    </w:p>
-    <w:p>
-      <w:pPr>
-        <w:spacing w:after="0"/>
-        <w:rPr>
-          <w:rFonts w:ascii="Courier New" w:hAnsi="Courier New" w:cs="Courier New"/>
-          <w:sz w:val="22"/>
-          <w:szCs w:val="22"/>
-        </w:rPr>
-      </w:pPr>
-      <w:r>
-        <w:rPr>
-          <w:rFonts w:ascii="Courier New" w:hAnsi="Courier New" w:cs="Courier New"/>
-          <w:sz w:val="22"/>
-          <w:szCs w:val="22"/>
-        </w:rPr>
-        <w:t>);</w:t>
-      </w:r>
-    </w:p>
-    <w:p>
-      <w:pPr>
-        <w:spacing w:after="0"/>
-        <w:rPr>
-          <w:rFonts w:ascii="Courier New" w:hAnsi="Courier New" w:cs="Courier New"/>
-          <w:sz w:val="22"/>
-          <w:szCs w:val="22"/>
-        </w:rPr>
-      </w:pPr>
-    </w:p>
-    <w:p>
-      <w:pPr>
-        <w:pStyle w:val="Heading3"/>
-      </w:pPr>
-      <w:r>
-        <w:rPr>
-          <w:color w:val="auto"/>
-        </w:rPr>
-        <w:t>Login/SignUp</w:t>
-      </w:r>
-    </w:p>
-    <w:p>
-      <w:pPr>
-        <w:rPr>
+        <w:t>Test_case_result</w:t>
+      </w:r>
+      <w:proofErr w:type="spellEnd"/>
+      <w:r>
+        <w:rPr>
+          <w:rFonts w:cs="Courier New"/>
           <w:b/>
           <w:bCs/>
         </w:rPr>
-      </w:pPr>
-      <w:r>
+        <w:t xml:space="preserve"> Table</w:t>
+      </w:r>
+    </w:p>
+    <w:p>
+      <w:pPr>
+        <w:spacing w:after="0"/>
+        <w:rPr>
+          <w:rFonts w:ascii="Courier New" w:hAnsi="Courier New" w:cs="Courier New"/>
+          <w:sz w:val="22"/>
+          <w:szCs w:val="22"/>
+        </w:rPr>
+      </w:pPr>
+      <w:r>
+        <w:rPr>
+          <w:rFonts w:ascii="Courier New" w:hAnsi="Courier New" w:cs="Courier New"/>
+          <w:sz w:val="22"/>
+          <w:szCs w:val="22"/>
+        </w:rPr>
+        <w:t xml:space="preserve">CREATE TABLE </w:t>
+      </w:r>
+      <w:proofErr w:type="spellStart"/>
+      <w:r>
+        <w:rPr>
+          <w:rFonts w:ascii="Courier New" w:hAnsi="Courier New" w:cs="Courier New"/>
+          <w:sz w:val="22"/>
+          <w:szCs w:val="22"/>
+        </w:rPr>
+        <w:t>test_case_result</w:t>
+      </w:r>
+      <w:proofErr w:type="spellEnd"/>
+      <w:r>
+        <w:rPr>
+          <w:rFonts w:ascii="Courier New" w:hAnsi="Courier New" w:cs="Courier New"/>
+          <w:sz w:val="22"/>
+          <w:szCs w:val="22"/>
+        </w:rPr>
+        <w:t xml:space="preserve"> (</w:t>
+      </w:r>
+    </w:p>
+    <w:p>
+      <w:pPr>
+        <w:spacing w:after="0"/>
+        <w:rPr>
+          <w:rFonts w:ascii="Courier New" w:hAnsi="Courier New" w:cs="Courier New"/>
+          <w:sz w:val="22"/>
+          <w:szCs w:val="22"/>
+        </w:rPr>
+      </w:pPr>
+      <w:r>
+        <w:rPr>
+          <w:rFonts w:ascii="Courier New" w:hAnsi="Courier New" w:cs="Courier New"/>
+          <w:sz w:val="22"/>
+          <w:szCs w:val="22"/>
+        </w:rPr>
+        <w:t xml:space="preserve">    </w:t>
+      </w:r>
+      <w:proofErr w:type="spellStart"/>
+      <w:r>
+        <w:rPr>
+          <w:rFonts w:ascii="Courier New" w:hAnsi="Courier New" w:cs="Courier New"/>
+          <w:sz w:val="22"/>
+          <w:szCs w:val="22"/>
+        </w:rPr>
+        <w:t>test_case_result_id</w:t>
+      </w:r>
+      <w:proofErr w:type="spellEnd"/>
+      <w:r>
+        <w:rPr>
+          <w:rFonts w:ascii="Courier New" w:hAnsi="Courier New" w:cs="Courier New"/>
+          <w:sz w:val="22"/>
+          <w:szCs w:val="22"/>
+        </w:rPr>
+        <w:t xml:space="preserve"> </w:t>
+      </w:r>
+      <w:r>
+        <w:rPr>
+          <w:rFonts w:ascii="Courier New" w:hAnsi="Courier New" w:cs="Courier New"/>
+          <w:sz w:val="22"/>
+          <w:szCs w:val="22"/>
+        </w:rPr>
+        <w:t xml:space="preserve"> </w:t>
+      </w:r>
+      <w:r>
+        <w:rPr>
+          <w:rFonts w:ascii="Courier New" w:hAnsi="Courier New" w:cs="Courier New"/>
+          <w:sz w:val="22"/>
+          <w:szCs w:val="22"/>
+        </w:rPr>
+        <w:t>SERIAL</w:t>
+      </w:r>
+      <w:r>
+        <w:rPr>
+          <w:rFonts w:ascii="Courier New" w:hAnsi="Courier New" w:cs="Courier New"/>
+          <w:sz w:val="22"/>
+          <w:szCs w:val="22"/>
+        </w:rPr>
+        <w:t xml:space="preserve"> PRIMARY KEY,</w:t>
+      </w:r>
+    </w:p>
+    <w:p>
+      <w:pPr>
+        <w:spacing w:after="0"/>
+        <w:rPr>
+          <w:rFonts w:ascii="Courier New" w:hAnsi="Courier New" w:cs="Courier New"/>
+          <w:sz w:val="22"/>
+          <w:szCs w:val="22"/>
+        </w:rPr>
+      </w:pPr>
+      <w:r>
+        <w:rPr>
+          <w:rFonts w:ascii="Courier New" w:hAnsi="Courier New" w:cs="Courier New"/>
+          <w:sz w:val="22"/>
+          <w:szCs w:val="22"/>
+        </w:rPr>
+        <w:t xml:space="preserve">    </w:t>
+      </w:r>
+      <w:proofErr w:type="spellStart"/>
+      <w:r>
+        <w:rPr>
+          <w:rFonts w:ascii="Courier New" w:hAnsi="Courier New" w:cs="Courier New"/>
+          <w:sz w:val="22"/>
+          <w:szCs w:val="22"/>
+        </w:rPr>
+        <w:t>submission_id</w:t>
+      </w:r>
+      <w:proofErr w:type="spellEnd"/>
+      <w:r>
+        <w:rPr>
+          <w:rFonts w:ascii="Courier New" w:hAnsi="Courier New" w:cs="Courier New"/>
+          <w:sz w:val="22"/>
+          <w:szCs w:val="22"/>
+        </w:rPr>
+        <w:t xml:space="preserve">        </w:t>
+      </w:r>
+      <w:r>
+        <w:rPr>
+          <w:rFonts w:ascii="Courier New" w:hAnsi="Courier New" w:cs="Courier New"/>
+          <w:sz w:val="22"/>
+          <w:szCs w:val="22"/>
+        </w:rPr>
+        <w:t>INT</w:t>
+      </w:r>
+      <w:r>
+        <w:rPr>
+          <w:rFonts w:ascii="Courier New" w:hAnsi="Courier New" w:cs="Courier New"/>
+          <w:sz w:val="22"/>
+          <w:szCs w:val="22"/>
+        </w:rPr>
+        <w:t xml:space="preserve"> REFERENCES</w:t>
+      </w:r>
+      <w:r>
+        <w:rPr>
+          <w:rFonts w:ascii="Courier New" w:hAnsi="Courier New" w:cs="Courier New"/>
+          <w:sz w:val="22"/>
+          <w:szCs w:val="22"/>
+        </w:rPr>
+        <w:t xml:space="preserve"> </w:t>
+      </w:r>
+      <w:r>
+        <w:rPr>
+          <w:rFonts w:ascii="Courier New" w:hAnsi="Courier New" w:cs="Courier New"/>
+          <w:sz w:val="22"/>
+          <w:szCs w:val="22"/>
+        </w:rPr>
+        <w:t>submission(</w:t>
+      </w:r>
+      <w:proofErr w:type="spellStart"/>
+      <w:r>
+        <w:rPr>
+          <w:rFonts w:ascii="Courier New" w:hAnsi="Courier New" w:cs="Courier New"/>
+          <w:sz w:val="22"/>
+          <w:szCs w:val="22"/>
+        </w:rPr>
+        <w:t>submission_id</w:t>
+      </w:r>
+      <w:proofErr w:type="spellEnd"/>
+      <w:r>
+        <w:rPr>
+          <w:rFonts w:ascii="Courier New" w:hAnsi="Courier New" w:cs="Courier New"/>
+          <w:sz w:val="22"/>
+          <w:szCs w:val="22"/>
+        </w:rPr>
+        <w:t>),</w:t>
+      </w:r>
+    </w:p>
+    <w:p>
+      <w:pPr>
+        <w:spacing w:after="0"/>
+        <w:rPr>
+          <w:rFonts w:ascii="Courier New" w:hAnsi="Courier New" w:cs="Courier New"/>
+          <w:sz w:val="22"/>
+          <w:szCs w:val="22"/>
+        </w:rPr>
+      </w:pPr>
+      <w:r>
+        <w:rPr>
+          <w:rFonts w:ascii="Courier New" w:hAnsi="Courier New" w:cs="Courier New"/>
+          <w:sz w:val="22"/>
+          <w:szCs w:val="22"/>
+        </w:rPr>
+        <w:t xml:space="preserve">    </w:t>
+      </w:r>
+      <w:proofErr w:type="spellStart"/>
+      <w:r>
+        <w:rPr>
+          <w:rFonts w:ascii="Courier New" w:hAnsi="Courier New" w:cs="Courier New"/>
+          <w:sz w:val="22"/>
+          <w:szCs w:val="22"/>
+        </w:rPr>
+        <w:t>test_case_id</w:t>
+      </w:r>
+      <w:proofErr w:type="spellEnd"/>
+      <w:r>
+        <w:rPr>
+          <w:rFonts w:ascii="Courier New" w:hAnsi="Courier New" w:cs="Courier New"/>
+          <w:sz w:val="22"/>
+          <w:szCs w:val="22"/>
+        </w:rPr>
+        <w:t xml:space="preserve">         </w:t>
+      </w:r>
+      <w:r>
+        <w:rPr>
+          <w:rFonts w:ascii="Courier New" w:hAnsi="Courier New" w:cs="Courier New"/>
+          <w:sz w:val="22"/>
+          <w:szCs w:val="22"/>
+        </w:rPr>
+        <w:t>INT</w:t>
+      </w:r>
+      <w:r>
+        <w:rPr>
+          <w:rFonts w:ascii="Courier New" w:hAnsi="Courier New" w:cs="Courier New"/>
+          <w:sz w:val="22"/>
+          <w:szCs w:val="22"/>
+        </w:rPr>
+        <w:t xml:space="preserve"> REFERENCES</w:t>
+      </w:r>
+      <w:r>
+        <w:rPr>
+          <w:rFonts w:ascii="Courier New" w:hAnsi="Courier New" w:cs="Courier New"/>
+          <w:sz w:val="22"/>
+          <w:szCs w:val="22"/>
+        </w:rPr>
+        <w:t xml:space="preserve"> </w:t>
+      </w:r>
+      <w:proofErr w:type="spellStart"/>
+      <w:r>
+        <w:rPr>
+          <w:rFonts w:ascii="Courier New" w:hAnsi="Courier New" w:cs="Courier New"/>
+          <w:sz w:val="22"/>
+          <w:szCs w:val="22"/>
+        </w:rPr>
+        <w:t>test_case</w:t>
+      </w:r>
+      <w:proofErr w:type="spellEnd"/>
+      <w:r>
+        <w:rPr>
+          <w:rFonts w:ascii="Courier New" w:hAnsi="Courier New" w:cs="Courier New"/>
+          <w:sz w:val="22"/>
+          <w:szCs w:val="22"/>
+        </w:rPr>
+        <w:t>(</w:t>
+      </w:r>
+      <w:proofErr w:type="spellStart"/>
+      <w:r>
+        <w:rPr>
+          <w:rFonts w:ascii="Courier New" w:hAnsi="Courier New" w:cs="Courier New"/>
+          <w:sz w:val="22"/>
+          <w:szCs w:val="22"/>
+        </w:rPr>
+        <w:t>test_case_id</w:t>
+      </w:r>
+      <w:proofErr w:type="spellEnd"/>
+      <w:r>
+        <w:rPr>
+          <w:rFonts w:ascii="Courier New" w:hAnsi="Courier New" w:cs="Courier New"/>
+          <w:sz w:val="22"/>
+          <w:szCs w:val="22"/>
+        </w:rPr>
+        <w:t>),</w:t>
+      </w:r>
+    </w:p>
+    <w:p>
+      <w:pPr>
+        <w:spacing w:after="0"/>
+        <w:rPr>
+          <w:rFonts w:ascii="Courier New" w:hAnsi="Courier New" w:cs="Courier New"/>
+          <w:sz w:val="22"/>
+          <w:szCs w:val="22"/>
+        </w:rPr>
+      </w:pPr>
+      <w:r>
+        <w:rPr>
+          <w:rFonts w:ascii="Courier New" w:hAnsi="Courier New" w:cs="Courier New"/>
+          <w:sz w:val="22"/>
+          <w:szCs w:val="22"/>
+        </w:rPr>
+        <w:t xml:space="preserve">    passed               BOOLEAN,</w:t>
+      </w:r>
+    </w:p>
+    <w:p>
+      <w:pPr>
+        <w:spacing w:after="0"/>
+        <w:rPr>
+          <w:rFonts w:ascii="Courier New" w:hAnsi="Courier New" w:cs="Courier New"/>
+          <w:sz w:val="22"/>
+          <w:szCs w:val="22"/>
+        </w:rPr>
+      </w:pPr>
+      <w:r>
+        <w:rPr>
+          <w:rFonts w:ascii="Courier New" w:hAnsi="Courier New" w:cs="Courier New"/>
+          <w:sz w:val="22"/>
+          <w:szCs w:val="22"/>
+        </w:rPr>
+        <w:t xml:space="preserve">    </w:t>
+      </w:r>
+      <w:proofErr w:type="spellStart"/>
+      <w:r>
+        <w:rPr>
+          <w:rFonts w:ascii="Courier New" w:hAnsi="Courier New" w:cs="Courier New"/>
+          <w:sz w:val="22"/>
+          <w:szCs w:val="22"/>
+        </w:rPr>
+        <w:t>actual_output</w:t>
+      </w:r>
+      <w:proofErr w:type="spellEnd"/>
+      <w:r>
+        <w:rPr>
+          <w:rFonts w:ascii="Courier New" w:hAnsi="Courier New" w:cs="Courier New"/>
+          <w:sz w:val="22"/>
+          <w:szCs w:val="22"/>
+        </w:rPr>
+        <w:t xml:space="preserve">        TEXT,</w:t>
+      </w:r>
+    </w:p>
+    <w:p>
+      <w:pPr>
+        <w:spacing w:after="0"/>
+        <w:rPr>
+          <w:rFonts w:ascii="Courier New" w:hAnsi="Courier New" w:cs="Courier New"/>
+          <w:sz w:val="22"/>
+          <w:szCs w:val="22"/>
+        </w:rPr>
+      </w:pPr>
+      <w:r>
+        <w:rPr>
+          <w:rFonts w:ascii="Courier New" w:hAnsi="Courier New" w:cs="Courier New"/>
+          <w:sz w:val="22"/>
+          <w:szCs w:val="22"/>
+        </w:rPr>
+        <w:t xml:space="preserve">    </w:t>
+      </w:r>
+      <w:proofErr w:type="spellStart"/>
+      <w:r>
+        <w:rPr>
+          <w:rFonts w:ascii="Courier New" w:hAnsi="Courier New" w:cs="Courier New"/>
+          <w:sz w:val="22"/>
+          <w:szCs w:val="22"/>
+        </w:rPr>
+        <w:t>runtime_ms</w:t>
+      </w:r>
+      <w:proofErr w:type="spellEnd"/>
+      <w:r>
+        <w:rPr>
+          <w:rFonts w:ascii="Courier New" w:hAnsi="Courier New" w:cs="Courier New"/>
+          <w:sz w:val="22"/>
+          <w:szCs w:val="22"/>
+        </w:rPr>
+        <w:t xml:space="preserve">           INTEGER</w:t>
+      </w:r>
+    </w:p>
+    <w:p>
+      <w:pPr>
+        <w:spacing w:after="0"/>
+        <w:rPr>
+          <w:rFonts w:ascii="Courier New" w:hAnsi="Courier New" w:cs="Courier New"/>
+          <w:sz w:val="22"/>
+          <w:szCs w:val="22"/>
+        </w:rPr>
+      </w:pPr>
+      <w:r>
+        <w:rPr>
+          <w:rFonts w:ascii="Courier New" w:hAnsi="Courier New" w:cs="Courier New"/>
+          <w:sz w:val="22"/>
+          <w:szCs w:val="22"/>
+        </w:rPr>
+        <w:t>);</w:t>
+      </w:r>
+    </w:p>
+    <w:p>
+      <w:pPr>
+        <w:spacing w:after="0"/>
+        <w:rPr>
+          <w:rFonts w:ascii="Courier New" w:hAnsi="Courier New" w:cs="Courier New"/>
+          <w:sz w:val="22"/>
+          <w:szCs w:val="22"/>
+        </w:rPr>
+      </w:pPr>
+    </w:p>
+    <w:p>
+      <w:pPr>
+        <w:pStyle w:val="Heading3"/>
+      </w:pPr>
+      <w:r>
+        <w:rPr>
+          <w:color w:val="auto"/>
+        </w:rPr>
+        <w:t>Login/</w:t>
+      </w:r>
+      <w:proofErr w:type="spellStart"/>
+      <w:r>
+        <w:rPr>
+          <w:color w:val="auto"/>
+        </w:rPr>
+        <w:t>SignUp</w:t>
+      </w:r>
+      <w:proofErr w:type="spellEnd"/>
+    </w:p>
+    <w:p>
+      <w:pPr>
         <w:rPr>
           <w:b/>
           <w:bCs/>
         </w:rPr>
-        <w:t>createUser SQL Statement</w:t>
-      </w:r>
-    </w:p>
-    <w:p>
-      <w:pPr>
-        <w:spacing w:after="0"/>
-        <w:rPr>
-          <w:rFonts w:ascii="Courier New" w:hAnsi="Courier New" w:cs="Courier New"/>
-          <w:sz w:val="22"/>
-          <w:szCs w:val="22"/>
-        </w:rPr>
-      </w:pPr>
-      <w:r>
-        <w:rPr>
-          <w:rFonts w:ascii="Courier New" w:hAnsi="Courier New" w:cs="Courier New"/>
-          <w:sz w:val="22"/>
-          <w:szCs w:val="22"/>
-        </w:rPr>
-        <w:t xml:space="preserve">INSERT INTO users (user_name, role, email, password) </w:t>
-      </w:r>
-    </w:p>
-    <w:p>
-      <w:pPr>
-        <w:spacing w:after="0"/>
-        <w:rPr>
-          <w:rFonts w:ascii="Courier New" w:hAnsi="Courier New" w:cs="Courier New"/>
-          <w:sz w:val="22"/>
-          <w:szCs w:val="22"/>
-        </w:rPr>
-      </w:pPr>
-      <w:r>
-        <w:rPr>
-          <w:rFonts w:ascii="Courier New" w:hAnsi="Courier New" w:cs="Courier New"/>
-          <w:sz w:val="22"/>
-          <w:szCs w:val="22"/>
-        </w:rPr>
-        <w:t xml:space="preserve">         VALUES ($1, $2, $3, $4) </w:t>
-      </w:r>
-    </w:p>
-    <w:p>
-      <w:pPr>
-        <w:spacing w:after="0" w:line="240" w:lineRule="auto"/>
-        <w:rPr>
-          <w:rFonts w:ascii="Courier New" w:hAnsi="Courier New" w:cs="Courier New"/>
-          <w:sz w:val="22"/>
-          <w:szCs w:val="22"/>
-        </w:rPr>
-      </w:pPr>
-      <w:r>
-        <w:rPr>
-          <w:rFonts w:ascii="Courier New" w:hAnsi="Courier New" w:cs="Courier New"/>
-          <w:sz w:val="22"/>
-          <w:szCs w:val="22"/>
-        </w:rPr>
-        <w:t>         RETURNING *</w:t>
-      </w:r>
-    </w:p>
-    <w:p>
-      <w:pPr>
-        <w:spacing w:after="0"/>
-        <w:rPr>
-          <w:rFonts w:ascii="Courier New" w:hAnsi="Courier New" w:cs="Courier New"/>
-          <w:sz w:val="22"/>
-          <w:szCs w:val="22"/>
-        </w:rPr>
-      </w:pPr>
-    </w:p>
-    <w:p>
-      <w:pPr>
+      </w:pPr>
+      <w:proofErr w:type="spellStart"/>
+      <w:r>
         <w:rPr>
           <w:b/>
           <w:bCs/>
         </w:rPr>
-      </w:pPr>
+        <w:t>createUser</w:t>
+      </w:r>
+      <w:proofErr w:type="spellEnd"/>
       <w:r>
         <w:rPr>
           <w:b/>
           <w:bCs/>
         </w:rPr>
-        <w:t>getUserByEmail SQL Statement</w:t>
+        <w:t xml:space="preserve"> SQL Statement</w:t>
       </w:r>
     </w:p>
     <w:p>
@@ -3231,7 +3695,149 @@
           <w:sz w:val="22"/>
           <w:szCs w:val="22"/>
         </w:rPr>
-        <w:t>SELECT user_id AS id, user_name AS name, email, password, role FROM users WHERE email = $1</w:t>
+        <w:t>INSERT INTO users (</w:t>
+      </w:r>
+      <w:proofErr w:type="spellStart"/>
+      <w:r>
+        <w:rPr>
+          <w:rFonts w:ascii="Courier New" w:hAnsi="Courier New" w:cs="Courier New"/>
+          <w:sz w:val="22"/>
+          <w:szCs w:val="22"/>
+        </w:rPr>
+        <w:t>user_name</w:t>
+      </w:r>
+      <w:proofErr w:type="spellEnd"/>
+      <w:r>
+        <w:rPr>
+          <w:rFonts w:ascii="Courier New" w:hAnsi="Courier New" w:cs="Courier New"/>
+          <w:sz w:val="22"/>
+          <w:szCs w:val="22"/>
+        </w:rPr>
+        <w:t xml:space="preserve">, role, email, password) </w:t>
+      </w:r>
+    </w:p>
+    <w:p>
+      <w:pPr>
+        <w:spacing w:after="0"/>
+        <w:rPr>
+          <w:rFonts w:ascii="Courier New" w:hAnsi="Courier New" w:cs="Courier New"/>
+          <w:sz w:val="22"/>
+          <w:szCs w:val="22"/>
+        </w:rPr>
+      </w:pPr>
+      <w:r>
+        <w:rPr>
+          <w:rFonts w:ascii="Courier New" w:hAnsi="Courier New" w:cs="Courier New"/>
+          <w:sz w:val="22"/>
+          <w:szCs w:val="22"/>
+        </w:rPr>
+        <w:t xml:space="preserve">         VALUES ($1, $2, $3, $4) </w:t>
+      </w:r>
+    </w:p>
+    <w:p>
+      <w:pPr>
+        <w:spacing w:after="0" w:line="240" w:lineRule="auto"/>
+        <w:rPr>
+          <w:rFonts w:ascii="Courier New" w:hAnsi="Courier New" w:cs="Courier New"/>
+          <w:sz w:val="22"/>
+          <w:szCs w:val="22"/>
+        </w:rPr>
+      </w:pPr>
+      <w:r>
+        <w:rPr>
+          <w:rFonts w:ascii="Courier New" w:hAnsi="Courier New" w:cs="Courier New"/>
+          <w:sz w:val="22"/>
+          <w:szCs w:val="22"/>
+        </w:rPr>
+        <w:t>         RETURNING *</w:t>
+      </w:r>
+    </w:p>
+    <w:p>
+      <w:pPr>
+        <w:spacing w:after="0"/>
+        <w:rPr>
+          <w:rFonts w:ascii="Courier New" w:hAnsi="Courier New" w:cs="Courier New"/>
+          <w:sz w:val="22"/>
+          <w:szCs w:val="22"/>
+        </w:rPr>
+      </w:pPr>
+    </w:p>
+    <w:p>
+      <w:pPr>
+        <w:rPr>
+          <w:b/>
+          <w:bCs/>
+        </w:rPr>
+      </w:pPr>
+      <w:proofErr w:type="spellStart"/>
+      <w:r>
+        <w:rPr>
+          <w:b/>
+          <w:bCs/>
+        </w:rPr>
+        <w:t>getUserByEmail</w:t>
+      </w:r>
+      <w:proofErr w:type="spellEnd"/>
+      <w:r>
+        <w:rPr>
+          <w:b/>
+          <w:bCs/>
+        </w:rPr>
+        <w:t xml:space="preserve"> SQL Statement</w:t>
+      </w:r>
+    </w:p>
+    <w:p>
+      <w:pPr>
+        <w:spacing w:after="0"/>
+        <w:rPr>
+          <w:rFonts w:ascii="Courier New" w:hAnsi="Courier New" w:cs="Courier New"/>
+          <w:sz w:val="22"/>
+          <w:szCs w:val="22"/>
+        </w:rPr>
+      </w:pPr>
+      <w:r>
+        <w:rPr>
+          <w:rFonts w:ascii="Courier New" w:hAnsi="Courier New" w:cs="Courier New"/>
+          <w:sz w:val="22"/>
+          <w:szCs w:val="22"/>
+        </w:rPr>
+        <w:t xml:space="preserve">SELECT </w:t>
+      </w:r>
+      <w:proofErr w:type="spellStart"/>
+      <w:r>
+        <w:rPr>
+          <w:rFonts w:ascii="Courier New" w:hAnsi="Courier New" w:cs="Courier New"/>
+          <w:sz w:val="22"/>
+          <w:szCs w:val="22"/>
+        </w:rPr>
+        <w:t>user_id</w:t>
+      </w:r>
+      <w:proofErr w:type="spellEnd"/>
+      <w:r>
+        <w:rPr>
+          <w:rFonts w:ascii="Courier New" w:hAnsi="Courier New" w:cs="Courier New"/>
+          <w:sz w:val="22"/>
+          <w:szCs w:val="22"/>
+        </w:rPr>
+        <w:t xml:space="preserve"> AS id, </w:t>
+      </w:r>
+      <w:proofErr w:type="spellStart"/>
+      <w:r>
+        <w:rPr>
+          <w:rFonts w:ascii="Courier New" w:hAnsi="Courier New" w:cs="Courier New"/>
+          <w:sz w:val="22"/>
+          <w:szCs w:val="22"/>
+        </w:rPr>
+        <w:t>user_name</w:t>
+      </w:r>
+      <w:proofErr w:type="spellEnd"/>
+      <w:r>
+        <w:rPr>
+          <w:rFonts w:ascii="Courier New" w:hAnsi="Courier New" w:cs="Courier New"/>
+          <w:sz w:val="22"/>
+          <w:szCs w:val="22"/>
+        </w:rPr>
+        <w:t xml:space="preserve"> AS name, email, password, role FROM users WHERE email = $1</w:t>
       </w:r>
     </w:p>
     <w:p>
@@ -3685,127 +4291,235 @@
         <w:rPr>
           <w:rFonts w:ascii="Courier New" w:hAnsi="Courier New" w:cs="Courier New"/>
         </w:rPr>
-        <w:t>cd /var/www/SETU_Code_Lab || exit 1</w:t>
-      </w:r>
-    </w:p>
-    <w:p>
-      <w:pPr>
-        <w:rPr>
-          <w:rFonts w:ascii="Courier New" w:hAnsi="Courier New" w:cs="Courier New"/>
-        </w:rPr>
-      </w:pPr>
-    </w:p>
-    <w:p>
-      <w:pPr>
-        <w:rPr>
-          <w:rFonts w:ascii="Courier New" w:hAnsi="Courier New" w:cs="Courier New"/>
-        </w:rPr>
-      </w:pPr>
-      <w:r>
-        <w:rPr>
-          <w:rFonts w:ascii="Courier New" w:hAnsi="Courier New" w:cs="Courier New"/>
-        </w:rPr>
-        <w:t>git pull</w:t>
-      </w:r>
-    </w:p>
-    <w:p>
-      <w:pPr>
-        <w:rPr>
-          <w:rFonts w:ascii="Courier New" w:hAnsi="Courier New" w:cs="Courier New"/>
-        </w:rPr>
-      </w:pPr>
-    </w:p>
-    <w:p>
-      <w:pPr>
-        <w:rPr>
-          <w:rFonts w:ascii="Courier New" w:hAnsi="Courier New" w:cs="Courier New"/>
-        </w:rPr>
-      </w:pPr>
-      <w:r>
-        <w:rPr>
-          <w:rFonts w:ascii="Courier New" w:hAnsi="Courier New" w:cs="Courier New"/>
-        </w:rPr>
-        <w:t>cd /var/www/SETU_Code_Lab/SETU_Code_Lab_Code/client || exit 1</w:t>
-      </w:r>
-    </w:p>
-    <w:p>
-      <w:pPr>
-        <w:rPr>
-          <w:rFonts w:ascii="Courier New" w:hAnsi="Courier New" w:cs="Courier New"/>
-        </w:rPr>
-      </w:pPr>
-    </w:p>
-    <w:p>
-      <w:pPr>
-        <w:rPr>
-          <w:rFonts w:ascii="Courier New" w:hAnsi="Courier New" w:cs="Courier New"/>
-        </w:rPr>
-      </w:pPr>
-      <w:r>
-        <w:rPr>
-          <w:rFonts w:ascii="Courier New" w:hAnsi="Courier New" w:cs="Courier New"/>
-        </w:rPr>
-        <w:t>npm run build</w:t>
-      </w:r>
-    </w:p>
-    <w:p>
-      <w:pPr>
-        <w:rPr>
-          <w:rFonts w:ascii="Courier New" w:hAnsi="Courier New" w:cs="Courier New"/>
-        </w:rPr>
-      </w:pPr>
-    </w:p>
-    <w:p>
-      <w:pPr>
-        <w:rPr>
-          <w:rFonts w:ascii="Courier New" w:hAnsi="Courier New" w:cs="Courier New"/>
-        </w:rPr>
-      </w:pPr>
-      <w:r>
-        <w:rPr>
-          <w:rFonts w:ascii="Courier New" w:hAnsi="Courier New" w:cs="Courier New"/>
-        </w:rPr>
-        <w:t>cd /var/www/SETU_Code_Lab/SETU_Code_Lab_Code/server || exit 1</w:t>
-      </w:r>
-    </w:p>
-    <w:p>
-      <w:pPr>
-        <w:rPr>
-          <w:rFonts w:ascii="Courier New" w:hAnsi="Courier New" w:cs="Courier New"/>
-        </w:rPr>
-      </w:pPr>
-    </w:p>
-    <w:p>
-      <w:pPr>
-        <w:rPr>
-          <w:rFonts w:ascii="Courier New" w:hAnsi="Courier New" w:cs="Courier New"/>
-        </w:rPr>
-      </w:pPr>
-      <w:r>
-        <w:rPr>
-          <w:rFonts w:ascii="Courier New" w:hAnsi="Courier New" w:cs="Courier New"/>
-        </w:rPr>
-        <w:t>npm run build</w:t>
-      </w:r>
-    </w:p>
-    <w:p>
-      <w:pPr>
-        <w:rPr>
-          <w:rFonts w:ascii="Courier New" w:hAnsi="Courier New" w:cs="Courier New"/>
-        </w:rPr>
-      </w:pPr>
-    </w:p>
-    <w:p>
-      <w:pPr>
-        <w:rPr>
-          <w:rFonts w:ascii="Courier New" w:hAnsi="Courier New" w:cs="Courier New"/>
-        </w:rPr>
-      </w:pPr>
-      <w:r>
-        <w:rPr>
-          <w:rFonts w:ascii="Courier New" w:hAnsi="Courier New" w:cs="Courier New"/>
-        </w:rPr>
-        <w:t>pm2 restart setucl-backend</w:t>
+        <w:t>cd /var/www/</w:t>
+      </w:r>
+      <w:proofErr w:type="spellStart"/>
+      <w:r>
+        <w:rPr>
+          <w:rFonts w:ascii="Courier New" w:hAnsi="Courier New" w:cs="Courier New"/>
+        </w:rPr>
+        <w:t>SETU_Code_Lab</w:t>
+      </w:r>
+      <w:proofErr w:type="spellEnd"/>
+      <w:r>
+        <w:rPr>
+          <w:rFonts w:ascii="Courier New" w:hAnsi="Courier New" w:cs="Courier New"/>
+        </w:rPr>
+        <w:t xml:space="preserve"> || exit 1</w:t>
+      </w:r>
+    </w:p>
+    <w:p>
+      <w:pPr>
+        <w:rPr>
+          <w:rFonts w:ascii="Courier New" w:hAnsi="Courier New" w:cs="Courier New"/>
+        </w:rPr>
+      </w:pPr>
+    </w:p>
+    <w:p>
+      <w:pPr>
+        <w:rPr>
+          <w:rFonts w:ascii="Courier New" w:hAnsi="Courier New" w:cs="Courier New"/>
+        </w:rPr>
+      </w:pPr>
+      <w:r>
+        <w:rPr>
+          <w:rFonts w:ascii="Courier New" w:hAnsi="Courier New" w:cs="Courier New"/>
+        </w:rPr>
+        <w:t xml:space="preserve">git </w:t>
+      </w:r>
+      <w:proofErr w:type="gramStart"/>
+      <w:r>
+        <w:rPr>
+          <w:rFonts w:ascii="Courier New" w:hAnsi="Courier New" w:cs="Courier New"/>
+        </w:rPr>
+        <w:t>pull</w:t>
+      </w:r>
+      <w:proofErr w:type="gramEnd"/>
+    </w:p>
+    <w:p>
+      <w:pPr>
+        <w:rPr>
+          <w:rFonts w:ascii="Courier New" w:hAnsi="Courier New" w:cs="Courier New"/>
+        </w:rPr>
+      </w:pPr>
+    </w:p>
+    <w:p>
+      <w:pPr>
+        <w:rPr>
+          <w:rFonts w:ascii="Courier New" w:hAnsi="Courier New" w:cs="Courier New"/>
+        </w:rPr>
+      </w:pPr>
+      <w:r>
+        <w:rPr>
+          <w:rFonts w:ascii="Courier New" w:hAnsi="Courier New" w:cs="Courier New"/>
+        </w:rPr>
+        <w:t>cd /var/www/</w:t>
+      </w:r>
+      <w:proofErr w:type="spellStart"/>
+      <w:r>
+        <w:rPr>
+          <w:rFonts w:ascii="Courier New" w:hAnsi="Courier New" w:cs="Courier New"/>
+        </w:rPr>
+        <w:t>SETU_Code_Lab</w:t>
+      </w:r>
+      <w:proofErr w:type="spellEnd"/>
+      <w:r>
+        <w:rPr>
+          <w:rFonts w:ascii="Courier New" w:hAnsi="Courier New" w:cs="Courier New"/>
+        </w:rPr>
+        <w:t>/</w:t>
+      </w:r>
+      <w:proofErr w:type="spellStart"/>
+      <w:r>
+        <w:rPr>
+          <w:rFonts w:ascii="Courier New" w:hAnsi="Courier New" w:cs="Courier New"/>
+        </w:rPr>
+        <w:t>SETU_Code_Lab_Code</w:t>
+      </w:r>
+      <w:proofErr w:type="spellEnd"/>
+      <w:r>
+        <w:rPr>
+          <w:rFonts w:ascii="Courier New" w:hAnsi="Courier New" w:cs="Courier New"/>
+        </w:rPr>
+        <w:t>/client || exit 1</w:t>
+      </w:r>
+    </w:p>
+    <w:p>
+      <w:pPr>
+        <w:rPr>
+          <w:rFonts w:ascii="Courier New" w:hAnsi="Courier New" w:cs="Courier New"/>
+        </w:rPr>
+      </w:pPr>
+    </w:p>
+    <w:p>
+      <w:pPr>
+        <w:rPr>
+          <w:rFonts w:ascii="Courier New" w:hAnsi="Courier New" w:cs="Courier New"/>
+        </w:rPr>
+      </w:pPr>
+      <w:proofErr w:type="spellStart"/>
+      <w:r>
+        <w:rPr>
+          <w:rFonts w:ascii="Courier New" w:hAnsi="Courier New" w:cs="Courier New"/>
+        </w:rPr>
+        <w:t>npm</w:t>
+      </w:r>
+      <w:proofErr w:type="spellEnd"/>
+      <w:r>
+        <w:rPr>
+          <w:rFonts w:ascii="Courier New" w:hAnsi="Courier New" w:cs="Courier New"/>
+        </w:rPr>
+        <w:t xml:space="preserve"> run build</w:t>
+      </w:r>
+    </w:p>
+    <w:p>
+      <w:pPr>
+        <w:rPr>
+          <w:rFonts w:ascii="Courier New" w:hAnsi="Courier New" w:cs="Courier New"/>
+        </w:rPr>
+      </w:pPr>
+    </w:p>
+    <w:p>
+      <w:pPr>
+        <w:rPr>
+          <w:rFonts w:ascii="Courier New" w:hAnsi="Courier New" w:cs="Courier New"/>
+        </w:rPr>
+      </w:pPr>
+      <w:r>
+        <w:rPr>
+          <w:rFonts w:ascii="Courier New" w:hAnsi="Courier New" w:cs="Courier New"/>
+        </w:rPr>
+        <w:t>cd /var/www/</w:t>
+      </w:r>
+      <w:proofErr w:type="spellStart"/>
+      <w:r>
+        <w:rPr>
+          <w:rFonts w:ascii="Courier New" w:hAnsi="Courier New" w:cs="Courier New"/>
+        </w:rPr>
+        <w:t>SETU_Code_Lab</w:t>
+      </w:r>
+      <w:proofErr w:type="spellEnd"/>
+      <w:r>
+        <w:rPr>
+          <w:rFonts w:ascii="Courier New" w:hAnsi="Courier New" w:cs="Courier New"/>
+        </w:rPr>
+        <w:t>/</w:t>
+      </w:r>
+      <w:proofErr w:type="spellStart"/>
+      <w:r>
+        <w:rPr>
+          <w:rFonts w:ascii="Courier New" w:hAnsi="Courier New" w:cs="Courier New"/>
+        </w:rPr>
+        <w:t>SETU_Code_Lab_Code</w:t>
+      </w:r>
+      <w:proofErr w:type="spellEnd"/>
+      <w:r>
+        <w:rPr>
+          <w:rFonts w:ascii="Courier New" w:hAnsi="Courier New" w:cs="Courier New"/>
+        </w:rPr>
+        <w:t>/server || exit 1</w:t>
+      </w:r>
+    </w:p>
+    <w:p>
+      <w:pPr>
+        <w:rPr>
+          <w:rFonts w:ascii="Courier New" w:hAnsi="Courier New" w:cs="Courier New"/>
+        </w:rPr>
+      </w:pPr>
+    </w:p>
+    <w:p>
+      <w:pPr>
+        <w:rPr>
+          <w:rFonts w:ascii="Courier New" w:hAnsi="Courier New" w:cs="Courier New"/>
+        </w:rPr>
+      </w:pPr>
+      <w:proofErr w:type="spellStart"/>
+      <w:r>
+        <w:rPr>
+          <w:rFonts w:ascii="Courier New" w:hAnsi="Courier New" w:cs="Courier New"/>
+        </w:rPr>
+        <w:t>npm</w:t>
+      </w:r>
+      <w:proofErr w:type="spellEnd"/>
+      <w:r>
+        <w:rPr>
+          <w:rFonts w:ascii="Courier New" w:hAnsi="Courier New" w:cs="Courier New"/>
+        </w:rPr>
+        <w:t xml:space="preserve"> run build</w:t>
+      </w:r>
+    </w:p>
+    <w:p>
+      <w:pPr>
+        <w:rPr>
+          <w:rFonts w:ascii="Courier New" w:hAnsi="Courier New" w:cs="Courier New"/>
+        </w:rPr>
+      </w:pPr>
+    </w:p>
+    <w:p>
+      <w:pPr>
+        <w:rPr>
+          <w:rFonts w:ascii="Courier New" w:hAnsi="Courier New" w:cs="Courier New"/>
+        </w:rPr>
+      </w:pPr>
+      <w:r>
+        <w:rPr>
+          <w:rFonts w:ascii="Courier New" w:hAnsi="Courier New" w:cs="Courier New"/>
+        </w:rPr>
+        <w:t xml:space="preserve">pm2 restart </w:t>
+      </w:r>
+      <w:proofErr w:type="spellStart"/>
+      <w:r>
+        <w:rPr>
+          <w:rFonts w:ascii="Courier New" w:hAnsi="Courier New" w:cs="Courier New"/>
+        </w:rPr>
+        <w:t>setucl</w:t>
+      </w:r>
+      <w:proofErr w:type="spellEnd"/>
+      <w:r>
+        <w:rPr>
+          <w:rFonts w:ascii="Courier New" w:hAnsi="Courier New" w:cs="Courier New"/>
+        </w:rPr>
+        <w:t>-backend</w:t>
       </w:r>
     </w:p>
     <w:p>

</xml_diff>

<commit_message>
Updated ER Diagram and Design Doc
</commit_message>
<xml_diff>
--- a/Documentation/SETU Code Lab Design Doument.docx
+++ b/Documentation/SETU Code Lab Design Doument.docx
@@ -2071,7 +2071,15 @@
     </w:p>
     <w:p>
       <w:r>
-        <w:t>The system will be hosted using DigitalOcean’s Droplet service. This is a virtual private server (VPS)</w:t>
+        <w:t xml:space="preserve">The system will be hosted using </w:t>
+      </w:r>
+      <w:proofErr w:type="spellStart"/>
+      <w:r>
+        <w:t>DigitalOcean’s</w:t>
+      </w:r>
+      <w:proofErr w:type="spellEnd"/>
+      <w:r>
+        <w:t xml:space="preserve"> Droplet service. This is a virtual private server (VPS)</w:t>
       </w:r>
       <w:r>
         <w:t>.</w:t>
@@ -2094,7 +2102,23 @@
     </w:p>
     <w:p>
       <w:r>
-        <w:t>For security purposes an SSH key will be generated and used to access the server console. This is faster and more secure than the password option that is offered by DigitalOcean. The Github repository containing the project will be cloned onto the server and the needed dependencies will be installed such as Node.js</w:t>
+        <w:t xml:space="preserve">For security purposes an SSH key will be generated and used to access the server console. This is faster and more secure than the password option that is offered by </w:t>
+      </w:r>
+      <w:proofErr w:type="spellStart"/>
+      <w:r>
+        <w:t>DigitalOcean</w:t>
+      </w:r>
+      <w:proofErr w:type="spellEnd"/>
+      <w:r>
+        <w:t xml:space="preserve">. The </w:t>
+      </w:r>
+      <w:proofErr w:type="spellStart"/>
+      <w:r>
+        <w:t>Github</w:t>
+      </w:r>
+      <w:proofErr w:type="spellEnd"/>
+      <w:r>
+        <w:t xml:space="preserve"> repository containing the project will be cloned onto the server and the needed dependencies will be installed such as Node.js</w:t>
       </w:r>
       <w:r>
         <w:t xml:space="preserve">, </w:t>
@@ -2133,6 +2157,9 @@
         <w:jc w:val="center"/>
       </w:pPr>
       <w:r>
+        <w:rPr>
+          <w:noProof/>
+        </w:rPr>
         <w:drawing>
           <wp:inline distT="0" distB="0" distL="0" distR="0" wp14:anchorId="2AC666BA" wp14:editId="185FAF83">
             <wp:extent cx="5125165" cy="5144218"/>
@@ -2543,7 +2570,25 @@
           <w:sz w:val="22"/>
           <w:szCs w:val="22"/>
         </w:rPr>
-        <w:t>import com.fasterxml.jackson.databind.ObjectMapper;</w:t>
+        <w:t xml:space="preserve">import </w:t>
+      </w:r>
+      <w:proofErr w:type="spellStart"/>
+      <w:r>
+        <w:rPr>
+          <w:rFonts w:ascii="Courier New" w:hAnsi="Courier New" w:cs="Courier New"/>
+          <w:sz w:val="22"/>
+          <w:szCs w:val="22"/>
+        </w:rPr>
+        <w:t>com.fasterxml.jackson.databind.ObjectMapper</w:t>
+      </w:r>
+      <w:proofErr w:type="spellEnd"/>
+      <w:r>
+        <w:rPr>
+          <w:rFonts w:ascii="Courier New" w:hAnsi="Courier New" w:cs="Courier New"/>
+          <w:sz w:val="22"/>
+          <w:szCs w:val="22"/>
+        </w:rPr>
+        <w:t>;</w:t>
       </w:r>
     </w:p>
     <w:p>
@@ -2589,7 +2634,43 @@
           <w:sz w:val="22"/>
           <w:szCs w:val="22"/>
         </w:rPr>
-        <w:t>    static final ObjectMapper mapper = new ObjectMapper();</w:t>
+        <w:t xml:space="preserve">    static final </w:t>
+      </w:r>
+      <w:proofErr w:type="spellStart"/>
+      <w:r>
+        <w:rPr>
+          <w:rFonts w:ascii="Courier New" w:hAnsi="Courier New" w:cs="Courier New"/>
+          <w:sz w:val="22"/>
+          <w:szCs w:val="22"/>
+        </w:rPr>
+        <w:t>ObjectMapper</w:t>
+      </w:r>
+      <w:proofErr w:type="spellEnd"/>
+      <w:r>
+        <w:rPr>
+          <w:rFonts w:ascii="Courier New" w:hAnsi="Courier New" w:cs="Courier New"/>
+          <w:sz w:val="22"/>
+          <w:szCs w:val="22"/>
+        </w:rPr>
+        <w:t xml:space="preserve"> mapper = new </w:t>
+      </w:r>
+      <w:proofErr w:type="spellStart"/>
+      <w:r>
+        <w:rPr>
+          <w:rFonts w:ascii="Courier New" w:hAnsi="Courier New" w:cs="Courier New"/>
+          <w:sz w:val="22"/>
+          <w:szCs w:val="22"/>
+        </w:rPr>
+        <w:t>ObjectMapper</w:t>
+      </w:r>
+      <w:proofErr w:type="spellEnd"/>
+      <w:r>
+        <w:rPr>
+          <w:rFonts w:ascii="Courier New" w:hAnsi="Courier New" w:cs="Courier New"/>
+          <w:sz w:val="22"/>
+          <w:szCs w:val="22"/>
+        </w:rPr>
+        <w:t>();</w:t>
       </w:r>
     </w:p>
     <w:p>
@@ -2662,7 +2743,27 @@
           <w:sz w:val="22"/>
           <w:szCs w:val="22"/>
         </w:rPr>
-        <w:t>${inputFields}</w:t>
+        <w:t>${</w:t>
+      </w:r>
+      <w:proofErr w:type="spellStart"/>
+      <w:r>
+        <w:rPr>
+          <w:rFonts w:ascii="Courier New" w:hAnsi="Courier New" w:cs="Courier New"/>
+          <w:color w:val="EE0000"/>
+          <w:sz w:val="22"/>
+          <w:szCs w:val="22"/>
+        </w:rPr>
+        <w:t>inputFields</w:t>
+      </w:r>
+      <w:proofErr w:type="spellEnd"/>
+      <w:r>
+        <w:rPr>
+          <w:rFonts w:ascii="Courier New" w:hAnsi="Courier New" w:cs="Courier New"/>
+          <w:color w:val="EE0000"/>
+          <w:sz w:val="22"/>
+          <w:szCs w:val="22"/>
+        </w:rPr>
+        <w:t>}</w:t>
       </w:r>
     </w:p>
     <w:p>
@@ -2698,7 +2799,25 @@
           <w:sz w:val="22"/>
           <w:szCs w:val="22"/>
         </w:rPr>
-        <w:t>    public static void main(String[] args) {</w:t>
+        <w:t xml:space="preserve">    public static void main(String[] </w:t>
+      </w:r>
+      <w:proofErr w:type="spellStart"/>
+      <w:r>
+        <w:rPr>
+          <w:rFonts w:ascii="Courier New" w:hAnsi="Courier New" w:cs="Courier New"/>
+          <w:sz w:val="22"/>
+          <w:szCs w:val="22"/>
+        </w:rPr>
+        <w:t>args</w:t>
+      </w:r>
+      <w:proofErr w:type="spellEnd"/>
+      <w:r>
+        <w:rPr>
+          <w:rFonts w:ascii="Courier New" w:hAnsi="Courier New" w:cs="Courier New"/>
+          <w:sz w:val="22"/>
+          <w:szCs w:val="22"/>
+        </w:rPr>
+        <w:t>) {</w:t>
       </w:r>
     </w:p>
     <w:p>
@@ -2734,7 +2853,79 @@
           <w:sz w:val="22"/>
           <w:szCs w:val="22"/>
         </w:rPr>
-        <w:t>            Input input = mapper.readValue(args[0], Input.class);</w:t>
+        <w:t xml:space="preserve">            Input </w:t>
+      </w:r>
+      <w:proofErr w:type="spellStart"/>
+      <w:r>
+        <w:rPr>
+          <w:rFonts w:ascii="Courier New" w:hAnsi="Courier New" w:cs="Courier New"/>
+          <w:sz w:val="22"/>
+          <w:szCs w:val="22"/>
+        </w:rPr>
+        <w:t>input</w:t>
+      </w:r>
+      <w:proofErr w:type="spellEnd"/>
+      <w:r>
+        <w:rPr>
+          <w:rFonts w:ascii="Courier New" w:hAnsi="Courier New" w:cs="Courier New"/>
+          <w:sz w:val="22"/>
+          <w:szCs w:val="22"/>
+        </w:rPr>
+        <w:t xml:space="preserve"> = </w:t>
+      </w:r>
+      <w:proofErr w:type="spellStart"/>
+      <w:r>
+        <w:rPr>
+          <w:rFonts w:ascii="Courier New" w:hAnsi="Courier New" w:cs="Courier New"/>
+          <w:sz w:val="22"/>
+          <w:szCs w:val="22"/>
+        </w:rPr>
+        <w:t>mapper.readValue</w:t>
+      </w:r>
+      <w:proofErr w:type="spellEnd"/>
+      <w:r>
+        <w:rPr>
+          <w:rFonts w:ascii="Courier New" w:hAnsi="Courier New" w:cs="Courier New"/>
+          <w:sz w:val="22"/>
+          <w:szCs w:val="22"/>
+        </w:rPr>
+        <w:t>(</w:t>
+      </w:r>
+      <w:proofErr w:type="spellStart"/>
+      <w:r>
+        <w:rPr>
+          <w:rFonts w:ascii="Courier New" w:hAnsi="Courier New" w:cs="Courier New"/>
+          <w:sz w:val="22"/>
+          <w:szCs w:val="22"/>
+        </w:rPr>
+        <w:t>args</w:t>
+      </w:r>
+      <w:proofErr w:type="spellEnd"/>
+      <w:r>
+        <w:rPr>
+          <w:rFonts w:ascii="Courier New" w:hAnsi="Courier New" w:cs="Courier New"/>
+          <w:sz w:val="22"/>
+          <w:szCs w:val="22"/>
+        </w:rPr>
+        <w:t xml:space="preserve">[0], </w:t>
+      </w:r>
+      <w:proofErr w:type="spellStart"/>
+      <w:r>
+        <w:rPr>
+          <w:rFonts w:ascii="Courier New" w:hAnsi="Courier New" w:cs="Courier New"/>
+          <w:sz w:val="22"/>
+          <w:szCs w:val="22"/>
+        </w:rPr>
+        <w:t>Input.class</w:t>
+      </w:r>
+      <w:proofErr w:type="spellEnd"/>
+      <w:r>
+        <w:rPr>
+          <w:rFonts w:ascii="Courier New" w:hAnsi="Courier New" w:cs="Courier New"/>
+          <w:sz w:val="22"/>
+          <w:szCs w:val="22"/>
+        </w:rPr>
+        <w:t>);</w:t>
       </w:r>
     </w:p>
     <w:p>
@@ -2762,25 +2953,63 @@
           <w:sz w:val="22"/>
           <w:szCs w:val="22"/>
         </w:rPr>
-        <w:t>${functionCallLine}</w:t>
-      </w:r>
-    </w:p>
-    <w:p>
-      <w:pPr>
-        <w:spacing w:after="0"/>
-        <w:rPr>
-          <w:rFonts w:ascii="Courier New" w:hAnsi="Courier New" w:cs="Courier New"/>
-          <w:sz w:val="22"/>
-          <w:szCs w:val="22"/>
-        </w:rPr>
-      </w:pPr>
-      <w:r>
-        <w:rPr>
-          <w:rFonts w:ascii="Courier New" w:hAnsi="Courier New" w:cs="Courier New"/>
-          <w:sz w:val="22"/>
-          <w:szCs w:val="22"/>
-        </w:rPr>
-        <w:t>            System.out.println(result);</w:t>
+        <w:t>${</w:t>
+      </w:r>
+      <w:proofErr w:type="spellStart"/>
+      <w:r>
+        <w:rPr>
+          <w:rFonts w:ascii="Courier New" w:hAnsi="Courier New" w:cs="Courier New"/>
+          <w:color w:val="EE0000"/>
+          <w:sz w:val="22"/>
+          <w:szCs w:val="22"/>
+        </w:rPr>
+        <w:t>functionCallLine</w:t>
+      </w:r>
+      <w:proofErr w:type="spellEnd"/>
+      <w:r>
+        <w:rPr>
+          <w:rFonts w:ascii="Courier New" w:hAnsi="Courier New" w:cs="Courier New"/>
+          <w:color w:val="EE0000"/>
+          <w:sz w:val="22"/>
+          <w:szCs w:val="22"/>
+        </w:rPr>
+        <w:t>}</w:t>
+      </w:r>
+    </w:p>
+    <w:p>
+      <w:pPr>
+        <w:spacing w:after="0"/>
+        <w:rPr>
+          <w:rFonts w:ascii="Courier New" w:hAnsi="Courier New" w:cs="Courier New"/>
+          <w:sz w:val="22"/>
+          <w:szCs w:val="22"/>
+        </w:rPr>
+      </w:pPr>
+      <w:r>
+        <w:rPr>
+          <w:rFonts w:ascii="Courier New" w:hAnsi="Courier New" w:cs="Courier New"/>
+          <w:sz w:val="22"/>
+          <w:szCs w:val="22"/>
+        </w:rPr>
+        <w:t xml:space="preserve">            </w:t>
+      </w:r>
+      <w:proofErr w:type="spellStart"/>
+      <w:r>
+        <w:rPr>
+          <w:rFonts w:ascii="Courier New" w:hAnsi="Courier New" w:cs="Courier New"/>
+          <w:sz w:val="22"/>
+          <w:szCs w:val="22"/>
+        </w:rPr>
+        <w:t>System.out.println</w:t>
+      </w:r>
+      <w:proofErr w:type="spellEnd"/>
+      <w:r>
+        <w:rPr>
+          <w:rFonts w:ascii="Courier New" w:hAnsi="Courier New" w:cs="Courier New"/>
+          <w:sz w:val="22"/>
+          <w:szCs w:val="22"/>
+        </w:rPr>
+        <w:t>(result);</w:t>
       </w:r>
     </w:p>
     <w:p>
@@ -2816,7 +3045,43 @@
           <w:sz w:val="22"/>
           <w:szCs w:val="22"/>
         </w:rPr>
-        <w:t>            System.out.println("ERROR:" + e.getMessage());</w:t>
+        <w:t xml:space="preserve">            </w:t>
+      </w:r>
+      <w:proofErr w:type="spellStart"/>
+      <w:r>
+        <w:rPr>
+          <w:rFonts w:ascii="Courier New" w:hAnsi="Courier New" w:cs="Courier New"/>
+          <w:sz w:val="22"/>
+          <w:szCs w:val="22"/>
+        </w:rPr>
+        <w:t>System.out.println</w:t>
+      </w:r>
+      <w:proofErr w:type="spellEnd"/>
+      <w:r>
+        <w:rPr>
+          <w:rFonts w:ascii="Courier New" w:hAnsi="Courier New" w:cs="Courier New"/>
+          <w:sz w:val="22"/>
+          <w:szCs w:val="22"/>
+        </w:rPr>
+        <w:t xml:space="preserve">("ERROR:" + </w:t>
+      </w:r>
+      <w:proofErr w:type="spellStart"/>
+      <w:r>
+        <w:rPr>
+          <w:rFonts w:ascii="Courier New" w:hAnsi="Courier New" w:cs="Courier New"/>
+          <w:sz w:val="22"/>
+          <w:szCs w:val="22"/>
+        </w:rPr>
+        <w:t>e.getMessage</w:t>
+      </w:r>
+      <w:proofErr w:type="spellEnd"/>
+      <w:r>
+        <w:rPr>
+          <w:rFonts w:ascii="Courier New" w:hAnsi="Courier New" w:cs="Courier New"/>
+          <w:sz w:val="22"/>
+          <w:szCs w:val="22"/>
+        </w:rPr>
+        <w:t>());</w:t>
       </w:r>
     </w:p>
     <w:p>
@@ -2910,7 +3175,25 @@
           <w:sz w:val="22"/>
           <w:szCs w:val="22"/>
         </w:rPr>
-        <w:t>${inputFields}</w:t>
+        <w:t>${</w:t>
+      </w:r>
+      <w:proofErr w:type="spellStart"/>
+      <w:r>
+        <w:rPr>
+          <w:rFonts w:ascii="Courier New" w:hAnsi="Courier New" w:cs="Courier New"/>
+          <w:sz w:val="22"/>
+          <w:szCs w:val="22"/>
+        </w:rPr>
+        <w:t>inputFields</w:t>
+      </w:r>
+      <w:proofErr w:type="spellEnd"/>
+      <w:r>
+        <w:rPr>
+          <w:rFonts w:ascii="Courier New" w:hAnsi="Courier New" w:cs="Courier New"/>
+          <w:sz w:val="22"/>
+          <w:szCs w:val="22"/>
+        </w:rPr>
+        <w:t>}</w:t>
       </w:r>
       <w:r>
         <w:rPr>
@@ -2936,7 +3219,25 @@
           <w:sz w:val="22"/>
           <w:szCs w:val="22"/>
         </w:rPr>
-        <w:t>${functionCallLine}</w:t>
+        <w:t>${</w:t>
+      </w:r>
+      <w:proofErr w:type="spellStart"/>
+      <w:r>
+        <w:rPr>
+          <w:rFonts w:ascii="Courier New" w:hAnsi="Courier New" w:cs="Courier New"/>
+          <w:sz w:val="22"/>
+          <w:szCs w:val="22"/>
+        </w:rPr>
+        <w:t>functionCallLine</w:t>
+      </w:r>
+      <w:proofErr w:type="spellEnd"/>
+      <w:r>
+        <w:rPr>
+          <w:rFonts w:ascii="Courier New" w:hAnsi="Courier New" w:cs="Courier New"/>
+          <w:sz w:val="22"/>
+          <w:szCs w:val="22"/>
+        </w:rPr>
+        <w:t>}</w:t>
       </w:r>
       <w:r>
         <w:rPr>
@@ -2956,7 +3257,79 @@
           <w:sz w:val="22"/>
           <w:szCs w:val="22"/>
         </w:rPr>
-        <w:t>Input input = mapper.readValue(args[0], Input.class);</w:t>
+        <w:t xml:space="preserve">Input </w:t>
+      </w:r>
+      <w:proofErr w:type="spellStart"/>
+      <w:r>
+        <w:rPr>
+          <w:rFonts w:ascii="Courier New" w:hAnsi="Courier New" w:cs="Courier New"/>
+          <w:sz w:val="22"/>
+          <w:szCs w:val="22"/>
+        </w:rPr>
+        <w:t>input</w:t>
+      </w:r>
+      <w:proofErr w:type="spellEnd"/>
+      <w:r>
+        <w:rPr>
+          <w:rFonts w:ascii="Courier New" w:hAnsi="Courier New" w:cs="Courier New"/>
+          <w:sz w:val="22"/>
+          <w:szCs w:val="22"/>
+        </w:rPr>
+        <w:t xml:space="preserve"> = </w:t>
+      </w:r>
+      <w:proofErr w:type="spellStart"/>
+      <w:r>
+        <w:rPr>
+          <w:rFonts w:ascii="Courier New" w:hAnsi="Courier New" w:cs="Courier New"/>
+          <w:sz w:val="22"/>
+          <w:szCs w:val="22"/>
+        </w:rPr>
+        <w:t>mapper.readValue</w:t>
+      </w:r>
+      <w:proofErr w:type="spellEnd"/>
+      <w:r>
+        <w:rPr>
+          <w:rFonts w:ascii="Courier New" w:hAnsi="Courier New" w:cs="Courier New"/>
+          <w:sz w:val="22"/>
+          <w:szCs w:val="22"/>
+        </w:rPr>
+        <w:t>(</w:t>
+      </w:r>
+      <w:proofErr w:type="spellStart"/>
+      <w:r>
+        <w:rPr>
+          <w:rFonts w:ascii="Courier New" w:hAnsi="Courier New" w:cs="Courier New"/>
+          <w:sz w:val="22"/>
+          <w:szCs w:val="22"/>
+        </w:rPr>
+        <w:t>args</w:t>
+      </w:r>
+      <w:proofErr w:type="spellEnd"/>
+      <w:r>
+        <w:rPr>
+          <w:rFonts w:ascii="Courier New" w:hAnsi="Courier New" w:cs="Courier New"/>
+          <w:sz w:val="22"/>
+          <w:szCs w:val="22"/>
+        </w:rPr>
+        <w:t xml:space="preserve">[0], </w:t>
+      </w:r>
+      <w:proofErr w:type="spellStart"/>
+      <w:r>
+        <w:rPr>
+          <w:rFonts w:ascii="Courier New" w:hAnsi="Courier New" w:cs="Courier New"/>
+          <w:sz w:val="22"/>
+          <w:szCs w:val="22"/>
+        </w:rPr>
+        <w:t>Input.class</w:t>
+      </w:r>
+      <w:proofErr w:type="spellEnd"/>
+      <w:r>
+        <w:rPr>
+          <w:rFonts w:ascii="Courier New" w:hAnsi="Courier New" w:cs="Courier New"/>
+          <w:sz w:val="22"/>
+          <w:szCs w:val="22"/>
+        </w:rPr>
+        <w:t>);</w:t>
       </w:r>
       <w:r>
         <w:rPr>
@@ -2978,7 +3351,25 @@
           <w:sz w:val="22"/>
           <w:szCs w:val="22"/>
         </w:rPr>
-        <w:t>${processedInput}</w:t>
+        <w:t>${</w:t>
+      </w:r>
+      <w:proofErr w:type="spellStart"/>
+      <w:r>
+        <w:rPr>
+          <w:rFonts w:ascii="Courier New" w:hAnsi="Courier New" w:cs="Courier New"/>
+          <w:sz w:val="22"/>
+          <w:szCs w:val="22"/>
+        </w:rPr>
+        <w:t>processedInput</w:t>
+      </w:r>
+      <w:proofErr w:type="spellEnd"/>
+      <w:r>
+        <w:rPr>
+          <w:rFonts w:ascii="Courier New" w:hAnsi="Courier New" w:cs="Courier New"/>
+          <w:sz w:val="22"/>
+          <w:szCs w:val="22"/>
+        </w:rPr>
+        <w:t>}</w:t>
       </w:r>
       <w:r>
         <w:rPr>
@@ -3016,7 +3407,25 @@
           <w:sz w:val="22"/>
           <w:szCs w:val="22"/>
         </w:rPr>
-        <w:t>"sh", "-c", `</w:t>
+        <w:t>"</w:t>
+      </w:r>
+      <w:proofErr w:type="spellStart"/>
+      <w:r>
+        <w:rPr>
+          <w:rFonts w:ascii="Courier New" w:hAnsi="Courier New" w:cs="Courier New"/>
+          <w:sz w:val="22"/>
+          <w:szCs w:val="22"/>
+        </w:rPr>
+        <w:t>sh</w:t>
+      </w:r>
+      <w:proofErr w:type="spellEnd"/>
+      <w:r>
+        <w:rPr>
+          <w:rFonts w:ascii="Courier New" w:hAnsi="Courier New" w:cs="Courier New"/>
+          <w:sz w:val="22"/>
+          <w:szCs w:val="22"/>
+        </w:rPr>
+        <w:t>", "-c", `</w:t>
       </w:r>
     </w:p>
     <w:p>
@@ -3052,7 +3461,25 @@
           <w:sz w:val="22"/>
           <w:szCs w:val="22"/>
         </w:rPr>
-        <w:t>${preprocessedCode}</w:t>
+        <w:t>${</w:t>
+      </w:r>
+      <w:proofErr w:type="spellStart"/>
+      <w:r>
+        <w:rPr>
+          <w:rFonts w:ascii="Courier New" w:hAnsi="Courier New" w:cs="Courier New"/>
+          <w:sz w:val="22"/>
+          <w:szCs w:val="22"/>
+        </w:rPr>
+        <w:t>preprocessedCode</w:t>
+      </w:r>
+      <w:proofErr w:type="spellEnd"/>
+      <w:r>
+        <w:rPr>
+          <w:rFonts w:ascii="Courier New" w:hAnsi="Courier New" w:cs="Courier New"/>
+          <w:sz w:val="22"/>
+          <w:szCs w:val="22"/>
+        </w:rPr>
+        <w:t>}</w:t>
       </w:r>
     </w:p>
     <w:p>
@@ -3082,13 +3509,23 @@
           <w:szCs w:val="22"/>
         </w:rPr>
       </w:pPr>
-      <w:r>
-        <w:rPr>
-          <w:rFonts w:ascii="Courier New" w:hAnsi="Courier New" w:cs="Courier New"/>
-          <w:sz w:val="22"/>
-          <w:szCs w:val="22"/>
-        </w:rPr>
-        <w:t>javac Main.java</w:t>
+      <w:proofErr w:type="spellStart"/>
+      <w:r>
+        <w:rPr>
+          <w:rFonts w:ascii="Courier New" w:hAnsi="Courier New" w:cs="Courier New"/>
+          <w:sz w:val="22"/>
+          <w:szCs w:val="22"/>
+        </w:rPr>
+        <w:t>javac</w:t>
+      </w:r>
+      <w:proofErr w:type="spellEnd"/>
+      <w:r>
+        <w:rPr>
+          <w:rFonts w:ascii="Courier New" w:hAnsi="Courier New" w:cs="Courier New"/>
+          <w:sz w:val="22"/>
+          <w:szCs w:val="22"/>
+        </w:rPr>
+        <w:t xml:space="preserve"> Main.java</w:t>
       </w:r>
     </w:p>
     <w:p>
@@ -3115,7 +3552,27 @@
           <w:sz w:val="22"/>
           <w:szCs w:val="22"/>
         </w:rPr>
-        <w:t>${processedInput}</w:t>
+        <w:t>${</w:t>
+      </w:r>
+      <w:proofErr w:type="spellStart"/>
+      <w:r>
+        <w:rPr>
+          <w:rFonts w:ascii="Courier New" w:hAnsi="Courier New" w:cs="Courier New"/>
+          <w:color w:val="EE0000"/>
+          <w:sz w:val="22"/>
+          <w:szCs w:val="22"/>
+        </w:rPr>
+        <w:t>processedInput</w:t>
+      </w:r>
+      <w:proofErr w:type="spellEnd"/>
+      <w:r>
+        <w:rPr>
+          <w:rFonts w:ascii="Courier New" w:hAnsi="Courier New" w:cs="Courier New"/>
+          <w:color w:val="EE0000"/>
+          <w:sz w:val="22"/>
+          <w:szCs w:val="22"/>
+        </w:rPr>
+        <w:t>}</w:t>
       </w:r>
       <w:r>
         <w:rPr>
@@ -3191,14 +3648,11 @@
         <w:jc w:val="center"/>
       </w:pPr>
       <w:r>
-        <w:rPr>
-          <w:noProof/>
-        </w:rPr>
         <w:drawing>
-          <wp:inline distT="0" distB="0" distL="0" distR="0" wp14:anchorId="578E0E87" wp14:editId="2E7B5DBB">
-            <wp:extent cx="5731510" cy="3270250"/>
-            <wp:effectExtent l="0" t="0" r="2540" b="6350"/>
-            <wp:docPr id="915694676" name="Picture 1"/>
+          <wp:inline distT="0" distB="0" distL="0" distR="0" wp14:anchorId="76EE7876" wp14:editId="6C75079D">
+            <wp:extent cx="5731510" cy="3219450"/>
+            <wp:effectExtent l="0" t="0" r="2540" b="0"/>
+            <wp:docPr id="358011651" name="Picture 1"/>
             <wp:cNvGraphicFramePr>
               <a:graphicFrameLocks xmlns:a="http://schemas.openxmlformats.org/drawingml/2006/main" noChangeAspect="1"/>
             </wp:cNvGraphicFramePr>
@@ -3206,7 +3660,7 @@
               <a:graphicData uri="http://schemas.openxmlformats.org/drawingml/2006/picture">
                 <pic:pic xmlns:pic="http://schemas.openxmlformats.org/drawingml/2006/picture">
                   <pic:nvPicPr>
-                    <pic:cNvPr id="915694676" name=""/>
+                    <pic:cNvPr id="358011651" name=""/>
                     <pic:cNvPicPr/>
                   </pic:nvPicPr>
                   <pic:blipFill>
@@ -3218,7 +3672,7 @@
                   <pic:spPr>
                     <a:xfrm>
                       <a:off x="0" y="0"/>
-                      <a:ext cx="5731510" cy="3270250"/>
+                      <a:ext cx="5731510" cy="3219450"/>
                     </a:xfrm>
                     <a:prstGeom prst="rect">
                       <a:avLst/>
@@ -3330,7 +3784,25 @@
           <w:sz w:val="22"/>
           <w:szCs w:val="22"/>
         </w:rPr>
-        <w:t xml:space="preserve">    problem_id          </w:t>
+        <w:t xml:space="preserve">    </w:t>
+      </w:r>
+      <w:proofErr w:type="spellStart"/>
+      <w:r>
+        <w:rPr>
+          <w:rFonts w:ascii="Courier New" w:hAnsi="Courier New" w:cs="Courier New"/>
+          <w:sz w:val="22"/>
+          <w:szCs w:val="22"/>
+        </w:rPr>
+        <w:t>problem_id</w:t>
+      </w:r>
+      <w:proofErr w:type="spellEnd"/>
+      <w:r>
+        <w:rPr>
+          <w:rFonts w:ascii="Courier New" w:hAnsi="Courier New" w:cs="Courier New"/>
+          <w:sz w:val="22"/>
+          <w:szCs w:val="22"/>
+        </w:rPr>
+        <w:t xml:space="preserve">          </w:t>
       </w:r>
       <w:r>
         <w:rPr>
@@ -3366,13 +3838,23 @@
         </w:rPr>
         <w:t xml:space="preserve">    </w:t>
       </w:r>
-      <w:r>
-        <w:rPr>
-          <w:rFonts w:ascii="Courier New" w:hAnsi="Courier New" w:cs="Courier New"/>
-          <w:sz w:val="22"/>
-          <w:szCs w:val="22"/>
-        </w:rPr>
-        <w:t xml:space="preserve">user_id </w:t>
+      <w:proofErr w:type="spellStart"/>
+      <w:r>
+        <w:rPr>
+          <w:rFonts w:ascii="Courier New" w:hAnsi="Courier New" w:cs="Courier New"/>
+          <w:sz w:val="22"/>
+          <w:szCs w:val="22"/>
+        </w:rPr>
+        <w:t>user_id</w:t>
+      </w:r>
+      <w:proofErr w:type="spellEnd"/>
+      <w:r>
+        <w:rPr>
+          <w:rFonts w:ascii="Courier New" w:hAnsi="Courier New" w:cs="Courier New"/>
+          <w:sz w:val="22"/>
+          <w:szCs w:val="22"/>
+        </w:rPr>
+        <w:t xml:space="preserve"> </w:t>
       </w:r>
       <w:r>
         <w:rPr>
@@ -3413,7 +3895,25 @@
           <w:sz w:val="22"/>
           <w:szCs w:val="22"/>
         </w:rPr>
-        <w:t xml:space="preserve"> REFERENCES users(user_id)</w:t>
+        <w:t xml:space="preserve"> REFERENCES users(</w:t>
+      </w:r>
+      <w:proofErr w:type="spellStart"/>
+      <w:r>
+        <w:rPr>
+          <w:rFonts w:ascii="Courier New" w:hAnsi="Courier New" w:cs="Courier New"/>
+          <w:sz w:val="22"/>
+          <w:szCs w:val="22"/>
+        </w:rPr>
+        <w:t>user_id</w:t>
+      </w:r>
+      <w:proofErr w:type="spellEnd"/>
+      <w:r>
+        <w:rPr>
+          <w:rFonts w:ascii="Courier New" w:hAnsi="Courier New" w:cs="Courier New"/>
+          <w:sz w:val="22"/>
+          <w:szCs w:val="22"/>
+        </w:rPr>
+        <w:t>)</w:t>
       </w:r>
       <w:r>
         <w:rPr>
@@ -3439,25 +3939,61 @@
           <w:sz w:val="22"/>
           <w:szCs w:val="22"/>
         </w:rPr>
-        <w:t xml:space="preserve">    problem_title       VARCHAR(255),</w:t>
-      </w:r>
-    </w:p>
-    <w:p>
-      <w:pPr>
-        <w:spacing w:after="0"/>
-        <w:rPr>
-          <w:rFonts w:ascii="Courier New" w:hAnsi="Courier New" w:cs="Courier New"/>
-          <w:sz w:val="22"/>
-          <w:szCs w:val="22"/>
-        </w:rPr>
-      </w:pPr>
-      <w:r>
-        <w:rPr>
-          <w:rFonts w:ascii="Courier New" w:hAnsi="Courier New" w:cs="Courier New"/>
-          <w:sz w:val="22"/>
-          <w:szCs w:val="22"/>
-        </w:rPr>
-        <w:t xml:space="preserve">    problem_description TEXT,</w:t>
+        <w:t xml:space="preserve">    </w:t>
+      </w:r>
+      <w:proofErr w:type="spellStart"/>
+      <w:r>
+        <w:rPr>
+          <w:rFonts w:ascii="Courier New" w:hAnsi="Courier New" w:cs="Courier New"/>
+          <w:sz w:val="22"/>
+          <w:szCs w:val="22"/>
+        </w:rPr>
+        <w:t>problem_title</w:t>
+      </w:r>
+      <w:proofErr w:type="spellEnd"/>
+      <w:r>
+        <w:rPr>
+          <w:rFonts w:ascii="Courier New" w:hAnsi="Courier New" w:cs="Courier New"/>
+          <w:sz w:val="22"/>
+          <w:szCs w:val="22"/>
+        </w:rPr>
+        <w:t xml:space="preserve">       VARCHAR(255),</w:t>
+      </w:r>
+    </w:p>
+    <w:p>
+      <w:pPr>
+        <w:spacing w:after="0"/>
+        <w:rPr>
+          <w:rFonts w:ascii="Courier New" w:hAnsi="Courier New" w:cs="Courier New"/>
+          <w:sz w:val="22"/>
+          <w:szCs w:val="22"/>
+        </w:rPr>
+      </w:pPr>
+      <w:r>
+        <w:rPr>
+          <w:rFonts w:ascii="Courier New" w:hAnsi="Courier New" w:cs="Courier New"/>
+          <w:sz w:val="22"/>
+          <w:szCs w:val="22"/>
+        </w:rPr>
+        <w:t xml:space="preserve">    </w:t>
+      </w:r>
+      <w:proofErr w:type="spellStart"/>
+      <w:r>
+        <w:rPr>
+          <w:rFonts w:ascii="Courier New" w:hAnsi="Courier New" w:cs="Courier New"/>
+          <w:sz w:val="22"/>
+          <w:szCs w:val="22"/>
+        </w:rPr>
+        <w:t>problem_description</w:t>
+      </w:r>
+      <w:proofErr w:type="spellEnd"/>
+      <w:r>
+        <w:rPr>
+          <w:rFonts w:ascii="Courier New" w:hAnsi="Courier New" w:cs="Courier New"/>
+          <w:sz w:val="22"/>
+          <w:szCs w:val="22"/>
+        </w:rPr>
+        <w:t xml:space="preserve"> TEXT,</w:t>
       </w:r>
     </w:p>
     <w:p>
@@ -3501,7 +4037,25 @@
           <w:sz w:val="22"/>
           <w:szCs w:val="22"/>
         </w:rPr>
-        <w:t xml:space="preserve">    placeholder_code    TEXT</w:t>
+        <w:t xml:space="preserve">    </w:t>
+      </w:r>
+      <w:proofErr w:type="spellStart"/>
+      <w:r>
+        <w:rPr>
+          <w:rFonts w:ascii="Courier New" w:hAnsi="Courier New" w:cs="Courier New"/>
+          <w:sz w:val="22"/>
+          <w:szCs w:val="22"/>
+        </w:rPr>
+        <w:t>placeholder_code</w:t>
+      </w:r>
+      <w:proofErr w:type="spellEnd"/>
+      <w:r>
+        <w:rPr>
+          <w:rFonts w:ascii="Courier New" w:hAnsi="Courier New" w:cs="Courier New"/>
+          <w:sz w:val="22"/>
+          <w:szCs w:val="22"/>
+        </w:rPr>
+        <w:t xml:space="preserve">    TEXT</w:t>
       </w:r>
     </w:p>
     <w:p>
@@ -3530,102 +4084,219 @@
           <w:bCs/>
         </w:rPr>
       </w:pPr>
+      <w:proofErr w:type="spellStart"/>
       <w:r>
         <w:rPr>
           <w:b/>
           <w:bCs/>
         </w:rPr>
-        <w:t>Test_case Table</w:t>
-      </w:r>
-    </w:p>
-    <w:p>
-      <w:pPr>
-        <w:spacing w:after="0"/>
-        <w:rPr>
-          <w:rFonts w:ascii="Courier New" w:hAnsi="Courier New" w:cs="Courier New"/>
-          <w:sz w:val="22"/>
-          <w:szCs w:val="22"/>
-        </w:rPr>
-      </w:pPr>
-      <w:r>
-        <w:rPr>
-          <w:rFonts w:ascii="Courier New" w:hAnsi="Courier New" w:cs="Courier New"/>
-          <w:sz w:val="22"/>
-          <w:szCs w:val="22"/>
-        </w:rPr>
-        <w:t>CREATE TABLE test_case (</w:t>
-      </w:r>
-    </w:p>
-    <w:p>
-      <w:pPr>
-        <w:spacing w:after="0"/>
-        <w:rPr>
-          <w:rFonts w:ascii="Courier New" w:hAnsi="Courier New" w:cs="Courier New"/>
-          <w:sz w:val="22"/>
-          <w:szCs w:val="22"/>
-        </w:rPr>
-      </w:pPr>
-      <w:r>
-        <w:rPr>
-          <w:rFonts w:ascii="Courier New" w:hAnsi="Courier New" w:cs="Courier New"/>
-          <w:sz w:val="22"/>
-          <w:szCs w:val="22"/>
-        </w:rPr>
-        <w:t xml:space="preserve">    test_case_id   SERIAL PRIMARY KEY,</w:t>
-      </w:r>
-    </w:p>
-    <w:p>
-      <w:pPr>
-        <w:spacing w:after="0"/>
-        <w:rPr>
-          <w:rFonts w:ascii="Courier New" w:hAnsi="Courier New" w:cs="Courier New"/>
-          <w:sz w:val="22"/>
-          <w:szCs w:val="22"/>
-        </w:rPr>
-      </w:pPr>
-      <w:r>
-        <w:rPr>
-          <w:rFonts w:ascii="Courier New" w:hAnsi="Courier New" w:cs="Courier New"/>
-          <w:sz w:val="22"/>
-          <w:szCs w:val="22"/>
-        </w:rPr>
-        <w:t xml:space="preserve">    problem_id     INT REFERENCES problem(problem_id),</w:t>
-      </w:r>
-    </w:p>
-    <w:p>
-      <w:pPr>
-        <w:spacing w:after="0"/>
-        <w:rPr>
-          <w:rFonts w:ascii="Courier New" w:hAnsi="Courier New" w:cs="Courier New"/>
-          <w:sz w:val="22"/>
-          <w:szCs w:val="22"/>
-        </w:rPr>
-      </w:pPr>
-      <w:r>
-        <w:rPr>
-          <w:rFonts w:ascii="Courier New" w:hAnsi="Courier New" w:cs="Courier New"/>
-          <w:sz w:val="22"/>
-          <w:szCs w:val="22"/>
-        </w:rPr>
-        <w:t xml:space="preserve">    input_value    JSONB NOT NULL,</w:t>
-      </w:r>
-    </w:p>
-    <w:p>
-      <w:pPr>
-        <w:spacing w:after="0"/>
-        <w:rPr>
-          <w:rFonts w:ascii="Courier New" w:hAnsi="Courier New" w:cs="Courier New"/>
-          <w:sz w:val="22"/>
-          <w:szCs w:val="22"/>
-        </w:rPr>
-      </w:pPr>
-      <w:r>
-        <w:rPr>
-          <w:rFonts w:ascii="Courier New" w:hAnsi="Courier New" w:cs="Courier New"/>
-          <w:sz w:val="22"/>
-          <w:szCs w:val="22"/>
-        </w:rPr>
-        <w:t xml:space="preserve">    expected_value JSONB NOT NULL</w:t>
+        <w:t>Test_case</w:t>
+      </w:r>
+      <w:proofErr w:type="spellEnd"/>
+      <w:r>
+        <w:rPr>
+          <w:b/>
+          <w:bCs/>
+        </w:rPr>
+        <w:t xml:space="preserve"> Table</w:t>
+      </w:r>
+    </w:p>
+    <w:p>
+      <w:pPr>
+        <w:spacing w:after="0"/>
+        <w:rPr>
+          <w:rFonts w:ascii="Courier New" w:hAnsi="Courier New" w:cs="Courier New"/>
+          <w:sz w:val="22"/>
+          <w:szCs w:val="22"/>
+        </w:rPr>
+      </w:pPr>
+      <w:r>
+        <w:rPr>
+          <w:rFonts w:ascii="Courier New" w:hAnsi="Courier New" w:cs="Courier New"/>
+          <w:sz w:val="22"/>
+          <w:szCs w:val="22"/>
+        </w:rPr>
+        <w:t xml:space="preserve">CREATE TABLE </w:t>
+      </w:r>
+      <w:proofErr w:type="spellStart"/>
+      <w:r>
+        <w:rPr>
+          <w:rFonts w:ascii="Courier New" w:hAnsi="Courier New" w:cs="Courier New"/>
+          <w:sz w:val="22"/>
+          <w:szCs w:val="22"/>
+        </w:rPr>
+        <w:t>test_case</w:t>
+      </w:r>
+      <w:proofErr w:type="spellEnd"/>
+      <w:r>
+        <w:rPr>
+          <w:rFonts w:ascii="Courier New" w:hAnsi="Courier New" w:cs="Courier New"/>
+          <w:sz w:val="22"/>
+          <w:szCs w:val="22"/>
+        </w:rPr>
+        <w:t xml:space="preserve"> (</w:t>
+      </w:r>
+    </w:p>
+    <w:p>
+      <w:pPr>
+        <w:spacing w:after="0"/>
+        <w:rPr>
+          <w:rFonts w:ascii="Courier New" w:hAnsi="Courier New" w:cs="Courier New"/>
+          <w:sz w:val="22"/>
+          <w:szCs w:val="22"/>
+        </w:rPr>
+      </w:pPr>
+      <w:r>
+        <w:rPr>
+          <w:rFonts w:ascii="Courier New" w:hAnsi="Courier New" w:cs="Courier New"/>
+          <w:sz w:val="22"/>
+          <w:szCs w:val="22"/>
+        </w:rPr>
+        <w:t xml:space="preserve">    </w:t>
+      </w:r>
+      <w:proofErr w:type="spellStart"/>
+      <w:r>
+        <w:rPr>
+          <w:rFonts w:ascii="Courier New" w:hAnsi="Courier New" w:cs="Courier New"/>
+          <w:sz w:val="22"/>
+          <w:szCs w:val="22"/>
+        </w:rPr>
+        <w:t>test_case_id</w:t>
+      </w:r>
+      <w:proofErr w:type="spellEnd"/>
+      <w:r>
+        <w:rPr>
+          <w:rFonts w:ascii="Courier New" w:hAnsi="Courier New" w:cs="Courier New"/>
+          <w:sz w:val="22"/>
+          <w:szCs w:val="22"/>
+        </w:rPr>
+        <w:t xml:space="preserve">   SERIAL PRIMARY KEY,</w:t>
+      </w:r>
+    </w:p>
+    <w:p>
+      <w:pPr>
+        <w:spacing w:after="0"/>
+        <w:rPr>
+          <w:rFonts w:ascii="Courier New" w:hAnsi="Courier New" w:cs="Courier New"/>
+          <w:sz w:val="22"/>
+          <w:szCs w:val="22"/>
+        </w:rPr>
+      </w:pPr>
+      <w:r>
+        <w:rPr>
+          <w:rFonts w:ascii="Courier New" w:hAnsi="Courier New" w:cs="Courier New"/>
+          <w:sz w:val="22"/>
+          <w:szCs w:val="22"/>
+        </w:rPr>
+        <w:t xml:space="preserve">    </w:t>
+      </w:r>
+      <w:proofErr w:type="spellStart"/>
+      <w:r>
+        <w:rPr>
+          <w:rFonts w:ascii="Courier New" w:hAnsi="Courier New" w:cs="Courier New"/>
+          <w:sz w:val="22"/>
+          <w:szCs w:val="22"/>
+        </w:rPr>
+        <w:t>problem_id</w:t>
+      </w:r>
+      <w:proofErr w:type="spellEnd"/>
+      <w:r>
+        <w:rPr>
+          <w:rFonts w:ascii="Courier New" w:hAnsi="Courier New" w:cs="Courier New"/>
+          <w:sz w:val="22"/>
+          <w:szCs w:val="22"/>
+        </w:rPr>
+        <w:t xml:space="preserve">     INT REFERENCES problem(</w:t>
+      </w:r>
+      <w:proofErr w:type="spellStart"/>
+      <w:r>
+        <w:rPr>
+          <w:rFonts w:ascii="Courier New" w:hAnsi="Courier New" w:cs="Courier New"/>
+          <w:sz w:val="22"/>
+          <w:szCs w:val="22"/>
+        </w:rPr>
+        <w:t>problem_id</w:t>
+      </w:r>
+      <w:proofErr w:type="spellEnd"/>
+      <w:r>
+        <w:rPr>
+          <w:rFonts w:ascii="Courier New" w:hAnsi="Courier New" w:cs="Courier New"/>
+          <w:sz w:val="22"/>
+          <w:szCs w:val="22"/>
+        </w:rPr>
+        <w:t>),</w:t>
+      </w:r>
+    </w:p>
+    <w:p>
+      <w:pPr>
+        <w:spacing w:after="0"/>
+        <w:rPr>
+          <w:rFonts w:ascii="Courier New" w:hAnsi="Courier New" w:cs="Courier New"/>
+          <w:sz w:val="22"/>
+          <w:szCs w:val="22"/>
+        </w:rPr>
+      </w:pPr>
+      <w:r>
+        <w:rPr>
+          <w:rFonts w:ascii="Courier New" w:hAnsi="Courier New" w:cs="Courier New"/>
+          <w:sz w:val="22"/>
+          <w:szCs w:val="22"/>
+        </w:rPr>
+        <w:t xml:space="preserve">    </w:t>
+      </w:r>
+      <w:proofErr w:type="spellStart"/>
+      <w:r>
+        <w:rPr>
+          <w:rFonts w:ascii="Courier New" w:hAnsi="Courier New" w:cs="Courier New"/>
+          <w:sz w:val="22"/>
+          <w:szCs w:val="22"/>
+        </w:rPr>
+        <w:t>input_value</w:t>
+      </w:r>
+      <w:proofErr w:type="spellEnd"/>
+      <w:r>
+        <w:rPr>
+          <w:rFonts w:ascii="Courier New" w:hAnsi="Courier New" w:cs="Courier New"/>
+          <w:sz w:val="22"/>
+          <w:szCs w:val="22"/>
+        </w:rPr>
+        <w:t xml:space="preserve">    JSONB NOT NULL,</w:t>
+      </w:r>
+    </w:p>
+    <w:p>
+      <w:pPr>
+        <w:spacing w:after="0"/>
+        <w:rPr>
+          <w:rFonts w:ascii="Courier New" w:hAnsi="Courier New" w:cs="Courier New"/>
+          <w:sz w:val="22"/>
+          <w:szCs w:val="22"/>
+        </w:rPr>
+      </w:pPr>
+      <w:r>
+        <w:rPr>
+          <w:rFonts w:ascii="Courier New" w:hAnsi="Courier New" w:cs="Courier New"/>
+          <w:sz w:val="22"/>
+          <w:szCs w:val="22"/>
+        </w:rPr>
+        <w:t xml:space="preserve">    </w:t>
+      </w:r>
+      <w:proofErr w:type="spellStart"/>
+      <w:r>
+        <w:rPr>
+          <w:rFonts w:ascii="Courier New" w:hAnsi="Courier New" w:cs="Courier New"/>
+          <w:sz w:val="22"/>
+          <w:szCs w:val="22"/>
+        </w:rPr>
+        <w:t>expected_value</w:t>
+      </w:r>
+      <w:proofErr w:type="spellEnd"/>
+      <w:r>
+        <w:rPr>
+          <w:rFonts w:ascii="Courier New" w:hAnsi="Courier New" w:cs="Courier New"/>
+          <w:sz w:val="22"/>
+          <w:szCs w:val="22"/>
+        </w:rPr>
+        <w:t xml:space="preserve"> JSONB NOT NULL</w:t>
       </w:r>
     </w:p>
     <w:p>
@@ -3723,6 +4394,7 @@
         </w:rPr>
         <w:t xml:space="preserve">    </w:t>
       </w:r>
+      <w:proofErr w:type="spellStart"/>
       <w:r>
         <w:rPr>
           <w:rFonts w:ascii="Courier New" w:hAnsi="Courier New" w:cs="Courier New"/>
@@ -3737,7 +4409,16 @@
           <w:sz w:val="22"/>
           <w:szCs w:val="22"/>
         </w:rPr>
-        <w:t xml:space="preserve">id       </w:t>
+        <w:t>id</w:t>
+      </w:r>
+      <w:proofErr w:type="spellEnd"/>
+      <w:r>
+        <w:rPr>
+          <w:rFonts w:ascii="Courier New" w:hAnsi="Courier New" w:cs="Courier New"/>
+          <w:sz w:val="22"/>
+          <w:szCs w:val="22"/>
+        </w:rPr>
+        <w:t xml:space="preserve">       </w:t>
       </w:r>
       <w:r>
         <w:rPr>
@@ -3781,6 +4462,7 @@
         </w:rPr>
         <w:t xml:space="preserve">    </w:t>
       </w:r>
+      <w:proofErr w:type="spellStart"/>
       <w:r>
         <w:rPr>
           <w:rFonts w:ascii="Courier New" w:hAnsi="Courier New" w:cs="Courier New"/>
@@ -3795,7 +4477,16 @@
           <w:sz w:val="22"/>
           <w:szCs w:val="22"/>
         </w:rPr>
-        <w:t>name     TEXT NOT NULL,</w:t>
+        <w:t>name</w:t>
+      </w:r>
+      <w:proofErr w:type="spellEnd"/>
+      <w:r>
+        <w:rPr>
+          <w:rFonts w:ascii="Courier New" w:hAnsi="Courier New" w:cs="Courier New"/>
+          <w:sz w:val="22"/>
+          <w:szCs w:val="22"/>
+        </w:rPr>
+        <w:t xml:space="preserve">     TEXT NOT NULL,</w:t>
       </w:r>
     </w:p>
     <w:p>
@@ -3849,7 +4540,25 @@
           <w:sz w:val="22"/>
           <w:szCs w:val="22"/>
         </w:rPr>
-        <w:t xml:space="preserve">    role          VARCHAR(50) NOT NULL CHECK (role IN ('student','lecturer'))</w:t>
+        <w:t xml:space="preserve">    role          VARCHAR(50) NOT NULL CHECK (role IN ('</w:t>
+      </w:r>
+      <w:proofErr w:type="spellStart"/>
+      <w:r>
+        <w:rPr>
+          <w:rFonts w:ascii="Courier New" w:hAnsi="Courier New" w:cs="Courier New"/>
+          <w:sz w:val="22"/>
+          <w:szCs w:val="22"/>
+        </w:rPr>
+        <w:t>student','lecturer</w:t>
+      </w:r>
+      <w:proofErr w:type="spellEnd"/>
+      <w:r>
+        <w:rPr>
+          <w:rFonts w:ascii="Courier New" w:hAnsi="Courier New" w:cs="Courier New"/>
+          <w:sz w:val="22"/>
+          <w:szCs w:val="22"/>
+        </w:rPr>
+        <w:t>'))</w:t>
       </w:r>
     </w:p>
     <w:p>
@@ -3919,7 +4628,25 @@
           <w:sz w:val="22"/>
           <w:szCs w:val="22"/>
         </w:rPr>
-        <w:t xml:space="preserve">    submission_id   </w:t>
+        <w:t xml:space="preserve">    </w:t>
+      </w:r>
+      <w:proofErr w:type="spellStart"/>
+      <w:r>
+        <w:rPr>
+          <w:rFonts w:ascii="Courier New" w:hAnsi="Courier New" w:cs="Courier New"/>
+          <w:sz w:val="22"/>
+          <w:szCs w:val="22"/>
+        </w:rPr>
+        <w:t>submission_id</w:t>
+      </w:r>
+      <w:proofErr w:type="spellEnd"/>
+      <w:r>
+        <w:rPr>
+          <w:rFonts w:ascii="Courier New" w:hAnsi="Courier New" w:cs="Courier New"/>
+          <w:sz w:val="22"/>
+          <w:szCs w:val="22"/>
+        </w:rPr>
+        <w:t xml:space="preserve">   </w:t>
       </w:r>
       <w:r>
         <w:rPr>
@@ -3955,6 +4682,7 @@
         </w:rPr>
         <w:t xml:space="preserve">    </w:t>
       </w:r>
+      <w:proofErr w:type="spellStart"/>
       <w:r>
         <w:rPr>
           <w:rFonts w:ascii="Courier New" w:hAnsi="Courier New" w:cs="Courier New"/>
@@ -3969,7 +4697,16 @@
           <w:sz w:val="22"/>
           <w:szCs w:val="22"/>
         </w:rPr>
-        <w:t xml:space="preserve">_id      </w:t>
+        <w:t>_id</w:t>
+      </w:r>
+      <w:proofErr w:type="spellEnd"/>
+      <w:r>
+        <w:rPr>
+          <w:rFonts w:ascii="Courier New" w:hAnsi="Courier New" w:cs="Courier New"/>
+          <w:sz w:val="22"/>
+          <w:szCs w:val="22"/>
+        </w:rPr>
+        <w:t xml:space="preserve">      </w:t>
       </w:r>
       <w:r>
         <w:rPr>
@@ -4019,6 +4756,7 @@
         </w:rPr>
         <w:t>(</w:t>
       </w:r>
+      <w:proofErr w:type="spellStart"/>
       <w:r>
         <w:rPr>
           <w:rFonts w:ascii="Courier New" w:hAnsi="Courier New" w:cs="Courier New"/>
@@ -4033,25 +4771,52 @@
           <w:sz w:val="22"/>
           <w:szCs w:val="22"/>
         </w:rPr>
-        <w:t>_id),</w:t>
-      </w:r>
-    </w:p>
-    <w:p>
-      <w:pPr>
-        <w:spacing w:after="0"/>
-        <w:rPr>
-          <w:rFonts w:ascii="Courier New" w:hAnsi="Courier New" w:cs="Courier New"/>
-          <w:sz w:val="22"/>
-          <w:szCs w:val="22"/>
-        </w:rPr>
-      </w:pPr>
-      <w:r>
-        <w:rPr>
-          <w:rFonts w:ascii="Courier New" w:hAnsi="Courier New" w:cs="Courier New"/>
-          <w:sz w:val="22"/>
-          <w:szCs w:val="22"/>
-        </w:rPr>
-        <w:t xml:space="preserve">    problem_id      </w:t>
+        <w:t>_id</w:t>
+      </w:r>
+      <w:proofErr w:type="spellEnd"/>
+      <w:r>
+        <w:rPr>
+          <w:rFonts w:ascii="Courier New" w:hAnsi="Courier New" w:cs="Courier New"/>
+          <w:sz w:val="22"/>
+          <w:szCs w:val="22"/>
+        </w:rPr>
+        <w:t>),</w:t>
+      </w:r>
+    </w:p>
+    <w:p>
+      <w:pPr>
+        <w:spacing w:after="0"/>
+        <w:rPr>
+          <w:rFonts w:ascii="Courier New" w:hAnsi="Courier New" w:cs="Courier New"/>
+          <w:sz w:val="22"/>
+          <w:szCs w:val="22"/>
+        </w:rPr>
+      </w:pPr>
+      <w:r>
+        <w:rPr>
+          <w:rFonts w:ascii="Courier New" w:hAnsi="Courier New" w:cs="Courier New"/>
+          <w:sz w:val="22"/>
+          <w:szCs w:val="22"/>
+        </w:rPr>
+        <w:t xml:space="preserve">    </w:t>
+      </w:r>
+      <w:proofErr w:type="spellStart"/>
+      <w:r>
+        <w:rPr>
+          <w:rFonts w:ascii="Courier New" w:hAnsi="Courier New" w:cs="Courier New"/>
+          <w:sz w:val="22"/>
+          <w:szCs w:val="22"/>
+        </w:rPr>
+        <w:t>problem_id</w:t>
+      </w:r>
+      <w:proofErr w:type="spellEnd"/>
+      <w:r>
+        <w:rPr>
+          <w:rFonts w:ascii="Courier New" w:hAnsi="Courier New" w:cs="Courier New"/>
+          <w:sz w:val="22"/>
+          <w:szCs w:val="22"/>
+        </w:rPr>
+        <w:t xml:space="preserve">      </w:t>
       </w:r>
       <w:r>
         <w:rPr>
@@ -4067,61 +4832,193 @@
           <w:sz w:val="22"/>
           <w:szCs w:val="22"/>
         </w:rPr>
-        <w:t>REFERENCES problem(problem_id),</w:t>
-      </w:r>
-    </w:p>
-    <w:p>
-      <w:pPr>
-        <w:spacing w:after="0"/>
-        <w:rPr>
-          <w:rFonts w:ascii="Courier New" w:hAnsi="Courier New" w:cs="Courier New"/>
-          <w:sz w:val="22"/>
-          <w:szCs w:val="22"/>
-        </w:rPr>
-      </w:pPr>
-      <w:r>
-        <w:rPr>
-          <w:rFonts w:ascii="Courier New" w:hAnsi="Courier New" w:cs="Courier New"/>
-          <w:sz w:val="22"/>
-          <w:szCs w:val="22"/>
-        </w:rPr>
-        <w:t xml:space="preserve">    submitted_code  TEXT,</w:t>
-      </w:r>
-    </w:p>
-    <w:p>
-      <w:pPr>
-        <w:spacing w:after="0"/>
-        <w:rPr>
-          <w:rFonts w:ascii="Courier New" w:hAnsi="Courier New" w:cs="Courier New"/>
-          <w:sz w:val="22"/>
-          <w:szCs w:val="22"/>
-        </w:rPr>
-      </w:pPr>
-      <w:r>
-        <w:rPr>
-          <w:rFonts w:ascii="Courier New" w:hAnsi="Courier New" w:cs="Courier New"/>
-          <w:sz w:val="22"/>
-          <w:szCs w:val="22"/>
-        </w:rPr>
-        <w:t xml:space="preserve">    submitted_at    TIMESTAMP,</w:t>
-      </w:r>
-    </w:p>
-    <w:p>
-      <w:pPr>
-        <w:spacing w:after="0"/>
-        <w:rPr>
-          <w:rFonts w:ascii="Courier New" w:hAnsi="Courier New" w:cs="Courier New"/>
-          <w:sz w:val="22"/>
-          <w:szCs w:val="22"/>
-        </w:rPr>
-      </w:pPr>
-      <w:r>
-        <w:rPr>
-          <w:rFonts w:ascii="Courier New" w:hAnsi="Courier New" w:cs="Courier New"/>
-          <w:sz w:val="22"/>
-          <w:szCs w:val="22"/>
-        </w:rPr>
-        <w:t xml:space="preserve">    overall_status  BOOLEAN</w:t>
+        <w:t>REFERENCES problem(</w:t>
+      </w:r>
+      <w:proofErr w:type="spellStart"/>
+      <w:r>
+        <w:rPr>
+          <w:rFonts w:ascii="Courier New" w:hAnsi="Courier New" w:cs="Courier New"/>
+          <w:sz w:val="22"/>
+          <w:szCs w:val="22"/>
+        </w:rPr>
+        <w:t>problem_id</w:t>
+      </w:r>
+      <w:proofErr w:type="spellEnd"/>
+      <w:r>
+        <w:rPr>
+          <w:rFonts w:ascii="Courier New" w:hAnsi="Courier New" w:cs="Courier New"/>
+          <w:sz w:val="22"/>
+          <w:szCs w:val="22"/>
+        </w:rPr>
+        <w:t>),</w:t>
+      </w:r>
+    </w:p>
+    <w:p>
+      <w:pPr>
+        <w:spacing w:after="0"/>
+        <w:rPr>
+          <w:rFonts w:ascii="Courier New" w:hAnsi="Courier New" w:cs="Courier New"/>
+          <w:sz w:val="22"/>
+          <w:szCs w:val="22"/>
+        </w:rPr>
+      </w:pPr>
+      <w:r>
+        <w:rPr>
+          <w:rFonts w:ascii="Courier New" w:hAnsi="Courier New" w:cs="Courier New"/>
+          <w:sz w:val="22"/>
+          <w:szCs w:val="22"/>
+        </w:rPr>
+        <w:t xml:space="preserve">    </w:t>
+      </w:r>
+      <w:proofErr w:type="spellStart"/>
+      <w:r>
+        <w:rPr>
+          <w:rFonts w:ascii="Courier New" w:hAnsi="Courier New" w:cs="Courier New"/>
+          <w:sz w:val="22"/>
+          <w:szCs w:val="22"/>
+        </w:rPr>
+        <w:t>submitted_code</w:t>
+      </w:r>
+      <w:proofErr w:type="spellEnd"/>
+      <w:r>
+        <w:rPr>
+          <w:rFonts w:ascii="Courier New" w:hAnsi="Courier New" w:cs="Courier New"/>
+          <w:sz w:val="22"/>
+          <w:szCs w:val="22"/>
+        </w:rPr>
+        <w:t xml:space="preserve">  TEXT,</w:t>
+      </w:r>
+    </w:p>
+    <w:p>
+      <w:pPr>
+        <w:spacing w:after="0"/>
+        <w:rPr>
+          <w:rFonts w:ascii="Courier New" w:hAnsi="Courier New" w:cs="Courier New"/>
+          <w:sz w:val="22"/>
+          <w:szCs w:val="22"/>
+        </w:rPr>
+      </w:pPr>
+      <w:r>
+        <w:rPr>
+          <w:rFonts w:ascii="Courier New" w:hAnsi="Courier New" w:cs="Courier New"/>
+          <w:sz w:val="22"/>
+          <w:szCs w:val="22"/>
+        </w:rPr>
+        <w:t xml:space="preserve">    </w:t>
+      </w:r>
+      <w:proofErr w:type="spellStart"/>
+      <w:r>
+        <w:rPr>
+          <w:rFonts w:ascii="Courier New" w:hAnsi="Courier New" w:cs="Courier New"/>
+          <w:sz w:val="22"/>
+          <w:szCs w:val="22"/>
+        </w:rPr>
+        <w:t>submitted_at</w:t>
+      </w:r>
+      <w:proofErr w:type="spellEnd"/>
+      <w:r>
+        <w:rPr>
+          <w:rFonts w:ascii="Courier New" w:hAnsi="Courier New" w:cs="Courier New"/>
+          <w:sz w:val="22"/>
+          <w:szCs w:val="22"/>
+        </w:rPr>
+        <w:t xml:space="preserve">    TIMESTAMP</w:t>
+      </w:r>
+      <w:r>
+        <w:rPr>
+          <w:rFonts w:ascii="Courier New" w:hAnsi="Courier New" w:cs="Courier New"/>
+          <w:sz w:val="22"/>
+          <w:szCs w:val="22"/>
+        </w:rPr>
+        <w:t xml:space="preserve"> DEFAULT now()</w:t>
+      </w:r>
+      <w:r>
+        <w:rPr>
+          <w:rFonts w:ascii="Courier New" w:hAnsi="Courier New" w:cs="Courier New"/>
+          <w:sz w:val="22"/>
+          <w:szCs w:val="22"/>
+        </w:rPr>
+        <w:t>,</w:t>
+      </w:r>
+    </w:p>
+    <w:p>
+      <w:pPr>
+        <w:spacing w:after="0"/>
+        <w:rPr>
+          <w:rFonts w:ascii="Courier New" w:hAnsi="Courier New" w:cs="Courier New"/>
+          <w:sz w:val="22"/>
+          <w:szCs w:val="22"/>
+        </w:rPr>
+      </w:pPr>
+      <w:r>
+        <w:rPr>
+          <w:rFonts w:ascii="Courier New" w:hAnsi="Courier New" w:cs="Courier New"/>
+          <w:sz w:val="22"/>
+          <w:szCs w:val="22"/>
+        </w:rPr>
+        <w:t xml:space="preserve">    </w:t>
+      </w:r>
+      <w:proofErr w:type="spellStart"/>
+      <w:r>
+        <w:rPr>
+          <w:rFonts w:ascii="Courier New" w:hAnsi="Courier New" w:cs="Courier New"/>
+          <w:sz w:val="22"/>
+          <w:szCs w:val="22"/>
+        </w:rPr>
+        <w:t>overall_status</w:t>
+      </w:r>
+      <w:proofErr w:type="spellEnd"/>
+      <w:r>
+        <w:rPr>
+          <w:rFonts w:ascii="Courier New" w:hAnsi="Courier New" w:cs="Courier New"/>
+          <w:sz w:val="22"/>
+          <w:szCs w:val="22"/>
+        </w:rPr>
+        <w:t xml:space="preserve">  BOOLEAN</w:t>
+      </w:r>
+      <w:r>
+        <w:rPr>
+          <w:rFonts w:ascii="Courier New" w:hAnsi="Courier New" w:cs="Courier New"/>
+          <w:sz w:val="22"/>
+          <w:szCs w:val="22"/>
+        </w:rPr>
+        <w:t>,</w:t>
+      </w:r>
+    </w:p>
+    <w:p>
+      <w:pPr>
+        <w:spacing w:after="0"/>
+        <w:rPr>
+          <w:rFonts w:ascii="Courier New" w:hAnsi="Courier New" w:cs="Courier New"/>
+          <w:sz w:val="22"/>
+          <w:szCs w:val="22"/>
+        </w:rPr>
+      </w:pPr>
+      <w:r>
+        <w:rPr>
+          <w:rFonts w:ascii="Courier New" w:hAnsi="Courier New" w:cs="Courier New"/>
+          <w:sz w:val="22"/>
+          <w:szCs w:val="22"/>
+        </w:rPr>
+        <w:t xml:space="preserve">    </w:t>
+      </w:r>
+      <w:proofErr w:type="spellStart"/>
+      <w:r>
+        <w:rPr>
+          <w:rFonts w:ascii="Courier New" w:hAnsi="Courier New" w:cs="Courier New"/>
+          <w:sz w:val="22"/>
+          <w:szCs w:val="22"/>
+        </w:rPr>
+        <w:t>time_taken</w:t>
+      </w:r>
+      <w:proofErr w:type="spellEnd"/>
+      <w:r>
+        <w:rPr>
+          <w:rFonts w:ascii="Courier New" w:hAnsi="Courier New" w:cs="Courier New"/>
+          <w:sz w:val="22"/>
+          <w:szCs w:val="22"/>
+        </w:rPr>
+        <w:t xml:space="preserve">      INT</w:t>
       </w:r>
     </w:p>
     <w:p>
@@ -4168,6 +5065,7 @@
           <w:bCs/>
         </w:rPr>
       </w:pPr>
+      <w:proofErr w:type="spellStart"/>
       <w:r>
         <w:rPr>
           <w:rFonts w:cs="Courier New"/>
@@ -4175,477 +5073,540 @@
           <w:bCs/>
         </w:rPr>
         <w:lastRenderedPageBreak/>
-        <w:t>Test_case_result Table</w:t>
-      </w:r>
-    </w:p>
-    <w:p>
-      <w:pPr>
-        <w:spacing w:after="0"/>
-        <w:rPr>
-          <w:rFonts w:ascii="Courier New" w:hAnsi="Courier New" w:cs="Courier New"/>
-          <w:sz w:val="22"/>
-          <w:szCs w:val="22"/>
-        </w:rPr>
-      </w:pPr>
-      <w:r>
-        <w:rPr>
-          <w:rFonts w:ascii="Courier New" w:hAnsi="Courier New" w:cs="Courier New"/>
-          <w:sz w:val="22"/>
-          <w:szCs w:val="22"/>
-        </w:rPr>
-        <w:t>CREATE TABLE test_case_result (</w:t>
-      </w:r>
-    </w:p>
-    <w:p>
-      <w:pPr>
-        <w:spacing w:after="0"/>
-        <w:rPr>
-          <w:rFonts w:ascii="Courier New" w:hAnsi="Courier New" w:cs="Courier New"/>
-          <w:sz w:val="22"/>
-          <w:szCs w:val="22"/>
-        </w:rPr>
-      </w:pPr>
-      <w:r>
-        <w:rPr>
-          <w:rFonts w:ascii="Courier New" w:hAnsi="Courier New" w:cs="Courier New"/>
-          <w:sz w:val="22"/>
-          <w:szCs w:val="22"/>
-        </w:rPr>
-        <w:t xml:space="preserve">    test_case_result_id </w:t>
-      </w:r>
-      <w:r>
-        <w:rPr>
-          <w:rFonts w:ascii="Courier New" w:hAnsi="Courier New" w:cs="Courier New"/>
-          <w:sz w:val="22"/>
-          <w:szCs w:val="22"/>
-        </w:rPr>
-        <w:t xml:space="preserve"> </w:t>
-      </w:r>
-      <w:r>
-        <w:rPr>
-          <w:rFonts w:ascii="Courier New" w:hAnsi="Courier New" w:cs="Courier New"/>
-          <w:sz w:val="22"/>
-          <w:szCs w:val="22"/>
-        </w:rPr>
-        <w:t>SERIAL</w:t>
-      </w:r>
-      <w:r>
-        <w:rPr>
-          <w:rFonts w:ascii="Courier New" w:hAnsi="Courier New" w:cs="Courier New"/>
-          <w:sz w:val="22"/>
-          <w:szCs w:val="22"/>
-        </w:rPr>
-        <w:t xml:space="preserve"> PRIMARY KEY,</w:t>
-      </w:r>
-    </w:p>
-    <w:p>
-      <w:pPr>
-        <w:spacing w:after="0"/>
-        <w:rPr>
-          <w:rFonts w:ascii="Courier New" w:hAnsi="Courier New" w:cs="Courier New"/>
-          <w:sz w:val="22"/>
-          <w:szCs w:val="22"/>
-        </w:rPr>
-      </w:pPr>
-      <w:r>
-        <w:rPr>
-          <w:rFonts w:ascii="Courier New" w:hAnsi="Courier New" w:cs="Courier New"/>
-          <w:sz w:val="22"/>
-          <w:szCs w:val="22"/>
-        </w:rPr>
-        <w:t xml:space="preserve">    submission_id        </w:t>
-      </w:r>
-      <w:r>
-        <w:rPr>
-          <w:rFonts w:ascii="Courier New" w:hAnsi="Courier New" w:cs="Courier New"/>
-          <w:sz w:val="22"/>
-          <w:szCs w:val="22"/>
-        </w:rPr>
-        <w:t>INT</w:t>
-      </w:r>
-      <w:r>
-        <w:rPr>
-          <w:rFonts w:ascii="Courier New" w:hAnsi="Courier New" w:cs="Courier New"/>
-          <w:sz w:val="22"/>
-          <w:szCs w:val="22"/>
-        </w:rPr>
-        <w:t xml:space="preserve"> REFERENCES</w:t>
-      </w:r>
-      <w:r>
-        <w:rPr>
-          <w:rFonts w:ascii="Courier New" w:hAnsi="Courier New" w:cs="Courier New"/>
-          <w:sz w:val="22"/>
-          <w:szCs w:val="22"/>
-        </w:rPr>
-        <w:t xml:space="preserve"> </w:t>
-      </w:r>
-      <w:r>
-        <w:rPr>
-          <w:rFonts w:ascii="Courier New" w:hAnsi="Courier New" w:cs="Courier New"/>
-          <w:sz w:val="22"/>
-          <w:szCs w:val="22"/>
-        </w:rPr>
-        <w:t>submission(submission_id),</w:t>
-      </w:r>
-    </w:p>
-    <w:p>
-      <w:pPr>
-        <w:spacing w:after="0"/>
-        <w:rPr>
-          <w:rFonts w:ascii="Courier New" w:hAnsi="Courier New" w:cs="Courier New"/>
-          <w:sz w:val="22"/>
-          <w:szCs w:val="22"/>
-        </w:rPr>
-      </w:pPr>
-      <w:r>
-        <w:rPr>
-          <w:rFonts w:ascii="Courier New" w:hAnsi="Courier New" w:cs="Courier New"/>
-          <w:sz w:val="22"/>
-          <w:szCs w:val="22"/>
-        </w:rPr>
-        <w:t xml:space="preserve">    test_case_id         </w:t>
-      </w:r>
-      <w:r>
-        <w:rPr>
-          <w:rFonts w:ascii="Courier New" w:hAnsi="Courier New" w:cs="Courier New"/>
-          <w:sz w:val="22"/>
-          <w:szCs w:val="22"/>
-        </w:rPr>
-        <w:t>INT</w:t>
-      </w:r>
-      <w:r>
-        <w:rPr>
-          <w:rFonts w:ascii="Courier New" w:hAnsi="Courier New" w:cs="Courier New"/>
-          <w:sz w:val="22"/>
-          <w:szCs w:val="22"/>
-        </w:rPr>
-        <w:t xml:space="preserve"> REFERENCES</w:t>
-      </w:r>
-      <w:r>
-        <w:rPr>
-          <w:rFonts w:ascii="Courier New" w:hAnsi="Courier New" w:cs="Courier New"/>
-          <w:sz w:val="22"/>
-          <w:szCs w:val="22"/>
-        </w:rPr>
-        <w:t xml:space="preserve"> </w:t>
-      </w:r>
-      <w:r>
-        <w:rPr>
-          <w:rFonts w:ascii="Courier New" w:hAnsi="Courier New" w:cs="Courier New"/>
-          <w:sz w:val="22"/>
-          <w:szCs w:val="22"/>
-        </w:rPr>
-        <w:t>test_case(test_case_id),</w:t>
-      </w:r>
-    </w:p>
-    <w:p>
-      <w:pPr>
-        <w:spacing w:after="0"/>
-        <w:rPr>
-          <w:rFonts w:ascii="Courier New" w:hAnsi="Courier New" w:cs="Courier New"/>
-          <w:sz w:val="22"/>
-          <w:szCs w:val="22"/>
-        </w:rPr>
-      </w:pPr>
-      <w:r>
-        <w:rPr>
-          <w:rFonts w:ascii="Courier New" w:hAnsi="Courier New" w:cs="Courier New"/>
-          <w:sz w:val="22"/>
-          <w:szCs w:val="22"/>
-        </w:rPr>
-        <w:t xml:space="preserve">    passed               BOOLEAN,</w:t>
-      </w:r>
-    </w:p>
-    <w:p>
-      <w:pPr>
-        <w:spacing w:after="0"/>
-        <w:rPr>
-          <w:rFonts w:ascii="Courier New" w:hAnsi="Courier New" w:cs="Courier New"/>
-          <w:sz w:val="22"/>
-          <w:szCs w:val="22"/>
-        </w:rPr>
-      </w:pPr>
-      <w:r>
-        <w:rPr>
-          <w:rFonts w:ascii="Courier New" w:hAnsi="Courier New" w:cs="Courier New"/>
-          <w:sz w:val="22"/>
-          <w:szCs w:val="22"/>
-        </w:rPr>
-        <w:t xml:space="preserve">    actual_output        TEXT,</w:t>
-      </w:r>
-    </w:p>
-    <w:p>
-      <w:pPr>
-        <w:spacing w:after="0"/>
-        <w:rPr>
-          <w:rFonts w:ascii="Courier New" w:hAnsi="Courier New" w:cs="Courier New"/>
-          <w:sz w:val="22"/>
-          <w:szCs w:val="22"/>
-        </w:rPr>
-      </w:pPr>
-      <w:r>
-        <w:rPr>
-          <w:rFonts w:ascii="Courier New" w:hAnsi="Courier New" w:cs="Courier New"/>
-          <w:sz w:val="22"/>
-          <w:szCs w:val="22"/>
-        </w:rPr>
-        <w:t xml:space="preserve">    runtime_ms           INTEGER</w:t>
-      </w:r>
-    </w:p>
-    <w:p>
-      <w:pPr>
-        <w:spacing w:after="0"/>
-        <w:rPr>
-          <w:rFonts w:ascii="Courier New" w:hAnsi="Courier New" w:cs="Courier New"/>
-          <w:sz w:val="22"/>
-          <w:szCs w:val="22"/>
-        </w:rPr>
-      </w:pPr>
-      <w:r>
-        <w:rPr>
-          <w:rFonts w:ascii="Courier New" w:hAnsi="Courier New" w:cs="Courier New"/>
-          <w:sz w:val="22"/>
-          <w:szCs w:val="22"/>
-        </w:rPr>
-        <w:t>);</w:t>
-      </w:r>
-    </w:p>
-    <w:p>
-      <w:pPr>
-        <w:spacing w:after="0"/>
-        <w:rPr>
-          <w:rFonts w:ascii="Courier New" w:hAnsi="Courier New" w:cs="Courier New"/>
-          <w:sz w:val="22"/>
-          <w:szCs w:val="22"/>
-        </w:rPr>
-      </w:pPr>
-    </w:p>
-    <w:p>
-      <w:pPr>
-        <w:pStyle w:val="Heading3"/>
-      </w:pPr>
-      <w:bookmarkStart w:id="13" w:name="_Toc218850434"/>
-      <w:r>
-        <w:rPr>
-          <w:color w:val="auto"/>
-        </w:rPr>
-        <w:t>Login/SignUp</w:t>
-      </w:r>
-      <w:bookmarkEnd w:id="13"/>
-    </w:p>
-    <w:p>
-      <w:pPr>
-        <w:rPr>
+        <w:t>Test_case_result</w:t>
+      </w:r>
+      <w:proofErr w:type="spellEnd"/>
+      <w:r>
+        <w:rPr>
+          <w:rFonts w:cs="Courier New"/>
           <w:b/>
           <w:bCs/>
         </w:rPr>
-      </w:pPr>
-      <w:r>
+        <w:t xml:space="preserve"> Table</w:t>
+      </w:r>
+    </w:p>
+    <w:p>
+      <w:pPr>
+        <w:spacing w:after="0"/>
+        <w:rPr>
+          <w:rFonts w:ascii="Courier New" w:hAnsi="Courier New" w:cs="Courier New"/>
+          <w:sz w:val="22"/>
+          <w:szCs w:val="22"/>
+        </w:rPr>
+      </w:pPr>
+      <w:r>
+        <w:rPr>
+          <w:rFonts w:ascii="Courier New" w:hAnsi="Courier New" w:cs="Courier New"/>
+          <w:sz w:val="22"/>
+          <w:szCs w:val="22"/>
+        </w:rPr>
+        <w:t xml:space="preserve">CREATE TABLE </w:t>
+      </w:r>
+      <w:proofErr w:type="spellStart"/>
+      <w:r>
+        <w:rPr>
+          <w:rFonts w:ascii="Courier New" w:hAnsi="Courier New" w:cs="Courier New"/>
+          <w:sz w:val="22"/>
+          <w:szCs w:val="22"/>
+        </w:rPr>
+        <w:t>test_case_result</w:t>
+      </w:r>
+      <w:proofErr w:type="spellEnd"/>
+      <w:r>
+        <w:rPr>
+          <w:rFonts w:ascii="Courier New" w:hAnsi="Courier New" w:cs="Courier New"/>
+          <w:sz w:val="22"/>
+          <w:szCs w:val="22"/>
+        </w:rPr>
+        <w:t xml:space="preserve"> (</w:t>
+      </w:r>
+    </w:p>
+    <w:p>
+      <w:pPr>
+        <w:spacing w:after="0"/>
+        <w:rPr>
+          <w:rFonts w:ascii="Courier New" w:hAnsi="Courier New" w:cs="Courier New"/>
+          <w:sz w:val="22"/>
+          <w:szCs w:val="22"/>
+        </w:rPr>
+      </w:pPr>
+      <w:r>
+        <w:rPr>
+          <w:rFonts w:ascii="Courier New" w:hAnsi="Courier New" w:cs="Courier New"/>
+          <w:sz w:val="22"/>
+          <w:szCs w:val="22"/>
+        </w:rPr>
+        <w:t xml:space="preserve">    </w:t>
+      </w:r>
+      <w:proofErr w:type="spellStart"/>
+      <w:r>
+        <w:rPr>
+          <w:rFonts w:ascii="Courier New" w:hAnsi="Courier New" w:cs="Courier New"/>
+          <w:sz w:val="22"/>
+          <w:szCs w:val="22"/>
+        </w:rPr>
+        <w:t>test_case_result_id</w:t>
+      </w:r>
+      <w:proofErr w:type="spellEnd"/>
+      <w:r>
+        <w:rPr>
+          <w:rFonts w:ascii="Courier New" w:hAnsi="Courier New" w:cs="Courier New"/>
+          <w:sz w:val="22"/>
+          <w:szCs w:val="22"/>
+        </w:rPr>
+        <w:t xml:space="preserve"> </w:t>
+      </w:r>
+      <w:r>
+        <w:rPr>
+          <w:rFonts w:ascii="Courier New" w:hAnsi="Courier New" w:cs="Courier New"/>
+          <w:sz w:val="22"/>
+          <w:szCs w:val="22"/>
+        </w:rPr>
+        <w:t xml:space="preserve"> </w:t>
+      </w:r>
+      <w:r>
+        <w:rPr>
+          <w:rFonts w:ascii="Courier New" w:hAnsi="Courier New" w:cs="Courier New"/>
+          <w:sz w:val="22"/>
+          <w:szCs w:val="22"/>
+        </w:rPr>
+        <w:t>SERIAL</w:t>
+      </w:r>
+      <w:r>
+        <w:rPr>
+          <w:rFonts w:ascii="Courier New" w:hAnsi="Courier New" w:cs="Courier New"/>
+          <w:sz w:val="22"/>
+          <w:szCs w:val="22"/>
+        </w:rPr>
+        <w:t xml:space="preserve"> PRIMARY KEY,</w:t>
+      </w:r>
+    </w:p>
+    <w:p>
+      <w:pPr>
+        <w:spacing w:after="0"/>
+        <w:rPr>
+          <w:rFonts w:ascii="Courier New" w:hAnsi="Courier New" w:cs="Courier New"/>
+          <w:sz w:val="22"/>
+          <w:szCs w:val="22"/>
+        </w:rPr>
+      </w:pPr>
+      <w:r>
+        <w:rPr>
+          <w:rFonts w:ascii="Courier New" w:hAnsi="Courier New" w:cs="Courier New"/>
+          <w:sz w:val="22"/>
+          <w:szCs w:val="22"/>
+        </w:rPr>
+        <w:t xml:space="preserve">    </w:t>
+      </w:r>
+      <w:proofErr w:type="spellStart"/>
+      <w:r>
+        <w:rPr>
+          <w:rFonts w:ascii="Courier New" w:hAnsi="Courier New" w:cs="Courier New"/>
+          <w:sz w:val="22"/>
+          <w:szCs w:val="22"/>
+        </w:rPr>
+        <w:t>submission_id</w:t>
+      </w:r>
+      <w:proofErr w:type="spellEnd"/>
+      <w:r>
+        <w:rPr>
+          <w:rFonts w:ascii="Courier New" w:hAnsi="Courier New" w:cs="Courier New"/>
+          <w:sz w:val="22"/>
+          <w:szCs w:val="22"/>
+        </w:rPr>
+        <w:t xml:space="preserve">        </w:t>
+      </w:r>
+      <w:r>
+        <w:rPr>
+          <w:rFonts w:ascii="Courier New" w:hAnsi="Courier New" w:cs="Courier New"/>
+          <w:sz w:val="22"/>
+          <w:szCs w:val="22"/>
+        </w:rPr>
+        <w:t>INT</w:t>
+      </w:r>
+      <w:r>
+        <w:rPr>
+          <w:rFonts w:ascii="Courier New" w:hAnsi="Courier New" w:cs="Courier New"/>
+          <w:sz w:val="22"/>
+          <w:szCs w:val="22"/>
+        </w:rPr>
+        <w:t xml:space="preserve"> REFERENCES</w:t>
+      </w:r>
+      <w:r>
+        <w:rPr>
+          <w:rFonts w:ascii="Courier New" w:hAnsi="Courier New" w:cs="Courier New"/>
+          <w:sz w:val="22"/>
+          <w:szCs w:val="22"/>
+        </w:rPr>
+        <w:t xml:space="preserve"> </w:t>
+      </w:r>
+      <w:r>
+        <w:rPr>
+          <w:rFonts w:ascii="Courier New" w:hAnsi="Courier New" w:cs="Courier New"/>
+          <w:sz w:val="22"/>
+          <w:szCs w:val="22"/>
+        </w:rPr>
+        <w:t>submission(</w:t>
+      </w:r>
+      <w:proofErr w:type="spellStart"/>
+      <w:r>
+        <w:rPr>
+          <w:rFonts w:ascii="Courier New" w:hAnsi="Courier New" w:cs="Courier New"/>
+          <w:sz w:val="22"/>
+          <w:szCs w:val="22"/>
+        </w:rPr>
+        <w:t>submission_id</w:t>
+      </w:r>
+      <w:proofErr w:type="spellEnd"/>
+      <w:r>
+        <w:rPr>
+          <w:rFonts w:ascii="Courier New" w:hAnsi="Courier New" w:cs="Courier New"/>
+          <w:sz w:val="22"/>
+          <w:szCs w:val="22"/>
+        </w:rPr>
+        <w:t>),</w:t>
+      </w:r>
+    </w:p>
+    <w:p>
+      <w:pPr>
+        <w:spacing w:after="0"/>
+        <w:rPr>
+          <w:rFonts w:ascii="Courier New" w:hAnsi="Courier New" w:cs="Courier New"/>
+          <w:sz w:val="22"/>
+          <w:szCs w:val="22"/>
+        </w:rPr>
+      </w:pPr>
+      <w:r>
+        <w:rPr>
+          <w:rFonts w:ascii="Courier New" w:hAnsi="Courier New" w:cs="Courier New"/>
+          <w:sz w:val="22"/>
+          <w:szCs w:val="22"/>
+        </w:rPr>
+        <w:t xml:space="preserve">    </w:t>
+      </w:r>
+      <w:proofErr w:type="spellStart"/>
+      <w:r>
+        <w:rPr>
+          <w:rFonts w:ascii="Courier New" w:hAnsi="Courier New" w:cs="Courier New"/>
+          <w:sz w:val="22"/>
+          <w:szCs w:val="22"/>
+        </w:rPr>
+        <w:t>test_case_id</w:t>
+      </w:r>
+      <w:proofErr w:type="spellEnd"/>
+      <w:r>
+        <w:rPr>
+          <w:rFonts w:ascii="Courier New" w:hAnsi="Courier New" w:cs="Courier New"/>
+          <w:sz w:val="22"/>
+          <w:szCs w:val="22"/>
+        </w:rPr>
+        <w:t xml:space="preserve">         </w:t>
+      </w:r>
+      <w:r>
+        <w:rPr>
+          <w:rFonts w:ascii="Courier New" w:hAnsi="Courier New" w:cs="Courier New"/>
+          <w:sz w:val="22"/>
+          <w:szCs w:val="22"/>
+        </w:rPr>
+        <w:t>INT</w:t>
+      </w:r>
+      <w:r>
+        <w:rPr>
+          <w:rFonts w:ascii="Courier New" w:hAnsi="Courier New" w:cs="Courier New"/>
+          <w:sz w:val="22"/>
+          <w:szCs w:val="22"/>
+        </w:rPr>
+        <w:t xml:space="preserve"> REFERENCES</w:t>
+      </w:r>
+      <w:r>
+        <w:rPr>
+          <w:rFonts w:ascii="Courier New" w:hAnsi="Courier New" w:cs="Courier New"/>
+          <w:sz w:val="22"/>
+          <w:szCs w:val="22"/>
+        </w:rPr>
+        <w:t xml:space="preserve"> </w:t>
+      </w:r>
+      <w:proofErr w:type="spellStart"/>
+      <w:r>
+        <w:rPr>
+          <w:rFonts w:ascii="Courier New" w:hAnsi="Courier New" w:cs="Courier New"/>
+          <w:sz w:val="22"/>
+          <w:szCs w:val="22"/>
+        </w:rPr>
+        <w:t>test_case</w:t>
+      </w:r>
+      <w:proofErr w:type="spellEnd"/>
+      <w:r>
+        <w:rPr>
+          <w:rFonts w:ascii="Courier New" w:hAnsi="Courier New" w:cs="Courier New"/>
+          <w:sz w:val="22"/>
+          <w:szCs w:val="22"/>
+        </w:rPr>
+        <w:t>(</w:t>
+      </w:r>
+      <w:proofErr w:type="spellStart"/>
+      <w:r>
+        <w:rPr>
+          <w:rFonts w:ascii="Courier New" w:hAnsi="Courier New" w:cs="Courier New"/>
+          <w:sz w:val="22"/>
+          <w:szCs w:val="22"/>
+        </w:rPr>
+        <w:t>test_case_id</w:t>
+      </w:r>
+      <w:proofErr w:type="spellEnd"/>
+      <w:r>
+        <w:rPr>
+          <w:rFonts w:ascii="Courier New" w:hAnsi="Courier New" w:cs="Courier New"/>
+          <w:sz w:val="22"/>
+          <w:szCs w:val="22"/>
+        </w:rPr>
+        <w:t>),</w:t>
+      </w:r>
+    </w:p>
+    <w:p>
+      <w:pPr>
+        <w:spacing w:after="0"/>
+        <w:rPr>
+          <w:rFonts w:ascii="Courier New" w:hAnsi="Courier New" w:cs="Courier New"/>
+          <w:sz w:val="22"/>
+          <w:szCs w:val="22"/>
+        </w:rPr>
+      </w:pPr>
+      <w:r>
+        <w:rPr>
+          <w:rFonts w:ascii="Courier New" w:hAnsi="Courier New" w:cs="Courier New"/>
+          <w:sz w:val="22"/>
+          <w:szCs w:val="22"/>
+        </w:rPr>
+        <w:t xml:space="preserve">    passed               BOOLEAN,</w:t>
+      </w:r>
+    </w:p>
+    <w:p>
+      <w:pPr>
+        <w:spacing w:after="0"/>
+        <w:rPr>
+          <w:rFonts w:ascii="Courier New" w:hAnsi="Courier New" w:cs="Courier New"/>
+          <w:sz w:val="22"/>
+          <w:szCs w:val="22"/>
+        </w:rPr>
+      </w:pPr>
+      <w:r>
+        <w:rPr>
+          <w:rFonts w:ascii="Courier New" w:hAnsi="Courier New" w:cs="Courier New"/>
+          <w:sz w:val="22"/>
+          <w:szCs w:val="22"/>
+        </w:rPr>
+        <w:t xml:space="preserve">    </w:t>
+      </w:r>
+      <w:proofErr w:type="spellStart"/>
+      <w:r>
+        <w:rPr>
+          <w:rFonts w:ascii="Courier New" w:hAnsi="Courier New" w:cs="Courier New"/>
+          <w:sz w:val="22"/>
+          <w:szCs w:val="22"/>
+        </w:rPr>
+        <w:t>actual_output</w:t>
+      </w:r>
+      <w:proofErr w:type="spellEnd"/>
+      <w:r>
+        <w:rPr>
+          <w:rFonts w:ascii="Courier New" w:hAnsi="Courier New" w:cs="Courier New"/>
+          <w:sz w:val="22"/>
+          <w:szCs w:val="22"/>
+        </w:rPr>
+        <w:t xml:space="preserve">        TEXT,</w:t>
+      </w:r>
+    </w:p>
+    <w:p>
+      <w:pPr>
+        <w:spacing w:after="0"/>
+        <w:rPr>
+          <w:rFonts w:ascii="Courier New" w:hAnsi="Courier New" w:cs="Courier New"/>
+          <w:sz w:val="22"/>
+          <w:szCs w:val="22"/>
+        </w:rPr>
+      </w:pPr>
+      <w:r>
+        <w:rPr>
+          <w:rFonts w:ascii="Courier New" w:hAnsi="Courier New" w:cs="Courier New"/>
+          <w:sz w:val="22"/>
+          <w:szCs w:val="22"/>
+        </w:rPr>
+        <w:t xml:space="preserve">    </w:t>
+      </w:r>
+      <w:proofErr w:type="spellStart"/>
+      <w:r>
+        <w:rPr>
+          <w:rFonts w:ascii="Courier New" w:hAnsi="Courier New" w:cs="Courier New"/>
+          <w:sz w:val="22"/>
+          <w:szCs w:val="22"/>
+        </w:rPr>
+        <w:t>runtime_ms</w:t>
+      </w:r>
+      <w:proofErr w:type="spellEnd"/>
+      <w:r>
+        <w:rPr>
+          <w:rFonts w:ascii="Courier New" w:hAnsi="Courier New" w:cs="Courier New"/>
+          <w:sz w:val="22"/>
+          <w:szCs w:val="22"/>
+        </w:rPr>
+        <w:t xml:space="preserve">           INTEGER</w:t>
+      </w:r>
+    </w:p>
+    <w:p>
+      <w:pPr>
+        <w:spacing w:after="0"/>
+        <w:rPr>
+          <w:rFonts w:ascii="Courier New" w:hAnsi="Courier New" w:cs="Courier New"/>
+          <w:sz w:val="22"/>
+          <w:szCs w:val="22"/>
+        </w:rPr>
+      </w:pPr>
+      <w:r>
+        <w:rPr>
+          <w:rFonts w:ascii="Courier New" w:hAnsi="Courier New" w:cs="Courier New"/>
+          <w:sz w:val="22"/>
+          <w:szCs w:val="22"/>
+        </w:rPr>
+        <w:t>);</w:t>
+      </w:r>
+    </w:p>
+    <w:p>
+      <w:pPr>
+        <w:spacing w:after="0"/>
+        <w:rPr>
+          <w:rFonts w:ascii="Courier New" w:hAnsi="Courier New" w:cs="Courier New"/>
+          <w:sz w:val="22"/>
+          <w:szCs w:val="22"/>
+        </w:rPr>
+      </w:pPr>
+    </w:p>
+    <w:p>
+      <w:pPr>
+        <w:pStyle w:val="Heading3"/>
+      </w:pPr>
+      <w:bookmarkStart w:id="13" w:name="_Toc218850434"/>
+      <w:r>
+        <w:rPr>
+          <w:color w:val="auto"/>
+        </w:rPr>
+        <w:t>Login/</w:t>
+      </w:r>
+      <w:proofErr w:type="spellStart"/>
+      <w:r>
+        <w:rPr>
+          <w:color w:val="auto"/>
+        </w:rPr>
+        <w:t>SignUp</w:t>
+      </w:r>
+      <w:bookmarkEnd w:id="13"/>
+      <w:proofErr w:type="spellEnd"/>
+    </w:p>
+    <w:p>
+      <w:pPr>
         <w:rPr>
           <w:b/>
           <w:bCs/>
         </w:rPr>
-        <w:t>createUser SQL Statement</w:t>
-      </w:r>
-    </w:p>
-    <w:p>
-      <w:pPr>
-        <w:spacing w:after="0"/>
-        <w:rPr>
-          <w:rFonts w:ascii="Courier New" w:hAnsi="Courier New" w:cs="Courier New"/>
-          <w:sz w:val="22"/>
-          <w:szCs w:val="22"/>
-        </w:rPr>
-      </w:pPr>
-      <w:r>
-        <w:rPr>
-          <w:rFonts w:ascii="Courier New" w:hAnsi="Courier New" w:cs="Courier New"/>
-          <w:sz w:val="22"/>
-          <w:szCs w:val="22"/>
-        </w:rPr>
-        <w:t xml:space="preserve">INSERT INTO users (user_name, role, email, password) </w:t>
-      </w:r>
-    </w:p>
-    <w:p>
-      <w:pPr>
-        <w:spacing w:after="0"/>
-        <w:rPr>
-          <w:rFonts w:ascii="Courier New" w:hAnsi="Courier New" w:cs="Courier New"/>
-          <w:sz w:val="22"/>
-          <w:szCs w:val="22"/>
-        </w:rPr>
-      </w:pPr>
-      <w:r>
-        <w:rPr>
-          <w:rFonts w:ascii="Courier New" w:hAnsi="Courier New" w:cs="Courier New"/>
-          <w:sz w:val="22"/>
-          <w:szCs w:val="22"/>
-        </w:rPr>
-        <w:t xml:space="preserve">         VALUES ($1, $2, $3, $4) </w:t>
-      </w:r>
-    </w:p>
-    <w:p>
-      <w:pPr>
-        <w:spacing w:after="0" w:line="240" w:lineRule="auto"/>
-        <w:rPr>
-          <w:rFonts w:ascii="Courier New" w:hAnsi="Courier New" w:cs="Courier New"/>
-          <w:sz w:val="22"/>
-          <w:szCs w:val="22"/>
-        </w:rPr>
-      </w:pPr>
-      <w:r>
-        <w:rPr>
-          <w:rFonts w:ascii="Courier New" w:hAnsi="Courier New" w:cs="Courier New"/>
-          <w:sz w:val="22"/>
-          <w:szCs w:val="22"/>
-        </w:rPr>
-        <w:t>         RETURNING *</w:t>
-      </w:r>
-    </w:p>
-    <w:p>
-      <w:pPr>
-        <w:spacing w:after="0"/>
-        <w:rPr>
-          <w:rFonts w:ascii="Courier New" w:hAnsi="Courier New" w:cs="Courier New"/>
-          <w:sz w:val="22"/>
-          <w:szCs w:val="22"/>
-        </w:rPr>
-      </w:pPr>
-    </w:p>
-    <w:p>
-      <w:pPr>
+      </w:pPr>
+      <w:proofErr w:type="spellStart"/>
+      <w:r>
         <w:rPr>
           <w:b/>
           <w:bCs/>
         </w:rPr>
-      </w:pPr>
+        <w:t>createUser</w:t>
+      </w:r>
+      <w:proofErr w:type="spellEnd"/>
       <w:r>
         <w:rPr>
           <w:b/>
           <w:bCs/>
         </w:rPr>
-        <w:t>getUserByEmail SQL Statement</w:t>
-      </w:r>
-    </w:p>
-    <w:p>
-      <w:pPr>
-        <w:spacing w:after="0"/>
-        <w:rPr>
-          <w:rFonts w:ascii="Courier New" w:hAnsi="Courier New" w:cs="Courier New"/>
-          <w:sz w:val="22"/>
-          <w:szCs w:val="22"/>
-        </w:rPr>
-      </w:pPr>
-      <w:r>
-        <w:rPr>
-          <w:rFonts w:ascii="Courier New" w:hAnsi="Courier New" w:cs="Courier New"/>
-          <w:sz w:val="22"/>
-          <w:szCs w:val="22"/>
-        </w:rPr>
-        <w:t xml:space="preserve">SELECT user_id </w:t>
-      </w:r>
-    </w:p>
-    <w:p>
-      <w:pPr>
-        <w:spacing w:after="0"/>
-        <w:ind w:firstLine="720"/>
-        <w:rPr>
-          <w:rFonts w:ascii="Courier New" w:hAnsi="Courier New" w:cs="Courier New"/>
-          <w:sz w:val="22"/>
-          <w:szCs w:val="22"/>
-        </w:rPr>
-      </w:pPr>
-      <w:r>
-        <w:rPr>
-          <w:rFonts w:ascii="Courier New" w:hAnsi="Courier New" w:cs="Courier New"/>
-          <w:sz w:val="22"/>
-          <w:szCs w:val="22"/>
-        </w:rPr>
-        <w:t xml:space="preserve">AS id, user_name </w:t>
-      </w:r>
-    </w:p>
-    <w:p>
-      <w:pPr>
-        <w:spacing w:after="0"/>
-        <w:ind w:firstLine="720"/>
-        <w:rPr>
-          <w:rFonts w:ascii="Courier New" w:hAnsi="Courier New" w:cs="Courier New"/>
-          <w:sz w:val="22"/>
-          <w:szCs w:val="22"/>
-        </w:rPr>
-      </w:pPr>
-      <w:r>
-        <w:rPr>
-          <w:rFonts w:ascii="Courier New" w:hAnsi="Courier New" w:cs="Courier New"/>
-          <w:sz w:val="22"/>
-          <w:szCs w:val="22"/>
-        </w:rPr>
-        <w:t xml:space="preserve">AS name, email, password, role </w:t>
-      </w:r>
-    </w:p>
-    <w:p>
-      <w:pPr>
-        <w:spacing w:after="0"/>
-        <w:ind w:firstLine="720"/>
-        <w:rPr>
-          <w:rFonts w:ascii="Courier New" w:hAnsi="Courier New" w:cs="Courier New"/>
-          <w:sz w:val="22"/>
-          <w:szCs w:val="22"/>
-        </w:rPr>
-      </w:pPr>
-      <w:r>
-        <w:rPr>
-          <w:rFonts w:ascii="Courier New" w:hAnsi="Courier New" w:cs="Courier New"/>
-          <w:sz w:val="22"/>
-          <w:szCs w:val="22"/>
-        </w:rPr>
-        <w:t xml:space="preserve">FROM users </w:t>
-      </w:r>
-    </w:p>
-    <w:p>
-      <w:pPr>
-        <w:spacing w:after="0"/>
-        <w:ind w:firstLine="720"/>
-        <w:rPr>
-          <w:rFonts w:ascii="Courier New" w:hAnsi="Courier New" w:cs="Courier New"/>
-          <w:sz w:val="22"/>
-          <w:szCs w:val="22"/>
-        </w:rPr>
-      </w:pPr>
-      <w:r>
-        <w:rPr>
-          <w:rFonts w:ascii="Courier New" w:hAnsi="Courier New" w:cs="Courier New"/>
-          <w:sz w:val="22"/>
-          <w:szCs w:val="22"/>
-        </w:rPr>
-        <w:t>WHERE email = $1</w:t>
-      </w:r>
-    </w:p>
-    <w:p>
-      <w:pPr>
-        <w:spacing w:after="0"/>
-        <w:rPr>
-          <w:rFonts w:ascii="Courier New" w:hAnsi="Courier New" w:cs="Courier New"/>
-          <w:sz w:val="22"/>
-          <w:szCs w:val="22"/>
-        </w:rPr>
-      </w:pPr>
-    </w:p>
-    <w:p>
-      <w:pPr>
-        <w:pStyle w:val="Heading3"/>
-        <w:rPr>
-          <w:color w:val="auto"/>
-        </w:rPr>
-      </w:pPr>
-      <w:bookmarkStart w:id="14" w:name="_Toc218850435"/>
-      <w:r>
-        <w:rPr>
-          <w:color w:val="auto"/>
-        </w:rPr>
-        <w:t>View Problems</w:t>
-      </w:r>
-      <w:bookmarkEnd w:id="14"/>
+        <w:t xml:space="preserve"> SQL Statement</w:t>
+      </w:r>
+    </w:p>
+    <w:p>
+      <w:pPr>
+        <w:spacing w:after="0"/>
+        <w:rPr>
+          <w:rFonts w:ascii="Courier New" w:hAnsi="Courier New" w:cs="Courier New"/>
+          <w:sz w:val="22"/>
+          <w:szCs w:val="22"/>
+        </w:rPr>
+      </w:pPr>
+      <w:r>
+        <w:rPr>
+          <w:rFonts w:ascii="Courier New" w:hAnsi="Courier New" w:cs="Courier New"/>
+          <w:sz w:val="22"/>
+          <w:szCs w:val="22"/>
+        </w:rPr>
+        <w:t>INSERT INTO users (</w:t>
+      </w:r>
+      <w:proofErr w:type="spellStart"/>
+      <w:r>
+        <w:rPr>
+          <w:rFonts w:ascii="Courier New" w:hAnsi="Courier New" w:cs="Courier New"/>
+          <w:sz w:val="22"/>
+          <w:szCs w:val="22"/>
+        </w:rPr>
+        <w:t>user_name</w:t>
+      </w:r>
+      <w:proofErr w:type="spellEnd"/>
+      <w:r>
+        <w:rPr>
+          <w:rFonts w:ascii="Courier New" w:hAnsi="Courier New" w:cs="Courier New"/>
+          <w:sz w:val="22"/>
+          <w:szCs w:val="22"/>
+        </w:rPr>
+        <w:t xml:space="preserve">, role, email, password) </w:t>
+      </w:r>
+    </w:p>
+    <w:p>
+      <w:pPr>
+        <w:spacing w:after="0"/>
+        <w:rPr>
+          <w:rFonts w:ascii="Courier New" w:hAnsi="Courier New" w:cs="Courier New"/>
+          <w:sz w:val="22"/>
+          <w:szCs w:val="22"/>
+        </w:rPr>
+      </w:pPr>
+      <w:r>
+        <w:rPr>
+          <w:rFonts w:ascii="Courier New" w:hAnsi="Courier New" w:cs="Courier New"/>
+          <w:sz w:val="22"/>
+          <w:szCs w:val="22"/>
+        </w:rPr>
+        <w:t xml:space="preserve">         VALUES ($1, $2, $3, $4) </w:t>
+      </w:r>
+    </w:p>
+    <w:p>
+      <w:pPr>
+        <w:spacing w:after="0" w:line="240" w:lineRule="auto"/>
+        <w:rPr>
+          <w:rFonts w:ascii="Courier New" w:hAnsi="Courier New" w:cs="Courier New"/>
+          <w:sz w:val="22"/>
+          <w:szCs w:val="22"/>
+        </w:rPr>
+      </w:pPr>
+      <w:r>
+        <w:rPr>
+          <w:rFonts w:ascii="Courier New" w:hAnsi="Courier New" w:cs="Courier New"/>
+          <w:sz w:val="22"/>
+          <w:szCs w:val="22"/>
+        </w:rPr>
+        <w:t>         RETURNING *</w:t>
+      </w:r>
+    </w:p>
+    <w:p>
+      <w:pPr>
+        <w:spacing w:after="0"/>
+        <w:rPr>
+          <w:rFonts w:ascii="Courier New" w:hAnsi="Courier New" w:cs="Courier New"/>
+          <w:sz w:val="22"/>
+          <w:szCs w:val="22"/>
+        </w:rPr>
+      </w:pPr>
     </w:p>
     <w:p>
       <w:pPr>
@@ -4654,145 +5615,389 @@
           <w:bCs/>
         </w:rPr>
       </w:pPr>
+      <w:proofErr w:type="spellStart"/>
       <w:r>
         <w:rPr>
           <w:b/>
           <w:bCs/>
         </w:rPr>
-        <w:t>fetchProblems SQL Statement</w:t>
-      </w:r>
-    </w:p>
-    <w:p>
-      <w:pPr>
-        <w:spacing w:after="0"/>
-        <w:rPr>
-          <w:rFonts w:ascii="Courier New" w:hAnsi="Courier New" w:cs="Courier New"/>
-          <w:sz w:val="22"/>
-          <w:szCs w:val="22"/>
-        </w:rPr>
-      </w:pPr>
-      <w:r>
-        <w:rPr>
-          <w:rFonts w:ascii="Courier New" w:hAnsi="Courier New" w:cs="Courier New"/>
-          <w:sz w:val="22"/>
-          <w:szCs w:val="22"/>
-        </w:rPr>
-        <w:t xml:space="preserve">SELECT problem.*, users.user_name </w:t>
-      </w:r>
-    </w:p>
-    <w:p>
-      <w:pPr>
-        <w:spacing w:after="0"/>
-        <w:ind w:firstLine="720"/>
-        <w:rPr>
-          <w:rFonts w:ascii="Courier New" w:hAnsi="Courier New" w:cs="Courier New"/>
-          <w:sz w:val="22"/>
-          <w:szCs w:val="22"/>
-        </w:rPr>
-      </w:pPr>
-      <w:r>
-        <w:rPr>
-          <w:rFonts w:ascii="Courier New" w:hAnsi="Courier New" w:cs="Courier New"/>
-          <w:sz w:val="22"/>
-          <w:szCs w:val="22"/>
-        </w:rPr>
-        <w:t xml:space="preserve">FROM problem </w:t>
-      </w:r>
-    </w:p>
-    <w:p>
-      <w:pPr>
-        <w:spacing w:after="0"/>
-        <w:ind w:firstLine="720"/>
-        <w:rPr>
-          <w:rFonts w:ascii="Courier New" w:hAnsi="Courier New" w:cs="Courier New"/>
-          <w:sz w:val="22"/>
-          <w:szCs w:val="22"/>
-        </w:rPr>
-      </w:pPr>
-      <w:r>
-        <w:rPr>
-          <w:rFonts w:ascii="Courier New" w:hAnsi="Courier New" w:cs="Courier New"/>
-          <w:sz w:val="22"/>
-          <w:szCs w:val="22"/>
-        </w:rPr>
-        <w:t xml:space="preserve">AS problem </w:t>
-      </w:r>
-    </w:p>
-    <w:p>
-      <w:pPr>
-        <w:spacing w:after="0"/>
-        <w:ind w:firstLine="720"/>
-        <w:rPr>
-          <w:rFonts w:ascii="Courier New" w:hAnsi="Courier New" w:cs="Courier New"/>
-          <w:sz w:val="22"/>
-          <w:szCs w:val="22"/>
-        </w:rPr>
-      </w:pPr>
-      <w:r>
-        <w:rPr>
-          <w:rFonts w:ascii="Courier New" w:hAnsi="Courier New" w:cs="Courier New"/>
-          <w:sz w:val="22"/>
-          <w:szCs w:val="22"/>
-        </w:rPr>
-        <w:t xml:space="preserve">JOIN users AS users </w:t>
-      </w:r>
-    </w:p>
-    <w:p>
-      <w:pPr>
-        <w:ind w:firstLine="720"/>
-        <w:rPr>
-          <w:rFonts w:ascii="Courier New" w:hAnsi="Courier New" w:cs="Courier New"/>
-          <w:sz w:val="22"/>
-          <w:szCs w:val="22"/>
-        </w:rPr>
-      </w:pPr>
-      <w:r>
-        <w:rPr>
-          <w:rFonts w:ascii="Courier New" w:hAnsi="Courier New" w:cs="Courier New"/>
-          <w:sz w:val="22"/>
-          <w:szCs w:val="22"/>
-        </w:rPr>
-        <w:t>ON problem.user_id = users.user_id</w:t>
-      </w:r>
-    </w:p>
-    <w:p>
-      <w:pPr>
-        <w:rPr>
-          <w:rFonts w:ascii="Courier New" w:hAnsi="Courier New" w:cs="Courier New"/>
-          <w:sz w:val="22"/>
-          <w:szCs w:val="22"/>
-        </w:rPr>
-      </w:pPr>
-    </w:p>
-    <w:p>
-      <w:pPr>
-        <w:pStyle w:val="Heading3"/>
-        <w:rPr>
-          <w:color w:val="auto"/>
-        </w:rPr>
-      </w:pPr>
-      <w:bookmarkStart w:id="15" w:name="_Toc218850436"/>
-      <w:r>
-        <w:rPr>
-          <w:color w:val="auto"/>
-        </w:rPr>
-        <w:t>Solve Problem</w:t>
-      </w:r>
-      <w:bookmarkEnd w:id="15"/>
-    </w:p>
-    <w:p>
-      <w:pPr>
+        <w:t>getUserByEmail</w:t>
+      </w:r>
+      <w:proofErr w:type="spellEnd"/>
+      <w:r>
         <w:rPr>
           <w:b/>
           <w:bCs/>
         </w:rPr>
-      </w:pPr>
-      <w:r>
+        <w:t xml:space="preserve"> SQL Statement</w:t>
+      </w:r>
+    </w:p>
+    <w:p>
+      <w:pPr>
+        <w:spacing w:after="0"/>
+        <w:rPr>
+          <w:rFonts w:ascii="Courier New" w:hAnsi="Courier New" w:cs="Courier New"/>
+          <w:sz w:val="22"/>
+          <w:szCs w:val="22"/>
+        </w:rPr>
+      </w:pPr>
+      <w:r>
+        <w:rPr>
+          <w:rFonts w:ascii="Courier New" w:hAnsi="Courier New" w:cs="Courier New"/>
+          <w:sz w:val="22"/>
+          <w:szCs w:val="22"/>
+        </w:rPr>
+        <w:t xml:space="preserve">SELECT </w:t>
+      </w:r>
+      <w:proofErr w:type="spellStart"/>
+      <w:r>
+        <w:rPr>
+          <w:rFonts w:ascii="Courier New" w:hAnsi="Courier New" w:cs="Courier New"/>
+          <w:sz w:val="22"/>
+          <w:szCs w:val="22"/>
+        </w:rPr>
+        <w:t>user_id</w:t>
+      </w:r>
+      <w:proofErr w:type="spellEnd"/>
+      <w:r>
+        <w:rPr>
+          <w:rFonts w:ascii="Courier New" w:hAnsi="Courier New" w:cs="Courier New"/>
+          <w:sz w:val="22"/>
+          <w:szCs w:val="22"/>
+        </w:rPr>
+        <w:t xml:space="preserve"> </w:t>
+      </w:r>
+    </w:p>
+    <w:p>
+      <w:pPr>
+        <w:spacing w:after="0"/>
+        <w:ind w:firstLine="720"/>
+        <w:rPr>
+          <w:rFonts w:ascii="Courier New" w:hAnsi="Courier New" w:cs="Courier New"/>
+          <w:sz w:val="22"/>
+          <w:szCs w:val="22"/>
+        </w:rPr>
+      </w:pPr>
+      <w:r>
+        <w:rPr>
+          <w:rFonts w:ascii="Courier New" w:hAnsi="Courier New" w:cs="Courier New"/>
+          <w:sz w:val="22"/>
+          <w:szCs w:val="22"/>
+        </w:rPr>
+        <w:t xml:space="preserve">AS id, </w:t>
+      </w:r>
+      <w:proofErr w:type="spellStart"/>
+      <w:r>
+        <w:rPr>
+          <w:rFonts w:ascii="Courier New" w:hAnsi="Courier New" w:cs="Courier New"/>
+          <w:sz w:val="22"/>
+          <w:szCs w:val="22"/>
+        </w:rPr>
+        <w:t>user_name</w:t>
+      </w:r>
+      <w:proofErr w:type="spellEnd"/>
+      <w:r>
+        <w:rPr>
+          <w:rFonts w:ascii="Courier New" w:hAnsi="Courier New" w:cs="Courier New"/>
+          <w:sz w:val="22"/>
+          <w:szCs w:val="22"/>
+        </w:rPr>
+        <w:t xml:space="preserve"> </w:t>
+      </w:r>
+    </w:p>
+    <w:p>
+      <w:pPr>
+        <w:spacing w:after="0"/>
+        <w:ind w:firstLine="720"/>
+        <w:rPr>
+          <w:rFonts w:ascii="Courier New" w:hAnsi="Courier New" w:cs="Courier New"/>
+          <w:sz w:val="22"/>
+          <w:szCs w:val="22"/>
+        </w:rPr>
+      </w:pPr>
+      <w:r>
+        <w:rPr>
+          <w:rFonts w:ascii="Courier New" w:hAnsi="Courier New" w:cs="Courier New"/>
+          <w:sz w:val="22"/>
+          <w:szCs w:val="22"/>
+        </w:rPr>
+        <w:t xml:space="preserve">AS name, email, password, role </w:t>
+      </w:r>
+    </w:p>
+    <w:p>
+      <w:pPr>
+        <w:spacing w:after="0"/>
+        <w:ind w:firstLine="720"/>
+        <w:rPr>
+          <w:rFonts w:ascii="Courier New" w:hAnsi="Courier New" w:cs="Courier New"/>
+          <w:sz w:val="22"/>
+          <w:szCs w:val="22"/>
+        </w:rPr>
+      </w:pPr>
+      <w:r>
+        <w:rPr>
+          <w:rFonts w:ascii="Courier New" w:hAnsi="Courier New" w:cs="Courier New"/>
+          <w:sz w:val="22"/>
+          <w:szCs w:val="22"/>
+        </w:rPr>
+        <w:t xml:space="preserve">FROM users </w:t>
+      </w:r>
+    </w:p>
+    <w:p>
+      <w:pPr>
+        <w:spacing w:after="0"/>
+        <w:ind w:firstLine="720"/>
+        <w:rPr>
+          <w:rFonts w:ascii="Courier New" w:hAnsi="Courier New" w:cs="Courier New"/>
+          <w:sz w:val="22"/>
+          <w:szCs w:val="22"/>
+        </w:rPr>
+      </w:pPr>
+      <w:r>
+        <w:rPr>
+          <w:rFonts w:ascii="Courier New" w:hAnsi="Courier New" w:cs="Courier New"/>
+          <w:sz w:val="22"/>
+          <w:szCs w:val="22"/>
+        </w:rPr>
+        <w:t>WHERE email = $1</w:t>
+      </w:r>
+    </w:p>
+    <w:p>
+      <w:pPr>
+        <w:spacing w:after="0"/>
+        <w:rPr>
+          <w:rFonts w:ascii="Courier New" w:hAnsi="Courier New" w:cs="Courier New"/>
+          <w:sz w:val="22"/>
+          <w:szCs w:val="22"/>
+        </w:rPr>
+      </w:pPr>
+    </w:p>
+    <w:p>
+      <w:pPr>
+        <w:pStyle w:val="Heading3"/>
+        <w:rPr>
+          <w:color w:val="auto"/>
+        </w:rPr>
+      </w:pPr>
+      <w:bookmarkStart w:id="14" w:name="_Toc218850435"/>
+      <w:r>
+        <w:rPr>
+          <w:color w:val="auto"/>
+        </w:rPr>
+        <w:t>View Problems</w:t>
+      </w:r>
+      <w:bookmarkEnd w:id="14"/>
+    </w:p>
+    <w:p>
+      <w:pPr>
         <w:rPr>
           <w:b/>
           <w:bCs/>
         </w:rPr>
-        <w:t>fetchTestCases SQL Statement</w:t>
+      </w:pPr>
+      <w:proofErr w:type="spellStart"/>
+      <w:r>
+        <w:rPr>
+          <w:b/>
+          <w:bCs/>
+        </w:rPr>
+        <w:t>fetchProblems</w:t>
+      </w:r>
+      <w:proofErr w:type="spellEnd"/>
+      <w:r>
+        <w:rPr>
+          <w:b/>
+          <w:bCs/>
+        </w:rPr>
+        <w:t xml:space="preserve"> SQL Statement</w:t>
+      </w:r>
+    </w:p>
+    <w:p>
+      <w:pPr>
+        <w:spacing w:after="0"/>
+        <w:rPr>
+          <w:rFonts w:ascii="Courier New" w:hAnsi="Courier New" w:cs="Courier New"/>
+          <w:sz w:val="22"/>
+          <w:szCs w:val="22"/>
+        </w:rPr>
+      </w:pPr>
+      <w:r>
+        <w:rPr>
+          <w:rFonts w:ascii="Courier New" w:hAnsi="Courier New" w:cs="Courier New"/>
+          <w:sz w:val="22"/>
+          <w:szCs w:val="22"/>
+        </w:rPr>
+        <w:t xml:space="preserve">SELECT problem.*, </w:t>
+      </w:r>
+      <w:proofErr w:type="spellStart"/>
+      <w:r>
+        <w:rPr>
+          <w:rFonts w:ascii="Courier New" w:hAnsi="Courier New" w:cs="Courier New"/>
+          <w:sz w:val="22"/>
+          <w:szCs w:val="22"/>
+        </w:rPr>
+        <w:t>users.user_name</w:t>
+      </w:r>
+      <w:proofErr w:type="spellEnd"/>
+      <w:r>
+        <w:rPr>
+          <w:rFonts w:ascii="Courier New" w:hAnsi="Courier New" w:cs="Courier New"/>
+          <w:sz w:val="22"/>
+          <w:szCs w:val="22"/>
+        </w:rPr>
+        <w:t xml:space="preserve"> </w:t>
+      </w:r>
+    </w:p>
+    <w:p>
+      <w:pPr>
+        <w:spacing w:after="0"/>
+        <w:ind w:firstLine="720"/>
+        <w:rPr>
+          <w:rFonts w:ascii="Courier New" w:hAnsi="Courier New" w:cs="Courier New"/>
+          <w:sz w:val="22"/>
+          <w:szCs w:val="22"/>
+        </w:rPr>
+      </w:pPr>
+      <w:r>
+        <w:rPr>
+          <w:rFonts w:ascii="Courier New" w:hAnsi="Courier New" w:cs="Courier New"/>
+          <w:sz w:val="22"/>
+          <w:szCs w:val="22"/>
+        </w:rPr>
+        <w:t xml:space="preserve">FROM problem </w:t>
+      </w:r>
+    </w:p>
+    <w:p>
+      <w:pPr>
+        <w:spacing w:after="0"/>
+        <w:ind w:firstLine="720"/>
+        <w:rPr>
+          <w:rFonts w:ascii="Courier New" w:hAnsi="Courier New" w:cs="Courier New"/>
+          <w:sz w:val="22"/>
+          <w:szCs w:val="22"/>
+        </w:rPr>
+      </w:pPr>
+      <w:r>
+        <w:rPr>
+          <w:rFonts w:ascii="Courier New" w:hAnsi="Courier New" w:cs="Courier New"/>
+          <w:sz w:val="22"/>
+          <w:szCs w:val="22"/>
+        </w:rPr>
+        <w:t xml:space="preserve">AS problem </w:t>
+      </w:r>
+    </w:p>
+    <w:p>
+      <w:pPr>
+        <w:spacing w:after="0"/>
+        <w:ind w:firstLine="720"/>
+        <w:rPr>
+          <w:rFonts w:ascii="Courier New" w:hAnsi="Courier New" w:cs="Courier New"/>
+          <w:sz w:val="22"/>
+          <w:szCs w:val="22"/>
+        </w:rPr>
+      </w:pPr>
+      <w:r>
+        <w:rPr>
+          <w:rFonts w:ascii="Courier New" w:hAnsi="Courier New" w:cs="Courier New"/>
+          <w:sz w:val="22"/>
+          <w:szCs w:val="22"/>
+        </w:rPr>
+        <w:t xml:space="preserve">JOIN users AS users </w:t>
+      </w:r>
+    </w:p>
+    <w:p>
+      <w:pPr>
+        <w:ind w:firstLine="720"/>
+        <w:rPr>
+          <w:rFonts w:ascii="Courier New" w:hAnsi="Courier New" w:cs="Courier New"/>
+          <w:sz w:val="22"/>
+          <w:szCs w:val="22"/>
+        </w:rPr>
+      </w:pPr>
+      <w:r>
+        <w:rPr>
+          <w:rFonts w:ascii="Courier New" w:hAnsi="Courier New" w:cs="Courier New"/>
+          <w:sz w:val="22"/>
+          <w:szCs w:val="22"/>
+        </w:rPr>
+        <w:t xml:space="preserve">ON </w:t>
+      </w:r>
+      <w:proofErr w:type="spellStart"/>
+      <w:r>
+        <w:rPr>
+          <w:rFonts w:ascii="Courier New" w:hAnsi="Courier New" w:cs="Courier New"/>
+          <w:sz w:val="22"/>
+          <w:szCs w:val="22"/>
+        </w:rPr>
+        <w:t>problem.user_id</w:t>
+      </w:r>
+      <w:proofErr w:type="spellEnd"/>
+      <w:r>
+        <w:rPr>
+          <w:rFonts w:ascii="Courier New" w:hAnsi="Courier New" w:cs="Courier New"/>
+          <w:sz w:val="22"/>
+          <w:szCs w:val="22"/>
+        </w:rPr>
+        <w:t xml:space="preserve"> = </w:t>
+      </w:r>
+      <w:proofErr w:type="spellStart"/>
+      <w:r>
+        <w:rPr>
+          <w:rFonts w:ascii="Courier New" w:hAnsi="Courier New" w:cs="Courier New"/>
+          <w:sz w:val="22"/>
+          <w:szCs w:val="22"/>
+        </w:rPr>
+        <w:t>users.user_id</w:t>
+      </w:r>
+      <w:proofErr w:type="spellEnd"/>
+    </w:p>
+    <w:p>
+      <w:pPr>
+        <w:rPr>
+          <w:rFonts w:ascii="Courier New" w:hAnsi="Courier New" w:cs="Courier New"/>
+          <w:sz w:val="22"/>
+          <w:szCs w:val="22"/>
+        </w:rPr>
+      </w:pPr>
+    </w:p>
+    <w:p>
+      <w:pPr>
+        <w:pStyle w:val="Heading3"/>
+        <w:rPr>
+          <w:color w:val="auto"/>
+        </w:rPr>
+      </w:pPr>
+      <w:bookmarkStart w:id="15" w:name="_Toc218850436"/>
+      <w:r>
+        <w:rPr>
+          <w:color w:val="auto"/>
+        </w:rPr>
+        <w:t>Solve Problem</w:t>
+      </w:r>
+      <w:bookmarkEnd w:id="15"/>
+    </w:p>
+    <w:p>
+      <w:pPr>
+        <w:rPr>
+          <w:b/>
+          <w:bCs/>
+        </w:rPr>
+      </w:pPr>
+      <w:proofErr w:type="spellStart"/>
+      <w:r>
+        <w:rPr>
+          <w:b/>
+          <w:bCs/>
+        </w:rPr>
+        <w:t>fetchTestCases</w:t>
+      </w:r>
+      <w:proofErr w:type="spellEnd"/>
+      <w:r>
+        <w:rPr>
+          <w:b/>
+          <w:bCs/>
+        </w:rPr>
+        <w:t xml:space="preserve"> SQL Statement</w:t>
       </w:r>
     </w:p>
     <w:p>
@@ -4829,7 +6034,25 @@
           <w:sz w:val="22"/>
           <w:szCs w:val="22"/>
         </w:rPr>
-        <w:t xml:space="preserve">FROM test_case </w:t>
+        <w:t xml:space="preserve">FROM </w:t>
+      </w:r>
+      <w:proofErr w:type="spellStart"/>
+      <w:r>
+        <w:rPr>
+          <w:rFonts w:ascii="Courier New" w:hAnsi="Courier New" w:cs="Courier New"/>
+          <w:sz w:val="22"/>
+          <w:szCs w:val="22"/>
+        </w:rPr>
+        <w:t>test_case</w:t>
+      </w:r>
+      <w:proofErr w:type="spellEnd"/>
+      <w:r>
+        <w:rPr>
+          <w:rFonts w:ascii="Courier New" w:hAnsi="Courier New" w:cs="Courier New"/>
+          <w:sz w:val="22"/>
+          <w:szCs w:val="22"/>
+        </w:rPr>
+        <w:t xml:space="preserve"> </w:t>
       </w:r>
     </w:p>
     <w:p>
@@ -4848,11 +6071,472 @@
           <w:sz w:val="22"/>
           <w:szCs w:val="22"/>
         </w:rPr>
-        <w:t>WHERE problem_id=$1</w:t>
-      </w:r>
-    </w:p>
-    <w:p>
-      <w:r>
+        <w:t xml:space="preserve">WHERE </w:t>
+      </w:r>
+      <w:proofErr w:type="spellStart"/>
+      <w:r>
+        <w:rPr>
+          <w:rFonts w:ascii="Courier New" w:hAnsi="Courier New" w:cs="Courier New"/>
+          <w:sz w:val="22"/>
+          <w:szCs w:val="22"/>
+        </w:rPr>
+        <w:t>problem_id</w:t>
+      </w:r>
+      <w:proofErr w:type="spellEnd"/>
+      <w:r>
+        <w:rPr>
+          <w:rFonts w:ascii="Courier New" w:hAnsi="Courier New" w:cs="Courier New"/>
+          <w:sz w:val="22"/>
+          <w:szCs w:val="22"/>
+        </w:rPr>
+        <w:t>=$1</w:t>
+      </w:r>
+    </w:p>
+    <w:p>
+      <w:pPr>
+        <w:spacing w:after="0"/>
+        <w:rPr>
+          <w:rFonts w:ascii="Courier New" w:hAnsi="Courier New" w:cs="Courier New"/>
+          <w:sz w:val="22"/>
+          <w:szCs w:val="22"/>
+        </w:rPr>
+      </w:pPr>
+    </w:p>
+    <w:p>
+      <w:pPr>
+        <w:spacing w:after="0"/>
+        <w:rPr>
+          <w:rFonts w:ascii="Courier New" w:hAnsi="Courier New" w:cs="Courier New"/>
+          <w:sz w:val="22"/>
+          <w:szCs w:val="22"/>
+        </w:rPr>
+      </w:pPr>
+    </w:p>
+    <w:p>
+      <w:pPr>
+        <w:spacing w:after="0"/>
+        <w:rPr>
+          <w:rFonts w:ascii="Courier New" w:hAnsi="Courier New" w:cs="Courier New"/>
+          <w:sz w:val="22"/>
+          <w:szCs w:val="22"/>
+        </w:rPr>
+      </w:pPr>
+    </w:p>
+    <w:p>
+      <w:pPr>
+        <w:spacing w:after="0"/>
+        <w:rPr>
+          <w:rFonts w:ascii="Courier New" w:hAnsi="Courier New" w:cs="Courier New"/>
+          <w:sz w:val="22"/>
+          <w:szCs w:val="22"/>
+        </w:rPr>
+      </w:pPr>
+    </w:p>
+    <w:p>
+      <w:pPr>
+        <w:spacing w:after="0"/>
+        <w:rPr>
+          <w:rFonts w:ascii="Courier New" w:hAnsi="Courier New" w:cs="Courier New"/>
+          <w:sz w:val="22"/>
+          <w:szCs w:val="22"/>
+        </w:rPr>
+      </w:pPr>
+    </w:p>
+    <w:p>
+      <w:pPr>
+        <w:spacing w:after="0"/>
+        <w:rPr>
+          <w:rFonts w:cs="Courier New"/>
+          <w:b/>
+          <w:bCs/>
+        </w:rPr>
+      </w:pPr>
+      <w:proofErr w:type="spellStart"/>
+      <w:r>
+        <w:rPr>
+          <w:rFonts w:cs="Courier New"/>
+          <w:b/>
+          <w:bCs/>
+        </w:rPr>
+        <w:lastRenderedPageBreak/>
+        <w:t>createSubmission</w:t>
+      </w:r>
+      <w:proofErr w:type="spellEnd"/>
+      <w:r>
+        <w:rPr>
+          <w:rFonts w:cs="Courier New"/>
+          <w:b/>
+          <w:bCs/>
+        </w:rPr>
+        <w:t xml:space="preserve"> SQL Statement</w:t>
+      </w:r>
+    </w:p>
+    <w:p>
+      <w:pPr>
+        <w:spacing w:after="0"/>
+        <w:rPr>
+          <w:rFonts w:ascii="Courier New" w:hAnsi="Courier New" w:cs="Courier New"/>
+          <w:sz w:val="22"/>
+          <w:szCs w:val="22"/>
+        </w:rPr>
+      </w:pPr>
+      <w:r>
+        <w:rPr>
+          <w:rFonts w:ascii="Courier New" w:hAnsi="Courier New" w:cs="Courier New"/>
+          <w:sz w:val="22"/>
+          <w:szCs w:val="22"/>
+        </w:rPr>
+        <w:t>INSERT INTO submission (</w:t>
+      </w:r>
+      <w:proofErr w:type="spellStart"/>
+      <w:r>
+        <w:rPr>
+          <w:rFonts w:ascii="Courier New" w:hAnsi="Courier New" w:cs="Courier New"/>
+          <w:sz w:val="22"/>
+          <w:szCs w:val="22"/>
+        </w:rPr>
+        <w:t>user_id</w:t>
+      </w:r>
+      <w:proofErr w:type="spellEnd"/>
+      <w:r>
+        <w:rPr>
+          <w:rFonts w:ascii="Courier New" w:hAnsi="Courier New" w:cs="Courier New"/>
+          <w:sz w:val="22"/>
+          <w:szCs w:val="22"/>
+        </w:rPr>
+        <w:t xml:space="preserve">, </w:t>
+      </w:r>
+      <w:proofErr w:type="spellStart"/>
+      <w:r>
+        <w:rPr>
+          <w:rFonts w:ascii="Courier New" w:hAnsi="Courier New" w:cs="Courier New"/>
+          <w:sz w:val="22"/>
+          <w:szCs w:val="22"/>
+        </w:rPr>
+        <w:t>problem_id</w:t>
+      </w:r>
+      <w:proofErr w:type="spellEnd"/>
+      <w:r>
+        <w:rPr>
+          <w:rFonts w:ascii="Courier New" w:hAnsi="Courier New" w:cs="Courier New"/>
+          <w:sz w:val="22"/>
+          <w:szCs w:val="22"/>
+        </w:rPr>
+        <w:t xml:space="preserve">, </w:t>
+      </w:r>
+      <w:proofErr w:type="spellStart"/>
+      <w:r>
+        <w:rPr>
+          <w:rFonts w:ascii="Courier New" w:hAnsi="Courier New" w:cs="Courier New"/>
+          <w:sz w:val="22"/>
+          <w:szCs w:val="22"/>
+        </w:rPr>
+        <w:t>submitted_code</w:t>
+      </w:r>
+      <w:proofErr w:type="spellEnd"/>
+      <w:r>
+        <w:rPr>
+          <w:rFonts w:ascii="Courier New" w:hAnsi="Courier New" w:cs="Courier New"/>
+          <w:sz w:val="22"/>
+          <w:szCs w:val="22"/>
+        </w:rPr>
+        <w:t xml:space="preserve">, </w:t>
+      </w:r>
+      <w:proofErr w:type="spellStart"/>
+      <w:r>
+        <w:rPr>
+          <w:rFonts w:ascii="Courier New" w:hAnsi="Courier New" w:cs="Courier New"/>
+          <w:sz w:val="22"/>
+          <w:szCs w:val="22"/>
+        </w:rPr>
+        <w:t>overall_status</w:t>
+      </w:r>
+      <w:proofErr w:type="spellEnd"/>
+      <w:r>
+        <w:rPr>
+          <w:rFonts w:ascii="Courier New" w:hAnsi="Courier New" w:cs="Courier New"/>
+          <w:sz w:val="22"/>
+          <w:szCs w:val="22"/>
+        </w:rPr>
+        <w:t xml:space="preserve">, </w:t>
+      </w:r>
+      <w:proofErr w:type="spellStart"/>
+      <w:r>
+        <w:rPr>
+          <w:rFonts w:ascii="Courier New" w:hAnsi="Courier New" w:cs="Courier New"/>
+          <w:sz w:val="22"/>
+          <w:szCs w:val="22"/>
+        </w:rPr>
+        <w:t>time_taken</w:t>
+      </w:r>
+      <w:proofErr w:type="spellEnd"/>
+      <w:r>
+        <w:rPr>
+          <w:rFonts w:ascii="Courier New" w:hAnsi="Courier New" w:cs="Courier New"/>
+          <w:sz w:val="22"/>
+          <w:szCs w:val="22"/>
+        </w:rPr>
+        <w:t xml:space="preserve">) </w:t>
+      </w:r>
+    </w:p>
+    <w:p>
+      <w:pPr>
+        <w:spacing w:after="0"/>
+        <w:rPr>
+          <w:rFonts w:ascii="Courier New" w:hAnsi="Courier New" w:cs="Courier New"/>
+          <w:sz w:val="22"/>
+          <w:szCs w:val="22"/>
+        </w:rPr>
+      </w:pPr>
+      <w:r>
+        <w:rPr>
+          <w:rFonts w:ascii="Courier New" w:hAnsi="Courier New" w:cs="Courier New"/>
+          <w:sz w:val="22"/>
+          <w:szCs w:val="22"/>
+        </w:rPr>
+        <w:t xml:space="preserve">     VALUES ($1, $2, $3, $4, $5) </w:t>
+      </w:r>
+    </w:p>
+    <w:p>
+      <w:pPr>
+        <w:spacing w:after="0"/>
+        <w:rPr>
+          <w:rFonts w:ascii="Courier New" w:hAnsi="Courier New" w:cs="Courier New"/>
+          <w:sz w:val="22"/>
+          <w:szCs w:val="22"/>
+        </w:rPr>
+      </w:pPr>
+      <w:r>
+        <w:rPr>
+          <w:rFonts w:ascii="Courier New" w:hAnsi="Courier New" w:cs="Courier New"/>
+          <w:sz w:val="22"/>
+          <w:szCs w:val="22"/>
+        </w:rPr>
+        <w:t xml:space="preserve">     RETURNING *</w:t>
+      </w:r>
+    </w:p>
+    <w:p>
+      <w:pPr>
+        <w:spacing w:after="0"/>
+        <w:rPr>
+          <w:rFonts w:ascii="Courier New" w:hAnsi="Courier New" w:cs="Courier New"/>
+          <w:sz w:val="22"/>
+          <w:szCs w:val="22"/>
+        </w:rPr>
+      </w:pPr>
+    </w:p>
+    <w:p>
+      <w:pPr>
+        <w:spacing w:after="0"/>
+        <w:rPr>
+          <w:rFonts w:cs="Courier New"/>
+          <w:b/>
+          <w:bCs/>
+        </w:rPr>
+      </w:pPr>
+      <w:proofErr w:type="spellStart"/>
+      <w:r>
+        <w:rPr>
+          <w:rFonts w:cs="Courier New"/>
+          <w:b/>
+          <w:bCs/>
+        </w:rPr>
+        <w:t>createTestCaseResult</w:t>
+      </w:r>
+      <w:proofErr w:type="spellEnd"/>
+      <w:r>
+        <w:rPr>
+          <w:rFonts w:cs="Courier New"/>
+          <w:b/>
+          <w:bCs/>
+        </w:rPr>
+        <w:t xml:space="preserve"> SQL Statement</w:t>
+      </w:r>
+    </w:p>
+    <w:p>
+      <w:pPr>
+        <w:spacing w:after="0"/>
+        <w:rPr>
+          <w:rFonts w:ascii="Courier New" w:hAnsi="Courier New" w:cs="Courier New"/>
+          <w:sz w:val="22"/>
+          <w:szCs w:val="22"/>
+        </w:rPr>
+      </w:pPr>
+      <w:r>
+        <w:rPr>
+          <w:rFonts w:ascii="Courier New" w:hAnsi="Courier New" w:cs="Courier New"/>
+          <w:sz w:val="22"/>
+          <w:szCs w:val="22"/>
+        </w:rPr>
+        <w:t xml:space="preserve">INSERT INTO </w:t>
+      </w:r>
+      <w:proofErr w:type="spellStart"/>
+      <w:r>
+        <w:rPr>
+          <w:rFonts w:ascii="Courier New" w:hAnsi="Courier New" w:cs="Courier New"/>
+          <w:sz w:val="22"/>
+          <w:szCs w:val="22"/>
+        </w:rPr>
+        <w:t>test_case_result</w:t>
+      </w:r>
+      <w:proofErr w:type="spellEnd"/>
+      <w:r>
+        <w:rPr>
+          <w:rFonts w:ascii="Courier New" w:hAnsi="Courier New" w:cs="Courier New"/>
+          <w:sz w:val="22"/>
+          <w:szCs w:val="22"/>
+        </w:rPr>
+        <w:t xml:space="preserve"> (</w:t>
+      </w:r>
+      <w:proofErr w:type="spellStart"/>
+      <w:r>
+        <w:rPr>
+          <w:rFonts w:ascii="Courier New" w:hAnsi="Courier New" w:cs="Courier New"/>
+          <w:sz w:val="22"/>
+          <w:szCs w:val="22"/>
+        </w:rPr>
+        <w:t>submission_id</w:t>
+      </w:r>
+      <w:proofErr w:type="spellEnd"/>
+      <w:r>
+        <w:rPr>
+          <w:rFonts w:ascii="Courier New" w:hAnsi="Courier New" w:cs="Courier New"/>
+          <w:sz w:val="22"/>
+          <w:szCs w:val="22"/>
+        </w:rPr>
+        <w:t xml:space="preserve">, </w:t>
+      </w:r>
+      <w:proofErr w:type="spellStart"/>
+      <w:r>
+        <w:rPr>
+          <w:rFonts w:ascii="Courier New" w:hAnsi="Courier New" w:cs="Courier New"/>
+          <w:sz w:val="22"/>
+          <w:szCs w:val="22"/>
+        </w:rPr>
+        <w:t>test_case_id</w:t>
+      </w:r>
+      <w:proofErr w:type="spellEnd"/>
+      <w:r>
+        <w:rPr>
+          <w:rFonts w:ascii="Courier New" w:hAnsi="Courier New" w:cs="Courier New"/>
+          <w:sz w:val="22"/>
+          <w:szCs w:val="22"/>
+        </w:rPr>
+        <w:t xml:space="preserve">, passed, </w:t>
+      </w:r>
+      <w:proofErr w:type="spellStart"/>
+      <w:r>
+        <w:rPr>
+          <w:rFonts w:ascii="Courier New" w:hAnsi="Courier New" w:cs="Courier New"/>
+          <w:sz w:val="22"/>
+          <w:szCs w:val="22"/>
+        </w:rPr>
+        <w:t>actual_output</w:t>
+      </w:r>
+      <w:proofErr w:type="spellEnd"/>
+      <w:r>
+        <w:rPr>
+          <w:rFonts w:ascii="Courier New" w:hAnsi="Courier New" w:cs="Courier New"/>
+          <w:sz w:val="22"/>
+          <w:szCs w:val="22"/>
+        </w:rPr>
+        <w:t xml:space="preserve">, </w:t>
+      </w:r>
+      <w:proofErr w:type="spellStart"/>
+      <w:r>
+        <w:rPr>
+          <w:rFonts w:ascii="Courier New" w:hAnsi="Courier New" w:cs="Courier New"/>
+          <w:sz w:val="22"/>
+          <w:szCs w:val="22"/>
+        </w:rPr>
+        <w:t>runtime_ms</w:t>
+      </w:r>
+      <w:proofErr w:type="spellEnd"/>
+      <w:r>
+        <w:rPr>
+          <w:rFonts w:ascii="Courier New" w:hAnsi="Courier New" w:cs="Courier New"/>
+          <w:sz w:val="22"/>
+          <w:szCs w:val="22"/>
+        </w:rPr>
+        <w:t>)</w:t>
+      </w:r>
+    </w:p>
+    <w:p>
+      <w:pPr>
+        <w:spacing w:after="0"/>
+        <w:rPr>
+          <w:rFonts w:ascii="Courier New" w:hAnsi="Courier New" w:cs="Courier New"/>
+          <w:sz w:val="22"/>
+          <w:szCs w:val="22"/>
+        </w:rPr>
+      </w:pPr>
+      <w:r>
+        <w:rPr>
+          <w:rFonts w:ascii="Courier New" w:hAnsi="Courier New" w:cs="Courier New"/>
+          <w:sz w:val="22"/>
+          <w:szCs w:val="22"/>
+        </w:rPr>
+        <w:t xml:space="preserve">        VALUES ($1, $2, $3, $4, $5)</w:t>
+      </w:r>
+    </w:p>
+    <w:p>
+      <w:pPr>
+        <w:spacing w:after="0"/>
+        <w:ind w:left="720"/>
+        <w:rPr>
+          <w:rFonts w:ascii="Courier New" w:hAnsi="Courier New" w:cs="Courier New"/>
+          <w:sz w:val="22"/>
+          <w:szCs w:val="22"/>
+        </w:rPr>
+      </w:pPr>
+    </w:p>
+    <w:p>
+      <w:pPr>
+        <w:spacing w:after="0"/>
+        <w:ind w:left="720"/>
+        <w:rPr>
+          <w:rFonts w:ascii="Courier New" w:hAnsi="Courier New" w:cs="Courier New"/>
+          <w:sz w:val="22"/>
+          <w:szCs w:val="22"/>
+        </w:rPr>
+      </w:pPr>
+    </w:p>
+    <w:p>
+      <w:pPr>
+        <w:spacing w:after="0"/>
+        <w:ind w:left="720"/>
+        <w:rPr>
+          <w:rFonts w:ascii="Courier New" w:hAnsi="Courier New" w:cs="Courier New"/>
+          <w:sz w:val="22"/>
+          <w:szCs w:val="22"/>
+        </w:rPr>
+      </w:pPr>
+    </w:p>
+    <w:p>
+      <w:pPr>
+        <w:spacing w:after="0"/>
+        <w:ind w:left="720"/>
+        <w:rPr>
+          <w:rFonts w:ascii="Courier New" w:hAnsi="Courier New" w:cs="Courier New"/>
+          <w:sz w:val="22"/>
+          <w:szCs w:val="22"/>
+        </w:rPr>
+      </w:pPr>
+    </w:p>
+    <w:p>
+      <w:pPr>
+        <w:rPr>
+          <w:rFonts w:ascii="Courier New" w:hAnsi="Courier New" w:cs="Courier New"/>
+          <w:sz w:val="22"/>
+          <w:szCs w:val="22"/>
+        </w:rPr>
+      </w:pPr>
+      <w:r>
+        <w:rPr>
+          <w:rFonts w:ascii="Courier New" w:hAnsi="Courier New" w:cs="Courier New"/>
+          <w:sz w:val="22"/>
+          <w:szCs w:val="22"/>
+        </w:rPr>
         <w:br w:type="page"/>
       </w:r>
     </w:p>
@@ -5298,7 +6982,21 @@
         <w:rPr>
           <w:rFonts w:ascii="Courier New" w:hAnsi="Courier New" w:cs="Courier New"/>
         </w:rPr>
-        <w:t>cd /var/www/SETU_Code_Lab || exit 1</w:t>
+        <w:t>cd /var/www/</w:t>
+      </w:r>
+      <w:proofErr w:type="spellStart"/>
+      <w:r>
+        <w:rPr>
+          <w:rFonts w:ascii="Courier New" w:hAnsi="Courier New" w:cs="Courier New"/>
+        </w:rPr>
+        <w:t>SETU_Code_Lab</w:t>
+      </w:r>
+      <w:proofErr w:type="spellEnd"/>
+      <w:r>
+        <w:rPr>
+          <w:rFonts w:ascii="Courier New" w:hAnsi="Courier New" w:cs="Courier New"/>
+        </w:rPr>
+        <w:t xml:space="preserve"> || exit 1</w:t>
       </w:r>
     </w:p>
     <w:p>
@@ -5338,87 +7036,173 @@
         <w:rPr>
           <w:rFonts w:ascii="Courier New" w:hAnsi="Courier New" w:cs="Courier New"/>
         </w:rPr>
-        <w:t>cd /var/www/SETU_Code_Lab/SETU_Code_Lab_Code/client || exit 1</w:t>
-      </w:r>
-    </w:p>
-    <w:p>
-      <w:pPr>
-        <w:rPr>
-          <w:rFonts w:ascii="Courier New" w:hAnsi="Courier New" w:cs="Courier New"/>
-        </w:rPr>
-      </w:pPr>
-    </w:p>
-    <w:p>
-      <w:pPr>
-        <w:rPr>
-          <w:rFonts w:ascii="Courier New" w:hAnsi="Courier New" w:cs="Courier New"/>
-        </w:rPr>
-      </w:pPr>
-      <w:r>
-        <w:rPr>
-          <w:rFonts w:ascii="Courier New" w:hAnsi="Courier New" w:cs="Courier New"/>
-        </w:rPr>
-        <w:t>npm run build</w:t>
-      </w:r>
-    </w:p>
-    <w:p>
-      <w:pPr>
-        <w:rPr>
-          <w:rFonts w:ascii="Courier New" w:hAnsi="Courier New" w:cs="Courier New"/>
-        </w:rPr>
-      </w:pPr>
-    </w:p>
-    <w:p>
-      <w:pPr>
-        <w:rPr>
-          <w:rFonts w:ascii="Courier New" w:hAnsi="Courier New" w:cs="Courier New"/>
-        </w:rPr>
-      </w:pPr>
-      <w:r>
-        <w:rPr>
-          <w:rFonts w:ascii="Courier New" w:hAnsi="Courier New" w:cs="Courier New"/>
-        </w:rPr>
-        <w:t>cd /var/www/SETU_Code_Lab/SETU_Code_Lab_Code/server || exit 1</w:t>
-      </w:r>
-    </w:p>
-    <w:p>
-      <w:pPr>
-        <w:rPr>
-          <w:rFonts w:ascii="Courier New" w:hAnsi="Courier New" w:cs="Courier New"/>
-        </w:rPr>
-      </w:pPr>
-    </w:p>
-    <w:p>
-      <w:pPr>
-        <w:rPr>
-          <w:rFonts w:ascii="Courier New" w:hAnsi="Courier New" w:cs="Courier New"/>
-        </w:rPr>
-      </w:pPr>
-      <w:r>
-        <w:rPr>
-          <w:rFonts w:ascii="Courier New" w:hAnsi="Courier New" w:cs="Courier New"/>
-        </w:rPr>
-        <w:t>npm run build</w:t>
-      </w:r>
-    </w:p>
-    <w:p>
-      <w:pPr>
-        <w:rPr>
-          <w:rFonts w:ascii="Courier New" w:hAnsi="Courier New" w:cs="Courier New"/>
-        </w:rPr>
-      </w:pPr>
-    </w:p>
-    <w:p>
-      <w:pPr>
-        <w:rPr>
-          <w:rFonts w:ascii="Courier New" w:hAnsi="Courier New" w:cs="Courier New"/>
-        </w:rPr>
-      </w:pPr>
-      <w:r>
-        <w:rPr>
-          <w:rFonts w:ascii="Courier New" w:hAnsi="Courier New" w:cs="Courier New"/>
-        </w:rPr>
-        <w:t>pm2 restart setucl-backend</w:t>
+        <w:t>cd /var/www/</w:t>
+      </w:r>
+      <w:proofErr w:type="spellStart"/>
+      <w:r>
+        <w:rPr>
+          <w:rFonts w:ascii="Courier New" w:hAnsi="Courier New" w:cs="Courier New"/>
+        </w:rPr>
+        <w:t>SETU_Code_Lab</w:t>
+      </w:r>
+      <w:proofErr w:type="spellEnd"/>
+      <w:r>
+        <w:rPr>
+          <w:rFonts w:ascii="Courier New" w:hAnsi="Courier New" w:cs="Courier New"/>
+        </w:rPr>
+        <w:t>/</w:t>
+      </w:r>
+      <w:proofErr w:type="spellStart"/>
+      <w:r>
+        <w:rPr>
+          <w:rFonts w:ascii="Courier New" w:hAnsi="Courier New" w:cs="Courier New"/>
+        </w:rPr>
+        <w:t>SETU_Code_Lab_Code</w:t>
+      </w:r>
+      <w:proofErr w:type="spellEnd"/>
+      <w:r>
+        <w:rPr>
+          <w:rFonts w:ascii="Courier New" w:hAnsi="Courier New" w:cs="Courier New"/>
+        </w:rPr>
+        <w:t>/client || exit 1</w:t>
+      </w:r>
+    </w:p>
+    <w:p>
+      <w:pPr>
+        <w:rPr>
+          <w:rFonts w:ascii="Courier New" w:hAnsi="Courier New" w:cs="Courier New"/>
+        </w:rPr>
+      </w:pPr>
+    </w:p>
+    <w:p>
+      <w:pPr>
+        <w:rPr>
+          <w:rFonts w:ascii="Courier New" w:hAnsi="Courier New" w:cs="Courier New"/>
+        </w:rPr>
+      </w:pPr>
+      <w:proofErr w:type="spellStart"/>
+      <w:r>
+        <w:rPr>
+          <w:rFonts w:ascii="Courier New" w:hAnsi="Courier New" w:cs="Courier New"/>
+        </w:rPr>
+        <w:t>npm</w:t>
+      </w:r>
+      <w:proofErr w:type="spellEnd"/>
+      <w:r>
+        <w:rPr>
+          <w:rFonts w:ascii="Courier New" w:hAnsi="Courier New" w:cs="Courier New"/>
+        </w:rPr>
+        <w:t xml:space="preserve"> run build</w:t>
+      </w:r>
+    </w:p>
+    <w:p>
+      <w:pPr>
+        <w:rPr>
+          <w:rFonts w:ascii="Courier New" w:hAnsi="Courier New" w:cs="Courier New"/>
+        </w:rPr>
+      </w:pPr>
+    </w:p>
+    <w:p>
+      <w:pPr>
+        <w:rPr>
+          <w:rFonts w:ascii="Courier New" w:hAnsi="Courier New" w:cs="Courier New"/>
+        </w:rPr>
+      </w:pPr>
+      <w:r>
+        <w:rPr>
+          <w:rFonts w:ascii="Courier New" w:hAnsi="Courier New" w:cs="Courier New"/>
+        </w:rPr>
+        <w:t>cd /var/www/</w:t>
+      </w:r>
+      <w:proofErr w:type="spellStart"/>
+      <w:r>
+        <w:rPr>
+          <w:rFonts w:ascii="Courier New" w:hAnsi="Courier New" w:cs="Courier New"/>
+        </w:rPr>
+        <w:t>SETU_Code_Lab</w:t>
+      </w:r>
+      <w:proofErr w:type="spellEnd"/>
+      <w:r>
+        <w:rPr>
+          <w:rFonts w:ascii="Courier New" w:hAnsi="Courier New" w:cs="Courier New"/>
+        </w:rPr>
+        <w:t>/</w:t>
+      </w:r>
+      <w:proofErr w:type="spellStart"/>
+      <w:r>
+        <w:rPr>
+          <w:rFonts w:ascii="Courier New" w:hAnsi="Courier New" w:cs="Courier New"/>
+        </w:rPr>
+        <w:t>SETU_Code_Lab_Code</w:t>
+      </w:r>
+      <w:proofErr w:type="spellEnd"/>
+      <w:r>
+        <w:rPr>
+          <w:rFonts w:ascii="Courier New" w:hAnsi="Courier New" w:cs="Courier New"/>
+        </w:rPr>
+        <w:t>/server || exit 1</w:t>
+      </w:r>
+    </w:p>
+    <w:p>
+      <w:pPr>
+        <w:rPr>
+          <w:rFonts w:ascii="Courier New" w:hAnsi="Courier New" w:cs="Courier New"/>
+        </w:rPr>
+      </w:pPr>
+    </w:p>
+    <w:p>
+      <w:pPr>
+        <w:rPr>
+          <w:rFonts w:ascii="Courier New" w:hAnsi="Courier New" w:cs="Courier New"/>
+        </w:rPr>
+      </w:pPr>
+      <w:proofErr w:type="spellStart"/>
+      <w:r>
+        <w:rPr>
+          <w:rFonts w:ascii="Courier New" w:hAnsi="Courier New" w:cs="Courier New"/>
+        </w:rPr>
+        <w:t>npm</w:t>
+      </w:r>
+      <w:proofErr w:type="spellEnd"/>
+      <w:r>
+        <w:rPr>
+          <w:rFonts w:ascii="Courier New" w:hAnsi="Courier New" w:cs="Courier New"/>
+        </w:rPr>
+        <w:t xml:space="preserve"> run build</w:t>
+      </w:r>
+    </w:p>
+    <w:p>
+      <w:pPr>
+        <w:rPr>
+          <w:rFonts w:ascii="Courier New" w:hAnsi="Courier New" w:cs="Courier New"/>
+        </w:rPr>
+      </w:pPr>
+    </w:p>
+    <w:p>
+      <w:pPr>
+        <w:rPr>
+          <w:rFonts w:ascii="Courier New" w:hAnsi="Courier New" w:cs="Courier New"/>
+        </w:rPr>
+      </w:pPr>
+      <w:r>
+        <w:rPr>
+          <w:rFonts w:ascii="Courier New" w:hAnsi="Courier New" w:cs="Courier New"/>
+        </w:rPr>
+        <w:t xml:space="preserve">pm2 restart </w:t>
+      </w:r>
+      <w:proofErr w:type="spellStart"/>
+      <w:r>
+        <w:rPr>
+          <w:rFonts w:ascii="Courier New" w:hAnsi="Courier New" w:cs="Courier New"/>
+        </w:rPr>
+        <w:t>setucl</w:t>
+      </w:r>
+      <w:proofErr w:type="spellEnd"/>
+      <w:r>
+        <w:rPr>
+          <w:rFonts w:ascii="Courier New" w:hAnsi="Courier New" w:cs="Courier New"/>
+        </w:rPr>
+        <w:t>-backend</w:t>
       </w:r>
     </w:p>
     <w:p>

</xml_diff>

<commit_message>
Added icons and designs for createProblem and createTestCase
</commit_message>
<xml_diff>
--- a/Documentation/SETU Code Lab Design Doument.docx
+++ b/Documentation/SETU Code Lab Design Doument.docx
@@ -3185,7 +3185,7 @@
         <w:rPr>
           <w:color w:val="auto"/>
         </w:rPr>
-        <w:t>Entity Relationship Diagram – Work in progress</w:t>
+        <w:t>Entity Relationship Diagram</w:t>
       </w:r>
       <w:bookmarkEnd w:id="10"/>
     </w:p>
@@ -5373,17 +5373,23 @@
         <w:t>View Problems</w:t>
       </w:r>
       <w:bookmarkEnd w:id="20"/>
-    </w:p>
-    <w:p>
-      <w:r>
-        <w:rPr>
-          <w:noProof/>
-        </w:rPr>
+      <w:r>
+        <w:rPr>
+          <w:color w:val="auto"/>
+        </w:rPr>
+        <w:t xml:space="preserve"> and Lecturer Panel</w:t>
+      </w:r>
+    </w:p>
+    <w:p>
+      <w:pPr>
+        <w:jc w:val="center"/>
+      </w:pPr>
+      <w:r>
         <w:drawing>
-          <wp:inline distT="0" distB="0" distL="0" distR="0" wp14:anchorId="7CF2FABE" wp14:editId="6F13A062">
-            <wp:extent cx="5731510" cy="3580130"/>
-            <wp:effectExtent l="0" t="0" r="2540" b="1270"/>
-            <wp:docPr id="1011279217" name="Picture 1"/>
+          <wp:inline distT="0" distB="0" distL="0" distR="0" wp14:anchorId="1E52E553" wp14:editId="4D13D896">
+            <wp:extent cx="5731510" cy="3572510"/>
+            <wp:effectExtent l="0" t="0" r="2540" b="8890"/>
+            <wp:docPr id="1189870933" name="Picture 1"/>
             <wp:cNvGraphicFramePr>
               <a:graphicFrameLocks xmlns:a="http://schemas.openxmlformats.org/drawingml/2006/main" noChangeAspect="1"/>
             </wp:cNvGraphicFramePr>
@@ -5391,7 +5397,7 @@
               <a:graphicData uri="http://schemas.openxmlformats.org/drawingml/2006/picture">
                 <pic:pic xmlns:pic="http://schemas.openxmlformats.org/drawingml/2006/picture">
                   <pic:nvPicPr>
-                    <pic:cNvPr id="1011279217" name=""/>
+                    <pic:cNvPr id="1189870933" name=""/>
                     <pic:cNvPicPr/>
                   </pic:nvPicPr>
                   <pic:blipFill>
@@ -5403,7 +5409,7 @@
                   <pic:spPr>
                     <a:xfrm>
                       <a:off x="0" y="0"/>
-                      <a:ext cx="5731510" cy="3580130"/>
+                      <a:ext cx="5731510" cy="3572510"/>
                     </a:xfrm>
                     <a:prstGeom prst="rect">
                       <a:avLst/>
@@ -5502,6 +5508,9 @@
         <w:jc w:val="center"/>
       </w:pPr>
       <w:r>
+        <w:rPr>
+          <w:noProof/>
+        </w:rPr>
         <w:drawing>
           <wp:inline distT="0" distB="0" distL="0" distR="0" wp14:anchorId="3EF034BC" wp14:editId="381496BC">
             <wp:extent cx="5731510" cy="3579495"/>
@@ -5540,6 +5549,129 @@
       </w:r>
     </w:p>
     <w:p>
+      <w:pPr>
+        <w:jc w:val="center"/>
+      </w:pPr>
+    </w:p>
+    <w:p>
+      <w:pPr>
+        <w:pStyle w:val="Heading2"/>
+        <w:rPr>
+          <w:color w:val="auto"/>
+        </w:rPr>
+      </w:pPr>
+      <w:r>
+        <w:rPr>
+          <w:color w:val="auto"/>
+        </w:rPr>
+        <w:t>Manage Problems</w:t>
+      </w:r>
+    </w:p>
+    <w:p>
+      <w:pPr>
+        <w:jc w:val="center"/>
+      </w:pPr>
+      <w:r>
+        <w:drawing>
+          <wp:inline distT="0" distB="0" distL="0" distR="0" wp14:anchorId="1BF788AA" wp14:editId="3DA4381E">
+            <wp:extent cx="5731510" cy="3569970"/>
+            <wp:effectExtent l="0" t="0" r="2540" b="0"/>
+            <wp:docPr id="267042463" name="Picture 1"/>
+            <wp:cNvGraphicFramePr>
+              <a:graphicFrameLocks xmlns:a="http://schemas.openxmlformats.org/drawingml/2006/main" noChangeAspect="1"/>
+            </wp:cNvGraphicFramePr>
+            <a:graphic xmlns:a="http://schemas.openxmlformats.org/drawingml/2006/main">
+              <a:graphicData uri="http://schemas.openxmlformats.org/drawingml/2006/picture">
+                <pic:pic xmlns:pic="http://schemas.openxmlformats.org/drawingml/2006/picture">
+                  <pic:nvPicPr>
+                    <pic:cNvPr id="267042463" name=""/>
+                    <pic:cNvPicPr/>
+                  </pic:nvPicPr>
+                  <pic:blipFill>
+                    <a:blip r:embed="rId20"/>
+                    <a:stretch>
+                      <a:fillRect/>
+                    </a:stretch>
+                  </pic:blipFill>
+                  <pic:spPr>
+                    <a:xfrm>
+                      <a:off x="0" y="0"/>
+                      <a:ext cx="5731510" cy="3569970"/>
+                    </a:xfrm>
+                    <a:prstGeom prst="rect">
+                      <a:avLst/>
+                    </a:prstGeom>
+                  </pic:spPr>
+                </pic:pic>
+              </a:graphicData>
+            </a:graphic>
+          </wp:inline>
+        </w:drawing>
+      </w:r>
+    </w:p>
+    <w:p>
+      <w:r>
+        <w:br w:type="page"/>
+      </w:r>
+    </w:p>
+    <w:p>
+      <w:pPr>
+        <w:pStyle w:val="Heading2"/>
+        <w:rPr>
+          <w:color w:val="auto"/>
+        </w:rPr>
+      </w:pPr>
+      <w:r>
+        <w:rPr>
+          <w:color w:val="auto"/>
+        </w:rPr>
+        <w:lastRenderedPageBreak/>
+        <w:t>Create Problem</w:t>
+      </w:r>
+    </w:p>
+    <w:p>
+      <w:pPr>
+        <w:jc w:val="center"/>
+      </w:pPr>
+      <w:r>
+        <w:drawing>
+          <wp:inline distT="0" distB="0" distL="0" distR="0" wp14:anchorId="43D43CEC" wp14:editId="5EFF4A45">
+            <wp:extent cx="5731510" cy="3578860"/>
+            <wp:effectExtent l="0" t="0" r="2540" b="2540"/>
+            <wp:docPr id="153817846" name="Picture 1"/>
+            <wp:cNvGraphicFramePr>
+              <a:graphicFrameLocks xmlns:a="http://schemas.openxmlformats.org/drawingml/2006/main" noChangeAspect="1"/>
+            </wp:cNvGraphicFramePr>
+            <a:graphic xmlns:a="http://schemas.openxmlformats.org/drawingml/2006/main">
+              <a:graphicData uri="http://schemas.openxmlformats.org/drawingml/2006/picture">
+                <pic:pic xmlns:pic="http://schemas.openxmlformats.org/drawingml/2006/picture">
+                  <pic:nvPicPr>
+                    <pic:cNvPr id="153817846" name=""/>
+                    <pic:cNvPicPr/>
+                  </pic:nvPicPr>
+                  <pic:blipFill>
+                    <a:blip r:embed="rId21"/>
+                    <a:stretch>
+                      <a:fillRect/>
+                    </a:stretch>
+                  </pic:blipFill>
+                  <pic:spPr>
+                    <a:xfrm>
+                      <a:off x="0" y="0"/>
+                      <a:ext cx="5731510" cy="3578860"/>
+                    </a:xfrm>
+                    <a:prstGeom prst="rect">
+                      <a:avLst/>
+                    </a:prstGeom>
+                  </pic:spPr>
+                </pic:pic>
+              </a:graphicData>
+            </a:graphic>
+          </wp:inline>
+        </w:drawing>
+      </w:r>
+    </w:p>
+    <w:p>
       <w:r>
         <w:br w:type="page"/>
       </w:r>
@@ -5807,7 +5939,7 @@
       <w:bookmarkEnd w:id="23"/>
     </w:p>
     <w:sectPr>
-      <w:footerReference w:type="default" r:id="rId20"/>
+      <w:footerReference w:type="default" r:id="rId22"/>
       <w:pgSz w:w="11906" w:h="16838"/>
       <w:pgMar w:top="1440" w:right="1440" w:bottom="1440" w:left="1440" w:header="708" w:footer="708" w:gutter="0"/>
       <w:cols w:space="708"/>

</xml_diff>

<commit_message>
Added class related designs
</commit_message>
<xml_diff>
--- a/Documentation/SETU Code Lab Design Doument.docx
+++ b/Documentation/SETU Code Lab Design Doument.docx
@@ -320,7 +320,7 @@
           <w:r>
             <w:fldChar w:fldCharType="separate"/>
           </w:r>
-          <w:hyperlink w:anchor="_Toc219923497" w:history="1">
+          <w:hyperlink w:anchor="_Toc221439591" w:history="1">
             <w:r>
               <w:rPr>
                 <w:rStyle w:val="Hyperlink"/>
@@ -347,7 +347,7 @@
                 <w:noProof/>
                 <w:webHidden/>
               </w:rPr>
-              <w:instrText xml:space="preserve"> PAGEREF _Toc219923497 \h </w:instrText>
+              <w:instrText xml:space="preserve"> PAGEREF _Toc221439591 \h </w:instrText>
             </w:r>
             <w:r>
               <w:rPr>
@@ -367,7 +367,7 @@
                 <w:noProof/>
                 <w:webHidden/>
               </w:rPr>
-              <w:t>3</w:t>
+              <w:t>4</w:t>
             </w:r>
             <w:r>
               <w:rPr>
@@ -390,7 +390,7 @@
               <w:lang w:eastAsia="en-IE"/>
             </w:rPr>
           </w:pPr>
-          <w:hyperlink w:anchor="_Toc219923498" w:history="1">
+          <w:hyperlink w:anchor="_Toc221439592" w:history="1">
             <w:r>
               <w:rPr>
                 <w:rStyle w:val="Hyperlink"/>
@@ -417,7 +417,7 @@
                 <w:noProof/>
                 <w:webHidden/>
               </w:rPr>
-              <w:instrText xml:space="preserve"> PAGEREF _Toc219923498 \h </w:instrText>
+              <w:instrText xml:space="preserve"> PAGEREF _Toc221439592 \h </w:instrText>
             </w:r>
             <w:r>
               <w:rPr>
@@ -437,7 +437,7 @@
                 <w:noProof/>
                 <w:webHidden/>
               </w:rPr>
-              <w:t>4</w:t>
+              <w:t>5</w:t>
             </w:r>
             <w:r>
               <w:rPr>
@@ -460,7 +460,7 @@
               <w:lang w:eastAsia="en-IE"/>
             </w:rPr>
           </w:pPr>
-          <w:hyperlink w:anchor="_Toc219923499" w:history="1">
+          <w:hyperlink w:anchor="_Toc221439593" w:history="1">
             <w:r>
               <w:rPr>
                 <w:rStyle w:val="Hyperlink"/>
@@ -487,7 +487,7 @@
                 <w:noProof/>
                 <w:webHidden/>
               </w:rPr>
-              <w:instrText xml:space="preserve"> PAGEREF _Toc219923499 \h </w:instrText>
+              <w:instrText xml:space="preserve"> PAGEREF _Toc221439593 \h </w:instrText>
             </w:r>
             <w:r>
               <w:rPr>
@@ -507,7 +507,7 @@
                 <w:noProof/>
                 <w:webHidden/>
               </w:rPr>
-              <w:t>5</w:t>
+              <w:t>6</w:t>
             </w:r>
             <w:r>
               <w:rPr>
@@ -530,7 +530,7 @@
               <w:lang w:eastAsia="en-IE"/>
             </w:rPr>
           </w:pPr>
-          <w:hyperlink w:anchor="_Toc219923500" w:history="1">
+          <w:hyperlink w:anchor="_Toc221439594" w:history="1">
             <w:r>
               <w:rPr>
                 <w:rStyle w:val="Hyperlink"/>
@@ -557,7 +557,7 @@
                 <w:noProof/>
                 <w:webHidden/>
               </w:rPr>
-              <w:instrText xml:space="preserve"> PAGEREF _Toc219923500 \h </w:instrText>
+              <w:instrText xml:space="preserve"> PAGEREF _Toc221439594 \h </w:instrText>
             </w:r>
             <w:r>
               <w:rPr>
@@ -577,7 +577,7 @@
                 <w:noProof/>
                 <w:webHidden/>
               </w:rPr>
-              <w:t>6</w:t>
+              <w:t>7</w:t>
             </w:r>
             <w:r>
               <w:rPr>
@@ -600,7 +600,7 @@
               <w:lang w:eastAsia="en-IE"/>
             </w:rPr>
           </w:pPr>
-          <w:hyperlink w:anchor="_Toc219923501" w:history="1">
+          <w:hyperlink w:anchor="_Toc221439595" w:history="1">
             <w:r>
               <w:rPr>
                 <w:rStyle w:val="Hyperlink"/>
@@ -627,7 +627,7 @@
                 <w:noProof/>
                 <w:webHidden/>
               </w:rPr>
-              <w:instrText xml:space="preserve"> PAGEREF _Toc219923501 \h </w:instrText>
+              <w:instrText xml:space="preserve"> PAGEREF _Toc221439595 \h </w:instrText>
             </w:r>
             <w:r>
               <w:rPr>
@@ -647,7 +647,7 @@
                 <w:noProof/>
                 <w:webHidden/>
               </w:rPr>
-              <w:t>6</w:t>
+              <w:t>7</w:t>
             </w:r>
             <w:r>
               <w:rPr>
@@ -670,7 +670,7 @@
               <w:lang w:eastAsia="en-IE"/>
             </w:rPr>
           </w:pPr>
-          <w:hyperlink w:anchor="_Toc219923502" w:history="1">
+          <w:hyperlink w:anchor="_Toc221439596" w:history="1">
             <w:r>
               <w:rPr>
                 <w:rStyle w:val="Hyperlink"/>
@@ -697,7 +697,7 @@
                 <w:noProof/>
                 <w:webHidden/>
               </w:rPr>
-              <w:instrText xml:space="preserve"> PAGEREF _Toc219923502 \h </w:instrText>
+              <w:instrText xml:space="preserve"> PAGEREF _Toc221439596 \h </w:instrText>
             </w:r>
             <w:r>
               <w:rPr>
@@ -717,7 +717,7 @@
                 <w:noProof/>
                 <w:webHidden/>
               </w:rPr>
-              <w:t>7</w:t>
+              <w:t>8</w:t>
             </w:r>
             <w:r>
               <w:rPr>
@@ -740,7 +740,7 @@
               <w:lang w:eastAsia="en-IE"/>
             </w:rPr>
           </w:pPr>
-          <w:hyperlink w:anchor="_Toc219923503" w:history="1">
+          <w:hyperlink w:anchor="_Toc221439597" w:history="1">
             <w:r>
               <w:rPr>
                 <w:rStyle w:val="Hyperlink"/>
@@ -767,7 +767,7 @@
                 <w:noProof/>
                 <w:webHidden/>
               </w:rPr>
-              <w:instrText xml:space="preserve"> PAGEREF _Toc219923503 \h </w:instrText>
+              <w:instrText xml:space="preserve"> PAGEREF _Toc221439597 \h </w:instrText>
             </w:r>
             <w:r>
               <w:rPr>
@@ -787,7 +787,7 @@
                 <w:noProof/>
                 <w:webHidden/>
               </w:rPr>
-              <w:t>7</w:t>
+              <w:t>8</w:t>
             </w:r>
             <w:r>
               <w:rPr>
@@ -810,7 +810,7 @@
               <w:lang w:eastAsia="en-IE"/>
             </w:rPr>
           </w:pPr>
-          <w:hyperlink w:anchor="_Toc219923504" w:history="1">
+          <w:hyperlink w:anchor="_Toc221439598" w:history="1">
             <w:r>
               <w:rPr>
                 <w:rStyle w:val="Hyperlink"/>
@@ -837,7 +837,7 @@
                 <w:noProof/>
                 <w:webHidden/>
               </w:rPr>
-              <w:instrText xml:space="preserve"> PAGEREF _Toc219923504 \h </w:instrText>
+              <w:instrText xml:space="preserve"> PAGEREF _Toc221439598 \h </w:instrText>
             </w:r>
             <w:r>
               <w:rPr>
@@ -857,7 +857,7 @@
                 <w:noProof/>
                 <w:webHidden/>
               </w:rPr>
-              <w:t>8</w:t>
+              <w:t>9</w:t>
             </w:r>
             <w:r>
               <w:rPr>
@@ -880,7 +880,7 @@
               <w:lang w:eastAsia="en-IE"/>
             </w:rPr>
           </w:pPr>
-          <w:hyperlink w:anchor="_Toc219923505" w:history="1">
+          <w:hyperlink w:anchor="_Toc221439599" w:history="1">
             <w:r>
               <w:rPr>
                 <w:rStyle w:val="Hyperlink"/>
@@ -907,7 +907,7 @@
                 <w:noProof/>
                 <w:webHidden/>
               </w:rPr>
-              <w:instrText xml:space="preserve"> PAGEREF _Toc219923505 \h </w:instrText>
+              <w:instrText xml:space="preserve"> PAGEREF _Toc221439599 \h </w:instrText>
             </w:r>
             <w:r>
               <w:rPr>
@@ -927,7 +927,77 @@
                 <w:noProof/>
                 <w:webHidden/>
               </w:rPr>
-              <w:t>8</w:t>
+              <w:t>9</w:t>
+            </w:r>
+            <w:r>
+              <w:rPr>
+                <w:noProof/>
+                <w:webHidden/>
+              </w:rPr>
+              <w:fldChar w:fldCharType="end"/>
+            </w:r>
+          </w:hyperlink>
+        </w:p>
+        <w:p>
+          <w:pPr>
+            <w:pStyle w:val="TOC2"/>
+            <w:tabs>
+              <w:tab w:val="right" w:leader="dot" w:pos="9016"/>
+            </w:tabs>
+            <w:rPr>
+              <w:rFonts w:eastAsiaTheme="minorEastAsia"/>
+              <w:noProof/>
+              <w:lang w:eastAsia="en-IE"/>
+            </w:rPr>
+          </w:pPr>
+          <w:hyperlink w:anchor="_Toc221439600" w:history="1">
+            <w:r>
+              <w:rPr>
+                <w:rStyle w:val="Hyperlink"/>
+                <w:noProof/>
+              </w:rPr>
+              <w:t>Update Problem / Test Cases</w:t>
+            </w:r>
+            <w:r>
+              <w:rPr>
+                <w:noProof/>
+                <w:webHidden/>
+              </w:rPr>
+              <w:tab/>
+            </w:r>
+            <w:r>
+              <w:rPr>
+                <w:noProof/>
+                <w:webHidden/>
+              </w:rPr>
+              <w:fldChar w:fldCharType="begin"/>
+            </w:r>
+            <w:r>
+              <w:rPr>
+                <w:noProof/>
+                <w:webHidden/>
+              </w:rPr>
+              <w:instrText xml:space="preserve"> PAGEREF _Toc221439600 \h </w:instrText>
+            </w:r>
+            <w:r>
+              <w:rPr>
+                <w:noProof/>
+                <w:webHidden/>
+              </w:rPr>
+            </w:r>
+            <w:r>
+              <w:rPr>
+                <w:noProof/>
+                <w:webHidden/>
+              </w:rPr>
+              <w:fldChar w:fldCharType="separate"/>
+            </w:r>
+            <w:r>
+              <w:rPr>
+                <w:noProof/>
+                <w:webHidden/>
+              </w:rPr>
+              <w:t>10</w:t>
             </w:r>
             <w:r>
               <w:rPr>
@@ -950,7 +1020,7 @@
               <w:lang w:eastAsia="en-IE"/>
             </w:rPr>
           </w:pPr>
-          <w:hyperlink w:anchor="_Toc219923506" w:history="1">
+          <w:hyperlink w:anchor="_Toc221439601" w:history="1">
             <w:r>
               <w:rPr>
                 <w:rStyle w:val="Hyperlink"/>
@@ -977,7 +1047,7 @@
                 <w:noProof/>
                 <w:webHidden/>
               </w:rPr>
-              <w:instrText xml:space="preserve"> PAGEREF _Toc219923506 \h </w:instrText>
+              <w:instrText xml:space="preserve"> PAGEREF _Toc221439601 \h </w:instrText>
             </w:r>
             <w:r>
               <w:rPr>
@@ -997,7 +1067,7 @@
                 <w:noProof/>
                 <w:webHidden/>
               </w:rPr>
-              <w:t>9</w:t>
+              <w:t>11</w:t>
             </w:r>
             <w:r>
               <w:rPr>
@@ -1020,7 +1090,7 @@
               <w:lang w:eastAsia="en-IE"/>
             </w:rPr>
           </w:pPr>
-          <w:hyperlink w:anchor="_Toc219923507" w:history="1">
+          <w:hyperlink w:anchor="_Toc221439602" w:history="1">
             <w:r>
               <w:rPr>
                 <w:rStyle w:val="Hyperlink"/>
@@ -1047,7 +1117,7 @@
                 <w:noProof/>
                 <w:webHidden/>
               </w:rPr>
-              <w:instrText xml:space="preserve"> PAGEREF _Toc219923507 \h </w:instrText>
+              <w:instrText xml:space="preserve"> PAGEREF _Toc221439602 \h </w:instrText>
             </w:r>
             <w:r>
               <w:rPr>
@@ -1067,7 +1137,7 @@
                 <w:noProof/>
                 <w:webHidden/>
               </w:rPr>
-              <w:t>10</w:t>
+              <w:t>12</w:t>
             </w:r>
             <w:r>
               <w:rPr>
@@ -1090,7 +1160,7 @@
               <w:lang w:eastAsia="en-IE"/>
             </w:rPr>
           </w:pPr>
-          <w:hyperlink w:anchor="_Toc219923508" w:history="1">
+          <w:hyperlink w:anchor="_Toc221439603" w:history="1">
             <w:r>
               <w:rPr>
                 <w:rStyle w:val="Hyperlink"/>
@@ -1117,7 +1187,7 @@
                 <w:noProof/>
                 <w:webHidden/>
               </w:rPr>
-              <w:instrText xml:space="preserve"> PAGEREF _Toc219923508 \h </w:instrText>
+              <w:instrText xml:space="preserve"> PAGEREF _Toc221439603 \h </w:instrText>
             </w:r>
             <w:r>
               <w:rPr>
@@ -1137,7 +1207,7 @@
                 <w:noProof/>
                 <w:webHidden/>
               </w:rPr>
-              <w:t>10</w:t>
+              <w:t>12</w:t>
             </w:r>
             <w:r>
               <w:rPr>
@@ -1160,7 +1230,7 @@
               <w:lang w:eastAsia="en-IE"/>
             </w:rPr>
           </w:pPr>
-          <w:hyperlink w:anchor="_Toc219923509" w:history="1">
+          <w:hyperlink w:anchor="_Toc221439604" w:history="1">
             <w:r>
               <w:rPr>
                 <w:rStyle w:val="Hyperlink"/>
@@ -1187,7 +1257,7 @@
                 <w:noProof/>
                 <w:webHidden/>
               </w:rPr>
-              <w:instrText xml:space="preserve"> PAGEREF _Toc219923509 \h </w:instrText>
+              <w:instrText xml:space="preserve"> PAGEREF _Toc221439604 \h </w:instrText>
             </w:r>
             <w:r>
               <w:rPr>
@@ -1207,7 +1277,7 @@
                 <w:noProof/>
                 <w:webHidden/>
               </w:rPr>
-              <w:t>11</w:t>
+              <w:t>13</w:t>
             </w:r>
             <w:r>
               <w:rPr>
@@ -1230,7 +1300,7 @@
               <w:lang w:eastAsia="en-IE"/>
             </w:rPr>
           </w:pPr>
-          <w:hyperlink w:anchor="_Toc219923510" w:history="1">
+          <w:hyperlink w:anchor="_Toc221439605" w:history="1">
             <w:r>
               <w:rPr>
                 <w:rStyle w:val="Hyperlink"/>
@@ -1257,7 +1327,7 @@
                 <w:noProof/>
                 <w:webHidden/>
               </w:rPr>
-              <w:instrText xml:space="preserve"> PAGEREF _Toc219923510 \h </w:instrText>
+              <w:instrText xml:space="preserve"> PAGEREF _Toc221439605 \h </w:instrText>
             </w:r>
             <w:r>
               <w:rPr>
@@ -1277,7 +1347,7 @@
                 <w:noProof/>
                 <w:webHidden/>
               </w:rPr>
-              <w:t>11</w:t>
+              <w:t>13</w:t>
             </w:r>
             <w:r>
               <w:rPr>
@@ -1300,7 +1370,7 @@
               <w:lang w:eastAsia="en-IE"/>
             </w:rPr>
           </w:pPr>
-          <w:hyperlink w:anchor="_Toc219923511" w:history="1">
+          <w:hyperlink w:anchor="_Toc221439606" w:history="1">
             <w:r>
               <w:rPr>
                 <w:rStyle w:val="Hyperlink"/>
@@ -1327,7 +1397,7 @@
                 <w:noProof/>
                 <w:webHidden/>
               </w:rPr>
-              <w:instrText xml:space="preserve"> PAGEREF _Toc219923511 \h </w:instrText>
+              <w:instrText xml:space="preserve"> PAGEREF _Toc221439606 \h </w:instrText>
             </w:r>
             <w:r>
               <w:rPr>
@@ -1347,7 +1417,7 @@
                 <w:noProof/>
                 <w:webHidden/>
               </w:rPr>
-              <w:t>12</w:t>
+              <w:t>14</w:t>
             </w:r>
             <w:r>
               <w:rPr>
@@ -1370,7 +1440,7 @@
               <w:lang w:eastAsia="en-IE"/>
             </w:rPr>
           </w:pPr>
-          <w:hyperlink w:anchor="_Toc219923512" w:history="1">
+          <w:hyperlink w:anchor="_Toc221439607" w:history="1">
             <w:r>
               <w:rPr>
                 <w:rStyle w:val="Hyperlink"/>
@@ -1397,7 +1467,7 @@
                 <w:noProof/>
                 <w:webHidden/>
               </w:rPr>
-              <w:instrText xml:space="preserve"> PAGEREF _Toc219923512 \h </w:instrText>
+              <w:instrText xml:space="preserve"> PAGEREF _Toc221439607 \h </w:instrText>
             </w:r>
             <w:r>
               <w:rPr>
@@ -1417,7 +1487,7 @@
                 <w:noProof/>
                 <w:webHidden/>
               </w:rPr>
-              <w:t>12</w:t>
+              <w:t>14</w:t>
             </w:r>
             <w:r>
               <w:rPr>
@@ -1440,7 +1510,7 @@
               <w:lang w:eastAsia="en-IE"/>
             </w:rPr>
           </w:pPr>
-          <w:hyperlink w:anchor="_Toc219923513" w:history="1">
+          <w:hyperlink w:anchor="_Toc221439608" w:history="1">
             <w:r>
               <w:rPr>
                 <w:rStyle w:val="Hyperlink"/>
@@ -1467,7 +1537,7 @@
                 <w:noProof/>
                 <w:webHidden/>
               </w:rPr>
-              <w:instrText xml:space="preserve"> PAGEREF _Toc219923513 \h </w:instrText>
+              <w:instrText xml:space="preserve"> PAGEREF _Toc221439608 \h </w:instrText>
             </w:r>
             <w:r>
               <w:rPr>
@@ -1487,7 +1557,147 @@
                 <w:noProof/>
                 <w:webHidden/>
               </w:rPr>
-              <w:t>12</w:t>
+              <w:t>14</w:t>
+            </w:r>
+            <w:r>
+              <w:rPr>
+                <w:noProof/>
+                <w:webHidden/>
+              </w:rPr>
+              <w:fldChar w:fldCharType="end"/>
+            </w:r>
+          </w:hyperlink>
+        </w:p>
+        <w:p>
+          <w:pPr>
+            <w:pStyle w:val="TOC3"/>
+            <w:tabs>
+              <w:tab w:val="right" w:leader="dot" w:pos="9016"/>
+            </w:tabs>
+            <w:rPr>
+              <w:rFonts w:eastAsiaTheme="minorEastAsia"/>
+              <w:noProof/>
+              <w:lang w:eastAsia="en-IE"/>
+            </w:rPr>
+          </w:pPr>
+          <w:hyperlink w:anchor="_Toc221439609" w:history="1">
+            <w:r>
+              <w:rPr>
+                <w:rStyle w:val="Hyperlink"/>
+                <w:noProof/>
+              </w:rPr>
+              <w:t>CRUD Problem</w:t>
+            </w:r>
+            <w:r>
+              <w:rPr>
+                <w:noProof/>
+                <w:webHidden/>
+              </w:rPr>
+              <w:tab/>
+            </w:r>
+            <w:r>
+              <w:rPr>
+                <w:noProof/>
+                <w:webHidden/>
+              </w:rPr>
+              <w:fldChar w:fldCharType="begin"/>
+            </w:r>
+            <w:r>
+              <w:rPr>
+                <w:noProof/>
+                <w:webHidden/>
+              </w:rPr>
+              <w:instrText xml:space="preserve"> PAGEREF _Toc221439609 \h </w:instrText>
+            </w:r>
+            <w:r>
+              <w:rPr>
+                <w:noProof/>
+                <w:webHidden/>
+              </w:rPr>
+            </w:r>
+            <w:r>
+              <w:rPr>
+                <w:noProof/>
+                <w:webHidden/>
+              </w:rPr>
+              <w:fldChar w:fldCharType="separate"/>
+            </w:r>
+            <w:r>
+              <w:rPr>
+                <w:noProof/>
+                <w:webHidden/>
+              </w:rPr>
+              <w:t>15</w:t>
+            </w:r>
+            <w:r>
+              <w:rPr>
+                <w:noProof/>
+                <w:webHidden/>
+              </w:rPr>
+              <w:fldChar w:fldCharType="end"/>
+            </w:r>
+          </w:hyperlink>
+        </w:p>
+        <w:p>
+          <w:pPr>
+            <w:pStyle w:val="TOC3"/>
+            <w:tabs>
+              <w:tab w:val="right" w:leader="dot" w:pos="9016"/>
+            </w:tabs>
+            <w:rPr>
+              <w:rFonts w:eastAsiaTheme="minorEastAsia"/>
+              <w:noProof/>
+              <w:lang w:eastAsia="en-IE"/>
+            </w:rPr>
+          </w:pPr>
+          <w:hyperlink w:anchor="_Toc221439610" w:history="1">
+            <w:r>
+              <w:rPr>
+                <w:rStyle w:val="Hyperlink"/>
+                <w:noProof/>
+              </w:rPr>
+              <w:t>CRUD Test Case</w:t>
+            </w:r>
+            <w:r>
+              <w:rPr>
+                <w:noProof/>
+                <w:webHidden/>
+              </w:rPr>
+              <w:tab/>
+            </w:r>
+            <w:r>
+              <w:rPr>
+                <w:noProof/>
+                <w:webHidden/>
+              </w:rPr>
+              <w:fldChar w:fldCharType="begin"/>
+            </w:r>
+            <w:r>
+              <w:rPr>
+                <w:noProof/>
+                <w:webHidden/>
+              </w:rPr>
+              <w:instrText xml:space="preserve"> PAGEREF _Toc221439610 \h </w:instrText>
+            </w:r>
+            <w:r>
+              <w:rPr>
+                <w:noProof/>
+                <w:webHidden/>
+              </w:rPr>
+            </w:r>
+            <w:r>
+              <w:rPr>
+                <w:noProof/>
+                <w:webHidden/>
+              </w:rPr>
+              <w:fldChar w:fldCharType="separate"/>
+            </w:r>
+            <w:r>
+              <w:rPr>
+                <w:noProof/>
+                <w:webHidden/>
+              </w:rPr>
+              <w:t>15</w:t>
             </w:r>
             <w:r>
               <w:rPr>
@@ -1510,7 +1720,7 @@
               <w:lang w:eastAsia="en-IE"/>
             </w:rPr>
           </w:pPr>
-          <w:hyperlink w:anchor="_Toc219923514" w:history="1">
+          <w:hyperlink w:anchor="_Toc221439611" w:history="1">
             <w:r>
               <w:rPr>
                 <w:rStyle w:val="Hyperlink"/>
@@ -1537,7 +1747,7 @@
                 <w:noProof/>
                 <w:webHidden/>
               </w:rPr>
-              <w:instrText xml:space="preserve"> PAGEREF _Toc219923514 \h </w:instrText>
+              <w:instrText xml:space="preserve"> PAGEREF _Toc221439611 \h </w:instrText>
             </w:r>
             <w:r>
               <w:rPr>
@@ -1557,7 +1767,7 @@
                 <w:noProof/>
                 <w:webHidden/>
               </w:rPr>
-              <w:t>14</w:t>
+              <w:t>17</w:t>
             </w:r>
             <w:r>
               <w:rPr>
@@ -1580,7 +1790,7 @@
               <w:lang w:eastAsia="en-IE"/>
             </w:rPr>
           </w:pPr>
-          <w:hyperlink w:anchor="_Toc219923515" w:history="1">
+          <w:hyperlink w:anchor="_Toc221439612" w:history="1">
             <w:r>
               <w:rPr>
                 <w:rStyle w:val="Hyperlink"/>
@@ -1607,7 +1817,7 @@
                 <w:noProof/>
                 <w:webHidden/>
               </w:rPr>
-              <w:instrText xml:space="preserve"> PAGEREF _Toc219923515 \h </w:instrText>
+              <w:instrText xml:space="preserve"> PAGEREF _Toc221439612 \h </w:instrText>
             </w:r>
             <w:r>
               <w:rPr>
@@ -1627,7 +1837,7 @@
                 <w:noProof/>
                 <w:webHidden/>
               </w:rPr>
-              <w:t>14</w:t>
+              <w:t>17</w:t>
             </w:r>
             <w:r>
               <w:rPr>
@@ -1650,7 +1860,7 @@
               <w:lang w:eastAsia="en-IE"/>
             </w:rPr>
           </w:pPr>
-          <w:hyperlink w:anchor="_Toc219923516" w:history="1">
+          <w:hyperlink w:anchor="_Toc221439613" w:history="1">
             <w:r>
               <w:rPr>
                 <w:rStyle w:val="Hyperlink"/>
@@ -1677,7 +1887,7 @@
                 <w:noProof/>
                 <w:webHidden/>
               </w:rPr>
-              <w:instrText xml:space="preserve"> PAGEREF _Toc219923516 \h </w:instrText>
+              <w:instrText xml:space="preserve"> PAGEREF _Toc221439613 \h </w:instrText>
             </w:r>
             <w:r>
               <w:rPr>
@@ -1697,7 +1907,7 @@
                 <w:noProof/>
                 <w:webHidden/>
               </w:rPr>
-              <w:t>15</w:t>
+              <w:t>18</w:t>
             </w:r>
             <w:r>
               <w:rPr>
@@ -1720,7 +1930,7 @@
               <w:lang w:eastAsia="en-IE"/>
             </w:rPr>
           </w:pPr>
-          <w:hyperlink w:anchor="_Toc219923517" w:history="1">
+          <w:hyperlink w:anchor="_Toc221439614" w:history="1">
             <w:r>
               <w:rPr>
                 <w:rStyle w:val="Hyperlink"/>
@@ -1747,7 +1957,7 @@
                 <w:noProof/>
                 <w:webHidden/>
               </w:rPr>
-              <w:instrText xml:space="preserve"> PAGEREF _Toc219923517 \h </w:instrText>
+              <w:instrText xml:space="preserve"> PAGEREF _Toc221439614 \h </w:instrText>
             </w:r>
             <w:r>
               <w:rPr>
@@ -1767,7 +1977,7 @@
                 <w:noProof/>
                 <w:webHidden/>
               </w:rPr>
-              <w:t>15</w:t>
+              <w:t>18</w:t>
             </w:r>
             <w:r>
               <w:rPr>
@@ -1790,7 +2000,7 @@
               <w:lang w:eastAsia="en-IE"/>
             </w:rPr>
           </w:pPr>
-          <w:hyperlink w:anchor="_Toc219923518" w:history="1">
+          <w:hyperlink w:anchor="_Toc221439615" w:history="1">
             <w:r>
               <w:rPr>
                 <w:rStyle w:val="Hyperlink"/>
@@ -1817,7 +2027,7 @@
                 <w:noProof/>
                 <w:webHidden/>
               </w:rPr>
-              <w:instrText xml:space="preserve"> PAGEREF _Toc219923518 \h </w:instrText>
+              <w:instrText xml:space="preserve"> PAGEREF _Toc221439615 \h </w:instrText>
             </w:r>
             <w:r>
               <w:rPr>
@@ -1837,7 +2047,7 @@
                 <w:noProof/>
                 <w:webHidden/>
               </w:rPr>
-              <w:t>16</w:t>
+              <w:t>19</w:t>
             </w:r>
             <w:r>
               <w:rPr>
@@ -1860,7 +2070,7 @@
               <w:lang w:eastAsia="en-IE"/>
             </w:rPr>
           </w:pPr>
-          <w:hyperlink w:anchor="_Toc219923519" w:history="1">
+          <w:hyperlink w:anchor="_Toc221439616" w:history="1">
             <w:r>
               <w:rPr>
                 <w:rStyle w:val="Hyperlink"/>
@@ -1887,7 +2097,7 @@
                 <w:noProof/>
                 <w:webHidden/>
               </w:rPr>
-              <w:instrText xml:space="preserve"> PAGEREF _Toc219923519 \h </w:instrText>
+              <w:instrText xml:space="preserve"> PAGEREF _Toc221439616 \h </w:instrText>
             </w:r>
             <w:r>
               <w:rPr>
@@ -1907,7 +2117,7 @@
                 <w:noProof/>
                 <w:webHidden/>
               </w:rPr>
-              <w:t>16</w:t>
+              <w:t>19</w:t>
             </w:r>
             <w:r>
               <w:rPr>
@@ -1930,7 +2140,7 @@
               <w:lang w:eastAsia="en-IE"/>
             </w:rPr>
           </w:pPr>
-          <w:hyperlink w:anchor="_Toc219923520" w:history="1">
+          <w:hyperlink w:anchor="_Toc221439617" w:history="1">
             <w:r>
               <w:rPr>
                 <w:rStyle w:val="Hyperlink"/>
@@ -1957,7 +2167,7 @@
                 <w:noProof/>
                 <w:webHidden/>
               </w:rPr>
-              <w:instrText xml:space="preserve"> PAGEREF _Toc219923520 \h </w:instrText>
+              <w:instrText xml:space="preserve"> PAGEREF _Toc221439617 \h </w:instrText>
             </w:r>
             <w:r>
               <w:rPr>
@@ -1977,7 +2187,7 @@
                 <w:noProof/>
                 <w:webHidden/>
               </w:rPr>
-              <w:t>17</w:t>
+              <w:t>20</w:t>
             </w:r>
             <w:r>
               <w:rPr>
@@ -2000,7 +2210,7 @@
               <w:lang w:eastAsia="en-IE"/>
             </w:rPr>
           </w:pPr>
-          <w:hyperlink w:anchor="_Toc219923521" w:history="1">
+          <w:hyperlink w:anchor="_Toc221439618" w:history="1">
             <w:r>
               <w:rPr>
                 <w:rStyle w:val="Hyperlink"/>
@@ -2027,7 +2237,7 @@
                 <w:noProof/>
                 <w:webHidden/>
               </w:rPr>
-              <w:instrText xml:space="preserve"> PAGEREF _Toc219923521 \h </w:instrText>
+              <w:instrText xml:space="preserve"> PAGEREF _Toc221439618 \h </w:instrText>
             </w:r>
             <w:r>
               <w:rPr>
@@ -2047,7 +2257,7 @@
                 <w:noProof/>
                 <w:webHidden/>
               </w:rPr>
-              <w:t>17</w:t>
+              <w:t>20</w:t>
             </w:r>
             <w:r>
               <w:rPr>
@@ -2070,7 +2280,7 @@
               <w:lang w:eastAsia="en-IE"/>
             </w:rPr>
           </w:pPr>
-          <w:hyperlink w:anchor="_Toc219923522" w:history="1">
+          <w:hyperlink w:anchor="_Toc221439619" w:history="1">
             <w:r>
               <w:rPr>
                 <w:rStyle w:val="Hyperlink"/>
@@ -2097,7 +2307,7 @@
                 <w:noProof/>
                 <w:webHidden/>
               </w:rPr>
-              <w:instrText xml:space="preserve"> PAGEREF _Toc219923522 \h </w:instrText>
+              <w:instrText xml:space="preserve"> PAGEREF _Toc221439619 \h </w:instrText>
             </w:r>
             <w:r>
               <w:rPr>
@@ -2117,7 +2327,147 @@
                 <w:noProof/>
                 <w:webHidden/>
               </w:rPr>
-              <w:t>18</w:t>
+              <w:t>21</w:t>
+            </w:r>
+            <w:r>
+              <w:rPr>
+                <w:noProof/>
+                <w:webHidden/>
+              </w:rPr>
+              <w:fldChar w:fldCharType="end"/>
+            </w:r>
+          </w:hyperlink>
+        </w:p>
+        <w:p>
+          <w:pPr>
+            <w:pStyle w:val="TOC2"/>
+            <w:tabs>
+              <w:tab w:val="right" w:leader="dot" w:pos="9016"/>
+            </w:tabs>
+            <w:rPr>
+              <w:rFonts w:eastAsiaTheme="minorEastAsia"/>
+              <w:noProof/>
+              <w:lang w:eastAsia="en-IE"/>
+            </w:rPr>
+          </w:pPr>
+          <w:hyperlink w:anchor="_Toc221439620" w:history="1">
+            <w:r>
+              <w:rPr>
+                <w:rStyle w:val="Hyperlink"/>
+                <w:noProof/>
+              </w:rPr>
+              <w:t>Manage Classes</w:t>
+            </w:r>
+            <w:r>
+              <w:rPr>
+                <w:noProof/>
+                <w:webHidden/>
+              </w:rPr>
+              <w:tab/>
+            </w:r>
+            <w:r>
+              <w:rPr>
+                <w:noProof/>
+                <w:webHidden/>
+              </w:rPr>
+              <w:fldChar w:fldCharType="begin"/>
+            </w:r>
+            <w:r>
+              <w:rPr>
+                <w:noProof/>
+                <w:webHidden/>
+              </w:rPr>
+              <w:instrText xml:space="preserve"> PAGEREF _Toc221439620 \h </w:instrText>
+            </w:r>
+            <w:r>
+              <w:rPr>
+                <w:noProof/>
+                <w:webHidden/>
+              </w:rPr>
+            </w:r>
+            <w:r>
+              <w:rPr>
+                <w:noProof/>
+                <w:webHidden/>
+              </w:rPr>
+              <w:fldChar w:fldCharType="separate"/>
+            </w:r>
+            <w:r>
+              <w:rPr>
+                <w:noProof/>
+                <w:webHidden/>
+              </w:rPr>
+              <w:t>21</w:t>
+            </w:r>
+            <w:r>
+              <w:rPr>
+                <w:noProof/>
+                <w:webHidden/>
+              </w:rPr>
+              <w:fldChar w:fldCharType="end"/>
+            </w:r>
+          </w:hyperlink>
+        </w:p>
+        <w:p>
+          <w:pPr>
+            <w:pStyle w:val="TOC2"/>
+            <w:tabs>
+              <w:tab w:val="right" w:leader="dot" w:pos="9016"/>
+            </w:tabs>
+            <w:rPr>
+              <w:rFonts w:eastAsiaTheme="minorEastAsia"/>
+              <w:noProof/>
+              <w:lang w:eastAsia="en-IE"/>
+            </w:rPr>
+          </w:pPr>
+          <w:hyperlink w:anchor="_Toc221439621" w:history="1">
+            <w:r>
+              <w:rPr>
+                <w:rStyle w:val="Hyperlink"/>
+                <w:noProof/>
+              </w:rPr>
+              <w:t>Create Class</w:t>
+            </w:r>
+            <w:r>
+              <w:rPr>
+                <w:noProof/>
+                <w:webHidden/>
+              </w:rPr>
+              <w:tab/>
+            </w:r>
+            <w:r>
+              <w:rPr>
+                <w:noProof/>
+                <w:webHidden/>
+              </w:rPr>
+              <w:fldChar w:fldCharType="begin"/>
+            </w:r>
+            <w:r>
+              <w:rPr>
+                <w:noProof/>
+                <w:webHidden/>
+              </w:rPr>
+              <w:instrText xml:space="preserve"> PAGEREF _Toc221439621 \h </w:instrText>
+            </w:r>
+            <w:r>
+              <w:rPr>
+                <w:noProof/>
+                <w:webHidden/>
+              </w:rPr>
+            </w:r>
+            <w:r>
+              <w:rPr>
+                <w:noProof/>
+                <w:webHidden/>
+              </w:rPr>
+              <w:fldChar w:fldCharType="separate"/>
+            </w:r>
+            <w:r>
+              <w:rPr>
+                <w:noProof/>
+                <w:webHidden/>
+              </w:rPr>
+              <w:t>22</w:t>
             </w:r>
             <w:r>
               <w:rPr>
@@ -2140,7 +2490,7 @@
               <w:lang w:eastAsia="en-IE"/>
             </w:rPr>
           </w:pPr>
-          <w:hyperlink w:anchor="_Toc219923523" w:history="1">
+          <w:hyperlink w:anchor="_Toc221439622" w:history="1">
             <w:r>
               <w:rPr>
                 <w:rStyle w:val="Hyperlink"/>
@@ -2167,7 +2517,7 @@
                 <w:noProof/>
                 <w:webHidden/>
               </w:rPr>
-              <w:instrText xml:space="preserve"> PAGEREF _Toc219923523 \h </w:instrText>
+              <w:instrText xml:space="preserve"> PAGEREF _Toc221439622 \h </w:instrText>
             </w:r>
             <w:r>
               <w:rPr>
@@ -2187,7 +2537,7 @@
                 <w:noProof/>
                 <w:webHidden/>
               </w:rPr>
-              <w:t>19</w:t>
+              <w:t>23</w:t>
             </w:r>
             <w:r>
               <w:rPr>
@@ -2210,7 +2560,7 @@
               <w:lang w:eastAsia="en-IE"/>
             </w:rPr>
           </w:pPr>
-          <w:hyperlink w:anchor="_Toc219923524" w:history="1">
+          <w:hyperlink w:anchor="_Toc221439623" w:history="1">
             <w:r>
               <w:rPr>
                 <w:rStyle w:val="Hyperlink"/>
@@ -2237,7 +2587,7 @@
                 <w:noProof/>
                 <w:webHidden/>
               </w:rPr>
-              <w:instrText xml:space="preserve"> PAGEREF _Toc219923524 \h </w:instrText>
+              <w:instrText xml:space="preserve"> PAGEREF _Toc221439623 \h </w:instrText>
             </w:r>
             <w:r>
               <w:rPr>
@@ -2257,7 +2607,7 @@
                 <w:noProof/>
                 <w:webHidden/>
               </w:rPr>
-              <w:t>20</w:t>
+              <w:t>24</w:t>
             </w:r>
             <w:r>
               <w:rPr>
@@ -2292,7 +2642,7 @@
           <w:color w:val="auto"/>
         </w:rPr>
       </w:pPr>
-      <w:bookmarkStart w:id="0" w:name="_Toc219923497"/>
+      <w:bookmarkStart w:id="0" w:name="_Toc221439591"/>
       <w:r>
         <w:rPr>
           <w:color w:val="auto"/>
@@ -2339,7 +2689,7 @@
           <w:color w:val="auto"/>
         </w:rPr>
       </w:pPr>
-      <w:bookmarkStart w:id="1" w:name="_Toc219923498"/>
+      <w:bookmarkStart w:id="1" w:name="_Toc221439592"/>
       <w:r>
         <w:rPr>
           <w:color w:val="auto"/>
@@ -2422,7 +2772,7 @@
       <w:pPr>
         <w:pStyle w:val="Heading1"/>
       </w:pPr>
-      <w:bookmarkStart w:id="2" w:name="_Toc219923499"/>
+      <w:bookmarkStart w:id="2" w:name="_Toc221439593"/>
       <w:r>
         <w:rPr>
           <w:color w:val="auto"/>
@@ -2484,7 +2834,7 @@
           <w:color w:val="auto"/>
         </w:rPr>
       </w:pPr>
-      <w:bookmarkStart w:id="3" w:name="_Toc219923500"/>
+      <w:bookmarkStart w:id="3" w:name="_Toc221439594"/>
       <w:r>
         <w:rPr>
           <w:color w:val="auto"/>
@@ -2501,7 +2851,7 @@
           <w:color w:val="auto"/>
         </w:rPr>
       </w:pPr>
-      <w:bookmarkStart w:id="4" w:name="_Toc219923501"/>
+      <w:bookmarkStart w:id="4" w:name="_Toc221439595"/>
       <w:r>
         <w:rPr>
           <w:color w:val="auto"/>
@@ -2566,7 +2916,7 @@
       <w:pPr>
         <w:pStyle w:val="Heading2"/>
       </w:pPr>
-      <w:bookmarkStart w:id="5" w:name="_Toc219923502"/>
+      <w:bookmarkStart w:id="5" w:name="_Toc221439596"/>
       <w:r>
         <w:rPr>
           <w:color w:val="auto"/>
@@ -2622,7 +2972,7 @@
       <w:pPr>
         <w:pStyle w:val="Heading2"/>
       </w:pPr>
-      <w:bookmarkStart w:id="6" w:name="_Toc219923503"/>
+      <w:bookmarkStart w:id="6" w:name="_Toc221439597"/>
       <w:r>
         <w:rPr>
           <w:color w:val="auto"/>
@@ -2692,7 +3042,7 @@
       <w:pPr>
         <w:pStyle w:val="Heading2"/>
       </w:pPr>
-      <w:bookmarkStart w:id="7" w:name="_Toc219923504"/>
+      <w:bookmarkStart w:id="7" w:name="_Toc221439598"/>
       <w:r>
         <w:rPr>
           <w:color w:val="auto"/>
@@ -2754,7 +3104,7 @@
           <w:color w:val="auto"/>
         </w:rPr>
       </w:pPr>
-      <w:bookmarkStart w:id="8" w:name="_Toc219923505"/>
+      <w:bookmarkStart w:id="8" w:name="_Toc221439599"/>
       <w:r>
         <w:rPr>
           <w:color w:val="auto"/>
@@ -2864,6 +3214,7 @@
           <w:color w:val="auto"/>
         </w:rPr>
       </w:pPr>
+      <w:bookmarkStart w:id="9" w:name="_Toc221439600"/>
       <w:r>
         <w:rPr>
           <w:rStyle w:val="Heading2Char"/>
@@ -2872,6 +3223,7 @@
         <w:lastRenderedPageBreak/>
         <w:t>Update Problem / Test Cases</w:t>
       </w:r>
+      <w:bookmarkEnd w:id="9"/>
     </w:p>
     <w:p>
       <w:pPr>
@@ -2933,7 +3285,7 @@
           <w:color w:val="auto"/>
         </w:rPr>
       </w:pPr>
-      <w:bookmarkStart w:id="9" w:name="_Toc219923506"/>
+      <w:bookmarkStart w:id="10" w:name="_Toc221439601"/>
       <w:r>
         <w:rPr>
           <w:color w:val="auto"/>
@@ -2941,7 +3293,7 @@
         <w:lastRenderedPageBreak/>
         <w:t>Algorithms</w:t>
       </w:r>
-      <w:bookmarkEnd w:id="9"/>
+      <w:bookmarkEnd w:id="10"/>
     </w:p>
     <w:p>
       <w:r>
@@ -4120,7 +4472,7 @@
           <w:color w:val="auto"/>
         </w:rPr>
       </w:pPr>
-      <w:bookmarkStart w:id="10" w:name="_Toc219923507"/>
+      <w:bookmarkStart w:id="11" w:name="_Toc221439602"/>
       <w:r>
         <w:rPr>
           <w:color w:val="auto"/>
@@ -4128,7 +4480,7 @@
         <w:lastRenderedPageBreak/>
         <w:t>Database</w:t>
       </w:r>
-      <w:bookmarkEnd w:id="10"/>
+      <w:bookmarkEnd w:id="11"/>
     </w:p>
     <w:p>
       <w:pPr>
@@ -4137,14 +4489,14 @@
           <w:color w:val="auto"/>
         </w:rPr>
       </w:pPr>
-      <w:bookmarkStart w:id="11" w:name="_Toc219923508"/>
+      <w:bookmarkStart w:id="12" w:name="_Toc221439603"/>
       <w:r>
         <w:rPr>
           <w:color w:val="auto"/>
         </w:rPr>
         <w:t>Entity Relationship Diagram</w:t>
       </w:r>
-      <w:bookmarkEnd w:id="11"/>
+      <w:bookmarkEnd w:id="12"/>
     </w:p>
     <w:p>
       <w:pPr>
@@ -4215,7 +4567,7 @@
           <w:color w:val="auto"/>
         </w:rPr>
       </w:pPr>
-      <w:bookmarkStart w:id="12" w:name="_Toc219923509"/>
+      <w:bookmarkStart w:id="13" w:name="_Toc221439604"/>
       <w:r>
         <w:rPr>
           <w:color w:val="auto"/>
@@ -4223,7 +4575,7 @@
         <w:lastRenderedPageBreak/>
         <w:t>SQL Statements</w:t>
       </w:r>
-      <w:bookmarkEnd w:id="12"/>
+      <w:bookmarkEnd w:id="13"/>
     </w:p>
     <w:p>
       <w:pPr>
@@ -4232,14 +4584,14 @@
           <w:color w:val="auto"/>
         </w:rPr>
       </w:pPr>
-      <w:bookmarkStart w:id="13" w:name="_Toc219923510"/>
+      <w:bookmarkStart w:id="14" w:name="_Toc221439605"/>
       <w:r>
         <w:rPr>
           <w:color w:val="auto"/>
         </w:rPr>
         <w:t>Table Creation</w:t>
       </w:r>
-      <w:bookmarkEnd w:id="13"/>
+      <w:bookmarkEnd w:id="14"/>
     </w:p>
     <w:p>
       <w:pPr>
@@ -6065,7 +6417,7 @@
       <w:pPr>
         <w:pStyle w:val="Heading3"/>
       </w:pPr>
-      <w:bookmarkStart w:id="14" w:name="_Toc219923511"/>
+      <w:bookmarkStart w:id="15" w:name="_Toc221439606"/>
       <w:r>
         <w:rPr>
           <w:color w:val="auto"/>
@@ -6079,7 +6431,7 @@
         </w:rPr>
         <w:t>SignUp</w:t>
       </w:r>
-      <w:bookmarkEnd w:id="14"/>
+      <w:bookmarkEnd w:id="15"/>
       <w:proofErr w:type="spellEnd"/>
     </w:p>
     <w:p>
@@ -6395,14 +6747,14 @@
           <w:color w:val="auto"/>
         </w:rPr>
       </w:pPr>
-      <w:bookmarkStart w:id="15" w:name="_Toc219923512"/>
+      <w:bookmarkStart w:id="16" w:name="_Toc221439607"/>
       <w:r>
         <w:rPr>
           <w:color w:val="auto"/>
         </w:rPr>
         <w:t>View Problems</w:t>
       </w:r>
-      <w:bookmarkEnd w:id="15"/>
+      <w:bookmarkEnd w:id="16"/>
     </w:p>
     <w:p>
       <w:pPr>
@@ -6611,14 +6963,14 @@
           <w:color w:val="auto"/>
         </w:rPr>
       </w:pPr>
-      <w:bookmarkStart w:id="16" w:name="_Toc219923513"/>
+      <w:bookmarkStart w:id="17" w:name="_Toc221439608"/>
       <w:r>
         <w:rPr>
           <w:color w:val="auto"/>
         </w:rPr>
         <w:t>Solve Problem</w:t>
       </w:r>
-      <w:bookmarkEnd w:id="16"/>
+      <w:bookmarkEnd w:id="17"/>
     </w:p>
     <w:p>
       <w:pPr>
@@ -7161,12 +7513,14 @@
           <w:color w:val="auto"/>
         </w:rPr>
       </w:pPr>
+      <w:bookmarkStart w:id="18" w:name="_Toc221439609"/>
       <w:r>
         <w:rPr>
           <w:color w:val="auto"/>
         </w:rPr>
         <w:t>CRUD Problem</w:t>
       </w:r>
+      <w:bookmarkEnd w:id="18"/>
     </w:p>
     <w:p>
       <w:pPr>
@@ -7614,12 +7968,14 @@
           <w:color w:val="auto"/>
         </w:rPr>
       </w:pPr>
+      <w:bookmarkStart w:id="19" w:name="_Toc221439610"/>
       <w:r>
         <w:rPr>
           <w:color w:val="auto"/>
         </w:rPr>
         <w:t>CRUD Test Case</w:t>
       </w:r>
+      <w:bookmarkEnd w:id="19"/>
     </w:p>
     <w:p>
       <w:pPr>
@@ -8280,7 +8636,7 @@
           <w:color w:val="auto"/>
         </w:rPr>
       </w:pPr>
-      <w:bookmarkStart w:id="17" w:name="_Toc219923514"/>
+      <w:bookmarkStart w:id="20" w:name="_Toc221439611"/>
       <w:r>
         <w:rPr>
           <w:color w:val="auto"/>
@@ -8288,7 +8644,7 @@
         <w:lastRenderedPageBreak/>
         <w:t>User Interface</w:t>
       </w:r>
-      <w:bookmarkEnd w:id="17"/>
+      <w:bookmarkEnd w:id="20"/>
     </w:p>
     <w:p>
       <w:pPr>
@@ -8297,14 +8653,14 @@
           <w:color w:val="auto"/>
         </w:rPr>
       </w:pPr>
-      <w:bookmarkStart w:id="18" w:name="_Toc219923515"/>
+      <w:bookmarkStart w:id="21" w:name="_Toc221439612"/>
       <w:r>
         <w:rPr>
           <w:color w:val="auto"/>
         </w:rPr>
         <w:t>Logo</w:t>
       </w:r>
-      <w:bookmarkEnd w:id="18"/>
+      <w:bookmarkEnd w:id="21"/>
     </w:p>
     <w:p>
       <w:r>
@@ -8364,7 +8720,7 @@
       <w:pPr>
         <w:pStyle w:val="Heading2"/>
       </w:pPr>
-      <w:bookmarkStart w:id="19" w:name="_Toc219923516"/>
+      <w:bookmarkStart w:id="22" w:name="_Toc221439613"/>
       <w:r>
         <w:rPr>
           <w:color w:val="auto"/>
@@ -8372,7 +8728,7 @@
         <w:lastRenderedPageBreak/>
         <w:t>Login</w:t>
       </w:r>
-      <w:bookmarkEnd w:id="19"/>
+      <w:bookmarkEnd w:id="22"/>
     </w:p>
     <w:p>
       <w:r>
@@ -8420,14 +8776,14 @@
       <w:pPr>
         <w:pStyle w:val="Heading2"/>
       </w:pPr>
-      <w:bookmarkStart w:id="20" w:name="_Toc219923517"/>
+      <w:bookmarkStart w:id="23" w:name="_Toc221439614"/>
       <w:r>
         <w:rPr>
           <w:color w:val="auto"/>
         </w:rPr>
         <w:t>Sign Up</w:t>
       </w:r>
-      <w:bookmarkEnd w:id="20"/>
+      <w:bookmarkEnd w:id="23"/>
     </w:p>
     <w:p>
       <w:r>
@@ -8493,7 +8849,7 @@
           <w:color w:val="auto"/>
         </w:rPr>
       </w:pPr>
-      <w:bookmarkStart w:id="21" w:name="_Toc219923518"/>
+      <w:bookmarkStart w:id="24" w:name="_Toc221439615"/>
       <w:r>
         <w:rPr>
           <w:color w:val="auto"/>
@@ -8507,7 +8863,7 @@
         </w:rPr>
         <w:t xml:space="preserve"> and Lecturer Panel</w:t>
       </w:r>
-      <w:bookmarkEnd w:id="21"/>
+      <w:bookmarkEnd w:id="24"/>
     </w:p>
     <w:p>
       <w:pPr>
@@ -8561,14 +8917,14 @@
           <w:color w:val="auto"/>
         </w:rPr>
       </w:pPr>
-      <w:bookmarkStart w:id="22" w:name="_Toc219923519"/>
+      <w:bookmarkStart w:id="25" w:name="_Toc221439616"/>
       <w:r>
         <w:rPr>
           <w:color w:val="auto"/>
         </w:rPr>
         <w:t>Solve Problem</w:t>
       </w:r>
-      <w:bookmarkEnd w:id="22"/>
+      <w:bookmarkEnd w:id="25"/>
     </w:p>
     <w:p>
       <w:pPr>
@@ -8627,7 +8983,7 @@
           <w:color w:val="auto"/>
         </w:rPr>
       </w:pPr>
-      <w:bookmarkStart w:id="23" w:name="_Toc219923520"/>
+      <w:bookmarkStart w:id="26" w:name="_Toc221439617"/>
       <w:r>
         <w:rPr>
           <w:color w:val="auto"/>
@@ -8635,7 +8991,7 @@
         <w:lastRenderedPageBreak/>
         <w:t>Submission Alert</w:t>
       </w:r>
-      <w:bookmarkEnd w:id="23"/>
+      <w:bookmarkEnd w:id="26"/>
     </w:p>
     <w:p>
       <w:pPr>
@@ -8694,14 +9050,14 @@
           <w:color w:val="auto"/>
         </w:rPr>
       </w:pPr>
-      <w:bookmarkStart w:id="24" w:name="_Toc219923521"/>
+      <w:bookmarkStart w:id="27" w:name="_Toc221439618"/>
       <w:r>
         <w:rPr>
           <w:color w:val="auto"/>
         </w:rPr>
         <w:t>Manage Problems</w:t>
       </w:r>
-      <w:bookmarkEnd w:id="24"/>
+      <w:bookmarkEnd w:id="27"/>
     </w:p>
     <w:p>
       <w:pPr>
@@ -8760,7 +9116,7 @@
           <w:color w:val="auto"/>
         </w:rPr>
       </w:pPr>
-      <w:bookmarkStart w:id="25" w:name="_Toc219923522"/>
+      <w:bookmarkStart w:id="28" w:name="_Toc221439619"/>
       <w:r>
         <w:rPr>
           <w:color w:val="auto"/>
@@ -8768,12 +9124,9 @@
         <w:lastRenderedPageBreak/>
         <w:t>Create Problem</w:t>
       </w:r>
-      <w:bookmarkEnd w:id="25"/>
-    </w:p>
-    <w:p>
-      <w:pPr>
-        <w:jc w:val="center"/>
-      </w:pPr>
+      <w:bookmarkEnd w:id="28"/>
+    </w:p>
+    <w:p>
       <w:r>
         <w:rPr>
           <w:noProof/>
@@ -8815,7 +9168,127 @@
         </w:drawing>
       </w:r>
     </w:p>
-    <w:p>
+    <w:p/>
+    <w:p>
+      <w:pPr>
+        <w:pStyle w:val="Heading2"/>
+        <w:rPr>
+          <w:color w:val="auto"/>
+        </w:rPr>
+      </w:pPr>
+      <w:bookmarkStart w:id="29" w:name="_Toc221439620"/>
+      <w:r>
+        <w:rPr>
+          <w:color w:val="auto"/>
+        </w:rPr>
+        <w:t>Manage Classes</w:t>
+      </w:r>
+      <w:bookmarkEnd w:id="29"/>
+    </w:p>
+    <w:p>
+      <w:r>
+        <w:drawing>
+          <wp:inline distT="0" distB="0" distL="0" distR="0" wp14:anchorId="077E40E4" wp14:editId="49B12954">
+            <wp:extent cx="5731510" cy="3576320"/>
+            <wp:effectExtent l="0" t="0" r="2540" b="5080"/>
+            <wp:docPr id="1557163838" name="Picture 1"/>
+            <wp:cNvGraphicFramePr>
+              <a:graphicFrameLocks xmlns:a="http://schemas.openxmlformats.org/drawingml/2006/main" noChangeAspect="1"/>
+            </wp:cNvGraphicFramePr>
+            <a:graphic xmlns:a="http://schemas.openxmlformats.org/drawingml/2006/main">
+              <a:graphicData uri="http://schemas.openxmlformats.org/drawingml/2006/picture">
+                <pic:pic xmlns:pic="http://schemas.openxmlformats.org/drawingml/2006/picture">
+                  <pic:nvPicPr>
+                    <pic:cNvPr id="1557163838" name=""/>
+                    <pic:cNvPicPr/>
+                  </pic:nvPicPr>
+                  <pic:blipFill>
+                    <a:blip r:embed="rId24"/>
+                    <a:stretch>
+                      <a:fillRect/>
+                    </a:stretch>
+                  </pic:blipFill>
+                  <pic:spPr>
+                    <a:xfrm>
+                      <a:off x="0" y="0"/>
+                      <a:ext cx="5731510" cy="3576320"/>
+                    </a:xfrm>
+                    <a:prstGeom prst="rect">
+                      <a:avLst/>
+                    </a:prstGeom>
+                  </pic:spPr>
+                </pic:pic>
+              </a:graphicData>
+            </a:graphic>
+          </wp:inline>
+        </w:drawing>
+      </w:r>
+    </w:p>
+    <w:p/>
+    <w:p>
+      <w:bookmarkStart w:id="30" w:name="_Toc221439621"/>
+      <w:r>
+        <w:rPr>
+          <w:rStyle w:val="Heading2Char"/>
+          <w:color w:val="auto"/>
+        </w:rPr>
+        <w:lastRenderedPageBreak/>
+        <w:t>Create Class</w:t>
+      </w:r>
+      <w:bookmarkEnd w:id="30"/>
+      <w:r>
+        <w:br/>
+      </w:r>
+      <w:r>
+        <w:rPr>
+          <w:noProof/>
+        </w:rPr>
+        <w:drawing>
+          <wp:inline distT="0" distB="0" distL="0" distR="0" wp14:anchorId="107B951C" wp14:editId="511AE63D">
+            <wp:extent cx="5839460" cy="3639185"/>
+            <wp:effectExtent l="0" t="0" r="8890" b="0"/>
+            <wp:docPr id="272015750" name="Picture 1"/>
+            <wp:cNvGraphicFramePr>
+              <a:graphicFrameLocks xmlns:a="http://schemas.openxmlformats.org/drawingml/2006/main" noChangeAspect="1"/>
+            </wp:cNvGraphicFramePr>
+            <a:graphic xmlns:a="http://schemas.openxmlformats.org/drawingml/2006/main">
+              <a:graphicData uri="http://schemas.openxmlformats.org/drawingml/2006/picture">
+                <pic:pic xmlns:pic="http://schemas.openxmlformats.org/drawingml/2006/picture">
+                  <pic:nvPicPr>
+                    <pic:cNvPr id="0" name="Picture 2"/>
+                    <pic:cNvPicPr>
+                      <a:picLocks noChangeAspect="1" noChangeArrowheads="1"/>
+                    </pic:cNvPicPr>
+                  </pic:nvPicPr>
+                  <pic:blipFill>
+                    <a:blip r:embed="rId25">
+                      <a:extLst>
+                        <a:ext uri="{28A0092B-C50C-407E-A947-70E740481C1C}">
+                          <a14:useLocalDpi xmlns:a14="http://schemas.microsoft.com/office/drawing/2010/main" val="0"/>
+                        </a:ext>
+                      </a:extLst>
+                    </a:blip>
+                    <a:srcRect/>
+                    <a:stretch>
+                      <a:fillRect/>
+                    </a:stretch>
+                  </pic:blipFill>
+                  <pic:spPr bwMode="auto">
+                    <a:xfrm>
+                      <a:off x="0" y="0"/>
+                      <a:ext cx="5839460" cy="3639185"/>
+                    </a:xfrm>
+                    <a:prstGeom prst="rect">
+                      <a:avLst/>
+                    </a:prstGeom>
+                    <a:noFill/>
+                  </pic:spPr>
+                </pic:pic>
+              </a:graphicData>
+            </a:graphic>
+          </wp:inline>
+        </w:drawing>
+      </w:r>
       <w:r>
         <w:br w:type="page"/>
       </w:r>
@@ -8827,7 +9300,7 @@
           <w:color w:val="auto"/>
         </w:rPr>
       </w:pPr>
-      <w:bookmarkStart w:id="26" w:name="_Toc219923523"/>
+      <w:bookmarkStart w:id="31" w:name="_Toc221439622"/>
       <w:r>
         <w:rPr>
           <w:color w:val="auto"/>
@@ -8835,7 +9308,7 @@
         <w:lastRenderedPageBreak/>
         <w:t>Automated Deployment Script</w:t>
       </w:r>
-      <w:bookmarkEnd w:id="26"/>
+      <w:bookmarkEnd w:id="31"/>
     </w:p>
     <w:p>
       <w:r>
@@ -9180,7 +9653,7 @@
           <w:color w:val="auto"/>
         </w:rPr>
       </w:pPr>
-      <w:bookmarkStart w:id="27" w:name="_Toc219923524"/>
+      <w:bookmarkStart w:id="32" w:name="_Toc221439623"/>
       <w:r>
         <w:rPr>
           <w:color w:val="auto"/>
@@ -9188,10 +9661,10 @@
         <w:lastRenderedPageBreak/>
         <w:t>Bibliography</w:t>
       </w:r>
-      <w:bookmarkEnd w:id="27"/>
+      <w:bookmarkEnd w:id="32"/>
     </w:p>
     <w:sectPr>
-      <w:footerReference w:type="default" r:id="rId24"/>
+      <w:footerReference w:type="default" r:id="rId26"/>
       <w:pgSz w:w="11906" w:h="16838"/>
       <w:pgMar w:top="1440" w:right="1440" w:bottom="1440" w:left="1440" w:header="708" w:footer="708" w:gutter="0"/>
       <w:cols w:space="708"/>
@@ -9906,6 +10379,7 @@
   <w:style w:type="character" w:default="1" w:styleId="DefaultParagraphFont">
     <w:name w:val="Default Paragraph Font"/>
     <w:uiPriority w:val="1"/>
+    <w:semiHidden/>
     <w:unhideWhenUsed/>
   </w:style>
   <w:style w:type="table" w:default="1" w:styleId="TableNormal">

</xml_diff>